<commit_message>
forgot to commit after e03 midterm
</commit_message>
<xml_diff>
--- a/SFWR ENG 4E03.docx
+++ b/SFWR ENG 4E03.docx
@@ -72,7 +72,12 @@
             <w:pStyle w:val="TOCHeading"/>
           </w:pPr>
           <w:r>
-            <w:t>Contents</w:t>
+            <w:t>Conte</w:t>
+          </w:r>
+          <w:bookmarkStart w:id="0" w:name="_GoBack"/>
+          <w:bookmarkEnd w:id="0"/>
+          <w:r>
+            <w:t>nts</w:t>
           </w:r>
         </w:p>
         <w:p>
@@ -96,7 +101,7 @@
           <w:r>
             <w:fldChar w:fldCharType="separate"/>
           </w:r>
-          <w:hyperlink w:anchor="_Toc433294299" w:history="1">
+          <w:hyperlink w:anchor="_Toc433377562" w:history="1">
             <w:r>
               <w:rPr>
                 <w:rStyle w:val="Hyperlink"/>
@@ -123,7 +128,7 @@
                 <w:noProof/>
                 <w:webHidden/>
               </w:rPr>
-              <w:instrText xml:space="preserve"> PAGEREF _Toc433294299 \h </w:instrText>
+              <w:instrText xml:space="preserve"> PAGEREF _Toc433377562 \h </w:instrText>
             </w:r>
             <w:r>
               <w:rPr>
@@ -166,7 +171,7 @@
               <w:lang w:eastAsia="en-CA"/>
             </w:rPr>
           </w:pPr>
-          <w:hyperlink w:anchor="_Toc433294300" w:history="1">
+          <w:hyperlink w:anchor="_Toc433377563" w:history="1">
             <w:r>
               <w:rPr>
                 <w:rStyle w:val="Hyperlink"/>
@@ -193,7 +198,7 @@
                 <w:noProof/>
                 <w:webHidden/>
               </w:rPr>
-              <w:instrText xml:space="preserve"> PAGEREF _Toc433294300 \h </w:instrText>
+              <w:instrText xml:space="preserve"> PAGEREF _Toc433377563 \h </w:instrText>
             </w:r>
             <w:r>
               <w:rPr>
@@ -236,7 +241,7 @@
               <w:lang w:eastAsia="en-CA"/>
             </w:rPr>
           </w:pPr>
-          <w:hyperlink w:anchor="_Toc433294301" w:history="1">
+          <w:hyperlink w:anchor="_Toc433377564" w:history="1">
             <w:r>
               <w:rPr>
                 <w:rStyle w:val="Hyperlink"/>
@@ -263,7 +268,7 @@
                 <w:noProof/>
                 <w:webHidden/>
               </w:rPr>
-              <w:instrText xml:space="preserve"> PAGEREF _Toc433294301 \h </w:instrText>
+              <w:instrText xml:space="preserve"> PAGEREF _Toc433377564 \h </w:instrText>
             </w:r>
             <w:r>
               <w:rPr>
@@ -283,7 +288,7 @@
                 <w:noProof/>
                 <w:webHidden/>
               </w:rPr>
-              <w:t>1</w:t>
+              <w:t>2</w:t>
             </w:r>
             <w:r>
               <w:rPr>
@@ -306,7 +311,7 @@
               <w:lang w:eastAsia="en-CA"/>
             </w:rPr>
           </w:pPr>
-          <w:hyperlink w:anchor="_Toc433294302" w:history="1">
+          <w:hyperlink w:anchor="_Toc433377565" w:history="1">
             <w:r>
               <w:rPr>
                 <w:rStyle w:val="Hyperlink"/>
@@ -333,7 +338,77 @@
                 <w:noProof/>
                 <w:webHidden/>
               </w:rPr>
-              <w:instrText xml:space="preserve"> PAGEREF _Toc433294302 \h </w:instrText>
+              <w:instrText xml:space="preserve"> PAGEREF _Toc433377565 \h </w:instrText>
+            </w:r>
+            <w:r>
+              <w:rPr>
+                <w:noProof/>
+                <w:webHidden/>
+              </w:rPr>
+            </w:r>
+            <w:r>
+              <w:rPr>
+                <w:noProof/>
+                <w:webHidden/>
+              </w:rPr>
+              <w:fldChar w:fldCharType="separate"/>
+            </w:r>
+            <w:r>
+              <w:rPr>
+                <w:noProof/>
+                <w:webHidden/>
+              </w:rPr>
+              <w:t>2</w:t>
+            </w:r>
+            <w:r>
+              <w:rPr>
+                <w:noProof/>
+                <w:webHidden/>
+              </w:rPr>
+              <w:fldChar w:fldCharType="end"/>
+            </w:r>
+          </w:hyperlink>
+        </w:p>
+        <w:p>
+          <w:pPr>
+            <w:pStyle w:val="TOC2"/>
+            <w:tabs>
+              <w:tab w:val="right" w:leader="dot" w:pos="9350"/>
+            </w:tabs>
+            <w:rPr>
+              <w:rFonts w:eastAsiaTheme="minorEastAsia"/>
+              <w:noProof/>
+              <w:lang w:eastAsia="en-CA"/>
+            </w:rPr>
+          </w:pPr>
+          <w:hyperlink w:anchor="_Toc433377566" w:history="1">
+            <w:r>
+              <w:rPr>
+                <w:rStyle w:val="Hyperlink"/>
+                <w:noProof/>
+              </w:rPr>
+              <w:t>Binomial</w:t>
+            </w:r>
+            <w:r>
+              <w:rPr>
+                <w:noProof/>
+                <w:webHidden/>
+              </w:rPr>
+              <w:tab/>
+            </w:r>
+            <w:r>
+              <w:rPr>
+                <w:noProof/>
+                <w:webHidden/>
+              </w:rPr>
+              <w:fldChar w:fldCharType="begin"/>
+            </w:r>
+            <w:r>
+              <w:rPr>
+                <w:noProof/>
+                <w:webHidden/>
+              </w:rPr>
+              <w:instrText xml:space="preserve"> PAGEREF _Toc433377566 \h </w:instrText>
             </w:r>
             <w:r>
               <w:rPr>
@@ -376,7 +451,7 @@
               <w:lang w:eastAsia="en-CA"/>
             </w:rPr>
           </w:pPr>
-          <w:hyperlink w:anchor="_Toc433294303" w:history="1">
+          <w:hyperlink w:anchor="_Toc433377567" w:history="1">
             <w:r>
               <w:rPr>
                 <w:rStyle w:val="Hyperlink"/>
@@ -403,7 +478,7 @@
                 <w:noProof/>
                 <w:webHidden/>
               </w:rPr>
-              <w:instrText xml:space="preserve"> PAGEREF _Toc433294303 \h </w:instrText>
+              <w:instrText xml:space="preserve"> PAGEREF _Toc433377567 \h </w:instrText>
             </w:r>
             <w:r>
               <w:rPr>
@@ -446,7 +521,7 @@
               <w:lang w:eastAsia="en-CA"/>
             </w:rPr>
           </w:pPr>
-          <w:hyperlink w:anchor="_Toc433294304" w:history="1">
+          <w:hyperlink w:anchor="_Toc433377568" w:history="1">
             <w:r>
               <w:rPr>
                 <w:rStyle w:val="Hyperlink"/>
@@ -473,7 +548,7 @@
                 <w:noProof/>
                 <w:webHidden/>
               </w:rPr>
-              <w:instrText xml:space="preserve"> PAGEREF _Toc433294304 \h </w:instrText>
+              <w:instrText xml:space="preserve"> PAGEREF _Toc433377568 \h </w:instrText>
             </w:r>
             <w:r>
               <w:rPr>
@@ -516,7 +591,7 @@
               <w:lang w:eastAsia="en-CA"/>
             </w:rPr>
           </w:pPr>
-          <w:hyperlink w:anchor="_Toc433294305" w:history="1">
+          <w:hyperlink w:anchor="_Toc433377569" w:history="1">
             <w:r>
               <w:rPr>
                 <w:rStyle w:val="Hyperlink"/>
@@ -543,7 +618,7 @@
                 <w:noProof/>
                 <w:webHidden/>
               </w:rPr>
-              <w:instrText xml:space="preserve"> PAGEREF _Toc433294305 \h </w:instrText>
+              <w:instrText xml:space="preserve"> PAGEREF _Toc433377569 \h </w:instrText>
             </w:r>
             <w:r>
               <w:rPr>
@@ -586,7 +661,7 @@
               <w:lang w:eastAsia="en-CA"/>
             </w:rPr>
           </w:pPr>
-          <w:hyperlink w:anchor="_Toc433294306" w:history="1">
+          <w:hyperlink w:anchor="_Toc433377570" w:history="1">
             <w:r>
               <w:rPr>
                 <w:rStyle w:val="Hyperlink"/>
@@ -613,7 +688,7 @@
                 <w:noProof/>
                 <w:webHidden/>
               </w:rPr>
-              <w:instrText xml:space="preserve"> PAGEREF _Toc433294306 \h </w:instrText>
+              <w:instrText xml:space="preserve"> PAGEREF _Toc433377570 \h </w:instrText>
             </w:r>
             <w:r>
               <w:rPr>
@@ -633,7 +708,77 @@
                 <w:noProof/>
                 <w:webHidden/>
               </w:rPr>
-              <w:t>3</w:t>
+              <w:t>4</w:t>
+            </w:r>
+            <w:r>
+              <w:rPr>
+                <w:noProof/>
+                <w:webHidden/>
+              </w:rPr>
+              <w:fldChar w:fldCharType="end"/>
+            </w:r>
+          </w:hyperlink>
+        </w:p>
+        <w:p>
+          <w:pPr>
+            <w:pStyle w:val="TOC1"/>
+            <w:tabs>
+              <w:tab w:val="right" w:leader="dot" w:pos="9350"/>
+            </w:tabs>
+            <w:rPr>
+              <w:rFonts w:eastAsiaTheme="minorEastAsia"/>
+              <w:noProof/>
+              <w:lang w:eastAsia="en-CA"/>
+            </w:rPr>
+          </w:pPr>
+          <w:hyperlink w:anchor="_Toc433377571" w:history="1">
+            <w:r>
+              <w:rPr>
+                <w:rStyle w:val="Hyperlink"/>
+                <w:noProof/>
+              </w:rPr>
+              <w:t>CTMC</w:t>
+            </w:r>
+            <w:r>
+              <w:rPr>
+                <w:noProof/>
+                <w:webHidden/>
+              </w:rPr>
+              <w:tab/>
+            </w:r>
+            <w:r>
+              <w:rPr>
+                <w:noProof/>
+                <w:webHidden/>
+              </w:rPr>
+              <w:fldChar w:fldCharType="begin"/>
+            </w:r>
+            <w:r>
+              <w:rPr>
+                <w:noProof/>
+                <w:webHidden/>
+              </w:rPr>
+              <w:instrText xml:space="preserve"> PAGEREF _Toc433377571 \h </w:instrText>
+            </w:r>
+            <w:r>
+              <w:rPr>
+                <w:noProof/>
+                <w:webHidden/>
+              </w:rPr>
+            </w:r>
+            <w:r>
+              <w:rPr>
+                <w:noProof/>
+                <w:webHidden/>
+              </w:rPr>
+              <w:fldChar w:fldCharType="separate"/>
+            </w:r>
+            <w:r>
+              <w:rPr>
+                <w:noProof/>
+                <w:webHidden/>
+              </w:rPr>
+              <w:t>4</w:t>
             </w:r>
             <w:r>
               <w:rPr>
@@ -660,11 +805,11 @@
       <w:pPr>
         <w:pStyle w:val="Heading1"/>
       </w:pPr>
-      <w:bookmarkStart w:id="0" w:name="_Toc433294299"/>
+      <w:bookmarkStart w:id="1" w:name="_Toc433377562"/>
       <w:r>
         <w:t>Statistics</w:t>
       </w:r>
-      <w:bookmarkEnd w:id="0"/>
+      <w:bookmarkEnd w:id="1"/>
     </w:p>
     <w:p>
       <w:pPr>
@@ -707,37 +852,30 @@
       <w:pPr>
         <w:pStyle w:val="NoSpacing"/>
       </w:pPr>
-    </w:p>
-    <w:p>
-      <w:pPr>
-        <w:pStyle w:val="NoSpacing"/>
-      </w:pPr>
-      <w:r>
-        <w:rPr>
-          <w:i/>
-        </w:rPr>
-        <w:t>Think chemistry, i.e. cancelling units</w:t>
-      </w:r>
-    </w:p>
-    <w:p>
-      <w:pPr>
-        <w:pStyle w:val="Heading2"/>
-      </w:pPr>
-      <w:bookmarkStart w:id="1" w:name="_Toc433294300"/>
-      <w:r>
-        <w:t>Variance</w:t>
-      </w:r>
-      <w:bookmarkEnd w:id="1"/>
-    </w:p>
-    <w:p>
-      <w:pPr>
-        <w:pStyle w:val="NoSpacing"/>
-      </w:pPr>
-      <w:r>
-        <w:rPr>
-          <w:position w:val="-16"/>
-        </w:rPr>
-        <w:object w:dxaOrig="2780" w:dyaOrig="480">
+      <w:r>
+        <w:rPr>
+          <w:b/>
+        </w:rPr>
+        <w:t>Continuous Random Variable (CRV)</w:t>
+      </w:r>
+      <w:r>
+        <w:t>:</w:t>
+      </w:r>
+    </w:p>
+    <w:p>
+      <w:pPr>
+        <w:pStyle w:val="NoSpacing"/>
+      </w:pPr>
+    </w:p>
+    <w:p>
+      <w:pPr>
+        <w:pStyle w:val="NoSpacing"/>
+      </w:pPr>
+      <w:r>
+        <w:rPr>
+          <w:position w:val="-32"/>
+        </w:rPr>
+        <w:object w:dxaOrig="1640" w:dyaOrig="740">
           <v:shapetype id="_x0000_t75" coordsize="21600,21600" o:spt="75" o:preferrelative="t" path="m@4@5l@4@11@9@11@9@5xe" filled="f" stroked="f">
             <v:stroke joinstyle="miter"/>
             <v:formulas>
@@ -757,10 +895,52 @@
             <v:path o:extrusionok="f" gradientshapeok="t" o:connecttype="rect"/>
             <o:lock v:ext="edit" aspectratio="t"/>
           </v:shapetype>
-          <v:shape id="_x0000_i1025" type="#_x0000_t75" style="width:139pt;height:24pt" o:ole="">
+          <v:shape id="_x0000_i1025" type="#_x0000_t75" style="width:82pt;height:37pt" o:ole="">
             <v:imagedata r:id="rId7" o:title=""/>
           </v:shape>
-          <o:OLEObject Type="Embed" ProgID="Equation.DSMT4" ShapeID="_x0000_i1025" DrawAspect="Content" ObjectID="_1507036845" r:id="rId8"/>
+          <o:OLEObject Type="Embed" ProgID="Equation.DSMT4" ShapeID="_x0000_i1025" DrawAspect="Content" ObjectID="_1507119675" r:id="rId8"/>
+        </w:object>
+      </w:r>
+    </w:p>
+    <w:p>
+      <w:pPr>
+        <w:pStyle w:val="NoSpacing"/>
+      </w:pPr>
+    </w:p>
+    <w:p>
+      <w:pPr>
+        <w:pStyle w:val="NoSpacing"/>
+      </w:pPr>
+      <w:r>
+        <w:rPr>
+          <w:i/>
+        </w:rPr>
+        <w:t>Think chemistry, i.e. cancelling units</w:t>
+      </w:r>
+    </w:p>
+    <w:p>
+      <w:pPr>
+        <w:pStyle w:val="Heading2"/>
+      </w:pPr>
+      <w:bookmarkStart w:id="2" w:name="_Toc433377563"/>
+      <w:r>
+        <w:t>Variance</w:t>
+      </w:r>
+      <w:bookmarkEnd w:id="2"/>
+    </w:p>
+    <w:p>
+      <w:pPr>
+        <w:pStyle w:val="NoSpacing"/>
+      </w:pPr>
+      <w:r>
+        <w:rPr>
+          <w:position w:val="-16"/>
+        </w:rPr>
+        <w:object w:dxaOrig="2780" w:dyaOrig="480">
+          <v:shape id="_x0000_i1026" type="#_x0000_t75" style="width:139pt;height:24pt" o:ole="">
+            <v:imagedata r:id="rId9" o:title=""/>
+          </v:shape>
+          <o:OLEObject Type="Embed" ProgID="Equation.DSMT4" ShapeID="_x0000_i1026" DrawAspect="Content" ObjectID="_1507119676" r:id="rId10"/>
         </w:object>
       </w:r>
     </w:p>
@@ -785,112 +965,16 @@
     <w:p>
       <w:pPr>
         <w:pStyle w:val="NoSpacing"/>
-        <w:numPr>
-          <w:ilvl w:val="0"/>
-          <w:numId w:val="2"/>
-        </w:numPr>
-      </w:pPr>
-      <w:r>
-        <w:t>For discrete: u</w:t>
-      </w:r>
-      <w:r>
-        <w:t>se the sum of the X’s, so E[X] = Σ(P(X=</w:t>
-      </w:r>
-      <w:proofErr w:type="spellStart"/>
-      <w:r>
-        <w:t>i</w:t>
-      </w:r>
-      <w:proofErr w:type="spellEnd"/>
-      <w:r>
-        <w:t>)</w:t>
-      </w:r>
-      <w:r>
-        <w:rPr>
-          <w:rFonts w:ascii="Times New Roman" w:hAnsi="Times New Roman" w:cs="Times New Roman"/>
-        </w:rPr>
-        <w:t>∙</w:t>
-      </w:r>
-      <w:r>
-        <w:t>X</w:t>
-      </w:r>
-      <w:r>
-        <w:rPr>
-          <w:vertAlign w:val="subscript"/>
-        </w:rPr>
-        <w:t>i</w:t>
-      </w:r>
-      <w:r>
-        <w:t>) and E[X</w:t>
-      </w:r>
-      <w:r>
-        <w:rPr>
-          <w:vertAlign w:val="superscript"/>
-        </w:rPr>
-        <w:t>2</w:t>
-      </w:r>
-      <w:r>
-        <w:t>] = Σ(P(X=</w:t>
-      </w:r>
-      <w:proofErr w:type="spellStart"/>
-      <w:r>
-        <w:t>i</w:t>
-      </w:r>
-      <w:proofErr w:type="spellEnd"/>
-      <w:r>
-        <w:t>)</w:t>
-      </w:r>
-      <w:r>
-        <w:rPr>
-          <w:rFonts w:ascii="Times New Roman" w:hAnsi="Times New Roman" w:cs="Times New Roman"/>
-        </w:rPr>
-        <w:t>∙</w:t>
-      </w:r>
-      <w:r>
-        <w:t>X</w:t>
-      </w:r>
-      <w:r>
-        <w:rPr>
-          <w:vertAlign w:val="subscript"/>
-        </w:rPr>
-        <w:t>i</w:t>
-      </w:r>
-      <w:r>
-        <w:rPr>
-          <w:vertAlign w:val="superscript"/>
-        </w:rPr>
-        <w:t>2</w:t>
-      </w:r>
-      <w:r>
-        <w:t>)</w:t>
-      </w:r>
-    </w:p>
-    <w:p>
-      <w:pPr>
-        <w:pStyle w:val="NoSpacing"/>
-      </w:pPr>
-      <w:r>
-        <w:rPr>
-          <w:b/>
-        </w:rPr>
-        <w:t>Continuous Random Variable (CRV)</w:t>
-      </w:r>
-      <w:r>
-        <w:t>:</w:t>
-      </w:r>
-    </w:p>
-    <w:p>
-      <w:pPr>
-        <w:pStyle w:val="NoSpacing"/>
       </w:pPr>
       <w:r>
         <w:rPr>
           <w:position w:val="-94"/>
         </w:rPr>
-        <w:object w:dxaOrig="2860" w:dyaOrig="2000">
-          <v:shape id="_x0000_i1026" type="#_x0000_t75" style="width:143pt;height:100pt" o:ole="">
-            <v:imagedata r:id="rId9" o:title=""/>
+        <w:object w:dxaOrig="2820" w:dyaOrig="2000">
+          <v:shape id="_x0000_i1027" type="#_x0000_t75" style="width:141pt;height:100pt" o:ole="">
+            <v:imagedata r:id="rId11" o:title=""/>
           </v:shape>
-          <o:OLEObject Type="Embed" ProgID="Equation.DSMT4" ShapeID="_x0000_i1026" DrawAspect="Content" ObjectID="_1507036846" r:id="rId10"/>
+          <o:OLEObject Type="Embed" ProgID="Equation.DSMT4" ShapeID="_x0000_i1027" DrawAspect="Content" ObjectID="_1507119677" r:id="rId12"/>
         </w:object>
       </w:r>
     </w:p>
@@ -898,11 +982,11 @@
       <w:pPr>
         <w:pStyle w:val="Heading2"/>
       </w:pPr>
-      <w:bookmarkStart w:id="2" w:name="_Toc433294301"/>
+      <w:bookmarkStart w:id="3" w:name="_Toc433377564"/>
       <w:r>
         <w:t>Exponential</w:t>
       </w:r>
-      <w:bookmarkEnd w:id="2"/>
+      <w:bookmarkEnd w:id="3"/>
     </w:p>
     <w:p>
       <w:pPr>
@@ -926,18 +1010,12 @@
       <w:pPr>
         <w:pStyle w:val="NoSpacing"/>
         <w:numPr>
-          <w:ilvl w:val="0"/>
+          <w:ilvl w:val="1"/>
           <w:numId w:val="3"/>
         </w:numPr>
       </w:pPr>
       <w:r>
-        <w:rPr>
-          <w:b/>
-        </w:rPr>
-        <w:t>Variance</w:t>
-      </w:r>
-      <w:r>
-        <w:t xml:space="preserve"> [E[X]]: a.k.a. Expected value</w:t>
+        <w:t>a.k.a. Expected value</w:t>
       </w:r>
     </w:p>
     <w:p>
@@ -952,30 +1030,11 @@
         <w:rPr>
           <w:b/>
         </w:rPr>
-        <w:t>Probability Distribution Function (PDF)</w:t>
-      </w:r>
-      <w:r>
-        <w:t xml:space="preserve"> [P(X)]: </w:t>
-      </w:r>
-      <w:proofErr w:type="spellStart"/>
-      <w:r>
-        <w:t>λe</w:t>
-      </w:r>
-      <w:proofErr w:type="spellEnd"/>
-      <w:r>
-        <w:rPr>
-          <w:vertAlign w:val="superscript"/>
-        </w:rPr>
-        <w:t>–</w:t>
-      </w:r>
-      <w:proofErr w:type="spellStart"/>
-      <w:r>
-        <w:rPr>
-          <w:vertAlign w:val="superscript"/>
-        </w:rPr>
-        <w:t>λx</w:t>
-      </w:r>
-      <w:proofErr w:type="spellEnd"/>
+        <w:t>Variance</w:t>
+      </w:r>
+      <w:r>
+        <w:t>:</w:t>
+      </w:r>
     </w:p>
     <w:p>
       <w:pPr>
@@ -989,23 +1048,16 @@
         <w:rPr>
           <w:b/>
         </w:rPr>
-        <w:t>Cumulative Distributi</w:t>
-      </w:r>
-      <w:r>
-        <w:rPr>
-          <w:b/>
-        </w:rPr>
-        <w:t>on</w:t>
-      </w:r>
-      <w:r>
-        <w:rPr>
-          <w:b/>
-        </w:rPr>
-        <w:t xml:space="preserve"> Function (CDF)</w:t>
-      </w:r>
-      <w:r>
-        <w:t xml:space="preserve"> [f(x)]: CDF = ∫PDF, i.e. 1 – e</w:t>
-      </w:r>
+        <w:t>Probability Distribution Function (PDF)</w:t>
+      </w:r>
+      <w:r>
+        <w:t xml:space="preserve"> [P(X)]: </w:t>
+      </w:r>
+      <w:proofErr w:type="spellStart"/>
+      <w:r>
+        <w:t>λe</w:t>
+      </w:r>
+      <w:proofErr w:type="spellEnd"/>
       <w:r>
         <w:rPr>
           <w:vertAlign w:val="superscript"/>
@@ -1030,8 +1082,40 @@
         </w:numPr>
       </w:pPr>
       <w:r>
-        <w:t>Memoryless</w:t>
-      </w:r>
+        <w:rPr>
+          <w:b/>
+        </w:rPr>
+        <w:t>Cumulative Distributi</w:t>
+      </w:r>
+      <w:r>
+        <w:rPr>
+          <w:b/>
+        </w:rPr>
+        <w:t>on</w:t>
+      </w:r>
+      <w:r>
+        <w:rPr>
+          <w:b/>
+        </w:rPr>
+        <w:t xml:space="preserve"> Function (CDF)</w:t>
+      </w:r>
+      <w:r>
+        <w:t xml:space="preserve"> [f(x)]: CDF = ∫PDF, i.e. 1 – e</w:t>
+      </w:r>
+      <w:r>
+        <w:rPr>
+          <w:vertAlign w:val="superscript"/>
+        </w:rPr>
+        <w:t>–</w:t>
+      </w:r>
+      <w:proofErr w:type="spellStart"/>
+      <w:r>
+        <w:rPr>
+          <w:vertAlign w:val="superscript"/>
+        </w:rPr>
+        <w:t>λx</w:t>
+      </w:r>
+      <w:proofErr w:type="spellEnd"/>
     </w:p>
     <w:p>
       <w:pPr>
@@ -1042,6 +1126,18 @@
         </w:numPr>
       </w:pPr>
       <w:r>
+        <w:t>Memoryless</w:t>
+      </w:r>
+    </w:p>
+    <w:p>
+      <w:pPr>
+        <w:pStyle w:val="NoSpacing"/>
+        <w:numPr>
+          <w:ilvl w:val="0"/>
+          <w:numId w:val="3"/>
+        </w:numPr>
+      </w:pPr>
+      <w:r>
         <w:t>not always for time</w:t>
       </w:r>
     </w:p>
@@ -1049,11 +1145,11 @@
       <w:pPr>
         <w:pStyle w:val="Heading2"/>
       </w:pPr>
-      <w:bookmarkStart w:id="3" w:name="_Toc433294302"/>
+      <w:bookmarkStart w:id="4" w:name="_Toc433377565"/>
       <w:r>
         <w:t>Uniform</w:t>
       </w:r>
-      <w:bookmarkEnd w:id="3"/>
+      <w:bookmarkEnd w:id="4"/>
     </w:p>
     <w:p>
       <w:pPr>
@@ -1193,9 +1289,11 @@
       <w:pPr>
         <w:pStyle w:val="Heading2"/>
       </w:pPr>
+      <w:bookmarkStart w:id="5" w:name="_Toc433377566"/>
       <w:r>
         <w:t>Binomial</w:t>
       </w:r>
+      <w:bookmarkEnd w:id="5"/>
     </w:p>
     <w:p>
       <w:pPr>
@@ -1212,7 +1310,22 @@
         <w:t>Mean</w:t>
       </w:r>
       <w:r>
-        <w:t xml:space="preserve"> [E[X]]: 1/λ</w:t>
+        <w:t xml:space="preserve"> [E[X]]: </w:t>
+      </w:r>
+      <w:r>
+        <w:t>n</w:t>
+      </w:r>
+      <w:r>
+        <w:t xml:space="preserve"> </w:t>
+      </w:r>
+      <w:r>
+        <w:t>×</w:t>
+      </w:r>
+      <w:r>
+        <w:t xml:space="preserve"> </w:t>
+      </w:r>
+      <w:r>
+        <w:t>probability</w:t>
       </w:r>
     </w:p>
     <w:p>
@@ -1230,7 +1343,46 @@
         <w:t>Variance</w:t>
       </w:r>
       <w:r>
-        <w:t xml:space="preserve"> [E[X]]: a.k.a. Expected value</w:t>
+        <w:t xml:space="preserve">: </w:t>
+      </w:r>
+      <w:r>
+        <w:t>n</w:t>
+      </w:r>
+      <w:r>
+        <w:t xml:space="preserve"> </w:t>
+      </w:r>
+      <w:r>
+        <w:t>×</w:t>
+      </w:r>
+      <w:r>
+        <w:t xml:space="preserve"> </w:t>
+      </w:r>
+      <w:r>
+        <w:t>p</w:t>
+      </w:r>
+      <w:r>
+        <w:t xml:space="preserve"> </w:t>
+      </w:r>
+      <w:r>
+        <w:t>×</w:t>
+      </w:r>
+      <w:r>
+        <w:t xml:space="preserve"> </w:t>
+      </w:r>
+      <w:r>
+        <w:t>(1</w:t>
+      </w:r>
+      <w:r>
+        <w:t xml:space="preserve"> </w:t>
+      </w:r>
+      <w:r>
+        <w:t>–</w:t>
+      </w:r>
+      <w:r>
+        <w:t xml:space="preserve"> </w:t>
+      </w:r>
+      <w:r>
+        <w:t>p)</w:t>
       </w:r>
     </w:p>
     <w:p>
@@ -1250,25 +1402,44 @@
       <w:r>
         <w:t xml:space="preserve"> [P(X)]: </w:t>
       </w:r>
+      <w:r>
+        <w:t>(n</w:t>
+      </w:r>
+      <w:r>
+        <w:t xml:space="preserve"> </w:t>
+      </w:r>
+      <w:r>
+        <w:t>c</w:t>
+      </w:r>
+      <w:r>
+        <w:t xml:space="preserve"> </w:t>
+      </w:r>
+      <w:r>
+        <w:t>x</w:t>
+      </w:r>
+      <w:r>
+        <w:t>)</w:t>
+      </w:r>
       <w:proofErr w:type="spellStart"/>
       <w:r>
-        <w:t>λe</w:t>
+        <w:t>p</w:t>
+      </w:r>
+      <w:r>
+        <w:rPr>
+          <w:vertAlign w:val="superscript"/>
+        </w:rPr>
+        <w:t>x</w:t>
       </w:r>
       <w:proofErr w:type="spellEnd"/>
       <w:r>
+        <w:t>(1–p)</w:t>
+      </w:r>
+      <w:r>
         <w:rPr>
           <w:vertAlign w:val="superscript"/>
         </w:rPr>
-        <w:t>–</w:t>
-      </w:r>
-      <w:proofErr w:type="spellStart"/>
-      <w:r>
-        <w:rPr>
-          <w:vertAlign w:val="superscript"/>
-        </w:rPr>
-        <w:t>λx</w:t>
-      </w:r>
-      <w:proofErr w:type="spellEnd"/>
+        <w:t>n–x</w:t>
+      </w:r>
     </w:p>
     <w:p>
       <w:pPr>
@@ -1297,275 +1468,82 @@
         <w:t xml:space="preserve"> Function (CDF)</w:t>
       </w:r>
       <w:r>
-        <w:t xml:space="preserve"> [f(x)]: CDF = ∫PDF, i.e. 1 – e</w:t>
-      </w:r>
-      <w:r>
-        <w:rPr>
-          <w:vertAlign w:val="superscript"/>
-        </w:rPr>
-        <w:t>–</w:t>
-      </w:r>
-      <w:proofErr w:type="spellStart"/>
-      <w:r>
-        <w:rPr>
-          <w:vertAlign w:val="superscript"/>
-        </w:rPr>
-        <w:t>λx</w:t>
-      </w:r>
-      <w:proofErr w:type="spellEnd"/>
-    </w:p>
-    <w:p>
-      <w:pPr>
-        <w:pStyle w:val="Heading1"/>
-      </w:pPr>
-      <w:bookmarkStart w:id="4" w:name="_Toc433294303"/>
-      <w:r>
-        <w:t>Operations Analysis</w:t>
-      </w:r>
-      <w:bookmarkEnd w:id="4"/>
-    </w:p>
-    <w:p>
-      <w:pPr>
-        <w:pStyle w:val="NoSpacing"/>
-      </w:pPr>
-      <w:r>
-        <w:rPr>
-          <w:b/>
-        </w:rPr>
-        <w:t xml:space="preserve">Device </w:t>
-      </w:r>
-      <w:r>
-        <w:t>[</w:t>
-      </w:r>
-      <w:proofErr w:type="spellStart"/>
-      <w:r>
-        <w:t>i</w:t>
-      </w:r>
-      <w:proofErr w:type="spellEnd"/>
-      <w:r>
-        <w:t xml:space="preserve">]: </w:t>
-      </w:r>
-      <w:r>
-        <w:t xml:space="preserve">units that are in terms of </w:t>
-      </w:r>
-      <w:proofErr w:type="spellStart"/>
-      <w:r>
-        <w:rPr>
-          <w:i/>
-        </w:rPr>
-        <w:t>i</w:t>
-      </w:r>
-      <w:proofErr w:type="spellEnd"/>
-      <w:r>
-        <w:t xml:space="preserve"> are specific to an individual </w:t>
-      </w:r>
-      <w:r>
-        <w:t>device or node within a system</w:t>
-      </w:r>
-    </w:p>
-    <w:p>
-      <w:pPr>
-        <w:pStyle w:val="NoSpacing"/>
-      </w:pPr>
-      <w:r>
-        <w:rPr>
-          <w:b/>
-        </w:rPr>
-        <w:t xml:space="preserve">Total devices </w:t>
-      </w:r>
-      <w:r>
-        <w:t>[k]:</w:t>
-      </w:r>
-      <w:r>
-        <w:t xml:space="preserve"> </w:t>
-      </w:r>
-    </w:p>
-    <w:p>
-      <w:pPr>
-        <w:pStyle w:val="NoSpacing"/>
-      </w:pPr>
-    </w:p>
-    <w:p>
-      <w:pPr>
-        <w:pStyle w:val="NoSpacing"/>
-      </w:pPr>
-      <w:r>
-        <w:rPr>
-          <w:b/>
-        </w:rPr>
-        <w:t xml:space="preserve">Service Time </w:t>
-      </w:r>
-      <w:r>
-        <w:t>[S]:</w:t>
-      </w:r>
-      <w:r>
-        <w:t xml:space="preserve"> time </w:t>
-      </w:r>
-      <w:r>
-        <w:t xml:space="preserve">per </w:t>
-      </w:r>
-      <w:r>
-        <w:t xml:space="preserve">specific </w:t>
-      </w:r>
-      <w:r>
-        <w:t>job</w:t>
-      </w:r>
-    </w:p>
-    <w:p>
-      <w:pPr>
-        <w:pStyle w:val="NoSpacing"/>
-      </w:pPr>
-    </w:p>
-    <w:p>
-      <w:pPr>
-        <w:pStyle w:val="NoSpacing"/>
-      </w:pPr>
-      <w:r>
-        <w:rPr>
-          <w:b/>
-        </w:rPr>
-        <w:t xml:space="preserve">Visitation </w:t>
-      </w:r>
-      <w:r>
-        <w:t>[</w:t>
-      </w:r>
-      <w:r>
-        <w:t>V</w:t>
-      </w:r>
-      <w:r>
-        <w:t>]:</w:t>
-      </w:r>
-      <w:r>
-        <w:t xml:space="preserve"> </w:t>
-      </w:r>
-      <w:r>
-        <w:t xml:space="preserve">given or </w:t>
-      </w:r>
-      <w:r>
-        <w:t>projected visits</w:t>
-      </w:r>
-      <w:r>
-        <w:t>/</w:t>
-      </w:r>
-      <w:r>
-        <w:t>jobs</w:t>
-      </w:r>
-      <w:r>
-        <w:t xml:space="preserve"> (closed system); cannot be calculated</w:t>
-      </w:r>
-      <w:r>
-        <w:t>; basically a probability</w:t>
-      </w:r>
-    </w:p>
-    <w:p>
-      <w:pPr>
-        <w:pStyle w:val="NoSpacing"/>
-      </w:pPr>
-      <w:r>
-        <w:t>[</w:t>
-      </w:r>
-      <w:proofErr w:type="gramStart"/>
-      <w:r>
-        <w:t>E(</w:t>
-      </w:r>
-      <w:proofErr w:type="gramEnd"/>
-      <w:r>
-        <w:t>V)</w:t>
-      </w:r>
-      <w:r>
-        <w:t>]</w:t>
-      </w:r>
-      <w:r>
-        <w:t>: calculated visit</w:t>
-      </w:r>
-      <w:r>
-        <w:t>/job</w:t>
-      </w:r>
-      <w:r>
-        <w:t xml:space="preserve"> ratio</w:t>
-      </w:r>
-    </w:p>
-    <w:p>
-      <w:pPr>
-        <w:pStyle w:val="NoSpacing"/>
-      </w:pPr>
-      <w:proofErr w:type="gramStart"/>
-      <w:r>
-        <w:t>P(</w:t>
-      </w:r>
-      <w:proofErr w:type="gramEnd"/>
-      <w:r>
-        <w:t>visit)</w:t>
-      </w:r>
-      <w:r>
-        <w:rPr>
-          <w:rFonts w:ascii="Times New Roman" w:hAnsi="Times New Roman" w:cs="Times New Roman"/>
-        </w:rPr>
-        <w:t>∙</w:t>
-      </w:r>
-      <w:r>
-        <w:t>total visits</w:t>
-      </w:r>
-      <w:r>
-        <w:t xml:space="preserve"> in previous node</w:t>
-      </w:r>
-    </w:p>
-    <w:p>
-      <w:pPr>
-        <w:pStyle w:val="NoSpacing"/>
-      </w:pPr>
-    </w:p>
-    <w:p>
-      <w:pPr>
-        <w:pStyle w:val="NoSpacing"/>
-      </w:pPr>
-      <w:r>
-        <w:rPr>
-          <w:b/>
-        </w:rPr>
-        <w:t xml:space="preserve">Demand </w:t>
-      </w:r>
-      <w:r>
-        <w:t xml:space="preserve">[D]: </w:t>
-      </w:r>
-      <w:r>
-        <w:t xml:space="preserve">total service </w:t>
-      </w:r>
-      <w:r>
-        <w:t>time for all jobs</w:t>
-      </w:r>
-    </w:p>
-    <w:p>
-      <w:pPr>
-        <w:pStyle w:val="NoSpacing"/>
-      </w:pPr>
-      <w:r>
-        <w:rPr>
-          <w:position w:val="-14"/>
-        </w:rPr>
-        <w:object w:dxaOrig="1359" w:dyaOrig="400">
-          <v:shape id="_x0000_i1027" type="#_x0000_t75" style="width:68pt;height:20pt" o:ole="">
-            <v:imagedata r:id="rId11" o:title=""/>
-          </v:shape>
-          <o:OLEObject Type="Embed" ProgID="Equation.DSMT4" ShapeID="_x0000_i1027" DrawAspect="Content" ObjectID="_1507036847" r:id="rId12"/>
-        </w:object>
-      </w:r>
-    </w:p>
-    <w:p>
-      <w:pPr>
-        <w:pStyle w:val="NoSpacing"/>
-      </w:pPr>
-      <w:r>
-        <w:rPr>
-          <w:position w:val="-28"/>
-        </w:rPr>
-        <w:object w:dxaOrig="1020" w:dyaOrig="680">
-          <v:shape id="_x0000_i1028" type="#_x0000_t75" style="width:51pt;height:34pt" o:ole="">
+        <w:t xml:space="preserve"> [f(x)]: </w:t>
+      </w:r>
+      <w:r>
+        <w:rPr>
+          <w:position w:val="-30"/>
+        </w:rPr>
+        <w:object w:dxaOrig="1820" w:dyaOrig="740">
+          <v:shape id="_x0000_i1028" type="#_x0000_t75" style="width:91pt;height:37pt" o:ole="">
             <v:imagedata r:id="rId13" o:title=""/>
           </v:shape>
-          <o:OLEObject Type="Embed" ProgID="Equation.DSMT4" ShapeID="_x0000_i1028" DrawAspect="Content" ObjectID="_1507036848" r:id="rId14"/>
+          <o:OLEObject Type="Embed" ProgID="Equation.DSMT4" ShapeID="_x0000_i1028" DrawAspect="Content" ObjectID="_1507119678" r:id="rId14"/>
         </w:object>
       </w:r>
+    </w:p>
+    <w:p>
+      <w:pPr>
+        <w:pStyle w:val="Heading1"/>
+      </w:pPr>
+      <w:bookmarkStart w:id="6" w:name="_Toc433377567"/>
+      <w:r>
+        <w:t>Operations Analysis</w:t>
+      </w:r>
+      <w:bookmarkEnd w:id="6"/>
+    </w:p>
+    <w:p>
+      <w:pPr>
+        <w:pStyle w:val="NoSpacing"/>
+      </w:pPr>
+      <w:r>
+        <w:rPr>
+          <w:b/>
+        </w:rPr>
+        <w:t xml:space="preserve">Device </w:t>
+      </w:r>
+      <w:r>
+        <w:t>[</w:t>
+      </w:r>
+      <w:proofErr w:type="spellStart"/>
+      <w:r>
+        <w:t>i</w:t>
+      </w:r>
+      <w:proofErr w:type="spellEnd"/>
+      <w:r>
+        <w:t xml:space="preserve">]: </w:t>
+      </w:r>
+      <w:r>
+        <w:t xml:space="preserve">units that are in terms of </w:t>
+      </w:r>
+      <w:proofErr w:type="spellStart"/>
+      <w:r>
+        <w:rPr>
+          <w:i/>
+        </w:rPr>
+        <w:t>i</w:t>
+      </w:r>
+      <w:proofErr w:type="spellEnd"/>
+      <w:r>
+        <w:t xml:space="preserve"> are specific to an individual </w:t>
+      </w:r>
+      <w:r>
+        <w:t>device or node within a system</w:t>
+      </w:r>
+    </w:p>
+    <w:p>
+      <w:pPr>
+        <w:pStyle w:val="NoSpacing"/>
+      </w:pPr>
+      <w:r>
+        <w:rPr>
+          <w:b/>
+        </w:rPr>
+        <w:t xml:space="preserve">Total devices </w:t>
+      </w:r>
+      <w:r>
+        <w:t>[k]:</w:t>
+      </w:r>
       <w:r>
         <w:t xml:space="preserve"> </w:t>
       </w:r>
@@ -1573,9 +1551,37 @@
     <w:p>
       <w:pPr>
         <w:pStyle w:val="NoSpacing"/>
+      </w:pPr>
+    </w:p>
+    <w:p>
+      <w:pPr>
+        <w:pStyle w:val="NoSpacing"/>
+      </w:pPr>
+      <w:r>
         <w:rPr>
           <w:b/>
         </w:rPr>
+        <w:t xml:space="preserve">Service Time </w:t>
+      </w:r>
+      <w:r>
+        <w:t>[S]:</w:t>
+      </w:r>
+      <w:r>
+        <w:t xml:space="preserve"> time </w:t>
+      </w:r>
+      <w:r>
+        <w:t xml:space="preserve">per </w:t>
+      </w:r>
+      <w:r>
+        <w:t xml:space="preserve">specific </w:t>
+      </w:r>
+      <w:r>
+        <w:t>job</w:t>
+      </w:r>
+    </w:p>
+    <w:p>
+      <w:pPr>
+        <w:pStyle w:val="NoSpacing"/>
       </w:pPr>
     </w:p>
     <w:p>
@@ -1586,10 +1592,90 @@
         <w:rPr>
           <w:b/>
         </w:rPr>
-        <w:t>Bottleneck</w:t>
-      </w:r>
-      <w:r>
-        <w:t>: device with largest demand</w:t>
+        <w:t xml:space="preserve">Visitation </w:t>
+      </w:r>
+      <w:r>
+        <w:t>[</w:t>
+      </w:r>
+      <w:r>
+        <w:t>V</w:t>
+      </w:r>
+      <w:r>
+        <w:t>]:</w:t>
+      </w:r>
+      <w:r>
+        <w:t xml:space="preserve"> </w:t>
+      </w:r>
+      <w:r>
+        <w:t xml:space="preserve">given or </w:t>
+      </w:r>
+      <w:r>
+        <w:t>projected visits</w:t>
+      </w:r>
+      <w:r>
+        <w:t>/</w:t>
+      </w:r>
+      <w:r>
+        <w:t>jobs</w:t>
+      </w:r>
+      <w:r>
+        <w:t xml:space="preserve"> (closed system); cannot be calculated</w:t>
+      </w:r>
+      <w:r>
+        <w:t>; basically a probability</w:t>
+      </w:r>
+    </w:p>
+    <w:p>
+      <w:pPr>
+        <w:pStyle w:val="NoSpacing"/>
+      </w:pPr>
+      <w:r>
+        <w:t>[</w:t>
+      </w:r>
+      <w:proofErr w:type="gramStart"/>
+      <w:r>
+        <w:t>E(</w:t>
+      </w:r>
+      <w:proofErr w:type="gramEnd"/>
+      <w:r>
+        <w:t>V)</w:t>
+      </w:r>
+      <w:r>
+        <w:t>]</w:t>
+      </w:r>
+      <w:r>
+        <w:t>: calculated visit</w:t>
+      </w:r>
+      <w:r>
+        <w:t>/job</w:t>
+      </w:r>
+      <w:r>
+        <w:t xml:space="preserve"> ratio</w:t>
+      </w:r>
+    </w:p>
+    <w:p>
+      <w:pPr>
+        <w:pStyle w:val="NoSpacing"/>
+      </w:pPr>
+      <w:proofErr w:type="gramStart"/>
+      <w:r>
+        <w:t>P(</w:t>
+      </w:r>
+      <w:proofErr w:type="gramEnd"/>
+      <w:r>
+        <w:t>visit)</w:t>
+      </w:r>
+      <w:r>
+        <w:rPr>
+          <w:rFonts w:ascii="Times New Roman" w:hAnsi="Times New Roman" w:cs="Times New Roman"/>
+        </w:rPr>
+        <w:t>∙</w:t>
+      </w:r>
+      <w:r>
+        <w:t>total visits</w:t>
+      </w:r>
+      <w:r>
+        <w:t xml:space="preserve"> in previous node</w:t>
       </w:r>
     </w:p>
     <w:p>
@@ -1605,25 +1691,31 @@
         <w:rPr>
           <w:b/>
         </w:rPr>
-        <w:t xml:space="preserve">Time in system </w:t>
-      </w:r>
-      <w:r>
-        <w:t>[T]: time the job is in the system</w:t>
-      </w:r>
-    </w:p>
-    <w:p>
-      <w:pPr>
-        <w:pStyle w:val="NoSpacing"/>
-      </w:pPr>
-      <w:r>
-        <w:rPr>
-          <w:position w:val="-24"/>
-        </w:rPr>
-        <w:object w:dxaOrig="1060" w:dyaOrig="620">
-          <v:shape id="_x0000_i1029" type="#_x0000_t75" style="width:53pt;height:31pt" o:ole="">
+        <w:t xml:space="preserve">Demand </w:t>
+      </w:r>
+      <w:r>
+        <w:t xml:space="preserve">[D]: </w:t>
+      </w:r>
+      <w:r>
+        <w:t xml:space="preserve">total service </w:t>
+      </w:r>
+      <w:r>
+        <w:t>time for all jobs</w:t>
+      </w:r>
+    </w:p>
+    <w:p>
+      <w:pPr>
+        <w:pStyle w:val="NoSpacing"/>
+      </w:pPr>
+      <w:r>
+        <w:rPr>
+          <w:position w:val="-14"/>
+        </w:rPr>
+        <w:object w:dxaOrig="1359" w:dyaOrig="400">
+          <v:shape id="_x0000_i1029" type="#_x0000_t75" style="width:68pt;height:20pt" o:ole="">
             <v:imagedata r:id="rId15" o:title=""/>
           </v:shape>
-          <o:OLEObject Type="Embed" ProgID="Equation.DSMT4" ShapeID="_x0000_i1029" DrawAspect="Content" ObjectID="_1507036849" r:id="rId16"/>
+          <o:OLEObject Type="Embed" ProgID="Equation.DSMT4" ShapeID="_x0000_i1029" DrawAspect="Content" ObjectID="_1507119679" r:id="rId16"/>
         </w:object>
       </w:r>
     </w:p>
@@ -1633,102 +1725,25 @@
       </w:pPr>
       <w:r>
         <w:rPr>
-          <w:position w:val="-16"/>
-        </w:rPr>
-        <w:object w:dxaOrig="3040" w:dyaOrig="440">
-          <v:shape id="_x0000_i1030" type="#_x0000_t75" style="width:152pt;height:22pt" o:ole="">
+          <w:position w:val="-28"/>
+        </w:rPr>
+        <w:object w:dxaOrig="1020" w:dyaOrig="680">
+          <v:shape id="_x0000_i1030" type="#_x0000_t75" style="width:51pt;height:34pt" o:ole="">
             <v:imagedata r:id="rId17" o:title=""/>
           </v:shape>
-          <o:OLEObject Type="Embed" ProgID="Equation.DSMT4" ShapeID="_x0000_i1030" DrawAspect="Content" ObjectID="_1507036850" r:id="rId18"/>
+          <o:OLEObject Type="Embed" ProgID="Equation.DSMT4" ShapeID="_x0000_i1030" DrawAspect="Content" ObjectID="_1507119680" r:id="rId18"/>
         </w:object>
       </w:r>
-    </w:p>
-    <w:p>
-      <w:pPr>
-        <w:pStyle w:val="NoSpacing"/>
-      </w:pPr>
-      <w:r>
-        <w:t xml:space="preserve">If </w:t>
-      </w:r>
-      <w:proofErr w:type="gramStart"/>
-      <w:r>
-        <w:t>E[</w:t>
-      </w:r>
-      <w:proofErr w:type="gramEnd"/>
-      <w:r>
-        <w:t xml:space="preserve">Z] = 0, </w:t>
-      </w:r>
-      <w:r>
-        <w:t>T</w:t>
-      </w:r>
-      <w:r>
-        <w:t xml:space="preserve"> = </w:t>
-      </w:r>
-      <w:r>
-        <w:t>R</w:t>
-      </w:r>
-    </w:p>
-    <w:p>
-      <w:pPr>
-        <w:pStyle w:val="NoSpacing"/>
-      </w:pPr>
-    </w:p>
-    <w:p>
-      <w:pPr>
-        <w:pStyle w:val="NoSpacing"/>
-      </w:pPr>
-    </w:p>
-    <w:p>
-      <w:pPr>
-        <w:pStyle w:val="NoSpacing"/>
-      </w:pPr>
-      <w:r>
+      <w:r>
+        <w:t xml:space="preserve"> </w:t>
+      </w:r>
+    </w:p>
+    <w:p>
+      <w:pPr>
+        <w:pStyle w:val="NoSpacing"/>
         <w:rPr>
           <w:b/>
         </w:rPr>
-        <w:t xml:space="preserve">Response Time </w:t>
-      </w:r>
-      <w:r>
-        <w:t>[</w:t>
-      </w:r>
-      <w:r>
-        <w:t>R</w:t>
-      </w:r>
-      <w:r>
-        <w:t xml:space="preserve">]: </w:t>
-      </w:r>
-      <w:r>
-        <w:t xml:space="preserve">time the job is </w:t>
-      </w:r>
-      <w:r>
-        <w:rPr>
-          <w:i/>
-        </w:rPr>
-        <w:t>being processed</w:t>
-      </w:r>
-      <w:r>
-        <w:t xml:space="preserve"> in the system</w:t>
-      </w:r>
-    </w:p>
-    <w:p>
-      <w:pPr>
-        <w:pStyle w:val="NoSpacing"/>
-      </w:pPr>
-      <w:r>
-        <w:t xml:space="preserve">If </w:t>
-      </w:r>
-      <w:proofErr w:type="gramStart"/>
-      <w:r>
-        <w:t>E[</w:t>
-      </w:r>
-      <w:proofErr w:type="gramEnd"/>
-      <w:r>
-        <w:t>Z] = 0, R = T</w:t>
-      </w:r>
-    </w:p>
-    <w:p>
-      <w:pPr>
-        <w:pStyle w:val="NoSpacing"/>
       </w:pPr>
     </w:p>
     <w:p>
@@ -1739,11 +1754,28 @@
         <w:rPr>
           <w:b/>
         </w:rPr>
-        <w:t>Users</w:t>
-      </w:r>
-      <w:r>
-        <w:t xml:space="preserve"> [M]:</w:t>
-      </w:r>
+        <w:t>Bottleneck</w:t>
+      </w:r>
+      <w:r>
+        <w:t xml:space="preserve"> [D</w:t>
+      </w:r>
+      <w:r>
+        <w:rPr>
+          <w:vertAlign w:val="subscript"/>
+        </w:rPr>
+        <w:t>max</w:t>
+      </w:r>
+      <w:r>
+        <w:t>]</w:t>
+      </w:r>
+      <w:r>
+        <w:t>: device with largest demand</w:t>
+      </w:r>
+    </w:p>
+    <w:p>
+      <w:pPr>
+        <w:pStyle w:val="NoSpacing"/>
+      </w:pPr>
     </w:p>
     <w:p>
       <w:pPr>
@@ -1753,25 +1785,25 @@
         <w:rPr>
           <w:b/>
         </w:rPr>
-        <w:t>Optimal users</w:t>
-      </w:r>
-      <w:r>
-        <w:t xml:space="preserve"> [M*]:</w:t>
-      </w:r>
-    </w:p>
-    <w:p>
-      <w:pPr>
-        <w:pStyle w:val="NoSpacing"/>
-      </w:pPr>
-      <w:r>
-        <w:rPr>
-          <w:position w:val="-30"/>
-        </w:rPr>
-        <w:object w:dxaOrig="1600" w:dyaOrig="720">
-          <v:shape id="_x0000_i1031" type="#_x0000_t75" style="width:80pt;height:36pt" o:ole="">
+        <w:t xml:space="preserve">Time in system </w:t>
+      </w:r>
+      <w:r>
+        <w:t>[T]: time the job is in the system</w:t>
+      </w:r>
+    </w:p>
+    <w:p>
+      <w:pPr>
+        <w:pStyle w:val="NoSpacing"/>
+      </w:pPr>
+      <w:r>
+        <w:rPr>
+          <w:position w:val="-24"/>
+        </w:rPr>
+        <w:object w:dxaOrig="1060" w:dyaOrig="620">
+          <v:shape id="_x0000_i1031" type="#_x0000_t75" style="width:53pt;height:31pt" o:ole="">
             <v:imagedata r:id="rId19" o:title=""/>
           </v:shape>
-          <o:OLEObject Type="Embed" ProgID="Equation.DSMT4" ShapeID="_x0000_i1031" DrawAspect="Content" ObjectID="_1507036851" r:id="rId20"/>
+          <o:OLEObject Type="Embed" ProgID="Equation.DSMT4" ShapeID="_x0000_i1031" DrawAspect="Content" ObjectID="_1507119681" r:id="rId20"/>
         </w:object>
       </w:r>
     </w:p>
@@ -1781,8 +1813,142 @@
       </w:pPr>
       <w:r>
         <w:rPr>
+          <w:position w:val="-16"/>
+        </w:rPr>
+        <w:object w:dxaOrig="3040" w:dyaOrig="440">
+          <v:shape id="_x0000_i1032" type="#_x0000_t75" style="width:152pt;height:22pt" o:ole="">
+            <v:imagedata r:id="rId21" o:title=""/>
+          </v:shape>
+          <o:OLEObject Type="Embed" ProgID="Equation.DSMT4" ShapeID="_x0000_i1032" DrawAspect="Content" ObjectID="_1507119682" r:id="rId22"/>
+        </w:object>
+      </w:r>
+    </w:p>
+    <w:p>
+      <w:pPr>
+        <w:pStyle w:val="NoSpacing"/>
+      </w:pPr>
+      <w:r>
+        <w:t xml:space="preserve">If </w:t>
+      </w:r>
+      <w:proofErr w:type="gramStart"/>
+      <w:r>
+        <w:t>E[</w:t>
+      </w:r>
+      <w:proofErr w:type="gramEnd"/>
+      <w:r>
+        <w:t>Z] = 0, T = R</w:t>
+      </w:r>
+    </w:p>
+    <w:p>
+      <w:pPr>
+        <w:pStyle w:val="NoSpacing"/>
+      </w:pPr>
+    </w:p>
+    <w:p>
+      <w:pPr>
+        <w:pStyle w:val="NoSpacing"/>
+      </w:pPr>
+      <w:r>
+        <w:rPr>
           <w:b/>
         </w:rPr>
+        <w:t xml:space="preserve">Response Time </w:t>
+      </w:r>
+      <w:r>
+        <w:t>[</w:t>
+      </w:r>
+      <w:r>
+        <w:t>R</w:t>
+      </w:r>
+      <w:r>
+        <w:t xml:space="preserve">]: </w:t>
+      </w:r>
+      <w:r>
+        <w:t xml:space="preserve">time the job is </w:t>
+      </w:r>
+      <w:r>
+        <w:rPr>
+          <w:i/>
+        </w:rPr>
+        <w:t>being processed</w:t>
+      </w:r>
+      <w:r>
+        <w:t xml:space="preserve"> in the system</w:t>
+      </w:r>
+    </w:p>
+    <w:p>
+      <w:pPr>
+        <w:pStyle w:val="NoSpacing"/>
+      </w:pPr>
+      <w:r>
+        <w:t xml:space="preserve">If </w:t>
+      </w:r>
+      <w:proofErr w:type="gramStart"/>
+      <w:r>
+        <w:t>E[</w:t>
+      </w:r>
+      <w:proofErr w:type="gramEnd"/>
+      <w:r>
+        <w:t>Z] = 0, R = T</w:t>
+      </w:r>
+    </w:p>
+    <w:p>
+      <w:pPr>
+        <w:pStyle w:val="NoSpacing"/>
+      </w:pPr>
+    </w:p>
+    <w:p>
+      <w:pPr>
+        <w:pStyle w:val="NoSpacing"/>
+      </w:pPr>
+      <w:r>
+        <w:rPr>
+          <w:b/>
+        </w:rPr>
+        <w:t>Users</w:t>
+      </w:r>
+      <w:r>
+        <w:t xml:space="preserve"> [M]:</w:t>
+      </w:r>
+    </w:p>
+    <w:p>
+      <w:pPr>
+        <w:pStyle w:val="NoSpacing"/>
+      </w:pPr>
+      <w:r>
+        <w:rPr>
+          <w:b/>
+        </w:rPr>
+        <w:t>Optimal users</w:t>
+      </w:r>
+      <w:r>
+        <w:t xml:space="preserve"> [M*]:</w:t>
+      </w:r>
+    </w:p>
+    <w:p>
+      <w:pPr>
+        <w:pStyle w:val="NoSpacing"/>
+      </w:pPr>
+      <w:r>
+        <w:rPr>
+          <w:position w:val="-30"/>
+        </w:rPr>
+        <w:object w:dxaOrig="1600" w:dyaOrig="720">
+          <v:shape id="_x0000_i1033" type="#_x0000_t75" style="width:80pt;height:36pt" o:ole="">
+            <v:imagedata r:id="rId23" o:title=""/>
+          </v:shape>
+          <o:OLEObject Type="Embed" ProgID="Equation.DSMT4" ShapeID="_x0000_i1033" DrawAspect="Content" ObjectID="_1507119683" r:id="rId24"/>
+        </w:object>
+      </w:r>
+    </w:p>
+    <w:p>
+      <w:pPr>
+        <w:pStyle w:val="NoSpacing"/>
+      </w:pPr>
+      <w:r>
+        <w:rPr>
+          <w:b/>
+        </w:rPr>
         <w:t xml:space="preserve">Total Jobs </w:t>
       </w:r>
       <w:r>
@@ -1792,12 +1958,7 @@
         <w:t>N=M</w:t>
       </w:r>
       <w:r>
-        <w:t xml:space="preserve"> i</w:t>
-      </w:r>
-      <w:bookmarkStart w:id="5" w:name="_GoBack"/>
-      <w:bookmarkEnd w:id="5"/>
-      <w:r>
-        <w:t>n a closed system</w:t>
+        <w:t xml:space="preserve"> in a closed system</w:t>
       </w:r>
     </w:p>
     <w:p>
@@ -1823,10 +1984,10 @@
           <w:position w:val="-14"/>
         </w:rPr>
         <w:object w:dxaOrig="2200" w:dyaOrig="400">
-          <v:shape id="_x0000_i1032" type="#_x0000_t75" style="width:110pt;height:20pt" o:ole="">
-            <v:imagedata r:id="rId21" o:title=""/>
+          <v:shape id="_x0000_i1034" type="#_x0000_t75" style="width:110pt;height:20pt" o:ole="">
+            <v:imagedata r:id="rId25" o:title=""/>
           </v:shape>
-          <o:OLEObject Type="Embed" ProgID="Equation.DSMT4" ShapeID="_x0000_i1032" DrawAspect="Content" ObjectID="_1507036852" r:id="rId22"/>
+          <o:OLEObject Type="Embed" ProgID="Equation.DSMT4" ShapeID="_x0000_i1034" DrawAspect="Content" ObjectID="_1507119684" r:id="rId26"/>
         </w:object>
       </w:r>
     </w:p>
@@ -1843,133 +2004,10 @@
           <w:position w:val="-14"/>
         </w:rPr>
         <w:object w:dxaOrig="2200" w:dyaOrig="400">
-          <v:shape id="_x0000_i1033" type="#_x0000_t75" style="width:110pt;height:20pt" o:ole="">
-            <v:imagedata r:id="rId23" o:title=""/>
-          </v:shape>
-          <o:OLEObject Type="Embed" ProgID="Equation.DSMT4" ShapeID="_x0000_i1033" DrawAspect="Content" ObjectID="_1507036853" r:id="rId24"/>
-        </w:object>
-      </w:r>
-    </w:p>
-    <w:p>
-      <w:pPr>
-        <w:pStyle w:val="NoSpacing"/>
-      </w:pPr>
-    </w:p>
-    <w:p>
-      <w:pPr>
-        <w:pStyle w:val="NoSpacing"/>
-      </w:pPr>
-      <w:r>
-        <w:rPr>
-          <w:b/>
-        </w:rPr>
-        <w:t xml:space="preserve">Think time </w:t>
-      </w:r>
-      <w:r>
-        <w:t xml:space="preserve">[Z]: </w:t>
-      </w:r>
-      <w:r>
-        <w:t xml:space="preserve">time it takes the </w:t>
-      </w:r>
-      <w:r>
-        <w:t xml:space="preserve">user </w:t>
-      </w:r>
-      <w:r>
-        <w:t>to put a request in and start</w:t>
-      </w:r>
-      <w:r>
-        <w:t xml:space="preserve">, it’s </w:t>
-      </w:r>
-      <w:proofErr w:type="spellStart"/>
-      <w:r>
-        <w:t>kinda</w:t>
-      </w:r>
-      <w:proofErr w:type="spellEnd"/>
-      <w:r>
-        <w:t xml:space="preserve"> like the frequency that users put in requests</w:t>
-      </w:r>
-      <w:r>
-        <w:t xml:space="preserve"> (seconds / </w:t>
-      </w:r>
-      <w:r>
-        <w:t>request</w:t>
-      </w:r>
-      <w:r>
-        <w:t>)</w:t>
-      </w:r>
-    </w:p>
-    <w:p>
-      <w:pPr>
-        <w:pStyle w:val="NoSpacing"/>
-      </w:pPr>
-      <w:r>
-        <w:rPr>
-          <w:position w:val="-14"/>
-        </w:rPr>
-        <w:object w:dxaOrig="2040" w:dyaOrig="400">
-          <v:shape id="_x0000_i1034" type="#_x0000_t75" style="width:102pt;height:20pt" o:ole="">
-            <v:imagedata r:id="rId25" o:title=""/>
-          </v:shape>
-          <o:OLEObject Type="Embed" ProgID="Equation.DSMT4" ShapeID="_x0000_i1034" DrawAspect="Content" ObjectID="_1507036854" r:id="rId26"/>
-        </w:object>
-      </w:r>
-      <w:r>
-        <w:t xml:space="preserve"> </w:t>
-      </w:r>
-    </w:p>
-    <w:p>
-      <w:pPr>
-        <w:pStyle w:val="NoSpacing"/>
-      </w:pPr>
-    </w:p>
-    <w:p>
-      <w:pPr>
-        <w:pStyle w:val="NoSpacing"/>
-      </w:pPr>
-      <w:r>
-        <w:rPr>
-          <w:b/>
-        </w:rPr>
-        <w:t>Throughput</w:t>
-      </w:r>
-      <w:r>
-        <w:t xml:space="preserve"> </w:t>
-      </w:r>
-      <w:r>
-        <w:t xml:space="preserve">[X]: </w:t>
-      </w:r>
-      <w:r>
-        <w:t xml:space="preserve">out-rate, </w:t>
-      </w:r>
-      <w:r>
-        <w:rPr>
-          <w:u w:val="single"/>
-        </w:rPr>
-        <w:t>max</w:t>
-      </w:r>
-      <w:r>
-        <w:t xml:space="preserve"> </w:t>
-      </w:r>
-      <w:r>
-        <w:t>jobs / hour</w:t>
-      </w:r>
-      <w:r>
-        <w:t xml:space="preserve"> of full system</w:t>
-      </w:r>
-    </w:p>
-    <w:p>
-      <w:pPr>
-        <w:pStyle w:val="NoSpacing"/>
-      </w:pPr>
-      <w:r>
-        <w:rPr>
-          <w:position w:val="-34"/>
-        </w:rPr>
-        <w:object w:dxaOrig="2700" w:dyaOrig="800">
-          <v:shape id="_x0000_i1035" type="#_x0000_t75" style="width:135pt;height:40pt" o:ole="">
+          <v:shape id="_x0000_i1035" type="#_x0000_t75" style="width:110pt;height:20pt" o:ole="">
             <v:imagedata r:id="rId27" o:title=""/>
           </v:shape>
-          <o:OLEObject Type="Embed" ProgID="Equation.DSMT4" ShapeID="_x0000_i1035" DrawAspect="Content" ObjectID="_1507036855" r:id="rId28"/>
+          <o:OLEObject Type="Embed" ProgID="Equation.DSMT4" ShapeID="_x0000_i1035" DrawAspect="Content" ObjectID="_1507119685" r:id="rId28"/>
         </w:object>
       </w:r>
     </w:p>
@@ -1977,98 +2015,221 @@
       <w:pPr>
         <w:pStyle w:val="NoSpacing"/>
       </w:pPr>
-      <w:r>
-        <w:t xml:space="preserve">Note: </w:t>
-      </w:r>
-      <w:r>
-        <w:rPr>
-          <w:position w:val="-30"/>
-        </w:rPr>
-        <w:object w:dxaOrig="560" w:dyaOrig="680">
-          <v:shape id="_x0000_i1036" type="#_x0000_t75" style="width:28pt;height:34pt" o:ole="">
+    </w:p>
+    <w:p>
+      <w:pPr>
+        <w:pStyle w:val="NoSpacing"/>
+      </w:pPr>
+      <w:r>
+        <w:rPr>
+          <w:b/>
+        </w:rPr>
+        <w:t xml:space="preserve">Think time </w:t>
+      </w:r>
+      <w:r>
+        <w:t xml:space="preserve">[Z]: </w:t>
+      </w:r>
+      <w:r>
+        <w:t xml:space="preserve">time it takes the </w:t>
+      </w:r>
+      <w:r>
+        <w:t xml:space="preserve">user </w:t>
+      </w:r>
+      <w:r>
+        <w:t>to put a request in and start</w:t>
+      </w:r>
+      <w:r>
+        <w:t xml:space="preserve">, it’s </w:t>
+      </w:r>
+      <w:proofErr w:type="spellStart"/>
+      <w:r>
+        <w:t>kinda</w:t>
+      </w:r>
+      <w:proofErr w:type="spellEnd"/>
+      <w:r>
+        <w:t xml:space="preserve"> like the frequency that users put in requests</w:t>
+      </w:r>
+      <w:r>
+        <w:t xml:space="preserve"> (seconds / </w:t>
+      </w:r>
+      <w:r>
+        <w:t>request</w:t>
+      </w:r>
+      <w:r>
+        <w:t>)</w:t>
+      </w:r>
+    </w:p>
+    <w:p>
+      <w:pPr>
+        <w:pStyle w:val="NoSpacing"/>
+      </w:pPr>
+      <w:r>
+        <w:rPr>
+          <w:position w:val="-14"/>
+        </w:rPr>
+        <w:object w:dxaOrig="2040" w:dyaOrig="400">
+          <v:shape id="_x0000_i1036" type="#_x0000_t75" style="width:102pt;height:20pt" o:ole="">
             <v:imagedata r:id="rId29" o:title=""/>
           </v:shape>
-          <o:OLEObject Type="Embed" ProgID="Equation.DSMT4" ShapeID="_x0000_i1036" DrawAspect="Content" ObjectID="_1507036856" r:id="rId30"/>
+          <o:OLEObject Type="Embed" ProgID="Equation.DSMT4" ShapeID="_x0000_i1036" DrawAspect="Content" ObjectID="_1507119686" r:id="rId30"/>
         </w:object>
       </w:r>
       <w:r>
-        <w:t>and</w:t>
-      </w:r>
-      <w:r>
-        <w:rPr>
-          <w:position w:val="-32"/>
-        </w:rPr>
-        <w:object w:dxaOrig="1020" w:dyaOrig="700">
-          <v:shape id="_x0000_i1037" type="#_x0000_t75" style="width:51pt;height:35pt" o:ole="">
+        <w:t xml:space="preserve"> </w:t>
+      </w:r>
+    </w:p>
+    <w:p>
+      <w:pPr>
+        <w:pStyle w:val="NoSpacing"/>
+      </w:pPr>
+    </w:p>
+    <w:p>
+      <w:pPr>
+        <w:pStyle w:val="NoSpacing"/>
+      </w:pPr>
+      <w:r>
+        <w:rPr>
+          <w:b/>
+        </w:rPr>
+        <w:t>Throughput</w:t>
+      </w:r>
+      <w:r>
+        <w:t xml:space="preserve"> </w:t>
+      </w:r>
+      <w:r>
+        <w:t xml:space="preserve">[X]: </w:t>
+      </w:r>
+      <w:r>
+        <w:t xml:space="preserve">out-rate, </w:t>
+      </w:r>
+      <w:r>
+        <w:rPr>
+          <w:u w:val="single"/>
+        </w:rPr>
+        <w:t>max</w:t>
+      </w:r>
+      <w:r>
+        <w:t xml:space="preserve"> </w:t>
+      </w:r>
+      <w:r>
+        <w:t>jobs / hour</w:t>
+      </w:r>
+      <w:r>
+        <w:t xml:space="preserve"> of full system</w:t>
+      </w:r>
+    </w:p>
+    <w:p>
+      <w:pPr>
+        <w:pStyle w:val="NoSpacing"/>
+      </w:pPr>
+      <w:r>
+        <w:rPr>
+          <w:position w:val="-34"/>
+        </w:rPr>
+        <w:object w:dxaOrig="2700" w:dyaOrig="800">
+          <v:shape id="_x0000_i1037" type="#_x0000_t75" style="width:135pt;height:40pt" o:ole="">
             <v:imagedata r:id="rId31" o:title=""/>
           </v:shape>
-          <o:OLEObject Type="Embed" ProgID="Equation.DSMT4" ShapeID="_x0000_i1037" DrawAspect="Content" ObjectID="_1507036857" r:id="rId32"/>
+          <o:OLEObject Type="Embed" ProgID="Equation.DSMT4" ShapeID="_x0000_i1037" DrawAspect="Content" ObjectID="_1507119687" r:id="rId32"/>
         </w:object>
       </w:r>
-      <w:r>
-        <w:t>converge at their lowest point, so equate them</w:t>
-      </w:r>
-    </w:p>
-    <w:p>
-      <w:pPr>
-        <w:pStyle w:val="NoSpacing"/>
-      </w:pPr>
-      <w:r>
-        <w:rPr>
-          <w:position w:val="-14"/>
-        </w:rPr>
-        <w:object w:dxaOrig="1320" w:dyaOrig="400">
-          <v:shape id="_x0000_i1038" type="#_x0000_t75" style="width:66pt;height:20pt" o:ole="">
+    </w:p>
+    <w:p>
+      <w:pPr>
+        <w:pStyle w:val="NoSpacing"/>
+      </w:pPr>
+      <w:r>
+        <w:t xml:space="preserve">Note: </w:t>
+      </w:r>
+      <w:r>
+        <w:rPr>
+          <w:position w:val="-30"/>
+        </w:rPr>
+        <w:object w:dxaOrig="560" w:dyaOrig="680">
+          <v:shape id="_x0000_i1038" type="#_x0000_t75" style="width:28pt;height:34pt" o:ole="">
             <v:imagedata r:id="rId33" o:title=""/>
           </v:shape>
-          <o:OLEObject Type="Embed" ProgID="Equation.DSMT4" ShapeID="_x0000_i1038" DrawAspect="Content" ObjectID="_1507036858" r:id="rId34"/>
+          <o:OLEObject Type="Embed" ProgID="Equation.DSMT4" ShapeID="_x0000_i1038" DrawAspect="Content" ObjectID="_1507119688" r:id="rId34"/>
         </w:object>
       </w:r>
-    </w:p>
-    <w:p>
-      <w:pPr>
-        <w:pStyle w:val="NoSpacing"/>
-      </w:pPr>
-    </w:p>
-    <w:p>
-      <w:pPr>
-        <w:pStyle w:val="NoSpacing"/>
-      </w:pPr>
-      <w:r>
-        <w:rPr>
-          <w:b/>
-        </w:rPr>
-        <w:t xml:space="preserve">Utilization </w:t>
-      </w:r>
-      <w:r>
-        <w:t>[ρ]: ratio that the time is busy</w:t>
-      </w:r>
-    </w:p>
-    <w:p>
-      <w:pPr>
-        <w:pStyle w:val="NoSpacing"/>
-      </w:pPr>
+      <w:r>
+        <w:t>and</w:t>
+      </w:r>
       <w:r>
         <w:rPr>
           <w:position w:val="-32"/>
         </w:rPr>
-        <w:object w:dxaOrig="1300" w:dyaOrig="760">
-          <v:shape id="_x0000_i1039" type="#_x0000_t75" style="width:65pt;height:38pt" o:ole="">
+        <w:object w:dxaOrig="1020" w:dyaOrig="700">
+          <v:shape id="_x0000_i1039" type="#_x0000_t75" style="width:51pt;height:35pt" o:ole="">
             <v:imagedata r:id="rId35" o:title=""/>
           </v:shape>
-          <o:OLEObject Type="Embed" ProgID="Equation.DSMT4" ShapeID="_x0000_i1039" DrawAspect="Content" ObjectID="_1507036859" r:id="rId36"/>
+          <o:OLEObject Type="Embed" ProgID="Equation.DSMT4" ShapeID="_x0000_i1039" DrawAspect="Content" ObjectID="_1507119689" r:id="rId36"/>
         </w:object>
       </w:r>
+      <w:r>
+        <w:t>converge at their lowest point, so equate them</w:t>
+      </w:r>
+    </w:p>
+    <w:p>
+      <w:pPr>
+        <w:pStyle w:val="NoSpacing"/>
+      </w:pPr>
+      <w:r>
+        <w:rPr>
+          <w:position w:val="-14"/>
+        </w:rPr>
+        <w:object w:dxaOrig="1320" w:dyaOrig="400">
+          <v:shape id="_x0000_i1040" type="#_x0000_t75" style="width:66pt;height:20pt" o:ole="">
+            <v:imagedata r:id="rId37" o:title=""/>
+          </v:shape>
+          <o:OLEObject Type="Embed" ProgID="Equation.DSMT4" ShapeID="_x0000_i1040" DrawAspect="Content" ObjectID="_1507119690" r:id="rId38"/>
+        </w:object>
+      </w:r>
+    </w:p>
+    <w:p>
+      <w:pPr>
+        <w:pStyle w:val="NoSpacing"/>
+      </w:pPr>
+    </w:p>
+    <w:p>
+      <w:pPr>
+        <w:pStyle w:val="NoSpacing"/>
+      </w:pPr>
+      <w:r>
+        <w:rPr>
+          <w:b/>
+        </w:rPr>
+        <w:t xml:space="preserve">Utilization </w:t>
+      </w:r>
+      <w:r>
+        <w:t>[ρ]: ratio that the time is busy</w:t>
+      </w:r>
+    </w:p>
+    <w:p>
+      <w:pPr>
+        <w:pStyle w:val="NoSpacing"/>
+      </w:pPr>
+      <w:r>
+        <w:rPr>
+          <w:position w:val="-32"/>
+        </w:rPr>
+        <w:object w:dxaOrig="1300" w:dyaOrig="760">
+          <v:shape id="_x0000_i1041" type="#_x0000_t75" style="width:65pt;height:38pt" o:ole="">
+            <v:imagedata r:id="rId39" o:title=""/>
+          </v:shape>
+          <o:OLEObject Type="Embed" ProgID="Equation.DSMT4" ShapeID="_x0000_i1041" DrawAspect="Content" ObjectID="_1507119691" r:id="rId40"/>
+        </w:object>
+      </w:r>
     </w:p>
     <w:p>
       <w:pPr>
         <w:pStyle w:val="Heading2"/>
       </w:pPr>
-      <w:bookmarkStart w:id="6" w:name="_Toc433294304"/>
+      <w:bookmarkStart w:id="7" w:name="_Toc433377568"/>
       <w:r>
         <w:t>Visitation Trick</w:t>
       </w:r>
-      <w:bookmarkEnd w:id="6"/>
+      <w:bookmarkEnd w:id="7"/>
     </w:p>
     <w:p>
       <w:pPr>
@@ -2117,7 +2278,7 @@
                     <pic:cNvPicPr/>
                   </pic:nvPicPr>
                   <pic:blipFill>
-                    <a:blip r:embed="rId37"/>
+                    <a:blip r:embed="rId41"/>
                     <a:stretch>
                       <a:fillRect/>
                     </a:stretch>
@@ -2176,11 +2337,11 @@
       <w:pPr>
         <w:pStyle w:val="Heading1"/>
       </w:pPr>
-      <w:bookmarkStart w:id="7" w:name="_Toc433294305"/>
+      <w:bookmarkStart w:id="8" w:name="_Toc433377569"/>
       <w:r>
         <w:t>DTMC</w:t>
       </w:r>
-      <w:bookmarkEnd w:id="7"/>
+      <w:bookmarkEnd w:id="8"/>
     </w:p>
     <w:p>
       <w:pPr>
@@ -2218,71 +2379,201 @@
         </w:rPr>
         <w:t>Geometric Series</w:t>
       </w:r>
+      <w:proofErr w:type="gramStart"/>
       <w:r>
         <w:t xml:space="preserve">: </w:t>
       </w:r>
+      <w:proofErr w:type="gramEnd"/>
       <w:r>
         <w:rPr>
           <w:position w:val="-28"/>
         </w:rPr>
         <w:object w:dxaOrig="1200" w:dyaOrig="680">
-          <v:shape id="_x0000_i1040" type="#_x0000_t75" style="width:60pt;height:34pt" o:ole="">
-            <v:imagedata r:id="rId38" o:title=""/>
-          </v:shape>
-          <o:OLEObject Type="Embed" ProgID="Equation.DSMT4" ShapeID="_x0000_i1040" DrawAspect="Content" ObjectID="_1507036860" r:id="rId39"/>
-        </w:object>
-      </w:r>
-    </w:p>
-    <w:p>
-      <w:pPr>
-        <w:pStyle w:val="NoSpacing"/>
-      </w:pPr>
-      <w:r>
-        <w:rPr>
-          <w:b/>
-        </w:rPr>
-        <w:t>Geometric Sequence</w:t>
-      </w:r>
-      <w:r>
-        <w:t xml:space="preserve">: </w:t>
-      </w:r>
-      <w:r>
-        <w:rPr>
-          <w:position w:val="-28"/>
-        </w:rPr>
-        <w:object w:dxaOrig="1900" w:dyaOrig="700">
-          <v:shape id="_x0000_i1041" type="#_x0000_t75" style="width:95pt;height:35pt" o:ole="">
-            <v:imagedata r:id="rId40" o:title=""/>
-          </v:shape>
-          <o:OLEObject Type="Embed" ProgID="Equation.DSMT4" ShapeID="_x0000_i1041" DrawAspect="Content" ObjectID="_1507036861" r:id="rId41"/>
-        </w:object>
-      </w:r>
-    </w:p>
-    <w:p>
-      <w:pPr>
-        <w:pStyle w:val="NoSpacing"/>
-      </w:pPr>
-      <w:r>
-        <w:rPr>
-          <w:position w:val="-28"/>
-        </w:rPr>
-        <w:object w:dxaOrig="2079" w:dyaOrig="760">
-          <v:shape id="_x0000_i1042" type="#_x0000_t75" style="width:104pt;height:38pt" o:ole="">
+          <v:shape id="_x0000_i1044" type="#_x0000_t75" style="width:60pt;height:34pt" o:ole="">
             <v:imagedata r:id="rId42" o:title=""/>
           </v:shape>
-          <o:OLEObject Type="Embed" ProgID="Equation.DSMT4" ShapeID="_x0000_i1042" DrawAspect="Content" ObjectID="_1507036862" r:id="rId43"/>
+          <o:OLEObject Type="Embed" ProgID="Equation.DSMT4" ShapeID="_x0000_i1044" DrawAspect="Content" ObjectID="_1507119692" r:id="rId43"/>
         </w:object>
       </w:r>
+      <w:r>
+        <w:t xml:space="preserve">, where 0 </w:t>
+      </w:r>
+      <w:r>
+        <w:rPr>
+          <w:rFonts w:ascii="Calibri" w:hAnsi="Calibri"/>
+        </w:rPr>
+        <w:t>≤</w:t>
+      </w:r>
+      <w:r>
+        <w:t xml:space="preserve"> r </w:t>
+      </w:r>
+      <w:r>
+        <w:rPr>
+          <w:rFonts w:ascii="Calibri" w:hAnsi="Calibri"/>
+        </w:rPr>
+        <w:t>≤</w:t>
+      </w:r>
+      <w:r>
+        <w:t xml:space="preserve"> 1 (because otherwise it would be unstable)</w:t>
+      </w:r>
+    </w:p>
+    <w:p>
+      <w:pPr>
+        <w:pStyle w:val="NoSpacing"/>
+      </w:pPr>
+      <w:r>
+        <w:rPr>
+          <w:position w:val="-28"/>
+        </w:rPr>
+        <w:object w:dxaOrig="1200" w:dyaOrig="680">
+          <v:shape id="_x0000_i1045" type="#_x0000_t75" style="width:60pt;height:34pt" o:ole="">
+            <v:imagedata r:id="rId44" o:title=""/>
+          </v:shape>
+          <o:OLEObject Type="Embed" ProgID="Equation.DSMT4" ShapeID="_x0000_i1045" DrawAspect="Content" ObjectID="_1507119693" r:id="rId45"/>
+        </w:object>
+      </w:r>
+    </w:p>
+    <w:p>
+      <w:pPr>
+        <w:pStyle w:val="NoSpacing"/>
+      </w:pPr>
+      <w:r>
+        <w:rPr>
+          <w:b/>
+        </w:rPr>
+        <w:t>Geometric Sequence</w:t>
+      </w:r>
+      <w:r>
+        <w:t xml:space="preserve">: </w:t>
+      </w:r>
+      <w:r>
+        <w:rPr>
+          <w:position w:val="-28"/>
+        </w:rPr>
+        <w:object w:dxaOrig="1900" w:dyaOrig="700">
+          <v:shape id="_x0000_i1042" type="#_x0000_t75" style="width:95pt;height:35pt" o:ole="">
+            <v:imagedata r:id="rId46" o:title=""/>
+          </v:shape>
+          <o:OLEObject Type="Embed" ProgID="Equation.DSMT4" ShapeID="_x0000_i1042" DrawAspect="Content" ObjectID="_1507119694" r:id="rId47"/>
+        </w:object>
+      </w:r>
+    </w:p>
+    <w:p>
+      <w:pPr>
+        <w:pStyle w:val="NoSpacing"/>
+      </w:pPr>
+      <w:r>
+        <w:rPr>
+          <w:position w:val="-28"/>
+        </w:rPr>
+        <w:object w:dxaOrig="2079" w:dyaOrig="760">
+          <v:shape id="_x0000_i1043" type="#_x0000_t75" style="width:104pt;height:38pt" o:ole="">
+            <v:imagedata r:id="rId48" o:title=""/>
+          </v:shape>
+          <o:OLEObject Type="Embed" ProgID="Equation.DSMT4" ShapeID="_x0000_i1043" DrawAspect="Content" ObjectID="_1507119695" r:id="rId49"/>
+        </w:object>
+      </w:r>
+    </w:p>
+    <w:p>
+      <w:pPr>
+        <w:pStyle w:val="NoSpacing"/>
+      </w:pPr>
+      <w:r>
+        <w:t>Steady state: n-&gt;∞</w:t>
+      </w:r>
+    </w:p>
+    <w:p>
+      <w:pPr>
+        <w:pStyle w:val="NoSpacing"/>
+      </w:pPr>
+      <w:r>
+        <w:t xml:space="preserve">For discrete: use the sum of the X’s, so E[X] = </w:t>
+      </w:r>
+      <w:proofErr w:type="gramStart"/>
+      <w:r>
+        <w:t>Σ(</w:t>
+      </w:r>
+      <w:proofErr w:type="gramEnd"/>
+      <w:r>
+        <w:t>P(X=</w:t>
+      </w:r>
+      <w:proofErr w:type="spellStart"/>
+      <w:r>
+        <w:t>i</w:t>
+      </w:r>
+      <w:proofErr w:type="spellEnd"/>
+      <w:r>
+        <w:t>)</w:t>
+      </w:r>
+      <w:r>
+        <w:rPr>
+          <w:rFonts w:ascii="Times New Roman" w:hAnsi="Times New Roman" w:cs="Times New Roman"/>
+        </w:rPr>
+        <w:t>∙</w:t>
+      </w:r>
+      <w:r>
+        <w:t>X</w:t>
+      </w:r>
+      <w:r>
+        <w:rPr>
+          <w:vertAlign w:val="subscript"/>
+        </w:rPr>
+        <w:t>i</w:t>
+      </w:r>
+      <w:r>
+        <w:t>) and E[X</w:t>
+      </w:r>
+      <w:r>
+        <w:rPr>
+          <w:vertAlign w:val="superscript"/>
+        </w:rPr>
+        <w:t>2</w:t>
+      </w:r>
+      <w:r>
+        <w:t>] = Σ(P(X=</w:t>
+      </w:r>
+      <w:proofErr w:type="spellStart"/>
+      <w:r>
+        <w:t>i</w:t>
+      </w:r>
+      <w:proofErr w:type="spellEnd"/>
+      <w:r>
+        <w:t>)</w:t>
+      </w:r>
+      <w:r>
+        <w:rPr>
+          <w:rFonts w:ascii="Times New Roman" w:hAnsi="Times New Roman" w:cs="Times New Roman"/>
+        </w:rPr>
+        <w:t>∙</w:t>
+      </w:r>
+      <w:r>
+        <w:t>X</w:t>
+      </w:r>
+      <w:r>
+        <w:rPr>
+          <w:vertAlign w:val="subscript"/>
+        </w:rPr>
+        <w:t>i</w:t>
+      </w:r>
+      <w:r>
+        <w:rPr>
+          <w:vertAlign w:val="superscript"/>
+        </w:rPr>
+        <w:t>2</w:t>
+      </w:r>
+      <w:r>
+        <w:t>)</w:t>
+      </w:r>
     </w:p>
     <w:p>
       <w:pPr>
         <w:pStyle w:val="Heading2"/>
       </w:pPr>
-      <w:bookmarkStart w:id="8" w:name="_Toc433294306"/>
+      <w:bookmarkStart w:id="9" w:name="_Toc433377570"/>
       <w:r>
         <w:t>Matrices</w:t>
       </w:r>
-      <w:bookmarkEnd w:id="8"/>
+      <w:bookmarkEnd w:id="9"/>
     </w:p>
     <w:p>
       <w:pPr>
@@ -2307,9 +2598,11 @@
       <w:pPr>
         <w:pStyle w:val="Heading1"/>
       </w:pPr>
+      <w:bookmarkStart w:id="10" w:name="_Toc433377571"/>
       <w:r>
         <w:t>CTMC</w:t>
       </w:r>
+      <w:bookmarkEnd w:id="10"/>
     </w:p>
     <w:p>
       <w:pPr>
@@ -2799,7 +3092,7 @@
         <w:rFonts w:ascii="Symbol" w:hAnsi="Symbol" w:hint="default"/>
       </w:rPr>
     </w:lvl>
-    <w:lvl w:ilvl="1" w:tplc="10090003" w:tentative="1">
+    <w:lvl w:ilvl="1" w:tplc="10090003">
       <w:start w:val="1"/>
       <w:numFmt w:val="bullet"/>
       <w:lvlText w:val="o"/>
@@ -3802,7 +4095,7 @@
 </file>
 
 <file path=customXml/itemProps1.xml><?xml version="1.0" encoding="utf-8"?>
-<ds:datastoreItem xmlns:ds="http://schemas.openxmlformats.org/officeDocument/2006/customXml" ds:itemID="{4A2DEC1F-52D8-43B8-A6AB-6B98C864F12B}">
+<ds:datastoreItem xmlns:ds="http://schemas.openxmlformats.org/officeDocument/2006/customXml" ds:itemID="{844F8147-F1A6-45D1-8BB7-345748C78EA5}">
   <ds:schemaRefs>
     <ds:schemaRef ds:uri="http://schemas.openxmlformats.org/officeDocument/2006/bibliography"/>
   </ds:schemaRefs>

</xml_diff>

<commit_message>
I needed to update this a week ago
</commit_message>
<xml_diff>
--- a/SFWR ENG 4E03.docx
+++ b/SFWR ENG 4E03.docx
@@ -129,7 +129,7 @@
             <w:rPr>
               <w:noProof/>
             </w:rPr>
-            <w:instrText>HYPERLINK \l "_Toc433667224"</w:instrText>
+            <w:instrText>HYPERLINK \l "_Toc434715612"</w:instrText>
           </w:r>
           <w:r>
             <w:rPr>
@@ -177,7 +177,7 @@
               <w:noProof/>
               <w:webHidden/>
             </w:rPr>
-            <w:instrText xml:space="preserve"> PAGEREF _Toc433667224 \h </w:instrText>
+            <w:instrText xml:space="preserve"> PAGEREF _Toc434715612 \h </w:instrText>
           </w:r>
           <w:r>
             <w:rPr>
@@ -226,7 +226,7 @@
               <w:lang w:eastAsia="en-CA"/>
             </w:rPr>
           </w:pPr>
-          <w:hyperlink w:anchor="_Toc433667225" w:history="1">
+          <w:hyperlink w:anchor="_Toc434715613" w:history="1">
             <w:r>
               <w:rPr>
                 <w:rStyle w:val="Hyperlink"/>
@@ -253,7 +253,7 @@
                 <w:noProof/>
                 <w:webHidden/>
               </w:rPr>
-              <w:instrText xml:space="preserve"> PAGEREF _Toc433667225 \h </w:instrText>
+              <w:instrText xml:space="preserve"> PAGEREF _Toc434715613 \h </w:instrText>
             </w:r>
             <w:r>
               <w:rPr>
@@ -296,7 +296,7 @@
               <w:lang w:eastAsia="en-CA"/>
             </w:rPr>
           </w:pPr>
-          <w:hyperlink w:anchor="_Toc433667226" w:history="1">
+          <w:hyperlink w:anchor="_Toc434715614" w:history="1">
             <w:r>
               <w:rPr>
                 <w:rStyle w:val="Hyperlink"/>
@@ -323,7 +323,7 @@
                 <w:noProof/>
                 <w:webHidden/>
               </w:rPr>
-              <w:instrText xml:space="preserve"> PAGEREF _Toc433667226 \h </w:instrText>
+              <w:instrText xml:space="preserve"> PAGEREF _Toc434715614 \h </w:instrText>
             </w:r>
             <w:r>
               <w:rPr>
@@ -366,7 +366,7 @@
               <w:lang w:eastAsia="en-CA"/>
             </w:rPr>
           </w:pPr>
-          <w:hyperlink w:anchor="_Toc433667227" w:history="1">
+          <w:hyperlink w:anchor="_Toc434715615" w:history="1">
             <w:r>
               <w:rPr>
                 <w:rStyle w:val="Hyperlink"/>
@@ -393,7 +393,7 @@
                 <w:noProof/>
                 <w:webHidden/>
               </w:rPr>
-              <w:instrText xml:space="preserve"> PAGEREF _Toc433667227 \h </w:instrText>
+              <w:instrText xml:space="preserve"> PAGEREF _Toc434715615 \h </w:instrText>
             </w:r>
             <w:r>
               <w:rPr>
@@ -436,7 +436,7 @@
               <w:lang w:eastAsia="en-CA"/>
             </w:rPr>
           </w:pPr>
-          <w:hyperlink w:anchor="_Toc433667228" w:history="1">
+          <w:hyperlink w:anchor="_Toc434715616" w:history="1">
             <w:r>
               <w:rPr>
                 <w:rStyle w:val="Hyperlink"/>
@@ -463,7 +463,7 @@
                 <w:noProof/>
                 <w:webHidden/>
               </w:rPr>
-              <w:instrText xml:space="preserve"> PAGEREF _Toc433667228 \h </w:instrText>
+              <w:instrText xml:space="preserve"> PAGEREF _Toc434715616 \h </w:instrText>
             </w:r>
             <w:r>
               <w:rPr>
@@ -506,7 +506,7 @@
               <w:lang w:eastAsia="en-CA"/>
             </w:rPr>
           </w:pPr>
-          <w:hyperlink w:anchor="_Toc433667229" w:history="1">
+          <w:hyperlink w:anchor="_Toc434715617" w:history="1">
             <w:r>
               <w:rPr>
                 <w:rStyle w:val="Hyperlink"/>
@@ -533,7 +533,7 @@
                 <w:noProof/>
                 <w:webHidden/>
               </w:rPr>
-              <w:instrText xml:space="preserve"> PAGEREF _Toc433667229 \h </w:instrText>
+              <w:instrText xml:space="preserve"> PAGEREF _Toc434715617 \h </w:instrText>
             </w:r>
             <w:r>
               <w:rPr>
@@ -576,7 +576,7 @@
               <w:lang w:eastAsia="en-CA"/>
             </w:rPr>
           </w:pPr>
-          <w:hyperlink w:anchor="_Toc433667230" w:history="1">
+          <w:hyperlink w:anchor="_Toc434715618" w:history="1">
             <w:r>
               <w:rPr>
                 <w:rStyle w:val="Hyperlink"/>
@@ -603,7 +603,7 @@
                 <w:noProof/>
                 <w:webHidden/>
               </w:rPr>
-              <w:instrText xml:space="preserve"> PAGEREF _Toc433667230 \h </w:instrText>
+              <w:instrText xml:space="preserve"> PAGEREF _Toc434715618 \h </w:instrText>
             </w:r>
             <w:r>
               <w:rPr>
@@ -646,7 +646,7 @@
               <w:lang w:eastAsia="en-CA"/>
             </w:rPr>
           </w:pPr>
-          <w:hyperlink w:anchor="_Toc433667231" w:history="1">
+          <w:hyperlink w:anchor="_Toc434715619" w:history="1">
             <w:r>
               <w:rPr>
                 <w:rStyle w:val="Hyperlink"/>
@@ -673,7 +673,7 @@
                 <w:noProof/>
                 <w:webHidden/>
               </w:rPr>
-              <w:instrText xml:space="preserve"> PAGEREF _Toc433667231 \h </w:instrText>
+              <w:instrText xml:space="preserve"> PAGEREF _Toc434715619 \h </w:instrText>
             </w:r>
             <w:r>
               <w:rPr>
@@ -716,7 +716,7 @@
               <w:lang w:eastAsia="en-CA"/>
             </w:rPr>
           </w:pPr>
-          <w:hyperlink w:anchor="_Toc433667232" w:history="1">
+          <w:hyperlink w:anchor="_Toc434715620" w:history="1">
             <w:r>
               <w:rPr>
                 <w:rStyle w:val="Hyperlink"/>
@@ -743,7 +743,7 @@
                 <w:noProof/>
                 <w:webHidden/>
               </w:rPr>
-              <w:instrText xml:space="preserve"> PAGEREF _Toc433667232 \h </w:instrText>
+              <w:instrText xml:space="preserve"> PAGEREF _Toc434715620 \h </w:instrText>
             </w:r>
             <w:r>
               <w:rPr>
@@ -786,7 +786,7 @@
               <w:lang w:eastAsia="en-CA"/>
             </w:rPr>
           </w:pPr>
-          <w:hyperlink w:anchor="_Toc433667233" w:history="1">
+          <w:hyperlink w:anchor="_Toc434715621" w:history="1">
             <w:r>
               <w:rPr>
                 <w:rStyle w:val="Hyperlink"/>
@@ -813,7 +813,7 @@
                 <w:noProof/>
                 <w:webHidden/>
               </w:rPr>
-              <w:instrText xml:space="preserve"> PAGEREF _Toc433667233 \h </w:instrText>
+              <w:instrText xml:space="preserve"> PAGEREF _Toc434715621 \h </w:instrText>
             </w:r>
             <w:r>
               <w:rPr>
@@ -856,7 +856,7 @@
               <w:lang w:eastAsia="en-CA"/>
             </w:rPr>
           </w:pPr>
-          <w:hyperlink w:anchor="_Toc433667234" w:history="1">
+          <w:hyperlink w:anchor="_Toc434715622" w:history="1">
             <w:r>
               <w:rPr>
                 <w:rStyle w:val="Hyperlink"/>
@@ -883,7 +883,7 @@
                 <w:noProof/>
                 <w:webHidden/>
               </w:rPr>
-              <w:instrText xml:space="preserve"> PAGEREF _Toc433667234 \h </w:instrText>
+              <w:instrText xml:space="preserve"> PAGEREF _Toc434715622 \h </w:instrText>
             </w:r>
             <w:r>
               <w:rPr>
@@ -926,7 +926,7 @@
               <w:lang w:eastAsia="en-CA"/>
             </w:rPr>
           </w:pPr>
-          <w:hyperlink w:anchor="_Toc433667235" w:history="1">
+          <w:hyperlink w:anchor="_Toc434715623" w:history="1">
             <w:r>
               <w:rPr>
                 <w:rStyle w:val="Hyperlink"/>
@@ -953,7 +953,7 @@
                 <w:noProof/>
                 <w:webHidden/>
               </w:rPr>
-              <w:instrText xml:space="preserve"> PAGEREF _Toc433667235 \h </w:instrText>
+              <w:instrText xml:space="preserve"> PAGEREF _Toc434715623 \h </w:instrText>
             </w:r>
             <w:r>
               <w:rPr>
@@ -1000,7 +1000,7 @@
       <w:pPr>
         <w:pStyle w:val="Heading1"/>
       </w:pPr>
-      <w:bookmarkStart w:id="1" w:name="_Toc433667224"/>
+      <w:bookmarkStart w:id="1" w:name="_Toc434715612"/>
       <w:r>
         <w:t>Statistics</w:t>
       </w:r>
@@ -1090,10 +1090,10 @@
             <v:path o:extrusionok="f" gradientshapeok="t" o:connecttype="rect"/>
             <o:lock v:ext="edit" aspectratio="t"/>
           </v:shapetype>
-          <v:shape id="_x0000_i1025" type="#_x0000_t75" style="width:81.8pt;height:36.85pt" o:ole="">
+          <v:shape id="_x0000_i1025" type="#_x0000_t75" style="width:81.75pt;height:36.95pt" o:ole="">
             <v:imagedata r:id="rId7" o:title=""/>
           </v:shape>
-          <o:OLEObject Type="Embed" ProgID="Equation.DSMT4" ShapeID="_x0000_i1025" DrawAspect="Content" ObjectID="_1507409082" r:id="rId8"/>
+          <o:OLEObject Type="Embed" ProgID="Equation.DSMT4" ShapeID="_x0000_i1025" DrawAspect="Content" ObjectID="_1508457498" r:id="rId8"/>
         </w:object>
       </w:r>
     </w:p>
@@ -1117,7 +1117,7 @@
       <w:pPr>
         <w:pStyle w:val="Heading2"/>
       </w:pPr>
-      <w:bookmarkStart w:id="2" w:name="_Toc433667225"/>
+      <w:bookmarkStart w:id="2" w:name="_Toc434715613"/>
       <w:r>
         <w:t>Variance</w:t>
       </w:r>
@@ -1132,10 +1132,10 @@
           <w:position w:val="-16"/>
         </w:rPr>
         <w:object w:dxaOrig="2780" w:dyaOrig="480">
-          <v:shape id="_x0000_i1026" type="#_x0000_t75" style="width:138.8pt;height:24.2pt" o:ole="">
+          <v:shape id="_x0000_i1026" type="#_x0000_t75" style="width:138.9pt;height:24.1pt" o:ole="">
             <v:imagedata r:id="rId9" o:title=""/>
           </v:shape>
-          <o:OLEObject Type="Embed" ProgID="Equation.DSMT4" ShapeID="_x0000_i1026" DrawAspect="Content" ObjectID="_1507409083" r:id="rId10"/>
+          <o:OLEObject Type="Embed" ProgID="Equation.DSMT4" ShapeID="_x0000_i1026" DrawAspect="Content" ObjectID="_1508457499" r:id="rId10"/>
         </w:object>
       </w:r>
     </w:p>
@@ -1169,7 +1169,7 @@
           <v:shape id="_x0000_i1027" type="#_x0000_t75" style="width:141.1pt;height:100.2pt" o:ole="">
             <v:imagedata r:id="rId11" o:title=""/>
           </v:shape>
-          <o:OLEObject Type="Embed" ProgID="Equation.DSMT4" ShapeID="_x0000_i1027" DrawAspect="Content" ObjectID="_1507409084" r:id="rId12"/>
+          <o:OLEObject Type="Embed" ProgID="Equation.DSMT4" ShapeID="_x0000_i1027" DrawAspect="Content" ObjectID="_1508457500" r:id="rId12"/>
         </w:object>
       </w:r>
     </w:p>
@@ -1177,7 +1177,7 @@
       <w:pPr>
         <w:pStyle w:val="Heading2"/>
       </w:pPr>
-      <w:bookmarkStart w:id="3" w:name="_Toc433667226"/>
+      <w:bookmarkStart w:id="3" w:name="_Toc434715614"/>
       <w:r>
         <w:t>Exponential</w:t>
       </w:r>
@@ -1340,7 +1340,7 @@
       <w:pPr>
         <w:pStyle w:val="Heading2"/>
       </w:pPr>
-      <w:bookmarkStart w:id="4" w:name="_Toc433667227"/>
+      <w:bookmarkStart w:id="4" w:name="_Toc434715615"/>
       <w:r>
         <w:t>Uniform</w:t>
       </w:r>
@@ -1484,7 +1484,7 @@
       <w:pPr>
         <w:pStyle w:val="Heading2"/>
       </w:pPr>
-      <w:bookmarkStart w:id="5" w:name="_Toc433667228"/>
+      <w:bookmarkStart w:id="5" w:name="_Toc434715616"/>
       <w:r>
         <w:t>Binomial</w:t>
       </w:r>
@@ -1670,10 +1670,10 @@
           <w:position w:val="-30"/>
         </w:rPr>
         <w:object w:dxaOrig="1820" w:dyaOrig="740">
-          <v:shape id="_x0000_i1028" type="#_x0000_t75" style="width:91pt;height:36.85pt" o:ole="">
+          <v:shape id="_x0000_i1028" type="#_x0000_t75" style="width:90.95pt;height:36.95pt" o:ole="">
             <v:imagedata r:id="rId13" o:title=""/>
           </v:shape>
-          <o:OLEObject Type="Embed" ProgID="Equation.DSMT4" ShapeID="_x0000_i1028" DrawAspect="Content" ObjectID="_1507409085" r:id="rId14"/>
+          <o:OLEObject Type="Embed" ProgID="Equation.DSMT4" ShapeID="_x0000_i1028" DrawAspect="Content" ObjectID="_1508457501" r:id="rId14"/>
         </w:object>
       </w:r>
     </w:p>
@@ -1681,7 +1681,7 @@
       <w:pPr>
         <w:pStyle w:val="Heading1"/>
       </w:pPr>
-      <w:bookmarkStart w:id="6" w:name="_Toc433667229"/>
+      <w:bookmarkStart w:id="6" w:name="_Toc434715617"/>
       <w:r>
         <w:t>Operations Analysis</w:t>
       </w:r>
@@ -1907,10 +1907,10 @@
           <w:position w:val="-14"/>
         </w:rPr>
         <w:object w:dxaOrig="1359" w:dyaOrig="400">
-          <v:shape id="_x0000_i1029" type="#_x0000_t75" style="width:67.95pt;height:20.15pt" o:ole="">
+          <v:shape id="_x0000_i1029" type="#_x0000_t75" style="width:67.85pt;height:20.2pt" o:ole="">
             <v:imagedata r:id="rId15" o:title=""/>
           </v:shape>
-          <o:OLEObject Type="Embed" ProgID="Equation.DSMT4" ShapeID="_x0000_i1029" DrawAspect="Content" ObjectID="_1507409086" r:id="rId16"/>
+          <o:OLEObject Type="Embed" ProgID="Equation.DSMT4" ShapeID="_x0000_i1029" DrawAspect="Content" ObjectID="_1508457502" r:id="rId16"/>
         </w:object>
       </w:r>
     </w:p>
@@ -1923,10 +1923,10 @@
           <w:position w:val="-28"/>
         </w:rPr>
         <w:object w:dxaOrig="1020" w:dyaOrig="680">
-          <v:shape id="_x0000_i1030" type="#_x0000_t75" style="width:51.25pt;height:34pt" o:ole="">
+          <v:shape id="_x0000_i1030" type="#_x0000_t75" style="width:51.3pt;height:34.05pt" o:ole="">
             <v:imagedata r:id="rId17" o:title=""/>
           </v:shape>
-          <o:OLEObject Type="Embed" ProgID="Equation.DSMT4" ShapeID="_x0000_i1030" DrawAspect="Content" ObjectID="_1507409087" r:id="rId18"/>
+          <o:OLEObject Type="Embed" ProgID="Equation.DSMT4" ShapeID="_x0000_i1030" DrawAspect="Content" ObjectID="_1508457503" r:id="rId18"/>
         </w:object>
       </w:r>
       <w:r>
@@ -1949,7 +1949,6 @@
         <w:rPr>
           <w:b/>
         </w:rPr>
-        <w:lastRenderedPageBreak/>
         <w:t>Bottleneck</w:t>
       </w:r>
       <w:r>
@@ -1996,10 +1995,10 @@
           <w:position w:val="-24"/>
         </w:rPr>
         <w:object w:dxaOrig="1060" w:dyaOrig="620">
-          <v:shape id="_x0000_i1031" type="#_x0000_t75" style="width:53pt;height:31.1pt" o:ole="">
+          <v:shape id="_x0000_i1031" type="#_x0000_t75" style="width:53.05pt;height:31.15pt" o:ole="">
             <v:imagedata r:id="rId19" o:title=""/>
           </v:shape>
-          <o:OLEObject Type="Embed" ProgID="Equation.DSMT4" ShapeID="_x0000_i1031" DrawAspect="Content" ObjectID="_1507409088" r:id="rId20"/>
+          <o:OLEObject Type="Embed" ProgID="Equation.DSMT4" ShapeID="_x0000_i1031" DrawAspect="Content" ObjectID="_1508457504" r:id="rId20"/>
         </w:object>
       </w:r>
     </w:p>
@@ -2015,7 +2014,7 @@
           <v:shape id="_x0000_i1032" type="#_x0000_t75" style="width:152.05pt;height:21.9pt" o:ole="">
             <v:imagedata r:id="rId21" o:title=""/>
           </v:shape>
-          <o:OLEObject Type="Embed" ProgID="Equation.DSMT4" ShapeID="_x0000_i1032" DrawAspect="Content" ObjectID="_1507409089" r:id="rId22"/>
+          <o:OLEObject Type="Embed" ProgID="Equation.DSMT4" ShapeID="_x0000_i1032" DrawAspect="Content" ObjectID="_1508457505" r:id="rId22"/>
         </w:object>
       </w:r>
     </w:p>
@@ -2130,10 +2129,10 @@
           <w:position w:val="-30"/>
         </w:rPr>
         <w:object w:dxaOrig="1600" w:dyaOrig="720">
-          <v:shape id="_x0000_i1033" type="#_x0000_t75" style="width:80.05pt;height:36.3pt" o:ole="">
+          <v:shape id="_x0000_i1033" type="#_x0000_t75" style="width:80.05pt;height:36.25pt" o:ole="">
             <v:imagedata r:id="rId23" o:title=""/>
           </v:shape>
-          <o:OLEObject Type="Embed" ProgID="Equation.DSMT4" ShapeID="_x0000_i1033" DrawAspect="Content" ObjectID="_1507409090" r:id="rId24"/>
+          <o:OLEObject Type="Embed" ProgID="Equation.DSMT4" ShapeID="_x0000_i1033" DrawAspect="Content" ObjectID="_1508457506" r:id="rId24"/>
         </w:object>
       </w:r>
     </w:p>
@@ -2180,10 +2179,10 @@
           <w:position w:val="-14"/>
         </w:rPr>
         <w:object w:dxaOrig="2200" w:dyaOrig="400">
-          <v:shape id="_x0000_i1034" type="#_x0000_t75" style="width:110pt;height:20.15pt" o:ole="">
+          <v:shape id="_x0000_i1034" type="#_x0000_t75" style="width:109.95pt;height:20.2pt" o:ole="">
             <v:imagedata r:id="rId25" o:title=""/>
           </v:shape>
-          <o:OLEObject Type="Embed" ProgID="Equation.DSMT4" ShapeID="_x0000_i1034" DrawAspect="Content" ObjectID="_1507409091" r:id="rId26"/>
+          <o:OLEObject Type="Embed" ProgID="Equation.DSMT4" ShapeID="_x0000_i1034" DrawAspect="Content" ObjectID="_1508457507" r:id="rId26"/>
         </w:object>
       </w:r>
     </w:p>
@@ -2200,10 +2199,10 @@
           <w:position w:val="-14"/>
         </w:rPr>
         <w:object w:dxaOrig="2200" w:dyaOrig="400">
-          <v:shape id="_x0000_i1035" type="#_x0000_t75" style="width:110pt;height:20.15pt" o:ole="">
+          <v:shape id="_x0000_i1035" type="#_x0000_t75" style="width:109.95pt;height:20.2pt" o:ole="">
             <v:imagedata r:id="rId27" o:title=""/>
           </v:shape>
-          <o:OLEObject Type="Embed" ProgID="Equation.DSMT4" ShapeID="_x0000_i1035" DrawAspect="Content" ObjectID="_1507409092" r:id="rId28"/>
+          <o:OLEObject Type="Embed" ProgID="Equation.DSMT4" ShapeID="_x0000_i1035" DrawAspect="Content" ObjectID="_1508457508" r:id="rId28"/>
         </w:object>
       </w:r>
     </w:p>
@@ -2264,10 +2263,10 @@
           <w:position w:val="-14"/>
         </w:rPr>
         <w:object w:dxaOrig="2040" w:dyaOrig="400">
-          <v:shape id="_x0000_i1036" type="#_x0000_t75" style="width:101.95pt;height:20.15pt" o:ole="">
+          <v:shape id="_x0000_i1036" type="#_x0000_t75" style="width:101.9pt;height:20.2pt" o:ole="">
             <v:imagedata r:id="rId29" o:title=""/>
           </v:shape>
-          <o:OLEObject Type="Embed" ProgID="Equation.DSMT4" ShapeID="_x0000_i1036" DrawAspect="Content" ObjectID="_1507409093" r:id="rId30"/>
+          <o:OLEObject Type="Embed" ProgID="Equation.DSMT4" ShapeID="_x0000_i1036" DrawAspect="Content" ObjectID="_1508457509" r:id="rId30"/>
         </w:object>
       </w:r>
       <w:r>
@@ -2323,10 +2322,10 @@
           <w:position w:val="-34"/>
         </w:rPr>
         <w:object w:dxaOrig="2700" w:dyaOrig="800">
-          <v:shape id="_x0000_i1037" type="#_x0000_t75" style="width:134.8pt;height:39.75pt" o:ole="">
+          <v:shape id="_x0000_i1037" type="#_x0000_t75" style="width:134.75pt;height:39.65pt" o:ole="">
             <v:imagedata r:id="rId31" o:title=""/>
           </v:shape>
-          <o:OLEObject Type="Embed" ProgID="Equation.DSMT4" ShapeID="_x0000_i1037" DrawAspect="Content" ObjectID="_1507409094" r:id="rId32"/>
+          <o:OLEObject Type="Embed" ProgID="Equation.DSMT4" ShapeID="_x0000_i1037" DrawAspect="Content" ObjectID="_1508457510" r:id="rId32"/>
         </w:object>
       </w:r>
     </w:p>
@@ -2342,10 +2341,10 @@
           <w:position w:val="-30"/>
         </w:rPr>
         <w:object w:dxaOrig="560" w:dyaOrig="680">
-          <v:shape id="_x0000_i1038" type="#_x0000_t75" style="width:28.2pt;height:34pt" o:ole="">
+          <v:shape id="_x0000_i1038" type="#_x0000_t75" style="width:28.2pt;height:34.05pt" o:ole="">
             <v:imagedata r:id="rId33" o:title=""/>
           </v:shape>
-          <o:OLEObject Type="Embed" ProgID="Equation.DSMT4" ShapeID="_x0000_i1038" DrawAspect="Content" ObjectID="_1507409095" r:id="rId34"/>
+          <o:OLEObject Type="Embed" ProgID="Equation.DSMT4" ShapeID="_x0000_i1038" DrawAspect="Content" ObjectID="_1508457511" r:id="rId34"/>
         </w:object>
       </w:r>
       <w:r>
@@ -2356,10 +2355,10 @@
           <w:position w:val="-32"/>
         </w:rPr>
         <w:object w:dxaOrig="1020" w:dyaOrig="700">
-          <v:shape id="_x0000_i1039" type="#_x0000_t75" style="width:51.25pt;height:35.15pt" o:ole="">
+          <v:shape id="_x0000_i1039" type="#_x0000_t75" style="width:51.3pt;height:35.05pt" o:ole="">
             <v:imagedata r:id="rId35" o:title=""/>
           </v:shape>
-          <o:OLEObject Type="Embed" ProgID="Equation.DSMT4" ShapeID="_x0000_i1039" DrawAspect="Content" ObjectID="_1507409096" r:id="rId36"/>
+          <o:OLEObject Type="Embed" ProgID="Equation.DSMT4" ShapeID="_x0000_i1039" DrawAspect="Content" ObjectID="_1508457512" r:id="rId36"/>
         </w:object>
       </w:r>
       <w:r>
@@ -2375,10 +2374,10 @@
           <w:position w:val="-14"/>
         </w:rPr>
         <w:object w:dxaOrig="1320" w:dyaOrig="400">
-          <v:shape id="_x0000_i1040" type="#_x0000_t75" style="width:66.25pt;height:20.15pt" o:ole="">
+          <v:shape id="_x0000_i1040" type="#_x0000_t75" style="width:66.15pt;height:20.2pt" o:ole="">
             <v:imagedata r:id="rId37" o:title=""/>
           </v:shape>
-          <o:OLEObject Type="Embed" ProgID="Equation.DSMT4" ShapeID="_x0000_i1040" DrawAspect="Content" ObjectID="_1507409097" r:id="rId38"/>
+          <o:OLEObject Type="Embed" ProgID="Equation.DSMT4" ShapeID="_x0000_i1040" DrawAspect="Content" ObjectID="_1508457513" r:id="rId38"/>
         </w:object>
       </w:r>
     </w:p>
@@ -2410,10 +2409,10 @@
           <w:position w:val="-32"/>
         </w:rPr>
         <w:object w:dxaOrig="1300" w:dyaOrig="760">
-          <v:shape id="_x0000_i1041" type="#_x0000_t75" style="width:65.1pt;height:38pt" o:ole="">
+          <v:shape id="_x0000_i1041" type="#_x0000_t75" style="width:65.2pt;height:37.95pt" o:ole="">
             <v:imagedata r:id="rId39" o:title=""/>
           </v:shape>
-          <o:OLEObject Type="Embed" ProgID="Equation.DSMT4" ShapeID="_x0000_i1041" DrawAspect="Content" ObjectID="_1507409098" r:id="rId40"/>
+          <o:OLEObject Type="Embed" ProgID="Equation.DSMT4" ShapeID="_x0000_i1041" DrawAspect="Content" ObjectID="_1508457514" r:id="rId40"/>
         </w:object>
       </w:r>
     </w:p>
@@ -2421,7 +2420,7 @@
       <w:pPr>
         <w:pStyle w:val="Heading2"/>
       </w:pPr>
-      <w:bookmarkStart w:id="7" w:name="_Toc433667230"/>
+      <w:bookmarkStart w:id="7" w:name="_Toc434715618"/>
       <w:r>
         <w:t>Visitation Trick</w:t>
       </w:r>
@@ -2533,9 +2532,8 @@
       <w:pPr>
         <w:pStyle w:val="Heading1"/>
       </w:pPr>
-      <w:bookmarkStart w:id="8" w:name="_Toc433667231"/>
-      <w:r>
-        <w:lastRenderedPageBreak/>
+      <w:bookmarkStart w:id="8" w:name="_Toc434715619"/>
+      <w:r>
         <w:t>DTMC</w:t>
       </w:r>
       <w:bookmarkEnd w:id="8"/>
@@ -2586,10 +2584,10 @@
           <w:position w:val="-28"/>
         </w:rPr>
         <w:object w:dxaOrig="1200" w:dyaOrig="680">
-          <v:shape id="_x0000_i1042" type="#_x0000_t75" style="width:59.9pt;height:34pt" o:ole="">
+          <v:shape id="_x0000_i1042" type="#_x0000_t75" style="width:59.85pt;height:34.05pt" o:ole="">
             <v:imagedata r:id="rId42" o:title=""/>
           </v:shape>
-          <o:OLEObject Type="Embed" ProgID="Equation.DSMT4" ShapeID="_x0000_i1042" DrawAspect="Content" ObjectID="_1507409099" r:id="rId43"/>
+          <o:OLEObject Type="Embed" ProgID="Equation.DSMT4" ShapeID="_x0000_i1042" DrawAspect="Content" ObjectID="_1508457515" r:id="rId43"/>
         </w:object>
       </w:r>
       <w:r>
@@ -2623,10 +2621,10 @@
           <w:position w:val="-28"/>
         </w:rPr>
         <w:object w:dxaOrig="1200" w:dyaOrig="680">
-          <v:shape id="_x0000_i1043" type="#_x0000_t75" style="width:59.9pt;height:34pt" o:ole="">
+          <v:shape id="_x0000_i1043" type="#_x0000_t75" style="width:59.85pt;height:34.05pt" o:ole="">
             <v:imagedata r:id="rId44" o:title=""/>
           </v:shape>
-          <o:OLEObject Type="Embed" ProgID="Equation.DSMT4" ShapeID="_x0000_i1043" DrawAspect="Content" ObjectID="_1507409100" r:id="rId45"/>
+          <o:OLEObject Type="Embed" ProgID="Equation.DSMT4" ShapeID="_x0000_i1043" DrawAspect="Content" ObjectID="_1508457516" r:id="rId45"/>
         </w:object>
       </w:r>
     </w:p>
@@ -2648,10 +2646,10 @@
           <w:position w:val="-28"/>
         </w:rPr>
         <w:object w:dxaOrig="1900" w:dyaOrig="700">
-          <v:shape id="_x0000_i1044" type="#_x0000_t75" style="width:95.05pt;height:35.15pt" o:ole="">
+          <v:shape id="_x0000_i1044" type="#_x0000_t75" style="width:95.1pt;height:35.05pt" o:ole="">
             <v:imagedata r:id="rId46" o:title=""/>
           </v:shape>
-          <o:OLEObject Type="Embed" ProgID="Equation.DSMT4" ShapeID="_x0000_i1044" DrawAspect="Content" ObjectID="_1507409101" r:id="rId47"/>
+          <o:OLEObject Type="Embed" ProgID="Equation.DSMT4" ShapeID="_x0000_i1044" DrawAspect="Content" ObjectID="_1508457517" r:id="rId47"/>
         </w:object>
       </w:r>
     </w:p>
@@ -2664,10 +2662,10 @@
           <w:position w:val="-28"/>
         </w:rPr>
         <w:object w:dxaOrig="2079" w:dyaOrig="760">
-          <v:shape id="_x0000_i1045" type="#_x0000_t75" style="width:103.7pt;height:38pt" o:ole="">
+          <v:shape id="_x0000_i1045" type="#_x0000_t75" style="width:103.6pt;height:37.95pt" o:ole="">
             <v:imagedata r:id="rId48" o:title=""/>
           </v:shape>
-          <o:OLEObject Type="Embed" ProgID="Equation.DSMT4" ShapeID="_x0000_i1045" DrawAspect="Content" ObjectID="_1507409102" r:id="rId49"/>
+          <o:OLEObject Type="Embed" ProgID="Equation.DSMT4" ShapeID="_x0000_i1045" DrawAspect="Content" ObjectID="_1508457518" r:id="rId49"/>
         </w:object>
       </w:r>
     </w:p>
@@ -2766,7 +2764,7 @@
       <w:pPr>
         <w:pStyle w:val="Heading2"/>
       </w:pPr>
-      <w:bookmarkStart w:id="9" w:name="_Toc433667232"/>
+      <w:bookmarkStart w:id="9" w:name="_Toc434715620"/>
       <w:r>
         <w:t>Matrices</w:t>
       </w:r>
@@ -2795,7 +2793,7 @@
       <w:pPr>
         <w:pStyle w:val="Heading1"/>
       </w:pPr>
-      <w:bookmarkStart w:id="10" w:name="_Toc433667233"/>
+      <w:bookmarkStart w:id="10" w:name="_Toc434715621"/>
       <w:r>
         <w:t>CTMC</w:t>
       </w:r>
@@ -2805,7 +2803,7 @@
       <w:pPr>
         <w:pStyle w:val="Heading2"/>
       </w:pPr>
-      <w:bookmarkStart w:id="11" w:name="_Toc433667234"/>
+      <w:bookmarkStart w:id="11" w:name="_Toc434715622"/>
       <w:r>
         <w:t>Poisson</w:t>
       </w:r>
@@ -3042,10 +3040,10 @@
           <w:position w:val="-24"/>
         </w:rPr>
         <w:object w:dxaOrig="1920" w:dyaOrig="700">
-          <v:shape id="_x0000_i1046" type="#_x0000_t75" style="width:96.2pt;height:35.15pt" o:ole="">
+          <v:shape id="_x0000_i1046" type="#_x0000_t75" style="width:96.1pt;height:35.05pt" o:ole="">
             <v:imagedata r:id="rId50" o:title=""/>
           </v:shape>
-          <o:OLEObject Type="Embed" ProgID="Equation.DSMT4" ShapeID="_x0000_i1046" DrawAspect="Content" ObjectID="_1507409103" r:id="rId51"/>
+          <o:OLEObject Type="Embed" ProgID="Equation.DSMT4" ShapeID="_x0000_i1046" DrawAspect="Content" ObjectID="_1508457519" r:id="rId51"/>
         </w:object>
       </w:r>
     </w:p>
@@ -3064,12 +3062,31 @@
         <w:pStyle w:val="Heading2"/>
       </w:pPr>
       <w:bookmarkStart w:id="12" w:name="_Toc433377176"/>
-      <w:bookmarkStart w:id="13" w:name="_Toc433667235"/>
+      <w:bookmarkStart w:id="13" w:name="_Toc434715623"/>
       <w:r>
         <w:t>Kendall notation</w:t>
       </w:r>
       <w:bookmarkEnd w:id="12"/>
       <w:bookmarkEnd w:id="13"/>
+    </w:p>
+    <w:p>
+      <w:pPr>
+        <w:pStyle w:val="NoSpacing"/>
+      </w:pPr>
+      <w:r>
+        <w:rPr>
+          <w:b/>
+        </w:rPr>
+        <w:t xml:space="preserve">Job Processing time </w:t>
+      </w:r>
+      <w:r>
+        <w:t>[μ]: rate of jobs leaving system</w:t>
+      </w:r>
+    </w:p>
+    <w:p>
+      <w:pPr>
+        <w:pStyle w:val="NoSpacing"/>
+      </w:pPr>
     </w:p>
     <w:p>
       <w:pPr>
@@ -3300,6 +3317,82 @@
       </w:pPr>
       <w:r>
         <w:t>G/G/1: has not been solved yet</w:t>
+      </w:r>
+    </w:p>
+    <w:p>
+      <w:pPr>
+        <w:pStyle w:val="NoSpacing"/>
+        <w:numPr>
+          <w:ilvl w:val="0"/>
+          <w:numId w:val="7"/>
+        </w:numPr>
+      </w:pPr>
+      <w:r>
+        <w:t>M/M/1/1: 1 server, 1 job</w:t>
+      </w:r>
+    </w:p>
+    <w:p>
+      <w:pPr>
+        <w:pStyle w:val="NoSpacing"/>
+      </w:pPr>
+    </w:p>
+    <w:p>
+      <w:pPr>
+        <w:pStyle w:val="NoSpacing"/>
+        <w:ind w:left="720" w:hanging="720"/>
+      </w:pPr>
+      <w:proofErr w:type="spellStart"/>
+      <w:r>
+        <w:rPr>
+          <w:b/>
+        </w:rPr>
+        <w:t>Erlang</w:t>
+      </w:r>
+      <w:proofErr w:type="spellEnd"/>
+      <w:r>
+        <w:rPr>
+          <w:b/>
+        </w:rPr>
+        <w:t>-C Equation</w:t>
+      </w:r>
+      <w:r>
+        <w:t xml:space="preserve">: </w:t>
+      </w:r>
+      <w:proofErr w:type="gramStart"/>
+      <w:r>
+        <w:t>P(</w:t>
+      </w:r>
+      <w:proofErr w:type="gramEnd"/>
+      <w:r>
+        <w:t xml:space="preserve">job has to wait in queue) = </w:t>
+      </w:r>
+      <w:r>
+        <w:rPr>
+          <w:position w:val="-28"/>
+        </w:rPr>
+        <w:object w:dxaOrig="560" w:dyaOrig="680">
+          <v:shape id="_x0000_i1047" type="#_x0000_t75" style="width:27.95pt;height:34.05pt" o:ole="">
+            <v:imagedata r:id="rId52" o:title=""/>
+          </v:shape>
+          <o:OLEObject Type="Embed" ProgID="Equation.DSMT4" ShapeID="_x0000_i1047" DrawAspect="Content" ObjectID="_1508457520" r:id="rId53"/>
+        </w:object>
+      </w:r>
+    </w:p>
+    <w:p>
+      <w:pPr>
+        <w:pStyle w:val="NoSpacing"/>
+        <w:ind w:left="720" w:hanging="720"/>
+      </w:pPr>
+      <w:r>
+        <w:rPr>
+          <w:position w:val="-36"/>
+        </w:rPr>
+        <w:object w:dxaOrig="2120" w:dyaOrig="880">
+          <v:shape id="_x0000_i1048" type="#_x0000_t75" style="width:106.05pt;height:44.05pt" o:ole="">
+            <v:imagedata r:id="rId54" o:title=""/>
+          </v:shape>
+          <o:OLEObject Type="Embed" ProgID="Equation.DSMT4" ShapeID="_x0000_i1048" DrawAspect="Content" ObjectID="_1508457521" r:id="rId55"/>
+        </w:object>
       </w:r>
     </w:p>
     <w:p>
@@ -5138,7 +5231,7 @@
 </file>
 
 <file path=customXml/itemProps1.xml><?xml version="1.0" encoding="utf-8"?>
-<ds:datastoreItem xmlns:ds="http://schemas.openxmlformats.org/officeDocument/2006/customXml" ds:itemID="{E3196B5B-F47E-4B0D-8C36-AFA692B29BC1}">
+<ds:datastoreItem xmlns:ds="http://schemas.openxmlformats.org/officeDocument/2006/customXml" ds:itemID="{1C276E70-2275-43E2-A230-6CD83AEAD1D9}">
   <ds:schemaRefs>
     <ds:schemaRef ds:uri="http://schemas.openxmlformats.org/officeDocument/2006/bibliography"/>
   </ds:schemaRefs>

</xml_diff>

<commit_message>
almost done redoing ass7
</commit_message>
<xml_diff>
--- a/SFWR ENG 4E03.docx
+++ b/SFWR ENG 4E03.docx
@@ -117,7 +117,7 @@
           <w:r>
             <w:fldChar w:fldCharType="separate"/>
           </w:r>
-          <w:hyperlink w:anchor="_Toc435316029" w:history="1">
+          <w:hyperlink w:anchor="_Toc435551734" w:history="1">
             <w:r>
               <w:rPr>
                 <w:rStyle w:val="Hyperlink"/>
@@ -144,7 +144,7 @@
                 <w:noProof/>
                 <w:webHidden/>
               </w:rPr>
-              <w:instrText xml:space="preserve"> PAGEREF _Toc435316029 \h </w:instrText>
+              <w:instrText xml:space="preserve"> PAGEREF _Toc435551734 \h </w:instrText>
             </w:r>
             <w:r>
               <w:rPr>
@@ -187,7 +187,7 @@
               <w:lang w:eastAsia="en-CA"/>
             </w:rPr>
           </w:pPr>
-          <w:hyperlink w:anchor="_Toc435316030" w:history="1">
+          <w:hyperlink w:anchor="_Toc435551735" w:history="1">
             <w:r>
               <w:rPr>
                 <w:rStyle w:val="Hyperlink"/>
@@ -214,7 +214,7 @@
                 <w:noProof/>
                 <w:webHidden/>
               </w:rPr>
-              <w:instrText xml:space="preserve"> PAGEREF _Toc435316030 \h </w:instrText>
+              <w:instrText xml:space="preserve"> PAGEREF _Toc435551735 \h </w:instrText>
             </w:r>
             <w:r>
               <w:rPr>
@@ -234,7 +234,7 @@
                 <w:noProof/>
                 <w:webHidden/>
               </w:rPr>
-              <w:t>1</w:t>
+              <w:t>2</w:t>
             </w:r>
             <w:r>
               <w:rPr>
@@ -257,7 +257,7 @@
               <w:lang w:eastAsia="en-CA"/>
             </w:rPr>
           </w:pPr>
-          <w:hyperlink w:anchor="_Toc435316031" w:history="1">
+          <w:hyperlink w:anchor="_Toc435551736" w:history="1">
             <w:r>
               <w:rPr>
                 <w:rStyle w:val="Hyperlink"/>
@@ -284,7 +284,7 @@
                 <w:noProof/>
                 <w:webHidden/>
               </w:rPr>
-              <w:instrText xml:space="preserve"> PAGEREF _Toc435316031 \h </w:instrText>
+              <w:instrText xml:space="preserve"> PAGEREF _Toc435551736 \h </w:instrText>
             </w:r>
             <w:r>
               <w:rPr>
@@ -327,7 +327,7 @@
               <w:lang w:eastAsia="en-CA"/>
             </w:rPr>
           </w:pPr>
-          <w:hyperlink w:anchor="_Toc435316032" w:history="1">
+          <w:hyperlink w:anchor="_Toc435551737" w:history="1">
             <w:r>
               <w:rPr>
                 <w:rStyle w:val="Hyperlink"/>
@@ -354,7 +354,7 @@
                 <w:noProof/>
                 <w:webHidden/>
               </w:rPr>
-              <w:instrText xml:space="preserve"> PAGEREF _Toc435316032 \h </w:instrText>
+              <w:instrText xml:space="preserve"> PAGEREF _Toc435551737 \h </w:instrText>
             </w:r>
             <w:r>
               <w:rPr>
@@ -397,7 +397,7 @@
               <w:lang w:eastAsia="en-CA"/>
             </w:rPr>
           </w:pPr>
-          <w:hyperlink w:anchor="_Toc435316033" w:history="1">
+          <w:hyperlink w:anchor="_Toc435551738" w:history="1">
             <w:r>
               <w:rPr>
                 <w:rStyle w:val="Hyperlink"/>
@@ -424,7 +424,7 @@
                 <w:noProof/>
                 <w:webHidden/>
               </w:rPr>
-              <w:instrText xml:space="preserve"> PAGEREF _Toc435316033 \h </w:instrText>
+              <w:instrText xml:space="preserve"> PAGEREF _Toc435551738 \h </w:instrText>
             </w:r>
             <w:r>
               <w:rPr>
@@ -467,7 +467,7 @@
               <w:lang w:eastAsia="en-CA"/>
             </w:rPr>
           </w:pPr>
-          <w:hyperlink w:anchor="_Toc435316034" w:history="1">
+          <w:hyperlink w:anchor="_Toc435551739" w:history="1">
             <w:r>
               <w:rPr>
                 <w:rStyle w:val="Hyperlink"/>
@@ -494,7 +494,7 @@
                 <w:noProof/>
                 <w:webHidden/>
               </w:rPr>
-              <w:instrText xml:space="preserve"> PAGEREF _Toc435316034 \h </w:instrText>
+              <w:instrText xml:space="preserve"> PAGEREF _Toc435551739 \h </w:instrText>
             </w:r>
             <w:r>
               <w:rPr>
@@ -537,7 +537,7 @@
               <w:lang w:eastAsia="en-CA"/>
             </w:rPr>
           </w:pPr>
-          <w:hyperlink w:anchor="_Toc435316035" w:history="1">
+          <w:hyperlink w:anchor="_Toc435551740" w:history="1">
             <w:r>
               <w:rPr>
                 <w:rStyle w:val="Hyperlink"/>
@@ -564,7 +564,7 @@
                 <w:noProof/>
                 <w:webHidden/>
               </w:rPr>
-              <w:instrText xml:space="preserve"> PAGEREF _Toc435316035 \h </w:instrText>
+              <w:instrText xml:space="preserve"> PAGEREF _Toc435551740 \h </w:instrText>
             </w:r>
             <w:r>
               <w:rPr>
@@ -584,7 +584,77 @@
                 <w:noProof/>
                 <w:webHidden/>
               </w:rPr>
-              <w:t>3</w:t>
+              <w:t>4</w:t>
+            </w:r>
+            <w:r>
+              <w:rPr>
+                <w:noProof/>
+                <w:webHidden/>
+              </w:rPr>
+              <w:fldChar w:fldCharType="end"/>
+            </w:r>
+          </w:hyperlink>
+        </w:p>
+        <w:p>
+          <w:pPr>
+            <w:pStyle w:val="TOC2"/>
+            <w:tabs>
+              <w:tab w:val="right" w:leader="dot" w:pos="9350"/>
+            </w:tabs>
+            <w:rPr>
+              <w:rFonts w:eastAsiaTheme="minorEastAsia"/>
+              <w:noProof/>
+              <w:lang w:eastAsia="en-CA"/>
+            </w:rPr>
+          </w:pPr>
+          <w:hyperlink w:anchor="_Toc435551741" w:history="1">
+            <w:r>
+              <w:rPr>
+                <w:rStyle w:val="Hyperlink"/>
+                <w:noProof/>
+              </w:rPr>
+              <w:t>Summation Equations</w:t>
+            </w:r>
+            <w:r>
+              <w:rPr>
+                <w:noProof/>
+                <w:webHidden/>
+              </w:rPr>
+              <w:tab/>
+            </w:r>
+            <w:r>
+              <w:rPr>
+                <w:noProof/>
+                <w:webHidden/>
+              </w:rPr>
+              <w:fldChar w:fldCharType="begin"/>
+            </w:r>
+            <w:r>
+              <w:rPr>
+                <w:noProof/>
+                <w:webHidden/>
+              </w:rPr>
+              <w:instrText xml:space="preserve"> PAGEREF _Toc435551741 \h </w:instrText>
+            </w:r>
+            <w:r>
+              <w:rPr>
+                <w:noProof/>
+                <w:webHidden/>
+              </w:rPr>
+            </w:r>
+            <w:r>
+              <w:rPr>
+                <w:noProof/>
+                <w:webHidden/>
+              </w:rPr>
+              <w:fldChar w:fldCharType="separate"/>
+            </w:r>
+            <w:r>
+              <w:rPr>
+                <w:noProof/>
+                <w:webHidden/>
+              </w:rPr>
+              <w:t>4</w:t>
             </w:r>
             <w:r>
               <w:rPr>
@@ -607,7 +677,7 @@
               <w:lang w:eastAsia="en-CA"/>
             </w:rPr>
           </w:pPr>
-          <w:hyperlink w:anchor="_Toc435316036" w:history="1">
+          <w:hyperlink w:anchor="_Toc435551742" w:history="1">
             <w:r>
               <w:rPr>
                 <w:rStyle w:val="Hyperlink"/>
@@ -634,7 +704,7 @@
                 <w:noProof/>
                 <w:webHidden/>
               </w:rPr>
-              <w:instrText xml:space="preserve"> PAGEREF _Toc435316036 \h </w:instrText>
+              <w:instrText xml:space="preserve"> PAGEREF _Toc435551742 \h </w:instrText>
             </w:r>
             <w:r>
               <w:rPr>
@@ -654,7 +724,7 @@
                 <w:noProof/>
                 <w:webHidden/>
               </w:rPr>
-              <w:t>4</w:t>
+              <w:t>5</w:t>
             </w:r>
             <w:r>
               <w:rPr>
@@ -677,7 +747,7 @@
               <w:lang w:eastAsia="en-CA"/>
             </w:rPr>
           </w:pPr>
-          <w:hyperlink w:anchor="_Toc435316037" w:history="1">
+          <w:hyperlink w:anchor="_Toc435551743" w:history="1">
             <w:r>
               <w:rPr>
                 <w:rStyle w:val="Hyperlink"/>
@@ -704,7 +774,7 @@
                 <w:noProof/>
                 <w:webHidden/>
               </w:rPr>
-              <w:instrText xml:space="preserve"> PAGEREF _Toc435316037 \h </w:instrText>
+              <w:instrText xml:space="preserve"> PAGEREF _Toc435551743 \h </w:instrText>
             </w:r>
             <w:r>
               <w:rPr>
@@ -724,7 +794,7 @@
                 <w:noProof/>
                 <w:webHidden/>
               </w:rPr>
-              <w:t>4</w:t>
+              <w:t>5</w:t>
             </w:r>
             <w:r>
               <w:rPr>
@@ -747,7 +817,7 @@
               <w:lang w:eastAsia="en-CA"/>
             </w:rPr>
           </w:pPr>
-          <w:hyperlink w:anchor="_Toc435316038" w:history="1">
+          <w:hyperlink w:anchor="_Toc435551744" w:history="1">
             <w:r>
               <w:rPr>
                 <w:rStyle w:val="Hyperlink"/>
@@ -774,7 +844,7 @@
                 <w:noProof/>
                 <w:webHidden/>
               </w:rPr>
-              <w:instrText xml:space="preserve"> PAGEREF _Toc435316038 \h </w:instrText>
+              <w:instrText xml:space="preserve"> PAGEREF _Toc435551744 \h </w:instrText>
             </w:r>
             <w:r>
               <w:rPr>
@@ -794,7 +864,7 @@
                 <w:noProof/>
                 <w:webHidden/>
               </w:rPr>
-              <w:t>4</w:t>
+              <w:t>5</w:t>
             </w:r>
             <w:r>
               <w:rPr>
@@ -817,7 +887,7 @@
               <w:lang w:eastAsia="en-CA"/>
             </w:rPr>
           </w:pPr>
-          <w:hyperlink w:anchor="_Toc435316039" w:history="1">
+          <w:hyperlink w:anchor="_Toc435551745" w:history="1">
             <w:r>
               <w:rPr>
                 <w:rStyle w:val="Hyperlink"/>
@@ -844,7 +914,7 @@
                 <w:noProof/>
                 <w:webHidden/>
               </w:rPr>
-              <w:instrText xml:space="preserve"> PAGEREF _Toc435316039 \h </w:instrText>
+              <w:instrText xml:space="preserve"> PAGEREF _Toc435551745 \h </w:instrText>
             </w:r>
             <w:r>
               <w:rPr>
@@ -864,7 +934,7 @@
                 <w:noProof/>
                 <w:webHidden/>
               </w:rPr>
-              <w:t>4</w:t>
+              <w:t>5</w:t>
             </w:r>
             <w:r>
               <w:rPr>
@@ -887,7 +957,7 @@
               <w:lang w:eastAsia="en-CA"/>
             </w:rPr>
           </w:pPr>
-          <w:hyperlink w:anchor="_Toc435316040" w:history="1">
+          <w:hyperlink w:anchor="_Toc435551746" w:history="1">
             <w:r>
               <w:rPr>
                 <w:rStyle w:val="Hyperlink"/>
@@ -914,7 +984,7 @@
                 <w:noProof/>
                 <w:webHidden/>
               </w:rPr>
-              <w:instrText xml:space="preserve"> PAGEREF _Toc435316040 \h </w:instrText>
+              <w:instrText xml:space="preserve"> PAGEREF _Toc435551746 \h </w:instrText>
             </w:r>
             <w:r>
               <w:rPr>
@@ -934,7 +1004,7 @@
                 <w:noProof/>
                 <w:webHidden/>
               </w:rPr>
-              <w:t>5</w:t>
+              <w:t>6</w:t>
             </w:r>
             <w:r>
               <w:rPr>
@@ -952,15 +1022,87 @@
               <w:tab w:val="right" w:leader="dot" w:pos="9350"/>
             </w:tabs>
             <w:rPr>
+              <w:rFonts w:eastAsiaTheme="minorEastAsia"/>
               <w:noProof/>
+              <w:lang w:eastAsia="en-CA"/>
             </w:rPr>
           </w:pPr>
-          <w:hyperlink w:anchor="_Toc435316041" w:history="1">
+          <w:hyperlink w:anchor="_Toc435551747" w:history="1">
             <w:r>
               <w:rPr>
                 <w:rStyle w:val="Hyperlink"/>
                 <w:noProof/>
               </w:rPr>
+              <w:t>Variations</w:t>
+            </w:r>
+            <w:r>
+              <w:rPr>
+                <w:noProof/>
+                <w:webHidden/>
+              </w:rPr>
+              <w:tab/>
+            </w:r>
+            <w:r>
+              <w:rPr>
+                <w:noProof/>
+                <w:webHidden/>
+              </w:rPr>
+              <w:fldChar w:fldCharType="begin"/>
+            </w:r>
+            <w:r>
+              <w:rPr>
+                <w:noProof/>
+                <w:webHidden/>
+              </w:rPr>
+              <w:instrText xml:space="preserve"> PAGEREF _Toc435551747 \h </w:instrText>
+            </w:r>
+            <w:r>
+              <w:rPr>
+                <w:noProof/>
+                <w:webHidden/>
+              </w:rPr>
+            </w:r>
+            <w:r>
+              <w:rPr>
+                <w:noProof/>
+                <w:webHidden/>
+              </w:rPr>
+              <w:fldChar w:fldCharType="separate"/>
+            </w:r>
+            <w:r>
+              <w:rPr>
+                <w:noProof/>
+                <w:webHidden/>
+              </w:rPr>
+              <w:t>6</w:t>
+            </w:r>
+            <w:r>
+              <w:rPr>
+                <w:noProof/>
+                <w:webHidden/>
+              </w:rPr>
+              <w:fldChar w:fldCharType="end"/>
+            </w:r>
+          </w:hyperlink>
+        </w:p>
+        <w:p>
+          <w:pPr>
+            <w:pStyle w:val="TOC3"/>
+            <w:tabs>
+              <w:tab w:val="right" w:leader="dot" w:pos="9350"/>
+            </w:tabs>
+            <w:rPr>
+              <w:rFonts w:eastAsiaTheme="minorEastAsia"/>
+              <w:noProof/>
+              <w:lang w:eastAsia="en-CA"/>
+            </w:rPr>
+          </w:pPr>
+          <w:hyperlink w:anchor="_Toc435551748" w:history="1">
+            <w:r>
+              <w:rPr>
+                <w:rStyle w:val="Hyperlink"/>
+                <w:noProof/>
+              </w:rPr>
               <w:t>M/M/C Provisioning</w:t>
             </w:r>
             <w:r>
@@ -982,7 +1124,7 @@
                 <w:noProof/>
                 <w:webHidden/>
               </w:rPr>
-              <w:instrText xml:space="preserve"> PAGEREF _Toc435316041 \h </w:instrText>
+              <w:instrText xml:space="preserve"> PAGEREF _Toc435551748 \h </w:instrText>
             </w:r>
             <w:r>
               <w:rPr>
@@ -1002,7 +1144,7 @@
                 <w:noProof/>
                 <w:webHidden/>
               </w:rPr>
-              <w:t>6</w:t>
+              <w:t>7</w:t>
             </w:r>
             <w:r>
               <w:rPr>
@@ -1025,7 +1167,7 @@
               <w:lang w:eastAsia="en-CA"/>
             </w:rPr>
           </w:pPr>
-          <w:hyperlink w:anchor="_Toc435316042" w:history="1">
+          <w:hyperlink w:anchor="_Toc435551749" w:history="1">
             <w:r>
               <w:rPr>
                 <w:rStyle w:val="Hyperlink"/>
@@ -1052,7 +1194,7 @@
                 <w:noProof/>
                 <w:webHidden/>
               </w:rPr>
-              <w:instrText xml:space="preserve"> PAGEREF _Toc435316042 \h </w:instrText>
+              <w:instrText xml:space="preserve"> PAGEREF _Toc435551749 \h </w:instrText>
             </w:r>
             <w:r>
               <w:rPr>
@@ -1072,7 +1214,147 @@
                 <w:noProof/>
                 <w:webHidden/>
               </w:rPr>
-              <w:t>6</w:t>
+              <w:t>7</w:t>
+            </w:r>
+            <w:r>
+              <w:rPr>
+                <w:noProof/>
+                <w:webHidden/>
+              </w:rPr>
+              <w:fldChar w:fldCharType="end"/>
+            </w:r>
+          </w:hyperlink>
+        </w:p>
+        <w:p>
+          <w:pPr>
+            <w:pStyle w:val="TOC1"/>
+            <w:tabs>
+              <w:tab w:val="right" w:leader="dot" w:pos="9350"/>
+            </w:tabs>
+            <w:rPr>
+              <w:rFonts w:eastAsiaTheme="minorEastAsia"/>
+              <w:noProof/>
+              <w:lang w:eastAsia="en-CA"/>
+            </w:rPr>
+          </w:pPr>
+          <w:hyperlink w:anchor="_Toc435551750" w:history="1">
+            <w:r>
+              <w:rPr>
+                <w:rStyle w:val="Hyperlink"/>
+                <w:noProof/>
+              </w:rPr>
+              <w:t>Jackson Networks</w:t>
+            </w:r>
+            <w:r>
+              <w:rPr>
+                <w:noProof/>
+                <w:webHidden/>
+              </w:rPr>
+              <w:tab/>
+            </w:r>
+            <w:r>
+              <w:rPr>
+                <w:noProof/>
+                <w:webHidden/>
+              </w:rPr>
+              <w:fldChar w:fldCharType="begin"/>
+            </w:r>
+            <w:r>
+              <w:rPr>
+                <w:noProof/>
+                <w:webHidden/>
+              </w:rPr>
+              <w:instrText xml:space="preserve"> PAGEREF _Toc435551750 \h </w:instrText>
+            </w:r>
+            <w:r>
+              <w:rPr>
+                <w:noProof/>
+                <w:webHidden/>
+              </w:rPr>
+            </w:r>
+            <w:r>
+              <w:rPr>
+                <w:noProof/>
+                <w:webHidden/>
+              </w:rPr>
+              <w:fldChar w:fldCharType="separate"/>
+            </w:r>
+            <w:r>
+              <w:rPr>
+                <w:noProof/>
+                <w:webHidden/>
+              </w:rPr>
+              <w:t>8</w:t>
+            </w:r>
+            <w:r>
+              <w:rPr>
+                <w:noProof/>
+                <w:webHidden/>
+              </w:rPr>
+              <w:fldChar w:fldCharType="end"/>
+            </w:r>
+          </w:hyperlink>
+        </w:p>
+        <w:p>
+          <w:pPr>
+            <w:pStyle w:val="TOC1"/>
+            <w:tabs>
+              <w:tab w:val="right" w:leader="dot" w:pos="9350"/>
+            </w:tabs>
+            <w:rPr>
+              <w:rFonts w:eastAsiaTheme="minorEastAsia"/>
+              <w:noProof/>
+              <w:lang w:eastAsia="en-CA"/>
+            </w:rPr>
+          </w:pPr>
+          <w:hyperlink w:anchor="_Toc435551751" w:history="1">
+            <w:r>
+              <w:rPr>
+                <w:rStyle w:val="Hyperlink"/>
+                <w:noProof/>
+              </w:rPr>
+              <w:t>Questions</w:t>
+            </w:r>
+            <w:r>
+              <w:rPr>
+                <w:noProof/>
+                <w:webHidden/>
+              </w:rPr>
+              <w:tab/>
+            </w:r>
+            <w:r>
+              <w:rPr>
+                <w:noProof/>
+                <w:webHidden/>
+              </w:rPr>
+              <w:fldChar w:fldCharType="begin"/>
+            </w:r>
+            <w:r>
+              <w:rPr>
+                <w:noProof/>
+                <w:webHidden/>
+              </w:rPr>
+              <w:instrText xml:space="preserve"> PAGEREF _Toc435551751 \h </w:instrText>
+            </w:r>
+            <w:r>
+              <w:rPr>
+                <w:noProof/>
+                <w:webHidden/>
+              </w:rPr>
+            </w:r>
+            <w:r>
+              <w:rPr>
+                <w:noProof/>
+                <w:webHidden/>
+              </w:rPr>
+              <w:fldChar w:fldCharType="separate"/>
+            </w:r>
+            <w:r>
+              <w:rPr>
+                <w:noProof/>
+                <w:webHidden/>
+              </w:rPr>
+              <w:t>8</w:t>
             </w:r>
             <w:r>
               <w:rPr>
@@ -1099,7 +1381,7 @@
       <w:pPr>
         <w:pStyle w:val="Heading1"/>
       </w:pPr>
-      <w:bookmarkStart w:id="0" w:name="_Toc435316029"/>
+      <w:bookmarkStart w:id="0" w:name="_Toc435551734"/>
       <w:r>
         <w:t>Statistics</w:t>
       </w:r>
@@ -1192,7 +1474,7 @@
           <v:shape id="_x0000_i1025" type="#_x0000_t75" style="width:81.8pt;height:37pt" o:ole="">
             <v:imagedata r:id="rId7" o:title=""/>
           </v:shape>
-          <o:OLEObject Type="Embed" ProgID="Equation.DSMT4" ShapeID="_x0000_i1025" DrawAspect="Content" ObjectID="_1509137328" r:id="rId8"/>
+          <o:OLEObject Type="Embed" ProgID="Equation.DSMT4" ShapeID="_x0000_i1025" DrawAspect="Content" ObjectID="_1509294564" r:id="rId8"/>
         </w:object>
       </w:r>
     </w:p>
@@ -1216,7 +1498,7 @@
       <w:pPr>
         <w:pStyle w:val="Heading2"/>
       </w:pPr>
-      <w:bookmarkStart w:id="1" w:name="_Toc435316030"/>
+      <w:bookmarkStart w:id="1" w:name="_Toc435551735"/>
       <w:r>
         <w:t>Variance</w:t>
       </w:r>
@@ -1234,7 +1516,7 @@
           <v:shape id="_x0000_i1026" type="#_x0000_t75" style="width:138.95pt;height:24.15pt" o:ole="">
             <v:imagedata r:id="rId9" o:title=""/>
           </v:shape>
-          <o:OLEObject Type="Embed" ProgID="Equation.DSMT4" ShapeID="_x0000_i1026" DrawAspect="Content" ObjectID="_1509137329" r:id="rId10"/>
+          <o:OLEObject Type="Embed" ProgID="Equation.DSMT4" ShapeID="_x0000_i1026" DrawAspect="Content" ObjectID="_1509294565" r:id="rId10"/>
         </w:object>
       </w:r>
     </w:p>
@@ -1268,7 +1550,7 @@
           <v:shape id="_x0000_i1027" type="#_x0000_t75" style="width:141.25pt;height:100.2pt" o:ole="">
             <v:imagedata r:id="rId11" o:title=""/>
           </v:shape>
-          <o:OLEObject Type="Embed" ProgID="Equation.DSMT4" ShapeID="_x0000_i1027" DrawAspect="Content" ObjectID="_1509137330" r:id="rId12"/>
+          <o:OLEObject Type="Embed" ProgID="Equation.DSMT4" ShapeID="_x0000_i1027" DrawAspect="Content" ObjectID="_1509294566" r:id="rId12"/>
         </w:object>
       </w:r>
     </w:p>
@@ -1276,7 +1558,7 @@
       <w:pPr>
         <w:pStyle w:val="Heading2"/>
       </w:pPr>
-      <w:bookmarkStart w:id="2" w:name="_Toc435316031"/>
+      <w:bookmarkStart w:id="2" w:name="_Toc435551736"/>
       <w:r>
         <w:t>Exponential</w:t>
       </w:r>
@@ -1329,6 +1611,15 @@
       <w:r>
         <w:t>:</w:t>
       </w:r>
+      <w:r>
+        <w:t xml:space="preserve"> 1/λ</w:t>
+      </w:r>
+      <w:r>
+        <w:rPr>
+          <w:vertAlign w:val="superscript"/>
+        </w:rPr>
+        <w:t>2</w:t>
+      </w:r>
     </w:p>
     <w:p>
       <w:pPr>
@@ -1448,7 +1739,7 @@
       <w:pPr>
         <w:pStyle w:val="Heading2"/>
       </w:pPr>
-      <w:bookmarkStart w:id="3" w:name="_Toc435316032"/>
+      <w:bookmarkStart w:id="3" w:name="_Toc435551737"/>
       <w:r>
         <w:t>Uniform</w:t>
       </w:r>
@@ -1466,7 +1757,7 @@
         <w:rPr>
           <w:b/>
         </w:rPr>
-        <w:t>Mean</w:t>
+        <w:t>Variance</w:t>
       </w:r>
       <w:r>
         <w:t xml:space="preserve">: </w:t>
@@ -1496,7 +1787,7 @@
         <w:rPr>
           <w:b/>
         </w:rPr>
-        <w:t>Variance</w:t>
+        <w:t>Mean</w:t>
       </w:r>
       <w:r>
         <w:t>:</w:t>
@@ -1592,7 +1883,7 @@
       <w:pPr>
         <w:pStyle w:val="Heading2"/>
       </w:pPr>
-      <w:bookmarkStart w:id="4" w:name="_Toc435316033"/>
+      <w:bookmarkStart w:id="4" w:name="_Toc435551738"/>
       <w:r>
         <w:t>Binomial</w:t>
       </w:r>
@@ -1781,7 +2072,7 @@
           <v:shape id="_x0000_i1028" type="#_x0000_t75" style="width:90.9pt;height:37pt" o:ole="">
             <v:imagedata r:id="rId13" o:title=""/>
           </v:shape>
-          <o:OLEObject Type="Embed" ProgID="Equation.DSMT4" ShapeID="_x0000_i1028" DrawAspect="Content" ObjectID="_1509137331" r:id="rId14"/>
+          <o:OLEObject Type="Embed" ProgID="Equation.DSMT4" ShapeID="_x0000_i1028" DrawAspect="Content" ObjectID="_1509294567" r:id="rId14"/>
         </w:object>
       </w:r>
     </w:p>
@@ -1789,7 +2080,7 @@
       <w:pPr>
         <w:pStyle w:val="Heading1"/>
       </w:pPr>
-      <w:bookmarkStart w:id="5" w:name="_Toc435316034"/>
+      <w:bookmarkStart w:id="5" w:name="_Toc435551739"/>
       <w:r>
         <w:t>Operations Analysis</w:t>
       </w:r>
@@ -1880,6 +2171,14 @@
       </w:r>
       <w:r>
         <w:t>job</w:t>
+      </w:r>
+    </w:p>
+    <w:p>
+      <w:pPr>
+        <w:pStyle w:val="NoSpacing"/>
+      </w:pPr>
+      <w:r>
+        <w:t>1/μ</w:t>
       </w:r>
     </w:p>
     <w:p>
@@ -2018,7 +2317,7 @@
           <v:shape id="_x0000_i1029" type="#_x0000_t75" style="width:67.95pt;height:20.15pt" o:ole="">
             <v:imagedata r:id="rId15" o:title=""/>
           </v:shape>
-          <o:OLEObject Type="Embed" ProgID="Equation.DSMT4" ShapeID="_x0000_i1029" DrawAspect="Content" ObjectID="_1509137332" r:id="rId16"/>
+          <o:OLEObject Type="Embed" ProgID="Equation.DSMT4" ShapeID="_x0000_i1029" DrawAspect="Content" ObjectID="_1509294568" r:id="rId16"/>
         </w:object>
       </w:r>
     </w:p>
@@ -2034,7 +2333,7 @@
           <v:shape id="_x0000_i1030" type="#_x0000_t75" style="width:51.35pt;height:34pt" o:ole="">
             <v:imagedata r:id="rId17" o:title=""/>
           </v:shape>
-          <o:OLEObject Type="Embed" ProgID="Equation.DSMT4" ShapeID="_x0000_i1030" DrawAspect="Content" ObjectID="_1509137333" r:id="rId18"/>
+          <o:OLEObject Type="Embed" ProgID="Equation.DSMT4" ShapeID="_x0000_i1030" DrawAspect="Content" ObjectID="_1509294569" r:id="rId18"/>
         </w:object>
       </w:r>
       <w:r>
@@ -2111,7 +2410,7 @@
           <v:shape id="_x0000_i1031" type="#_x0000_t75" style="width:53.1pt;height:31.2pt" o:ole="">
             <v:imagedata r:id="rId19" o:title=""/>
           </v:shape>
-          <o:OLEObject Type="Embed" ProgID="Equation.DSMT4" ShapeID="_x0000_i1031" DrawAspect="Content" ObjectID="_1509137334" r:id="rId20"/>
+          <o:OLEObject Type="Embed" ProgID="Equation.DSMT4" ShapeID="_x0000_i1031" DrawAspect="Content" ObjectID="_1509294570" r:id="rId20"/>
         </w:object>
       </w:r>
     </w:p>
@@ -2127,7 +2426,7 @@
           <v:shape id="_x0000_i1032" type="#_x0000_t75" style="width:152.05pt;height:21.9pt" o:ole="">
             <v:imagedata r:id="rId21" o:title=""/>
           </v:shape>
-          <o:OLEObject Type="Embed" ProgID="Equation.DSMT4" ShapeID="_x0000_i1032" DrawAspect="Content" ObjectID="_1509137335" r:id="rId22"/>
+          <o:OLEObject Type="Embed" ProgID="Equation.DSMT4" ShapeID="_x0000_i1032" DrawAspect="Content" ObjectID="_1509294571" r:id="rId22"/>
         </w:object>
       </w:r>
     </w:p>
@@ -2270,7 +2569,7 @@
           <v:shape id="_x0000_i1033" type="#_x0000_t75" style="width:80.05pt;height:36.25pt" o:ole="">
             <v:imagedata r:id="rId23" o:title=""/>
           </v:shape>
-          <o:OLEObject Type="Embed" ProgID="Equation.DSMT4" ShapeID="_x0000_i1033" DrawAspect="Content" ObjectID="_1509137336" r:id="rId24"/>
+          <o:OLEObject Type="Embed" ProgID="Equation.DSMT4" ShapeID="_x0000_i1033" DrawAspect="Content" ObjectID="_1509294572" r:id="rId24"/>
         </w:object>
       </w:r>
     </w:p>
@@ -2320,7 +2619,7 @@
           <v:shape id="_x0000_i1034" type="#_x0000_t75" style="width:110pt;height:20.15pt" o:ole="">
             <v:imagedata r:id="rId25" o:title=""/>
           </v:shape>
-          <o:OLEObject Type="Embed" ProgID="Equation.DSMT4" ShapeID="_x0000_i1034" DrawAspect="Content" ObjectID="_1509137337" r:id="rId26"/>
+          <o:OLEObject Type="Embed" ProgID="Equation.DSMT4" ShapeID="_x0000_i1034" DrawAspect="Content" ObjectID="_1509294573" r:id="rId26"/>
         </w:object>
       </w:r>
     </w:p>
@@ -2340,7 +2639,7 @@
           <v:shape id="_x0000_i1035" type="#_x0000_t75" style="width:110pt;height:20.15pt" o:ole="">
             <v:imagedata r:id="rId27" o:title=""/>
           </v:shape>
-          <o:OLEObject Type="Embed" ProgID="Equation.DSMT4" ShapeID="_x0000_i1035" DrawAspect="Content" ObjectID="_1509137338" r:id="rId28"/>
+          <o:OLEObject Type="Embed" ProgID="Equation.DSMT4" ShapeID="_x0000_i1035" DrawAspect="Content" ObjectID="_1509294574" r:id="rId28"/>
         </w:object>
       </w:r>
     </w:p>
@@ -2377,7 +2676,19 @@
         <w:t>/</w:t>
       </w:r>
       <w:r>
-        <w:t>1: E[N] = λ/(μ–λ)</w:t>
+        <w:t>1:</w:t>
+      </w:r>
+    </w:p>
+    <w:p>
+      <w:pPr>
+        <w:pStyle w:val="NoSpacing"/>
+        <w:numPr>
+          <w:ilvl w:val="2"/>
+          <w:numId w:val="5"/>
+        </w:numPr>
+      </w:pPr>
+      <w:r>
+        <w:t>E[N] = λ/(μ–λ)</w:t>
       </w:r>
       <w:r>
         <w:t xml:space="preserve"> = </w:t>
@@ -2399,6 +2710,52 @@
       </w:r>
       <w:r>
         <w:t>)</w:t>
+      </w:r>
+      <w:r>
+        <w:t>, if you have overall system λ</w:t>
+      </w:r>
+    </w:p>
+    <w:p>
+      <w:pPr>
+        <w:pStyle w:val="NoSpacing"/>
+        <w:numPr>
+          <w:ilvl w:val="2"/>
+          <w:numId w:val="5"/>
+        </w:numPr>
+      </w:pPr>
+      <w:r>
+        <w:t xml:space="preserve">E[N] </w:t>
+      </w:r>
+      <w:bookmarkStart w:id="6" w:name="_GoBack"/>
+      <w:bookmarkEnd w:id="6"/>
+      <w:r>
+        <w:t xml:space="preserve">= </w:t>
+      </w:r>
+      <w:r>
+        <w:rPr>
+          <w:position w:val="-28"/>
+        </w:rPr>
+        <w:object w:dxaOrig="620" w:dyaOrig="680">
+          <v:shape id="_x0000_i1058" type="#_x0000_t75" style="width:30.95pt;height:34pt" o:ole="">
+            <v:imagedata r:id="rId29" o:title=""/>
+          </v:shape>
+          <o:OLEObject Type="Embed" ProgID="Equation.DSMT4" ShapeID="_x0000_i1058" DrawAspect="Content" ObjectID="_1509294575" r:id="rId30"/>
+        </w:object>
+      </w:r>
+      <w:r>
+        <w:t>← probability × #jobs</w:t>
+      </w:r>
+      <w:r>
+        <w:t>, if you</w:t>
+      </w:r>
+      <w:r>
+        <w:t xml:space="preserve">r λ or μ </w:t>
+      </w:r>
+      <w:r>
+        <w:t>is different for</w:t>
+      </w:r>
+      <w:r>
+        <w:t xml:space="preserve"> each state</w:t>
       </w:r>
     </w:p>
     <w:p>
@@ -2423,7 +2780,13 @@
       </w:r>
       <w:proofErr w:type="spellStart"/>
       <w:r>
-        <w:t>Σpλ</w:t>
+        <w:t>Σ</w:t>
+      </w:r>
+      <w:r>
+        <w:t>P</w:t>
+      </w:r>
+      <w:r>
+        <w:t>λ</w:t>
       </w:r>
       <w:proofErr w:type="spellEnd"/>
       <w:r>
@@ -2445,7 +2808,10 @@
       </w:r>
       <w:proofErr w:type="spellStart"/>
       <w:r>
-        <w:t>pλ</w:t>
+        <w:t>P</w:t>
+      </w:r>
+      <w:r>
+        <w:t>λ</w:t>
       </w:r>
       <w:proofErr w:type="spellEnd"/>
       <w:r>
@@ -2555,9 +2921,9 @@
         </w:rPr>
         <w:object w:dxaOrig="2040" w:dyaOrig="400">
           <v:shape id="_x0000_i1036" type="#_x0000_t75" style="width:101.95pt;height:20.15pt" o:ole="">
-            <v:imagedata r:id="rId29" o:title=""/>
+            <v:imagedata r:id="rId31" o:title=""/>
           </v:shape>
-          <o:OLEObject Type="Embed" ProgID="Equation.DSMT4" ShapeID="_x0000_i1036" DrawAspect="Content" ObjectID="_1509137339" r:id="rId30"/>
+          <o:OLEObject Type="Embed" ProgID="Equation.DSMT4" ShapeID="_x0000_i1036" DrawAspect="Content" ObjectID="_1509294576" r:id="rId32"/>
         </w:object>
       </w:r>
       <w:r>
@@ -2614,9 +2980,9 @@
         </w:rPr>
         <w:object w:dxaOrig="2700" w:dyaOrig="800">
           <v:shape id="_x0000_i1037" type="#_x0000_t75" style="width:134.7pt;height:39.5pt" o:ole="">
-            <v:imagedata r:id="rId31" o:title=""/>
+            <v:imagedata r:id="rId33" o:title=""/>
           </v:shape>
-          <o:OLEObject Type="Embed" ProgID="Equation.DSMT4" ShapeID="_x0000_i1037" DrawAspect="Content" ObjectID="_1509137340" r:id="rId32"/>
+          <o:OLEObject Type="Embed" ProgID="Equation.DSMT4" ShapeID="_x0000_i1037" DrawAspect="Content" ObjectID="_1509294577" r:id="rId34"/>
         </w:object>
       </w:r>
     </w:p>
@@ -2633,9 +2999,9 @@
         </w:rPr>
         <w:object w:dxaOrig="560" w:dyaOrig="680">
           <v:shape id="_x0000_i1038" type="#_x0000_t75" style="width:28.2pt;height:34pt" o:ole="">
-            <v:imagedata r:id="rId33" o:title=""/>
+            <v:imagedata r:id="rId35" o:title=""/>
           </v:shape>
-          <o:OLEObject Type="Embed" ProgID="Equation.DSMT4" ShapeID="_x0000_i1038" DrawAspect="Content" ObjectID="_1509137341" r:id="rId34"/>
+          <o:OLEObject Type="Embed" ProgID="Equation.DSMT4" ShapeID="_x0000_i1038" DrawAspect="Content" ObjectID="_1509294578" r:id="rId36"/>
         </w:object>
       </w:r>
       <w:r>
@@ -2647,9 +3013,9 @@
         </w:rPr>
         <w:object w:dxaOrig="1020" w:dyaOrig="700">
           <v:shape id="_x0000_i1039" type="#_x0000_t75" style="width:51.35pt;height:35pt" o:ole="">
-            <v:imagedata r:id="rId35" o:title=""/>
+            <v:imagedata r:id="rId37" o:title=""/>
           </v:shape>
-          <o:OLEObject Type="Embed" ProgID="Equation.DSMT4" ShapeID="_x0000_i1039" DrawAspect="Content" ObjectID="_1509137342" r:id="rId36"/>
+          <o:OLEObject Type="Embed" ProgID="Equation.DSMT4" ShapeID="_x0000_i1039" DrawAspect="Content" ObjectID="_1509294579" r:id="rId38"/>
         </w:object>
       </w:r>
       <w:r>
@@ -2666,9 +3032,9 @@
         </w:rPr>
         <w:object w:dxaOrig="1320" w:dyaOrig="400">
           <v:shape id="_x0000_i1040" type="#_x0000_t75" style="width:66.2pt;height:20.15pt" o:ole="">
-            <v:imagedata r:id="rId37" o:title=""/>
+            <v:imagedata r:id="rId39" o:title=""/>
           </v:shape>
-          <o:OLEObject Type="Embed" ProgID="Equation.DSMT4" ShapeID="_x0000_i1040" DrawAspect="Content" ObjectID="_1509137343" r:id="rId38"/>
+          <o:OLEObject Type="Embed" ProgID="Equation.DSMT4" ShapeID="_x0000_i1040" DrawAspect="Content" ObjectID="_1509294580" r:id="rId40"/>
         </w:object>
       </w:r>
     </w:p>
@@ -2701,9 +3067,9 @@
         </w:rPr>
         <w:object w:dxaOrig="1300" w:dyaOrig="760">
           <v:shape id="_x0000_i1041" type="#_x0000_t75" style="width:65.2pt;height:38pt" o:ole="">
-            <v:imagedata r:id="rId39" o:title=""/>
+            <v:imagedata r:id="rId41" o:title=""/>
           </v:shape>
-          <o:OLEObject Type="Embed" ProgID="Equation.DSMT4" ShapeID="_x0000_i1041" DrawAspect="Content" ObjectID="_1509137344" r:id="rId40"/>
+          <o:OLEObject Type="Embed" ProgID="Equation.DSMT4" ShapeID="_x0000_i1041" DrawAspect="Content" ObjectID="_1509294581" r:id="rId42"/>
         </w:object>
       </w:r>
     </w:p>
@@ -2733,11 +3099,11 @@
       <w:pPr>
         <w:pStyle w:val="Heading2"/>
       </w:pPr>
-      <w:bookmarkStart w:id="6" w:name="_Toc435316035"/>
+      <w:bookmarkStart w:id="7" w:name="_Toc435551740"/>
       <w:r>
         <w:t>Visitation Trick</w:t>
       </w:r>
-      <w:bookmarkEnd w:id="6"/>
+      <w:bookmarkEnd w:id="7"/>
     </w:p>
     <w:p>
       <w:pPr>
@@ -2786,7 +3152,7 @@
                     <pic:cNvPicPr/>
                   </pic:nvPicPr>
                   <pic:blipFill>
-                    <a:blip r:embed="rId41"/>
+                    <a:blip r:embed="rId43"/>
                     <a:stretch>
                       <a:fillRect/>
                     </a:stretch>
@@ -2810,6 +3176,9 @@
     <w:p>
       <w:pPr>
         <w:pStyle w:val="NoSpacing"/>
+        <w:rPr>
+          <w:vertAlign w:val="subscript"/>
+        </w:rPr>
       </w:pPr>
       <w:proofErr w:type="spellStart"/>
       <w:r>
@@ -2843,13 +3212,18 @@
     </w:p>
     <w:p>
       <w:pPr>
-        <w:pStyle w:val="Heading1"/>
-      </w:pPr>
-      <w:bookmarkStart w:id="7" w:name="_Toc435316036"/>
-      <w:r>
-        <w:t>DTMC</w:t>
-      </w:r>
-      <w:bookmarkEnd w:id="7"/>
+        <w:pStyle w:val="NoSpacing"/>
+      </w:pPr>
+    </w:p>
+    <w:p>
+      <w:pPr>
+        <w:pStyle w:val="Heading2"/>
+      </w:pPr>
+      <w:bookmarkStart w:id="8" w:name="_Toc435551741"/>
+      <w:r>
+        <w:t>Summation Equations</w:t>
+      </w:r>
+      <w:bookmarkEnd w:id="8"/>
     </w:p>
     <w:p>
       <w:pPr>
@@ -2859,110 +3233,59 @@
         <w:rPr>
           <w:b/>
         </w:rPr>
-        <w:t>Discrete</w:t>
-      </w:r>
-      <w:r>
-        <w:rPr>
-          <w:b/>
-        </w:rPr>
-        <w:t xml:space="preserve"> Time</w:t>
-      </w:r>
-      <w:r>
-        <w:rPr>
-          <w:b/>
-        </w:rPr>
-        <w:t xml:space="preserve"> Markov Chains (DTMC)</w:t>
-      </w:r>
-      <w:r>
-        <w:t>:</w:t>
-      </w:r>
-    </w:p>
-    <w:p>
-      <w:pPr>
-        <w:pStyle w:val="NoSpacing"/>
-      </w:pPr>
-      <w:r>
-        <w:rPr>
-          <w:b/>
-        </w:rPr>
         <w:t>Geometric Series</w:t>
       </w:r>
       <w:proofErr w:type="gramStart"/>
       <w:r>
         <w:t xml:space="preserve">: </w:t>
       </w:r>
+      <w:proofErr w:type="gramEnd"/>
       <w:r>
         <w:rPr>
           <w:position w:val="-28"/>
         </w:rPr>
         <w:object w:dxaOrig="1200" w:dyaOrig="680">
-          <v:shape id="_x0000_i1042" type="#_x0000_t75" style="width:59.9pt;height:34pt" o:ole="">
-            <v:imagedata r:id="rId42" o:title=""/>
-          </v:shape>
-          <o:OLEObject Type="Embed" ProgID="Equation.DSMT4" ShapeID="_x0000_i1042" DrawAspect="Content" ObjectID="_1509137345" r:id="rId43"/>
-        </w:object>
-      </w:r>
-      <w:proofErr w:type="gramEnd"/>
-      <w:r>
-        <w:t xml:space="preserve">, where 0 </w:t>
-      </w:r>
-      <w:r>
-        <w:rPr>
-          <w:rFonts w:ascii="Calibri" w:hAnsi="Calibri"/>
-        </w:rPr>
-        <w:t>≤</w:t>
-      </w:r>
-      <w:r>
-        <w:t xml:space="preserve"> r </w:t>
-      </w:r>
-      <w:r>
-        <w:rPr>
-          <w:rFonts w:ascii="Calibri" w:hAnsi="Calibri"/>
-        </w:rPr>
-        <w:t>≤</w:t>
-      </w:r>
-      <w:r>
-        <w:t xml:space="preserve"> 1 (because otherwise it would be unstable)</w:t>
-      </w:r>
-    </w:p>
-    <w:p>
-      <w:pPr>
-        <w:pStyle w:val="NoSpacing"/>
-      </w:pPr>
-      <w:r>
-        <w:rPr>
-          <w:position w:val="-28"/>
-        </w:rPr>
-        <w:object w:dxaOrig="1200" w:dyaOrig="680">
-          <v:shape id="_x0000_i1043" type="#_x0000_t75" style="width:59.9pt;height:34pt" o:ole="">
+          <v:shape id="_x0000_i1048" type="#_x0000_t75" style="width:59.9pt;height:34pt" o:ole="">
             <v:imagedata r:id="rId44" o:title=""/>
           </v:shape>
-          <o:OLEObject Type="Embed" ProgID="Equation.DSMT4" ShapeID="_x0000_i1043" DrawAspect="Content" ObjectID="_1509137346" r:id="rId45"/>
+          <o:OLEObject Type="Embed" ProgID="Equation.DSMT4" ShapeID="_x0000_i1048" DrawAspect="Content" ObjectID="_1509294582" r:id="rId45"/>
         </w:object>
       </w:r>
-    </w:p>
-    <w:p>
-      <w:pPr>
-        <w:pStyle w:val="NoSpacing"/>
-      </w:pPr>
-      <w:r>
-        <w:rPr>
-          <w:b/>
-        </w:rPr>
-        <w:t>Geometric Sequence</w:t>
-      </w:r>
-      <w:r>
-        <w:t xml:space="preserve">: </w:t>
-      </w:r>
-      <w:r>
-        <w:rPr>
-          <w:position w:val="-28"/>
-        </w:rPr>
-        <w:object w:dxaOrig="1900" w:dyaOrig="700">
-          <v:shape id="_x0000_i1044" type="#_x0000_t75" style="width:95.15pt;height:35pt" o:ole="">
+      <w:r>
+        <w:t xml:space="preserve">, where 0 </w:t>
+      </w:r>
+      <w:r>
+        <w:rPr>
+          <w:rFonts w:ascii="Calibri" w:hAnsi="Calibri"/>
+        </w:rPr>
+        <w:t>≤</w:t>
+      </w:r>
+      <w:r>
+        <w:t xml:space="preserve"> r </w:t>
+      </w:r>
+      <w:r>
+        <w:rPr>
+          <w:rFonts w:ascii="Calibri" w:hAnsi="Calibri"/>
+        </w:rPr>
+        <w:t>≤</w:t>
+      </w:r>
+      <w:r>
+        <w:t xml:space="preserve"> 1 (because otherwise it would be unstable)</w:t>
+      </w:r>
+    </w:p>
+    <w:p>
+      <w:pPr>
+        <w:pStyle w:val="NoSpacing"/>
+      </w:pPr>
+      <w:r>
+        <w:rPr>
+          <w:position w:val="-62"/>
+        </w:rPr>
+        <w:object w:dxaOrig="2040" w:dyaOrig="1359">
+          <v:shape id="_x0000_i1052" type="#_x0000_t75" style="width:101.7pt;height:67.95pt" o:ole="">
             <v:imagedata r:id="rId46" o:title=""/>
           </v:shape>
-          <o:OLEObject Type="Embed" ProgID="Equation.DSMT4" ShapeID="_x0000_i1044" DrawAspect="Content" ObjectID="_1509137347" r:id="rId47"/>
+          <o:OLEObject Type="Embed" ProgID="Equation.DSMT4" ShapeID="_x0000_i1052" DrawAspect="Content" ObjectID="_1509294583" r:id="rId47"/>
         </w:object>
       </w:r>
     </w:p>
@@ -2972,13 +3295,22 @@
       </w:pPr>
       <w:r>
         <w:rPr>
+          <w:b/>
+        </w:rPr>
+        <w:t>Geometric Sequence</w:t>
+      </w:r>
+      <w:r>
+        <w:t xml:space="preserve">: </w:t>
+      </w:r>
+      <w:r>
+        <w:rPr>
           <w:position w:val="-28"/>
         </w:rPr>
-        <w:object w:dxaOrig="2079" w:dyaOrig="760">
-          <v:shape id="_x0000_i1045" type="#_x0000_t75" style="width:103.7pt;height:38pt" o:ole="">
+        <w:object w:dxaOrig="1900" w:dyaOrig="700">
+          <v:shape id="_x0000_i1049" type="#_x0000_t75" style="width:95.15pt;height:35pt" o:ole="">
             <v:imagedata r:id="rId48" o:title=""/>
           </v:shape>
-          <o:OLEObject Type="Embed" ProgID="Equation.DSMT4" ShapeID="_x0000_i1045" DrawAspect="Content" ObjectID="_1509137348" r:id="rId49"/>
+          <o:OLEObject Type="Embed" ProgID="Equation.DSMT4" ShapeID="_x0000_i1049" DrawAspect="Content" ObjectID="_1509294584" r:id="rId49"/>
         </w:object>
       </w:r>
     </w:p>
@@ -2987,36 +3319,162 @@
         <w:pStyle w:val="NoSpacing"/>
       </w:pPr>
       <w:r>
-        <w:t>[</w:t>
-      </w:r>
-      <w:r>
-        <w:t>n</w:t>
-      </w:r>
-      <w:r>
-        <w:t>]:</w:t>
-      </w:r>
-      <w:r>
-        <w:t xml:space="preserve"> number of tasks in queue</w:t>
-      </w:r>
-      <w:r>
-        <w:t xml:space="preserve"> / system</w:t>
-      </w:r>
-    </w:p>
-    <w:p>
-      <w:pPr>
-        <w:pStyle w:val="NoSpacing"/>
-      </w:pPr>
-      <w:r>
-        <w:rPr>
-          <w:position w:val="-60"/>
-        </w:rPr>
-        <w:object w:dxaOrig="1359" w:dyaOrig="1320">
-          <v:shape id="_x0000_i1054" type="#_x0000_t75" style="width:67.7pt;height:65.7pt" o:ole="">
+        <w:rPr>
+          <w:position w:val="-28"/>
+        </w:rPr>
+        <w:object w:dxaOrig="2079" w:dyaOrig="760">
+          <v:shape id="_x0000_i1050" type="#_x0000_t75" style="width:103.7pt;height:38pt" o:ole="">
             <v:imagedata r:id="rId50" o:title=""/>
           </v:shape>
-          <o:OLEObject Type="Embed" ProgID="Equation.DSMT4" ShapeID="_x0000_i1054" DrawAspect="Content" ObjectID="_1509137349" r:id="rId51"/>
+          <o:OLEObject Type="Embed" ProgID="Equation.DSMT4" ShapeID="_x0000_i1050" DrawAspect="Content" ObjectID="_1509294585" r:id="rId51"/>
         </w:object>
       </w:r>
+    </w:p>
+    <w:p>
+      <w:pPr>
+        <w:pStyle w:val="NoSpacing"/>
+      </w:pPr>
+      <w:r>
+        <w:t>Removing the annoying factors:</w:t>
+      </w:r>
+    </w:p>
+    <w:p>
+      <w:pPr>
+        <w:pStyle w:val="NoSpacing"/>
+      </w:pPr>
+      <w:r>
+        <w:rPr>
+          <w:position w:val="-28"/>
+        </w:rPr>
+        <w:object w:dxaOrig="1240" w:dyaOrig="680">
+          <v:shape id="_x0000_i1051" type="#_x0000_t75" style="width:61.95pt;height:34pt" o:ole="">
+            <v:imagedata r:id="rId52" o:title=""/>
+          </v:shape>
+          <o:OLEObject Type="Embed" ProgID="Equation.DSMT4" ShapeID="_x0000_i1051" DrawAspect="Content" ObjectID="_1509294586" r:id="rId53"/>
+        </w:object>
+      </w:r>
+    </w:p>
+    <w:p>
+      <w:pPr>
+        <w:pStyle w:val="NoSpacing"/>
+      </w:pPr>
+      <w:r>
+        <w:t xml:space="preserve">Take out a value </w:t>
+      </w:r>
+      <w:r>
+        <w:t xml:space="preserve">so the integral takes out </w:t>
+      </w:r>
+      <w:proofErr w:type="gramStart"/>
+      <w:r>
+        <w:t xml:space="preserve">the </w:t>
+      </w:r>
+      <w:proofErr w:type="spellStart"/>
+      <w:r>
+        <w:t>i</w:t>
+      </w:r>
+      <w:proofErr w:type="spellEnd"/>
+      <w:proofErr w:type="gramEnd"/>
+      <w:r>
+        <w:t xml:space="preserve"> and i+1</w:t>
+      </w:r>
+    </w:p>
+    <w:p>
+      <w:pPr>
+        <w:pStyle w:val="NoSpacing"/>
+      </w:pPr>
+      <w:r>
+        <w:rPr>
+          <w:position w:val="-212"/>
+        </w:rPr>
+        <w:object w:dxaOrig="2100" w:dyaOrig="4360">
+          <v:shape id="_x0000_i1053" type="#_x0000_t75" style="width:105pt;height:218pt" o:ole="">
+            <v:imagedata r:id="rId54" o:title=""/>
+          </v:shape>
+          <o:OLEObject Type="Embed" ProgID="Equation.DSMT4" ShapeID="_x0000_i1053" DrawAspect="Content" ObjectID="_1509294587" r:id="rId55"/>
+        </w:object>
+      </w:r>
+    </w:p>
+    <w:p>
+      <w:pPr>
+        <w:pStyle w:val="NoSpacing"/>
+      </w:pPr>
+    </w:p>
+    <w:p>
+      <w:pPr>
+        <w:pStyle w:val="Heading1"/>
+      </w:pPr>
+      <w:bookmarkStart w:id="9" w:name="_Toc435551742"/>
+      <w:r>
+        <w:t>DTMC</w:t>
+      </w:r>
+      <w:bookmarkEnd w:id="9"/>
+    </w:p>
+    <w:p>
+      <w:pPr>
+        <w:pStyle w:val="NoSpacing"/>
+      </w:pPr>
+      <w:r>
+        <w:rPr>
+          <w:b/>
+        </w:rPr>
+        <w:t>Discrete</w:t>
+      </w:r>
+      <w:r>
+        <w:rPr>
+          <w:b/>
+        </w:rPr>
+        <w:t xml:space="preserve"> Time</w:t>
+      </w:r>
+      <w:r>
+        <w:rPr>
+          <w:b/>
+        </w:rPr>
+        <w:t xml:space="preserve"> Markov Chains (DTMC)</w:t>
+      </w:r>
+      <w:r>
+        <w:t>:</w:t>
+      </w:r>
+    </w:p>
+    <w:p>
+      <w:pPr>
+        <w:pStyle w:val="NoSpacing"/>
+      </w:pPr>
+    </w:p>
+    <w:p>
+      <w:pPr>
+        <w:pStyle w:val="NoSpacing"/>
+      </w:pPr>
+      <w:r>
+        <w:t>[</w:t>
+      </w:r>
+      <w:r>
+        <w:t>n</w:t>
+      </w:r>
+      <w:r>
+        <w:t>]:</w:t>
+      </w:r>
+      <w:r>
+        <w:t xml:space="preserve"> number of tasks in queue</w:t>
+      </w:r>
+      <w:r>
+        <w:t xml:space="preserve"> / system</w:t>
+      </w:r>
+    </w:p>
+    <w:p>
+      <w:pPr>
+        <w:pStyle w:val="NoSpacing"/>
+      </w:pPr>
+      <w:r>
+        <w:rPr>
+          <w:position w:val="-60"/>
+        </w:rPr>
+        <w:object w:dxaOrig="1359" w:dyaOrig="1320">
+          <v:shape id="_x0000_i1042" type="#_x0000_t75" style="width:67.7pt;height:65.7pt" o:ole="">
+            <v:imagedata r:id="rId56" o:title=""/>
+          </v:shape>
+          <o:OLEObject Type="Embed" ProgID="Equation.DSMT4" ShapeID="_x0000_i1042" DrawAspect="Content" ObjectID="_1509294588" r:id="rId57"/>
+        </w:object>
+      </w:r>
       <w:r>
         <w:t xml:space="preserve"> </w:t>
       </w:r>
@@ -3033,8 +3491,44 @@
       <w:pPr>
         <w:pStyle w:val="NoSpacing"/>
       </w:pPr>
-      <w:bookmarkStart w:id="8" w:name="_GoBack"/>
-      <w:bookmarkEnd w:id="8"/>
+    </w:p>
+    <w:p>
+      <w:pPr>
+        <w:pStyle w:val="NoSpacing"/>
+      </w:pPr>
+      <w:r>
+        <w:t xml:space="preserve">OR </w:t>
+      </w:r>
+      <w:proofErr w:type="spellStart"/>
+      <w:r>
+        <w:t>jobs</w:t>
+      </w:r>
+      <w:r>
+        <w:rPr>
+          <w:vertAlign w:val="subscript"/>
+        </w:rPr>
+        <w:t>in</w:t>
+      </w:r>
+      <w:proofErr w:type="spellEnd"/>
+      <w:r>
+        <w:t xml:space="preserve"> = </w:t>
+      </w:r>
+      <w:proofErr w:type="spellStart"/>
+      <w:r>
+        <w:t>jobs</w:t>
+      </w:r>
+      <w:r>
+        <w:rPr>
+          <w:vertAlign w:val="subscript"/>
+        </w:rPr>
+        <w:t>out</w:t>
+      </w:r>
+      <w:proofErr w:type="spellEnd"/>
+    </w:p>
+    <w:p>
+      <w:pPr>
+        <w:pStyle w:val="NoSpacing"/>
+      </w:pPr>
     </w:p>
     <w:p>
       <w:pPr>
@@ -3129,13 +3623,18 @@
     </w:p>
     <w:p>
       <w:pPr>
+        <w:pStyle w:val="NoSpacing"/>
+      </w:pPr>
+    </w:p>
+    <w:p>
+      <w:pPr>
         <w:pStyle w:val="Heading2"/>
       </w:pPr>
-      <w:bookmarkStart w:id="9" w:name="_Toc435316037"/>
+      <w:bookmarkStart w:id="10" w:name="_Toc435551743"/>
       <w:r>
         <w:t>Matrices</w:t>
       </w:r>
-      <w:bookmarkEnd w:id="9"/>
+      <w:bookmarkEnd w:id="10"/>
     </w:p>
     <w:p>
       <w:pPr>
@@ -3160,24 +3659,24 @@
       <w:pPr>
         <w:pStyle w:val="Heading1"/>
       </w:pPr>
-      <w:bookmarkStart w:id="10" w:name="_Toc435316038"/>
+      <w:bookmarkStart w:id="11" w:name="_Toc435551744"/>
       <w:r>
         <w:t>CTMC</w:t>
       </w:r>
-      <w:bookmarkEnd w:id="10"/>
+      <w:bookmarkEnd w:id="11"/>
     </w:p>
     <w:p>
       <w:pPr>
         <w:pStyle w:val="Heading2"/>
       </w:pPr>
-      <w:bookmarkStart w:id="11" w:name="_Toc435316039"/>
+      <w:bookmarkStart w:id="12" w:name="_Toc435551745"/>
       <w:r>
         <w:t>Poisson</w:t>
       </w:r>
       <w:r>
         <w:t xml:space="preserve"> Process</w:t>
       </w:r>
-      <w:bookmarkEnd w:id="11"/>
+      <w:bookmarkEnd w:id="12"/>
     </w:p>
     <w:p>
       <w:pPr>
@@ -3427,10 +3926,10 @@
           <w:position w:val="-24"/>
         </w:rPr>
         <w:object w:dxaOrig="1920" w:dyaOrig="700">
-          <v:shape id="_x0000_i1046" type="#_x0000_t75" style="width:96.15pt;height:35pt" o:ole="">
-            <v:imagedata r:id="rId52" o:title=""/>
+          <v:shape id="_x0000_i1043" type="#_x0000_t75" style="width:96.15pt;height:35pt" o:ole="">
+            <v:imagedata r:id="rId58" o:title=""/>
           </v:shape>
-          <o:OLEObject Type="Embed" ProgID="Equation.DSMT4" ShapeID="_x0000_i1046" DrawAspect="Content" ObjectID="_1509137350" r:id="rId53"/>
+          <o:OLEObject Type="Embed" ProgID="Equation.DSMT4" ShapeID="_x0000_i1043" DrawAspect="Content" ObjectID="_1509294589" r:id="rId59"/>
         </w:object>
       </w:r>
     </w:p>
@@ -3443,13 +3942,13 @@
       <w:pPr>
         <w:pStyle w:val="Heading2"/>
       </w:pPr>
-      <w:bookmarkStart w:id="12" w:name="_Toc433377176"/>
-      <w:bookmarkStart w:id="13" w:name="_Toc435316040"/>
+      <w:bookmarkStart w:id="13" w:name="_Toc433377176"/>
+      <w:bookmarkStart w:id="14" w:name="_Toc435551746"/>
       <w:r>
         <w:t>Kendall notation</w:t>
       </w:r>
-      <w:bookmarkEnd w:id="12"/>
       <w:bookmarkEnd w:id="13"/>
+      <w:bookmarkEnd w:id="14"/>
     </w:p>
     <w:p>
       <w:pPr>
@@ -3687,11 +4186,13 @@
     </w:p>
     <w:p>
       <w:pPr>
-        <w:pStyle w:val="NoSpacing"/>
-      </w:pPr>
+        <w:pStyle w:val="Heading3"/>
+      </w:pPr>
+      <w:bookmarkStart w:id="15" w:name="_Toc435551747"/>
       <w:r>
         <w:t>Variations</w:t>
       </w:r>
+      <w:bookmarkEnd w:id="15"/>
     </w:p>
     <w:p>
       <w:pPr>
@@ -3866,111 +4367,10 @@
           <w:position w:val="-30"/>
         </w:rPr>
         <w:object w:dxaOrig="1340" w:dyaOrig="720">
-          <v:shape id="_x0000_i1051" type="#_x0000_t75" style="width:66.95pt;height:36pt" o:ole="">
-            <v:imagedata r:id="rId54" o:title=""/>
-          </v:shape>
-          <o:OLEObject Type="Embed" ProgID="Equation.DSMT4" ShapeID="_x0000_i1051" DrawAspect="Content" ObjectID="_1509137351" r:id="rId55"/>
-        </w:object>
-      </w:r>
-    </w:p>
-    <w:p>
-      <w:pPr>
-        <w:pStyle w:val="NoSpacing"/>
-        <w:ind w:left="720" w:hanging="720"/>
-      </w:pPr>
-    </w:p>
-    <w:p>
-      <w:pPr>
-        <w:pStyle w:val="NoSpacing"/>
-      </w:pPr>
-      <w:r>
-        <w:rPr>
-          <w:position w:val="-30"/>
-        </w:rPr>
-        <w:object w:dxaOrig="1939" w:dyaOrig="780">
-          <v:shape id="_x0000_i1047" type="#_x0000_t75" style="width:96.9pt;height:38.75pt" o:ole="">
-            <v:imagedata r:id="rId56" o:title=""/>
-          </v:shape>
-          <o:OLEObject Type="Embed" ProgID="Equation.DSMT4" ShapeID="_x0000_i1047" DrawAspect="Content" ObjectID="_1509137352" r:id="rId57"/>
-        </w:object>
-      </w:r>
-    </w:p>
-    <w:p>
-      <w:pPr>
-        <w:pStyle w:val="NoSpacing"/>
-        <w:ind w:left="720" w:hanging="720"/>
-      </w:pPr>
-      <w:r>
-        <w:rPr>
-          <w:position w:val="-102"/>
-        </w:rPr>
-        <w:object w:dxaOrig="1860" w:dyaOrig="2120">
-          <v:shape id="_x0000_i1048" type="#_x0000_t75" style="width:92.9pt;height:106pt" o:ole="">
-            <v:imagedata r:id="rId58" o:title=""/>
-          </v:shape>
-          <o:OLEObject Type="Embed" ProgID="Equation.DSMT4" ShapeID="_x0000_i1048" DrawAspect="Content" ObjectID="_1509137353" r:id="rId59"/>
-        </w:object>
-      </w:r>
-    </w:p>
-    <w:p>
-      <w:pPr>
-        <w:pStyle w:val="Heading3"/>
-      </w:pPr>
-      <w:bookmarkStart w:id="14" w:name="_Toc434406131"/>
-      <w:bookmarkStart w:id="15" w:name="_Toc435316041"/>
-      <w:r>
-        <w:t>M/M/C Provisioning</w:t>
-      </w:r>
-      <w:bookmarkEnd w:id="14"/>
-      <w:bookmarkEnd w:id="15"/>
-    </w:p>
-    <w:p>
-      <w:pPr>
-        <w:pStyle w:val="NoSpacing"/>
-      </w:pPr>
-      <w:r>
-        <w:t>Useful if multiple jobs are sharing the same queue</w:t>
-      </w:r>
-    </w:p>
-    <w:p>
-      <w:pPr>
-        <w:pStyle w:val="NoSpacing"/>
-        <w:ind w:left="720" w:hanging="720"/>
-      </w:pPr>
-      <w:proofErr w:type="spellStart"/>
-      <w:r>
-        <w:rPr>
-          <w:b/>
-        </w:rPr>
-        <w:t>Erlang</w:t>
-      </w:r>
-      <w:proofErr w:type="spellEnd"/>
-      <w:r>
-        <w:rPr>
-          <w:b/>
-        </w:rPr>
-        <w:t>-C Equation</w:t>
-      </w:r>
-      <w:r>
-        <w:t xml:space="preserve">: </w:t>
-      </w:r>
-      <w:proofErr w:type="gramStart"/>
-      <w:r>
-        <w:t>P(</w:t>
-      </w:r>
-      <w:proofErr w:type="gramEnd"/>
-      <w:r>
-        <w:t xml:space="preserve">job has to wait in queue) = </w:t>
-      </w:r>
-      <w:r>
-        <w:rPr>
-          <w:position w:val="-28"/>
-        </w:rPr>
-        <w:object w:dxaOrig="560" w:dyaOrig="680">
-          <v:shape id="_x0000_i1052" type="#_x0000_t75" style="width:27.95pt;height:34pt" o:ole="">
+          <v:shape id="_x0000_i1044" type="#_x0000_t75" style="width:66.95pt;height:36pt" o:ole="">
             <v:imagedata r:id="rId60" o:title=""/>
           </v:shape>
-          <o:OLEObject Type="Embed" ProgID="Equation.DSMT4" ShapeID="_x0000_i1052" DrawAspect="Content" ObjectID="_1509137354" r:id="rId61"/>
+          <o:OLEObject Type="Embed" ProgID="Equation.DSMT4" ShapeID="_x0000_i1044" DrawAspect="Content" ObjectID="_1509294590" r:id="rId61"/>
         </w:object>
       </w:r>
     </w:p>
@@ -3980,120 +4380,108 @@
       </w:pPr>
       <w:r>
         <w:rPr>
-          <w:position w:val="-36"/>
-        </w:rPr>
-        <w:object w:dxaOrig="2120" w:dyaOrig="880">
-          <v:shape id="_x0000_i1053" type="#_x0000_t75" style="width:106pt;height:44.05pt" o:ole="">
+          <w:position w:val="-30"/>
+        </w:rPr>
+        <w:object w:dxaOrig="1939" w:dyaOrig="780">
+          <v:shape id="_x0000_i1045" type="#_x0000_t75" style="width:96.9pt;height:38.75pt" o:ole="">
             <v:imagedata r:id="rId62" o:title=""/>
           </v:shape>
-          <o:OLEObject Type="Embed" ProgID="Equation.DSMT4" ShapeID="_x0000_i1053" DrawAspect="Content" ObjectID="_1509137355" r:id="rId63"/>
+          <o:OLEObject Type="Embed" ProgID="Equation.DSMT4" ShapeID="_x0000_i1045" DrawAspect="Content" ObjectID="_1509294591" r:id="rId63"/>
         </w:object>
       </w:r>
     </w:p>
     <w:p>
       <w:pPr>
         <w:pStyle w:val="NoSpacing"/>
-      </w:pPr>
-    </w:p>
-    <w:p>
-      <w:pPr>
-        <w:pStyle w:val="NoSpacing"/>
-      </w:pPr>
-      <w:r>
-        <w:t>Given λ and μ, what should c be so P</w:t>
-      </w:r>
-      <w:r>
-        <w:rPr>
-          <w:vertAlign w:val="subscript"/>
-        </w:rPr>
-        <w:t>Q</w:t>
-      </w:r>
-      <w:r>
-        <w:t xml:space="preserve"> &lt; ρ</w:t>
-      </w:r>
-    </w:p>
-    <w:p>
-      <w:pPr>
-        <w:pStyle w:val="NoSpacing"/>
-      </w:pPr>
-      <w:r>
-        <w:t>[P</w:t>
-      </w:r>
-      <w:r>
-        <w:rPr>
-          <w:vertAlign w:val="subscript"/>
-        </w:rPr>
-        <w:t>Q</w:t>
-      </w:r>
-      <w:r>
-        <w:t>]: probability of queueing</w:t>
-      </w:r>
-    </w:p>
-    <w:p>
-      <w:pPr>
-        <w:pStyle w:val="NoSpacing"/>
-      </w:pPr>
-      <w:r>
-        <w:t>[R</w:t>
-      </w:r>
-      <w:r>
-        <w:rPr>
-          <w:vertAlign w:val="subscript"/>
-        </w:rPr>
-        <w:t>Q</w:t>
-      </w:r>
-      <w:r>
-        <w:t>]: response time of queue</w:t>
-      </w:r>
-    </w:p>
-    <w:p>
-      <w:pPr>
-        <w:pStyle w:val="NoSpacing"/>
-      </w:pPr>
-      <w:r>
-        <w:rPr>
-          <w:position w:val="-30"/>
-        </w:rPr>
-        <w:object w:dxaOrig="2180" w:dyaOrig="720">
-          <v:shape id="_x0000_i1049" type="#_x0000_t75" style="width:109pt;height:36pt" o:ole="">
+        <w:ind w:left="720" w:hanging="720"/>
+      </w:pPr>
+      <w:r>
+        <w:rPr>
+          <w:position w:val="-178"/>
+        </w:rPr>
+        <w:object w:dxaOrig="1860" w:dyaOrig="3600">
+          <v:shape id="_x0000_i1047" type="#_x0000_t75" style="width:92.9pt;height:180pt" o:ole="">
             <v:imagedata r:id="rId64" o:title=""/>
           </v:shape>
-          <o:OLEObject Type="Embed" ProgID="Equation.DSMT4" ShapeID="_x0000_i1049" DrawAspect="Content" ObjectID="_1509137356" r:id="rId65"/>
+          <o:OLEObject Type="Embed" ProgID="Equation.DSMT4" ShapeID="_x0000_i1047" DrawAspect="Content" ObjectID="_1509294592" r:id="rId65"/>
         </w:object>
       </w:r>
     </w:p>
     <w:p>
       <w:pPr>
-        <w:pStyle w:val="NoSpacing"/>
-      </w:pPr>
-    </w:p>
-    <w:p>
-      <w:pPr>
-        <w:pStyle w:val="NoSpacing"/>
-      </w:pPr>
-      <w:r>
-        <w:t>[Q]:</w:t>
-      </w:r>
-      <w:r>
-        <w:t xml:space="preserve"> </w:t>
-      </w:r>
-      <w:r>
-        <w:t>transition matrix</w:t>
-      </w:r>
-    </w:p>
-    <w:p>
-      <w:pPr>
-        <w:pStyle w:val="NoSpacing"/>
-      </w:pPr>
-      <w:r>
-        <w:rPr>
-          <w:position w:val="-56"/>
-        </w:rPr>
-        <w:object w:dxaOrig="2860" w:dyaOrig="1240">
-          <v:shape id="_x0000_i1050" type="#_x0000_t75" style="width:143pt;height:62.2pt" o:ole="">
+        <w:pStyle w:val="Heading3"/>
+      </w:pPr>
+      <w:bookmarkStart w:id="16" w:name="_Toc434406131"/>
+      <w:bookmarkStart w:id="17" w:name="_Toc435551748"/>
+      <w:r>
+        <w:t>M/M/C Provisioning</w:t>
+      </w:r>
+      <w:bookmarkEnd w:id="16"/>
+      <w:bookmarkEnd w:id="17"/>
+    </w:p>
+    <w:p>
+      <w:pPr>
+        <w:pStyle w:val="NoSpacing"/>
+      </w:pPr>
+      <w:r>
+        <w:t>Useful if multiple jobs are sharing the same queue</w:t>
+      </w:r>
+    </w:p>
+    <w:p>
+      <w:pPr>
+        <w:pStyle w:val="NoSpacing"/>
+        <w:rPr>
+          <w:b/>
+        </w:rPr>
+      </w:pPr>
+    </w:p>
+    <w:p>
+      <w:pPr>
+        <w:pStyle w:val="NoSpacing"/>
+      </w:pPr>
+      <w:r>
+        <w:rPr>
+          <w:b/>
+        </w:rPr>
+        <w:t>Blocking Probability</w:t>
+      </w:r>
+      <w:r>
+        <w:t xml:space="preserve"> [P</w:t>
+      </w:r>
+      <w:r>
+        <w:rPr>
+          <w:vertAlign w:val="subscript"/>
+        </w:rPr>
+        <w:t>Q</w:t>
+      </w:r>
+      <w:r>
+        <w:t>]: probability that a process will be blocked when entering the system and be placed in the queue</w:t>
+      </w:r>
+    </w:p>
+    <w:p>
+      <w:pPr>
+        <w:pStyle w:val="NoSpacing"/>
+      </w:pPr>
+      <w:proofErr w:type="spellStart"/>
+      <w:r>
+        <w:t>Erlang</w:t>
+      </w:r>
+      <w:proofErr w:type="spellEnd"/>
+      <w:r>
+        <w:t>-C Equation</w:t>
+      </w:r>
+      <w:r>
+        <w:t xml:space="preserve">: </w:t>
+      </w:r>
+      <w:r>
+        <w:rPr>
+          <w:position w:val="-30"/>
+        </w:rPr>
+        <w:object w:dxaOrig="3019" w:dyaOrig="780">
+          <v:shape id="_x0000_i1057" type="#_x0000_t75" style="width:151.05pt;height:39pt" o:ole="">
             <v:imagedata r:id="rId66" o:title=""/>
           </v:shape>
-          <o:OLEObject Type="Embed" ProgID="Equation.DSMT4" ShapeID="_x0000_i1050" DrawAspect="Content" ObjectID="_1509137357" r:id="rId67"/>
+          <o:OLEObject Type="Embed" ProgID="Equation.DSMT4" ShapeID="_x0000_i1057" DrawAspect="Content" ObjectID="_1509294593" r:id="rId67"/>
         </w:object>
       </w:r>
     </w:p>
@@ -4101,6 +4489,166 @@
       <w:pPr>
         <w:pStyle w:val="NoSpacing"/>
       </w:pPr>
+    </w:p>
+    <w:p>
+      <w:pPr>
+        <w:pStyle w:val="NoSpacing"/>
+      </w:pPr>
+      <w:r>
+        <w:t>Given λ and μ, what should c be so P</w:t>
+      </w:r>
+      <w:r>
+        <w:rPr>
+          <w:vertAlign w:val="subscript"/>
+        </w:rPr>
+        <w:t>Q</w:t>
+      </w:r>
+      <w:r>
+        <w:t xml:space="preserve"> &lt; ρ</w:t>
+      </w:r>
+    </w:p>
+    <w:p>
+      <w:pPr>
+        <w:pStyle w:val="NoSpacing"/>
+        <w:rPr>
+          <w:b/>
+        </w:rPr>
+      </w:pPr>
+    </w:p>
+    <w:p>
+      <w:pPr>
+        <w:pStyle w:val="NoSpacing"/>
+        <w:rPr>
+          <w:b/>
+        </w:rPr>
+      </w:pPr>
+      <w:r>
+        <w:rPr>
+          <w:b/>
+        </w:rPr>
+        <w:t>W</w:t>
+      </w:r>
+      <w:r>
+        <w:rPr>
+          <w:b/>
+        </w:rPr>
+        <w:t>aiting time in queue</w:t>
+      </w:r>
+      <w:r>
+        <w:t xml:space="preserve"> </w:t>
+      </w:r>
+      <w:r>
+        <w:t>[R</w:t>
+      </w:r>
+      <w:r>
+        <w:rPr>
+          <w:vertAlign w:val="subscript"/>
+        </w:rPr>
+        <w:t>Q</w:t>
+      </w:r>
+      <w:r>
+        <w:t>]: response time of queue</w:t>
+      </w:r>
+      <w:r>
+        <w:t xml:space="preserve"> </w:t>
+      </w:r>
+    </w:p>
+    <w:p>
+      <w:pPr>
+        <w:pStyle w:val="NoSpacing"/>
+      </w:pPr>
+      <w:r>
+        <w:rPr>
+          <w:position w:val="-30"/>
+        </w:rPr>
+        <w:object w:dxaOrig="2180" w:dyaOrig="720">
+          <v:shape id="_x0000_i1054" type="#_x0000_t75" style="width:109pt;height:36pt" o:ole="">
+            <v:imagedata r:id="rId68" o:title=""/>
+          </v:shape>
+          <o:OLEObject Type="Embed" ProgID="Equation.DSMT4" ShapeID="_x0000_i1054" DrawAspect="Content" ObjectID="_1509294594" r:id="rId69"/>
+        </w:object>
+      </w:r>
+    </w:p>
+    <w:p>
+      <w:pPr>
+        <w:pStyle w:val="NoSpacing"/>
+      </w:pPr>
+      <w:r>
+        <w:t xml:space="preserve">M/M/1: </w:t>
+      </w:r>
+      <w:r>
+        <w:rPr>
+          <w:position w:val="-28"/>
+        </w:rPr>
+        <w:object w:dxaOrig="1960" w:dyaOrig="660">
+          <v:shape id="_x0000_i1056" type="#_x0000_t75" style="width:97.95pt;height:33pt" o:ole="">
+            <v:imagedata r:id="rId70" o:title=""/>
+          </v:shape>
+          <o:OLEObject Type="Embed" ProgID="Equation.DSMT4" ShapeID="_x0000_i1056" DrawAspect="Content" ObjectID="_1509294595" r:id="rId71"/>
+        </w:object>
+      </w:r>
+    </w:p>
+    <w:p>
+      <w:pPr>
+        <w:pStyle w:val="NoSpacing"/>
+      </w:pPr>
+      <w:r>
+        <w:t>M/M/C:</w:t>
+      </w:r>
+      <w:r>
+        <w:t xml:space="preserve"> </w:t>
+      </w:r>
+      <w:r>
+        <w:rPr>
+          <w:position w:val="-36"/>
+        </w:rPr>
+        <w:object w:dxaOrig="3080" w:dyaOrig="840">
+          <v:shape id="_x0000_i1055" type="#_x0000_t75" style="width:154.05pt;height:42.05pt" o:ole="">
+            <v:imagedata r:id="rId72" o:title=""/>
+          </v:shape>
+          <o:OLEObject Type="Embed" ProgID="Equation.DSMT4" ShapeID="_x0000_i1055" DrawAspect="Content" ObjectID="_1509294596" r:id="rId73"/>
+        </w:object>
+      </w:r>
+    </w:p>
+    <w:p>
+      <w:pPr>
+        <w:pStyle w:val="NoSpacing"/>
+      </w:pPr>
+    </w:p>
+    <w:p>
+      <w:pPr>
+        <w:pStyle w:val="NoSpacing"/>
+      </w:pPr>
+      <w:r>
+        <w:t>[Q]:</w:t>
+      </w:r>
+      <w:r>
+        <w:t xml:space="preserve"> </w:t>
+      </w:r>
+      <w:r>
+        <w:t>transition matrix</w:t>
+      </w:r>
+    </w:p>
+    <w:p>
+      <w:pPr>
+        <w:pStyle w:val="NoSpacing"/>
+      </w:pPr>
+      <w:r>
+        <w:rPr>
+          <w:position w:val="-56"/>
+        </w:rPr>
+        <w:object w:dxaOrig="2860" w:dyaOrig="1240">
+          <v:shape id="_x0000_i1046" type="#_x0000_t75" style="width:143pt;height:62.2pt" o:ole="">
+            <v:imagedata r:id="rId74" o:title=""/>
+          </v:shape>
+          <o:OLEObject Type="Embed" ProgID="Equation.DSMT4" ShapeID="_x0000_i1046" DrawAspect="Content" ObjectID="_1509294597" r:id="rId75"/>
+        </w:object>
+      </w:r>
+    </w:p>
+    <w:p>
+      <w:pPr>
+        <w:pStyle w:val="NoSpacing"/>
+      </w:pPr>
       <w:r>
         <w:t xml:space="preserve">Replace </w:t>
       </w:r>
@@ -4145,11 +4693,11 @@
       <w:pPr>
         <w:pStyle w:val="Heading2"/>
       </w:pPr>
-      <w:bookmarkStart w:id="16" w:name="_Toc435316042"/>
+      <w:bookmarkStart w:id="18" w:name="_Toc435551749"/>
       <w:r>
         <w:t>Traffic Equations</w:t>
       </w:r>
-      <w:bookmarkEnd w:id="16"/>
+      <w:bookmarkEnd w:id="18"/>
     </w:p>
     <w:p>
       <w:pPr>
@@ -4251,9 +4799,31 @@
       <w:pPr>
         <w:pStyle w:val="Heading1"/>
       </w:pPr>
+      <w:bookmarkStart w:id="19" w:name="_Toc435551750"/>
+      <w:r>
+        <w:t>Jackson Networks</w:t>
+      </w:r>
+      <w:bookmarkEnd w:id="19"/>
+    </w:p>
+    <w:p>
+      <w:pPr>
+        <w:pStyle w:val="NoSpacing"/>
+      </w:pPr>
+      <w:proofErr w:type="gramStart"/>
+      <w:r>
+        <w:t>hi</w:t>
+      </w:r>
+      <w:proofErr w:type="gramEnd"/>
+    </w:p>
+    <w:p>
+      <w:pPr>
+        <w:pStyle w:val="Heading1"/>
+      </w:pPr>
+      <w:bookmarkStart w:id="20" w:name="_Toc435551751"/>
       <w:r>
         <w:t>Questions</w:t>
       </w:r>
+      <w:bookmarkEnd w:id="20"/>
     </w:p>
     <w:p>
       <w:pPr>
@@ -4904,7 +5474,7 @@
         <w:rFonts w:ascii="Courier New" w:hAnsi="Courier New" w:cs="Courier New" w:hint="default"/>
       </w:rPr>
     </w:lvl>
-    <w:lvl w:ilvl="2" w:tplc="10090005" w:tentative="1">
+    <w:lvl w:ilvl="2" w:tplc="10090005">
       <w:start w:val="1"/>
       <w:numFmt w:val="bullet"/>
       <w:lvlText w:val=""/>
@@ -5820,7 +6390,6 @@
   <w:style w:type="character" w:default="1" w:styleId="DefaultParagraphFont">
     <w:name w:val="Default Paragraph Font"/>
     <w:uiPriority w:val="1"/>
-    <w:semiHidden/>
     <w:unhideWhenUsed/>
   </w:style>
   <w:style w:type="table" w:default="1" w:styleId="TableNormal">
@@ -6001,536 +6570,6 @@
     </w:rPr>
   </w:style>
 </w:styles>
-</file>
-
-<file path=word/glossary/document.xml><?xml version="1.0" encoding="utf-8"?>
-<w:glossaryDocument xmlns:wpc="http://schemas.microsoft.com/office/word/2010/wordprocessingCanvas" xmlns:mc="http://schemas.openxmlformats.org/markup-compatibility/2006" xmlns:o="urn:schemas-microsoft-com:office:office" xmlns:r="http://schemas.openxmlformats.org/officeDocument/2006/relationships" xmlns:m="http://schemas.openxmlformats.org/officeDocument/2006/math" xmlns:v="urn:schemas-microsoft-com:vml" xmlns:wp14="http://schemas.microsoft.com/office/word/2010/wordprocessingDrawing" xmlns:wp="http://schemas.openxmlformats.org/drawingml/2006/wordprocessingDrawing" xmlns:w10="urn:schemas-microsoft-com:office:word" xmlns:w="http://schemas.openxmlformats.org/wordprocessingml/2006/main" xmlns:w14="http://schemas.microsoft.com/office/word/2010/wordml" xmlns:w15="http://schemas.microsoft.com/office/word/2012/wordml" xmlns:wpg="http://schemas.microsoft.com/office/word/2010/wordprocessingGroup" xmlns:wpi="http://schemas.microsoft.com/office/word/2010/wordprocessingInk" xmlns:wne="http://schemas.microsoft.com/office/word/2006/wordml" xmlns:wps="http://schemas.microsoft.com/office/word/2010/wordprocessingShape" mc:Ignorable="w14 w15 wp14"/>
-</file>
-
-<file path=word/glossary/fontTable.xml><?xml version="1.0" encoding="utf-8"?>
-<w:fonts xmlns:mc="http://schemas.openxmlformats.org/markup-compatibility/2006" xmlns:r="http://schemas.openxmlformats.org/officeDocument/2006/relationships" xmlns:w="http://schemas.openxmlformats.org/wordprocessingml/2006/main" xmlns:w14="http://schemas.microsoft.com/office/word/2010/wordml" xmlns:w15="http://schemas.microsoft.com/office/word/2012/wordml" mc:Ignorable="w14 w15">
-  <w:font w:name="Symbol">
-    <w:panose1 w:val="05050102010706020507"/>
-    <w:charset w:val="02"/>
-    <w:family w:val="roman"/>
-    <w:pitch w:val="variable"/>
-    <w:sig w:usb0="00000000" w:usb1="10000000" w:usb2="00000000" w:usb3="00000000" w:csb0="80000000" w:csb1="00000000"/>
-  </w:font>
-  <w:font w:name="Times New Roman">
-    <w:panose1 w:val="02020603050405020304"/>
-    <w:charset w:val="00"/>
-    <w:family w:val="roman"/>
-    <w:pitch w:val="variable"/>
-    <w:sig w:usb0="E0002AFF" w:usb1="C0007841" w:usb2="00000009" w:usb3="00000000" w:csb0="000001FF" w:csb1="00000000"/>
-  </w:font>
-  <w:font w:name="Courier New">
-    <w:panose1 w:val="02070309020205020404"/>
-    <w:charset w:val="00"/>
-    <w:family w:val="modern"/>
-    <w:pitch w:val="fixed"/>
-    <w:sig w:usb0="E0002AFF" w:usb1="40007843" w:usb2="00000001" w:usb3="00000000" w:csb0="000001FF" w:csb1="00000000"/>
-  </w:font>
-  <w:font w:name="Wingdings">
-    <w:panose1 w:val="05000000000000000000"/>
-    <w:charset w:val="02"/>
-    <w:family w:val="auto"/>
-    <w:pitch w:val="variable"/>
-    <w:sig w:usb0="00000000" w:usb1="10000000" w:usb2="00000000" w:usb3="00000000" w:csb0="80000000" w:csb1="00000000"/>
-  </w:font>
-  <w:font w:name="Calibri">
-    <w:panose1 w:val="020F0502020204030204"/>
-    <w:charset w:val="00"/>
-    <w:family w:val="swiss"/>
-    <w:pitch w:val="variable"/>
-    <w:sig w:usb0="E00002FF" w:usb1="4000ACFF" w:usb2="00000001" w:usb3="00000000" w:csb0="0000019F" w:csb1="00000000"/>
-  </w:font>
-  <w:font w:name="Calibri Light">
-    <w:panose1 w:val="020F0302020204030204"/>
-    <w:charset w:val="00"/>
-    <w:family w:val="swiss"/>
-    <w:pitch w:val="variable"/>
-    <w:sig w:usb0="A00002EF" w:usb1="4000207B" w:usb2="00000000" w:usb3="00000000" w:csb0="0000019F" w:csb1="00000000"/>
-  </w:font>
-</w:fonts>
-</file>
-
-<file path=word/glossary/settings.xml><?xml version="1.0" encoding="utf-8"?>
-<w:settings xmlns:mc="http://schemas.openxmlformats.org/markup-compatibility/2006" xmlns:o="urn:schemas-microsoft-com:office:office" xmlns:r="http://schemas.openxmlformats.org/officeDocument/2006/relationships" xmlns:m="http://schemas.openxmlformats.org/officeDocument/2006/math" xmlns:v="urn:schemas-microsoft-com:vml" xmlns:w10="urn:schemas-microsoft-com:office:word" xmlns:w="http://schemas.openxmlformats.org/wordprocessingml/2006/main" xmlns:w14="http://schemas.microsoft.com/office/word/2010/wordml" xmlns:w15="http://schemas.microsoft.com/office/word/2012/wordml" xmlns:sl="http://schemas.openxmlformats.org/schemaLibrary/2006/main" mc:Ignorable="w14 w15">
-  <w:view w:val="normal"/>
-  <w:defaultTabStop w:val="720"/>
-  <w:characterSpacingControl w:val="doNotCompress"/>
-  <w:compat>
-    <w:useFELayout/>
-    <w:compatSetting w:name="compatibilityMode" w:uri="http://schemas.microsoft.com/office/word" w:val="15"/>
-    <w:compatSetting w:name="overrideTableStyleFontSizeAndJustification" w:uri="http://schemas.microsoft.com/office/word" w:val="1"/>
-    <w:compatSetting w:name="enableOpenTypeFeatures" w:uri="http://schemas.microsoft.com/office/word" w:val="1"/>
-    <w:compatSetting w:name="doNotFlipMirrorIndents" w:uri="http://schemas.microsoft.com/office/word" w:val="1"/>
-    <w:compatSetting w:name="differentiateMultirowTableHeaders" w:uri="http://schemas.microsoft.com/office/word" w:val="1"/>
-  </w:compat>
-  <w:rsids>
-    <w:rsidRoot w:val="00FA4874"/>
-    <w:rsid w:val="00FA4874"/>
-  </w:rsids>
-  <m:mathPr>
-    <m:mathFont m:val="Cambria Math"/>
-    <m:brkBin m:val="before"/>
-    <m:brkBinSub m:val="--"/>
-    <m:smallFrac m:val="0"/>
-    <m:dispDef/>
-    <m:lMargin m:val="0"/>
-    <m:rMargin m:val="0"/>
-    <m:defJc m:val="centerGroup"/>
-    <m:wrapIndent m:val="1440"/>
-    <m:intLim m:val="subSup"/>
-    <m:naryLim m:val="undOvr"/>
-  </m:mathPr>
-  <w:themeFontLang w:val="en-CA"/>
-  <w:clrSchemeMapping w:bg1="light1" w:t1="dark1" w:bg2="light2" w:t2="dark2" w:accent1="accent1" w:accent2="accent2" w:accent3="accent3" w:accent4="accent4" w:accent5="accent5" w:accent6="accent6" w:hyperlink="hyperlink" w:followedHyperlink="followedHyperlink"/>
-  <w:decimalSymbol w:val="."/>
-  <w:listSeparator w:val=","/>
-  <w15:chartTrackingRefBased/>
-</w:settings>
-</file>
-
-<file path=word/glossary/styles.xml><?xml version="1.0" encoding="utf-8"?>
-<w:styles xmlns:mc="http://schemas.openxmlformats.org/markup-compatibility/2006" xmlns:r="http://schemas.openxmlformats.org/officeDocument/2006/relationships" xmlns:w="http://schemas.openxmlformats.org/wordprocessingml/2006/main" xmlns:w14="http://schemas.microsoft.com/office/word/2010/wordml" xmlns:w15="http://schemas.microsoft.com/office/word/2012/wordml" mc:Ignorable="w14 w15">
-  <w:docDefaults>
-    <w:rPrDefault>
-      <w:rPr>
-        <w:rFonts w:asciiTheme="minorHAnsi" w:eastAsiaTheme="minorEastAsia" w:hAnsiTheme="minorHAnsi" w:cstheme="minorBidi"/>
-        <w:sz w:val="22"/>
-        <w:szCs w:val="22"/>
-        <w:lang w:val="en-CA" w:eastAsia="en-CA" w:bidi="ar-SA"/>
-      </w:rPr>
-    </w:rPrDefault>
-    <w:pPrDefault>
-      <w:pPr>
-        <w:spacing w:after="160" w:line="259" w:lineRule="auto"/>
-      </w:pPr>
-    </w:pPrDefault>
-  </w:docDefaults>
-  <w:latentStyles w:defLockedState="0" w:defUIPriority="99" w:defSemiHidden="0" w:defUnhideWhenUsed="0" w:defQFormat="0" w:count="371">
-    <w:lsdException w:name="Normal" w:uiPriority="0" w:qFormat="1"/>
-    <w:lsdException w:name="heading 1" w:uiPriority="9" w:qFormat="1"/>
-    <w:lsdException w:name="heading 2" w:semiHidden="1" w:uiPriority="9" w:unhideWhenUsed="1" w:qFormat="1"/>
-    <w:lsdException w:name="heading 3" w:semiHidden="1" w:uiPriority="9" w:unhideWhenUsed="1" w:qFormat="1"/>
-    <w:lsdException w:name="heading 4" w:semiHidden="1" w:uiPriority="9" w:unhideWhenUsed="1" w:qFormat="1"/>
-    <w:lsdException w:name="heading 5" w:semiHidden="1" w:uiPriority="9" w:unhideWhenUsed="1" w:qFormat="1"/>
-    <w:lsdException w:name="heading 6" w:semiHidden="1" w:uiPriority="9" w:unhideWhenUsed="1" w:qFormat="1"/>
-    <w:lsdException w:name="heading 7" w:semiHidden="1" w:uiPriority="9" w:unhideWhenUsed="1" w:qFormat="1"/>
-    <w:lsdException w:name="heading 8" w:semiHidden="1" w:uiPriority="9" w:unhideWhenUsed="1" w:qFormat="1"/>
-    <w:lsdException w:name="heading 9" w:semiHidden="1" w:uiPriority="9" w:unhideWhenUsed="1" w:qFormat="1"/>
-    <w:lsdException w:name="index 1" w:semiHidden="1" w:unhideWhenUsed="1"/>
-    <w:lsdException w:name="index 2" w:semiHidden="1" w:unhideWhenUsed="1"/>
-    <w:lsdException w:name="index 3" w:semiHidden="1" w:unhideWhenUsed="1"/>
-    <w:lsdException w:name="index 4" w:semiHidden="1" w:unhideWhenUsed="1"/>
-    <w:lsdException w:name="index 5" w:semiHidden="1" w:unhideWhenUsed="1"/>
-    <w:lsdException w:name="index 6" w:semiHidden="1" w:unhideWhenUsed="1"/>
-    <w:lsdException w:name="index 7" w:semiHidden="1" w:unhideWhenUsed="1"/>
-    <w:lsdException w:name="index 8" w:semiHidden="1" w:unhideWhenUsed="1"/>
-    <w:lsdException w:name="index 9" w:semiHidden="1" w:unhideWhenUsed="1"/>
-    <w:lsdException w:name="toc 1" w:semiHidden="1" w:uiPriority="39" w:unhideWhenUsed="1"/>
-    <w:lsdException w:name="toc 2" w:semiHidden="1" w:uiPriority="39" w:unhideWhenUsed="1"/>
-    <w:lsdException w:name="toc 3" w:semiHidden="1" w:uiPriority="39" w:unhideWhenUsed="1"/>
-    <w:lsdException w:name="toc 4" w:semiHidden="1" w:uiPriority="39" w:unhideWhenUsed="1"/>
-    <w:lsdException w:name="toc 5" w:semiHidden="1" w:uiPriority="39" w:unhideWhenUsed="1"/>
-    <w:lsdException w:name="toc 6" w:semiHidden="1" w:uiPriority="39" w:unhideWhenUsed="1"/>
-    <w:lsdException w:name="toc 7" w:semiHidden="1" w:uiPriority="39" w:unhideWhenUsed="1"/>
-    <w:lsdException w:name="toc 8" w:semiHidden="1" w:uiPriority="39" w:unhideWhenUsed="1"/>
-    <w:lsdException w:name="toc 9" w:semiHidden="1" w:uiPriority="39" w:unhideWhenUsed="1"/>
-    <w:lsdException w:name="Normal Indent" w:semiHidden="1" w:unhideWhenUsed="1"/>
-    <w:lsdException w:name="footnote text" w:semiHidden="1" w:unhideWhenUsed="1"/>
-    <w:lsdException w:name="annotation text" w:semiHidden="1" w:unhideWhenUsed="1"/>
-    <w:lsdException w:name="header" w:semiHidden="1" w:unhideWhenUsed="1"/>
-    <w:lsdException w:name="footer" w:semiHidden="1" w:unhideWhenUsed="1"/>
-    <w:lsdException w:name="index heading" w:semiHidden="1" w:unhideWhenUsed="1"/>
-    <w:lsdException w:name="caption" w:semiHidden="1" w:uiPriority="35" w:unhideWhenUsed="1" w:qFormat="1"/>
-    <w:lsdException w:name="table of figures" w:semiHidden="1" w:unhideWhenUsed="1"/>
-    <w:lsdException w:name="envelope address" w:semiHidden="1" w:unhideWhenUsed="1"/>
-    <w:lsdException w:name="envelope return" w:semiHidden="1" w:unhideWhenUsed="1"/>
-    <w:lsdException w:name="footnote reference" w:semiHidden="1" w:unhideWhenUsed="1"/>
-    <w:lsdException w:name="annotation reference" w:semiHidden="1" w:unhideWhenUsed="1"/>
-    <w:lsdException w:name="line number" w:semiHidden="1" w:unhideWhenUsed="1"/>
-    <w:lsdException w:name="page number" w:semiHidden="1" w:unhideWhenUsed="1"/>
-    <w:lsdException w:name="endnote reference" w:semiHidden="1" w:unhideWhenUsed="1"/>
-    <w:lsdException w:name="endnote text" w:semiHidden="1" w:unhideWhenUsed="1"/>
-    <w:lsdException w:name="table of authorities" w:semiHidden="1" w:unhideWhenUsed="1"/>
-    <w:lsdException w:name="macro" w:semiHidden="1" w:unhideWhenUsed="1"/>
-    <w:lsdException w:name="toa heading" w:semiHidden="1" w:unhideWhenUsed="1"/>
-    <w:lsdException w:name="List" w:semiHidden="1" w:unhideWhenUsed="1"/>
-    <w:lsdException w:name="List Bullet" w:semiHidden="1" w:unhideWhenUsed="1"/>
-    <w:lsdException w:name="List Number" w:semiHidden="1" w:unhideWhenUsed="1"/>
-    <w:lsdException w:name="List 2" w:semiHidden="1" w:unhideWhenUsed="1"/>
-    <w:lsdException w:name="List 3" w:semiHidden="1" w:unhideWhenUsed="1"/>
-    <w:lsdException w:name="List 4" w:semiHidden="1" w:unhideWhenUsed="1"/>
-    <w:lsdException w:name="List 5" w:semiHidden="1" w:unhideWhenUsed="1"/>
-    <w:lsdException w:name="List Bullet 2" w:semiHidden="1" w:unhideWhenUsed="1"/>
-    <w:lsdException w:name="List Bullet 3" w:semiHidden="1" w:unhideWhenUsed="1"/>
-    <w:lsdException w:name="List Bullet 4" w:semiHidden="1" w:unhideWhenUsed="1"/>
-    <w:lsdException w:name="List Bullet 5" w:semiHidden="1" w:unhideWhenUsed="1"/>
-    <w:lsdException w:name="List Number 2" w:semiHidden="1" w:unhideWhenUsed="1"/>
-    <w:lsdException w:name="List Number 3" w:semiHidden="1" w:unhideWhenUsed="1"/>
-    <w:lsdException w:name="List Number 4" w:semiHidden="1" w:unhideWhenUsed="1"/>
-    <w:lsdException w:name="List Number 5" w:semiHidden="1" w:unhideWhenUsed="1"/>
-    <w:lsdException w:name="Title" w:uiPriority="10" w:qFormat="1"/>
-    <w:lsdException w:name="Closing" w:semiHidden="1" w:unhideWhenUsed="1"/>
-    <w:lsdException w:name="Signature" w:semiHidden="1" w:unhideWhenUsed="1"/>
-    <w:lsdException w:name="Default Paragraph Font" w:semiHidden="1" w:uiPriority="1" w:unhideWhenUsed="1"/>
-    <w:lsdException w:name="Body Text" w:semiHidden="1" w:unhideWhenUsed="1"/>
-    <w:lsdException w:name="Body Text Indent" w:semiHidden="1" w:unhideWhenUsed="1"/>
-    <w:lsdException w:name="List Continue" w:semiHidden="1" w:unhideWhenUsed="1"/>
-    <w:lsdException w:name="List Continue 2" w:semiHidden="1" w:unhideWhenUsed="1"/>
-    <w:lsdException w:name="List Continue 3" w:semiHidden="1" w:unhideWhenUsed="1"/>
-    <w:lsdException w:name="List Continue 4" w:semiHidden="1" w:unhideWhenUsed="1"/>
-    <w:lsdException w:name="List Continue 5" w:semiHidden="1" w:unhideWhenUsed="1"/>
-    <w:lsdException w:name="Message Header" w:semiHidden="1" w:unhideWhenUsed="1"/>
-    <w:lsdException w:name="Subtitle" w:uiPriority="11" w:qFormat="1"/>
-    <w:lsdException w:name="Salutation" w:semiHidden="1" w:unhideWhenUsed="1"/>
-    <w:lsdException w:name="Date" w:semiHidden="1" w:unhideWhenUsed="1"/>
-    <w:lsdException w:name="Body Text First Indent" w:semiHidden="1" w:unhideWhenUsed="1"/>
-    <w:lsdException w:name="Body Text First Indent 2" w:semiHidden="1" w:unhideWhenUsed="1"/>
-    <w:lsdException w:name="Note Heading" w:semiHidden="1" w:unhideWhenUsed="1"/>
-    <w:lsdException w:name="Body Text 2" w:semiHidden="1" w:unhideWhenUsed="1"/>
-    <w:lsdException w:name="Body Text 3" w:semiHidden="1" w:unhideWhenUsed="1"/>
-    <w:lsdException w:name="Body Text Indent 2" w:semiHidden="1" w:unhideWhenUsed="1"/>
-    <w:lsdException w:name="Body Text Indent 3" w:semiHidden="1" w:unhideWhenUsed="1"/>
-    <w:lsdException w:name="Block Text" w:semiHidden="1" w:unhideWhenUsed="1"/>
-    <w:lsdException w:name="Hyperlink" w:semiHidden="1" w:unhideWhenUsed="1"/>
-    <w:lsdException w:name="FollowedHyperlink" w:semiHidden="1" w:unhideWhenUsed="1"/>
-    <w:lsdException w:name="Strong" w:uiPriority="22" w:qFormat="1"/>
-    <w:lsdException w:name="Emphasis" w:uiPriority="20" w:qFormat="1"/>
-    <w:lsdException w:name="Document Map" w:semiHidden="1" w:unhideWhenUsed="1"/>
-    <w:lsdException w:name="Plain Text" w:semiHidden="1" w:unhideWhenUsed="1"/>
-    <w:lsdException w:name="E-mail Signature" w:semiHidden="1" w:unhideWhenUsed="1"/>
-    <w:lsdException w:name="HTML Top of Form" w:semiHidden="1" w:unhideWhenUsed="1"/>
-    <w:lsdException w:name="HTML Bottom of Form" w:semiHidden="1" w:unhideWhenUsed="1"/>
-    <w:lsdException w:name="Normal (Web)" w:semiHidden="1" w:unhideWhenUsed="1"/>
-    <w:lsdException w:name="HTML Acronym" w:semiHidden="1" w:unhideWhenUsed="1"/>
-    <w:lsdException w:name="HTML Address" w:semiHidden="1" w:unhideWhenUsed="1"/>
-    <w:lsdException w:name="HTML Cite" w:semiHidden="1" w:unhideWhenUsed="1"/>
-    <w:lsdException w:name="HTML Code" w:semiHidden="1" w:unhideWhenUsed="1"/>
-    <w:lsdException w:name="HTML Definition" w:semiHidden="1" w:unhideWhenUsed="1"/>
-    <w:lsdException w:name="HTML Keyboard" w:semiHidden="1" w:unhideWhenUsed="1"/>
-    <w:lsdException w:name="HTML Preformatted" w:semiHidden="1" w:unhideWhenUsed="1"/>
-    <w:lsdException w:name="HTML Sample" w:semiHidden="1" w:unhideWhenUsed="1"/>
-    <w:lsdException w:name="HTML Typewriter" w:semiHidden="1" w:unhideWhenUsed="1"/>
-    <w:lsdException w:name="HTML Variable" w:semiHidden="1" w:unhideWhenUsed="1"/>
-    <w:lsdException w:name="Normal Table" w:semiHidden="1" w:unhideWhenUsed="1"/>
-    <w:lsdException w:name="annotation subject" w:semiHidden="1" w:unhideWhenUsed="1"/>
-    <w:lsdException w:name="No List" w:semiHidden="1" w:unhideWhenUsed="1"/>
-    <w:lsdException w:name="Outline List 1" w:semiHidden="1" w:unhideWhenUsed="1"/>
-    <w:lsdException w:name="Outline List 2" w:semiHidden="1" w:unhideWhenUsed="1"/>
-    <w:lsdException w:name="Outline List 3" w:semiHidden="1" w:unhideWhenUsed="1"/>
-    <w:lsdException w:name="Table Simple 1" w:semiHidden="1" w:unhideWhenUsed="1"/>
-    <w:lsdException w:name="Table Simple 2" w:semiHidden="1" w:unhideWhenUsed="1"/>
-    <w:lsdException w:name="Table Simple 3" w:semiHidden="1" w:unhideWhenUsed="1"/>
-    <w:lsdException w:name="Table Classic 1" w:semiHidden="1" w:unhideWhenUsed="1"/>
-    <w:lsdException w:name="Table Classic 2" w:semiHidden="1" w:unhideWhenUsed="1"/>
-    <w:lsdException w:name="Table Classic 3" w:semiHidden="1" w:unhideWhenUsed="1"/>
-    <w:lsdException w:name="Table Classic 4" w:semiHidden="1" w:unhideWhenUsed="1"/>
-    <w:lsdException w:name="Table Colorful 1" w:semiHidden="1" w:unhideWhenUsed="1"/>
-    <w:lsdException w:name="Table Colorful 2" w:semiHidden="1" w:unhideWhenUsed="1"/>
-    <w:lsdException w:name="Table Colorful 3" w:semiHidden="1" w:unhideWhenUsed="1"/>
-    <w:lsdException w:name="Table Columns 1" w:semiHidden="1" w:unhideWhenUsed="1"/>
-    <w:lsdException w:name="Table Columns 2" w:semiHidden="1" w:unhideWhenUsed="1"/>
-    <w:lsdException w:name="Table Columns 3" w:semiHidden="1" w:unhideWhenUsed="1"/>
-    <w:lsdException w:name="Table Columns 4" w:semiHidden="1" w:unhideWhenUsed="1"/>
-    <w:lsdException w:name="Table Columns 5" w:semiHidden="1" w:unhideWhenUsed="1"/>
-    <w:lsdException w:name="Table Grid 1" w:semiHidden="1" w:unhideWhenUsed="1"/>
-    <w:lsdException w:name="Table Grid 2" w:semiHidden="1" w:unhideWhenUsed="1"/>
-    <w:lsdException w:name="Table Grid 3" w:semiHidden="1" w:unhideWhenUsed="1"/>
-    <w:lsdException w:name="Table Grid 4" w:semiHidden="1" w:unhideWhenUsed="1"/>
-    <w:lsdException w:name="Table Grid 5" w:semiHidden="1" w:unhideWhenUsed="1"/>
-    <w:lsdException w:name="Table Grid 6" w:semiHidden="1" w:unhideWhenUsed="1"/>
-    <w:lsdException w:name="Table Grid 7" w:semiHidden="1" w:unhideWhenUsed="1"/>
-    <w:lsdException w:name="Table Grid 8" w:semiHidden="1" w:unhideWhenUsed="1"/>
-    <w:lsdException w:name="Table List 1" w:semiHidden="1" w:unhideWhenUsed="1"/>
-    <w:lsdException w:name="Table List 2" w:semiHidden="1" w:unhideWhenUsed="1"/>
-    <w:lsdException w:name="Table List 3" w:semiHidden="1" w:unhideWhenUsed="1"/>
-    <w:lsdException w:name="Table List 4" w:semiHidden="1" w:unhideWhenUsed="1"/>
-    <w:lsdException w:name="Table List 5" w:semiHidden="1" w:unhideWhenUsed="1"/>
-    <w:lsdException w:name="Table List 6" w:semiHidden="1" w:unhideWhenUsed="1"/>
-    <w:lsdException w:name="Table List 7" w:semiHidden="1" w:unhideWhenUsed="1"/>
-    <w:lsdException w:name="Table List 8" w:semiHidden="1" w:unhideWhenUsed="1"/>
-    <w:lsdException w:name="Table 3D effects 1" w:semiHidden="1" w:unhideWhenUsed="1"/>
-    <w:lsdException w:name="Table 3D effects 2" w:semiHidden="1" w:unhideWhenUsed="1"/>
-    <w:lsdException w:name="Table 3D effects 3" w:semiHidden="1" w:unhideWhenUsed="1"/>
-    <w:lsdException w:name="Table Contemporary" w:semiHidden="1" w:unhideWhenUsed="1"/>
-    <w:lsdException w:name="Table Elegant" w:semiHidden="1" w:unhideWhenUsed="1"/>
-    <w:lsdException w:name="Table Professional" w:semiHidden="1" w:unhideWhenUsed="1"/>
-    <w:lsdException w:name="Table Subtle 1" w:semiHidden="1" w:unhideWhenUsed="1"/>
-    <w:lsdException w:name="Table Subtle 2" w:semiHidden="1" w:unhideWhenUsed="1"/>
-    <w:lsdException w:name="Table Web 1" w:semiHidden="1" w:unhideWhenUsed="1"/>
-    <w:lsdException w:name="Table Web 2" w:semiHidden="1" w:unhideWhenUsed="1"/>
-    <w:lsdException w:name="Table Web 3" w:semiHidden="1" w:unhideWhenUsed="1"/>
-    <w:lsdException w:name="Balloon Text" w:semiHidden="1" w:unhideWhenUsed="1"/>
-    <w:lsdException w:name="Table Grid" w:uiPriority="39"/>
-    <w:lsdException w:name="Table Theme" w:semiHidden="1" w:unhideWhenUsed="1"/>
-    <w:lsdException w:name="Placeholder Text" w:semiHidden="1"/>
-    <w:lsdException w:name="No Spacing" w:uiPriority="1" w:qFormat="1"/>
-    <w:lsdException w:name="Light Shading" w:uiPriority="60"/>
-    <w:lsdException w:name="Light List" w:uiPriority="61"/>
-    <w:lsdException w:name="Light Grid" w:uiPriority="62"/>
-    <w:lsdException w:name="Medium Shading 1" w:uiPriority="63"/>
-    <w:lsdException w:name="Medium Shading 2" w:uiPriority="64"/>
-    <w:lsdException w:name="Medium List 1" w:uiPriority="65"/>
-    <w:lsdException w:name="Medium List 2" w:uiPriority="66"/>
-    <w:lsdException w:name="Medium Grid 1" w:uiPriority="67"/>
-    <w:lsdException w:name="Medium Grid 2" w:uiPriority="68"/>
-    <w:lsdException w:name="Medium Grid 3" w:uiPriority="69"/>
-    <w:lsdException w:name="Dark List" w:uiPriority="70"/>
-    <w:lsdException w:name="Colorful Shading" w:uiPriority="71"/>
-    <w:lsdException w:name="Colorful List" w:uiPriority="72"/>
-    <w:lsdException w:name="Colorful Grid" w:uiPriority="73"/>
-    <w:lsdException w:name="Light Shading Accent 1" w:uiPriority="60"/>
-    <w:lsdException w:name="Light List Accent 1" w:uiPriority="61"/>
-    <w:lsdException w:name="Light Grid Accent 1" w:uiPriority="62"/>
-    <w:lsdException w:name="Medium Shading 1 Accent 1" w:uiPriority="63"/>
-    <w:lsdException w:name="Medium Shading 2 Accent 1" w:uiPriority="64"/>
-    <w:lsdException w:name="Medium List 1 Accent 1" w:uiPriority="65"/>
-    <w:lsdException w:name="Revision" w:semiHidden="1"/>
-    <w:lsdException w:name="List Paragraph" w:uiPriority="34" w:qFormat="1"/>
-    <w:lsdException w:name="Quote" w:uiPriority="29" w:qFormat="1"/>
-    <w:lsdException w:name="Intense Quote" w:uiPriority="30" w:qFormat="1"/>
-    <w:lsdException w:name="Medium List 2 Accent 1" w:uiPriority="66"/>
-    <w:lsdException w:name="Medium Grid 1 Accent 1" w:uiPriority="67"/>
-    <w:lsdException w:name="Medium Grid 2 Accent 1" w:uiPriority="68"/>
-    <w:lsdException w:name="Medium Grid 3 Accent 1" w:uiPriority="69"/>
-    <w:lsdException w:name="Dark List Accent 1" w:uiPriority="70"/>
-    <w:lsdException w:name="Colorful Shading Accent 1" w:uiPriority="71"/>
-    <w:lsdException w:name="Colorful List Accent 1" w:uiPriority="72"/>
-    <w:lsdException w:name="Colorful Grid Accent 1" w:uiPriority="73"/>
-    <w:lsdException w:name="Light Shading Accent 2" w:uiPriority="60"/>
-    <w:lsdException w:name="Light List Accent 2" w:uiPriority="61"/>
-    <w:lsdException w:name="Light Grid Accent 2" w:uiPriority="62"/>
-    <w:lsdException w:name="Medium Shading 1 Accent 2" w:uiPriority="63"/>
-    <w:lsdException w:name="Medium Shading 2 Accent 2" w:uiPriority="64"/>
-    <w:lsdException w:name="Medium List 1 Accent 2" w:uiPriority="65"/>
-    <w:lsdException w:name="Medium List 2 Accent 2" w:uiPriority="66"/>
-    <w:lsdException w:name="Medium Grid 1 Accent 2" w:uiPriority="67"/>
-    <w:lsdException w:name="Medium Grid 2 Accent 2" w:uiPriority="68"/>
-    <w:lsdException w:name="Medium Grid 3 Accent 2" w:uiPriority="69"/>
-    <w:lsdException w:name="Dark List Accent 2" w:uiPriority="70"/>
-    <w:lsdException w:name="Colorful Shading Accent 2" w:uiPriority="71"/>
-    <w:lsdException w:name="Colorful List Accent 2" w:uiPriority="72"/>
-    <w:lsdException w:name="Colorful Grid Accent 2" w:uiPriority="73"/>
-    <w:lsdException w:name="Light Shading Accent 3" w:uiPriority="60"/>
-    <w:lsdException w:name="Light List Accent 3" w:uiPriority="61"/>
-    <w:lsdException w:name="Light Grid Accent 3" w:uiPriority="62"/>
-    <w:lsdException w:name="Medium Shading 1 Accent 3" w:uiPriority="63"/>
-    <w:lsdException w:name="Medium Shading 2 Accent 3" w:uiPriority="64"/>
-    <w:lsdException w:name="Medium List 1 Accent 3" w:uiPriority="65"/>
-    <w:lsdException w:name="Medium List 2 Accent 3" w:uiPriority="66"/>
-    <w:lsdException w:name="Medium Grid 1 Accent 3" w:uiPriority="67"/>
-    <w:lsdException w:name="Medium Grid 2 Accent 3" w:uiPriority="68"/>
-    <w:lsdException w:name="Medium Grid 3 Accent 3" w:uiPriority="69"/>
-    <w:lsdException w:name="Dark List Accent 3" w:uiPriority="70"/>
-    <w:lsdException w:name="Colorful Shading Accent 3" w:uiPriority="71"/>
-    <w:lsdException w:name="Colorful List Accent 3" w:uiPriority="72"/>
-    <w:lsdException w:name="Colorful Grid Accent 3" w:uiPriority="73"/>
-    <w:lsdException w:name="Light Shading Accent 4" w:uiPriority="60"/>
-    <w:lsdException w:name="Light List Accent 4" w:uiPriority="61"/>
-    <w:lsdException w:name="Light Grid Accent 4" w:uiPriority="62"/>
-    <w:lsdException w:name="Medium Shading 1 Accent 4" w:uiPriority="63"/>
-    <w:lsdException w:name="Medium Shading 2 Accent 4" w:uiPriority="64"/>
-    <w:lsdException w:name="Medium List 1 Accent 4" w:uiPriority="65"/>
-    <w:lsdException w:name="Medium List 2 Accent 4" w:uiPriority="66"/>
-    <w:lsdException w:name="Medium Grid 1 Accent 4" w:uiPriority="67"/>
-    <w:lsdException w:name="Medium Grid 2 Accent 4" w:uiPriority="68"/>
-    <w:lsdException w:name="Medium Grid 3 Accent 4" w:uiPriority="69"/>
-    <w:lsdException w:name="Dark List Accent 4" w:uiPriority="70"/>
-    <w:lsdException w:name="Colorful Shading Accent 4" w:uiPriority="71"/>
-    <w:lsdException w:name="Colorful List Accent 4" w:uiPriority="72"/>
-    <w:lsdException w:name="Colorful Grid Accent 4" w:uiPriority="73"/>
-    <w:lsdException w:name="Light Shading Accent 5" w:uiPriority="60"/>
-    <w:lsdException w:name="Light List Accent 5" w:uiPriority="61"/>
-    <w:lsdException w:name="Light Grid Accent 5" w:uiPriority="62"/>
-    <w:lsdException w:name="Medium Shading 1 Accent 5" w:uiPriority="63"/>
-    <w:lsdException w:name="Medium Shading 2 Accent 5" w:uiPriority="64"/>
-    <w:lsdException w:name="Medium List 1 Accent 5" w:uiPriority="65"/>
-    <w:lsdException w:name="Medium List 2 Accent 5" w:uiPriority="66"/>
-    <w:lsdException w:name="Medium Grid 1 Accent 5" w:uiPriority="67"/>
-    <w:lsdException w:name="Medium Grid 2 Accent 5" w:uiPriority="68"/>
-    <w:lsdException w:name="Medium Grid 3 Accent 5" w:uiPriority="69"/>
-    <w:lsdException w:name="Dark List Accent 5" w:uiPriority="70"/>
-    <w:lsdException w:name="Colorful Shading Accent 5" w:uiPriority="71"/>
-    <w:lsdException w:name="Colorful List Accent 5" w:uiPriority="72"/>
-    <w:lsdException w:name="Colorful Grid Accent 5" w:uiPriority="73"/>
-    <w:lsdException w:name="Light Shading Accent 6" w:uiPriority="60"/>
-    <w:lsdException w:name="Light List Accent 6" w:uiPriority="61"/>
-    <w:lsdException w:name="Light Grid Accent 6" w:uiPriority="62"/>
-    <w:lsdException w:name="Medium Shading 1 Accent 6" w:uiPriority="63"/>
-    <w:lsdException w:name="Medium Shading 2 Accent 6" w:uiPriority="64"/>
-    <w:lsdException w:name="Medium List 1 Accent 6" w:uiPriority="65"/>
-    <w:lsdException w:name="Medium List 2 Accent 6" w:uiPriority="66"/>
-    <w:lsdException w:name="Medium Grid 1 Accent 6" w:uiPriority="67"/>
-    <w:lsdException w:name="Medium Grid 2 Accent 6" w:uiPriority="68"/>
-    <w:lsdException w:name="Medium Grid 3 Accent 6" w:uiPriority="69"/>
-    <w:lsdException w:name="Dark List Accent 6" w:uiPriority="70"/>
-    <w:lsdException w:name="Colorful Shading Accent 6" w:uiPriority="71"/>
-    <w:lsdException w:name="Colorful List Accent 6" w:uiPriority="72"/>
-    <w:lsdException w:name="Colorful Grid Accent 6" w:uiPriority="73"/>
-    <w:lsdException w:name="Subtle Emphasis" w:uiPriority="19" w:qFormat="1"/>
-    <w:lsdException w:name="Intense Emphasis" w:uiPriority="21" w:qFormat="1"/>
-    <w:lsdException w:name="Subtle Reference" w:uiPriority="31" w:qFormat="1"/>
-    <w:lsdException w:name="Intense Reference" w:uiPriority="32" w:qFormat="1"/>
-    <w:lsdException w:name="Book Title" w:uiPriority="33" w:qFormat="1"/>
-    <w:lsdException w:name="Bibliography" w:semiHidden="1" w:uiPriority="37" w:unhideWhenUsed="1"/>
-    <w:lsdException w:name="TOC Heading" w:semiHidden="1" w:uiPriority="39" w:unhideWhenUsed="1" w:qFormat="1"/>
-    <w:lsdException w:name="Plain Table 1" w:uiPriority="41"/>
-    <w:lsdException w:name="Plain Table 2" w:uiPriority="42"/>
-    <w:lsdException w:name="Plain Table 3" w:uiPriority="43"/>
-    <w:lsdException w:name="Plain Table 4" w:uiPriority="44"/>
-    <w:lsdException w:name="Plain Table 5" w:uiPriority="45"/>
-    <w:lsdException w:name="Grid Table Light" w:uiPriority="40"/>
-    <w:lsdException w:name="Grid Table 1 Light" w:uiPriority="46"/>
-    <w:lsdException w:name="Grid Table 2" w:uiPriority="47"/>
-    <w:lsdException w:name="Grid Table 3" w:uiPriority="48"/>
-    <w:lsdException w:name="Grid Table 4" w:uiPriority="49"/>
-    <w:lsdException w:name="Grid Table 5 Dark" w:uiPriority="50"/>
-    <w:lsdException w:name="Grid Table 6 Colorful" w:uiPriority="51"/>
-    <w:lsdException w:name="Grid Table 7 Colorful" w:uiPriority="52"/>
-    <w:lsdException w:name="Grid Table 1 Light Accent 1" w:uiPriority="46"/>
-    <w:lsdException w:name="Grid Table 2 Accent 1" w:uiPriority="47"/>
-    <w:lsdException w:name="Grid Table 3 Accent 1" w:uiPriority="48"/>
-    <w:lsdException w:name="Grid Table 4 Accent 1" w:uiPriority="49"/>
-    <w:lsdException w:name="Grid Table 5 Dark Accent 1" w:uiPriority="50"/>
-    <w:lsdException w:name="Grid Table 6 Colorful Accent 1" w:uiPriority="51"/>
-    <w:lsdException w:name="Grid Table 7 Colorful Accent 1" w:uiPriority="52"/>
-    <w:lsdException w:name="Grid Table 1 Light Accent 2" w:uiPriority="46"/>
-    <w:lsdException w:name="Grid Table 2 Accent 2" w:uiPriority="47"/>
-    <w:lsdException w:name="Grid Table 3 Accent 2" w:uiPriority="48"/>
-    <w:lsdException w:name="Grid Table 4 Accent 2" w:uiPriority="49"/>
-    <w:lsdException w:name="Grid Table 5 Dark Accent 2" w:uiPriority="50"/>
-    <w:lsdException w:name="Grid Table 6 Colorful Accent 2" w:uiPriority="51"/>
-    <w:lsdException w:name="Grid Table 7 Colorful Accent 2" w:uiPriority="52"/>
-    <w:lsdException w:name="Grid Table 1 Light Accent 3" w:uiPriority="46"/>
-    <w:lsdException w:name="Grid Table 2 Accent 3" w:uiPriority="47"/>
-    <w:lsdException w:name="Grid Table 3 Accent 3" w:uiPriority="48"/>
-    <w:lsdException w:name="Grid Table 4 Accent 3" w:uiPriority="49"/>
-    <w:lsdException w:name="Grid Table 5 Dark Accent 3" w:uiPriority="50"/>
-    <w:lsdException w:name="Grid Table 6 Colorful Accent 3" w:uiPriority="51"/>
-    <w:lsdException w:name="Grid Table 7 Colorful Accent 3" w:uiPriority="52"/>
-    <w:lsdException w:name="Grid Table 1 Light Accent 4" w:uiPriority="46"/>
-    <w:lsdException w:name="Grid Table 2 Accent 4" w:uiPriority="47"/>
-    <w:lsdException w:name="Grid Table 3 Accent 4" w:uiPriority="48"/>
-    <w:lsdException w:name="Grid Table 4 Accent 4" w:uiPriority="49"/>
-    <w:lsdException w:name="Grid Table 5 Dark Accent 4" w:uiPriority="50"/>
-    <w:lsdException w:name="Grid Table 6 Colorful Accent 4" w:uiPriority="51"/>
-    <w:lsdException w:name="Grid Table 7 Colorful Accent 4" w:uiPriority="52"/>
-    <w:lsdException w:name="Grid Table 1 Light Accent 5" w:uiPriority="46"/>
-    <w:lsdException w:name="Grid Table 2 Accent 5" w:uiPriority="47"/>
-    <w:lsdException w:name="Grid Table 3 Accent 5" w:uiPriority="48"/>
-    <w:lsdException w:name="Grid Table 4 Accent 5" w:uiPriority="49"/>
-    <w:lsdException w:name="Grid Table 5 Dark Accent 5" w:uiPriority="50"/>
-    <w:lsdException w:name="Grid Table 6 Colorful Accent 5" w:uiPriority="51"/>
-    <w:lsdException w:name="Grid Table 7 Colorful Accent 5" w:uiPriority="52"/>
-    <w:lsdException w:name="Grid Table 1 Light Accent 6" w:uiPriority="46"/>
-    <w:lsdException w:name="Grid Table 2 Accent 6" w:uiPriority="47"/>
-    <w:lsdException w:name="Grid Table 3 Accent 6" w:uiPriority="48"/>
-    <w:lsdException w:name="Grid Table 4 Accent 6" w:uiPriority="49"/>
-    <w:lsdException w:name="Grid Table 5 Dark Accent 6" w:uiPriority="50"/>
-    <w:lsdException w:name="Grid Table 6 Colorful Accent 6" w:uiPriority="51"/>
-    <w:lsdException w:name="Grid Table 7 Colorful Accent 6" w:uiPriority="52"/>
-    <w:lsdException w:name="List Table 1 Light" w:uiPriority="46"/>
-    <w:lsdException w:name="List Table 2" w:uiPriority="47"/>
-    <w:lsdException w:name="List Table 3" w:uiPriority="48"/>
-    <w:lsdException w:name="List Table 4" w:uiPriority="49"/>
-    <w:lsdException w:name="List Table 5 Dark" w:uiPriority="50"/>
-    <w:lsdException w:name="List Table 6 Colorful" w:uiPriority="51"/>
-    <w:lsdException w:name="List Table 7 Colorful" w:uiPriority="52"/>
-    <w:lsdException w:name="List Table 1 Light Accent 1" w:uiPriority="46"/>
-    <w:lsdException w:name="List Table 2 Accent 1" w:uiPriority="47"/>
-    <w:lsdException w:name="List Table 3 Accent 1" w:uiPriority="48"/>
-    <w:lsdException w:name="List Table 4 Accent 1" w:uiPriority="49"/>
-    <w:lsdException w:name="List Table 5 Dark Accent 1" w:uiPriority="50"/>
-    <w:lsdException w:name="List Table 6 Colorful Accent 1" w:uiPriority="51"/>
-    <w:lsdException w:name="List Table 7 Colorful Accent 1" w:uiPriority="52"/>
-    <w:lsdException w:name="List Table 1 Light Accent 2" w:uiPriority="46"/>
-    <w:lsdException w:name="List Table 2 Accent 2" w:uiPriority="47"/>
-    <w:lsdException w:name="List Table 3 Accent 2" w:uiPriority="48"/>
-    <w:lsdException w:name="List Table 4 Accent 2" w:uiPriority="49"/>
-    <w:lsdException w:name="List Table 5 Dark Accent 2" w:uiPriority="50"/>
-    <w:lsdException w:name="List Table 6 Colorful Accent 2" w:uiPriority="51"/>
-    <w:lsdException w:name="List Table 7 Colorful Accent 2" w:uiPriority="52"/>
-    <w:lsdException w:name="List Table 1 Light Accent 3" w:uiPriority="46"/>
-    <w:lsdException w:name="List Table 2 Accent 3" w:uiPriority="47"/>
-    <w:lsdException w:name="List Table 3 Accent 3" w:uiPriority="48"/>
-    <w:lsdException w:name="List Table 4 Accent 3" w:uiPriority="49"/>
-    <w:lsdException w:name="List Table 5 Dark Accent 3" w:uiPriority="50"/>
-    <w:lsdException w:name="List Table 6 Colorful Accent 3" w:uiPriority="51"/>
-    <w:lsdException w:name="List Table 7 Colorful Accent 3" w:uiPriority="52"/>
-    <w:lsdException w:name="List Table 1 Light Accent 4" w:uiPriority="46"/>
-    <w:lsdException w:name="List Table 2 Accent 4" w:uiPriority="47"/>
-    <w:lsdException w:name="List Table 3 Accent 4" w:uiPriority="48"/>
-    <w:lsdException w:name="List Table 4 Accent 4" w:uiPriority="49"/>
-    <w:lsdException w:name="List Table 5 Dark Accent 4" w:uiPriority="50"/>
-    <w:lsdException w:name="List Table 6 Colorful Accent 4" w:uiPriority="51"/>
-    <w:lsdException w:name="List Table 7 Colorful Accent 4" w:uiPriority="52"/>
-    <w:lsdException w:name="List Table 1 Light Accent 5" w:uiPriority="46"/>
-    <w:lsdException w:name="List Table 2 Accent 5" w:uiPriority="47"/>
-    <w:lsdException w:name="List Table 3 Accent 5" w:uiPriority="48"/>
-    <w:lsdException w:name="List Table 4 Accent 5" w:uiPriority="49"/>
-    <w:lsdException w:name="List Table 5 Dark Accent 5" w:uiPriority="50"/>
-    <w:lsdException w:name="List Table 6 Colorful Accent 5" w:uiPriority="51"/>
-    <w:lsdException w:name="List Table 7 Colorful Accent 5" w:uiPriority="52"/>
-    <w:lsdException w:name="List Table 1 Light Accent 6" w:uiPriority="46"/>
-    <w:lsdException w:name="List Table 2 Accent 6" w:uiPriority="47"/>
-    <w:lsdException w:name="List Table 3 Accent 6" w:uiPriority="48"/>
-    <w:lsdException w:name="List Table 4 Accent 6" w:uiPriority="49"/>
-    <w:lsdException w:name="List Table 5 Dark Accent 6" w:uiPriority="50"/>
-    <w:lsdException w:name="List Table 6 Colorful Accent 6" w:uiPriority="51"/>
-    <w:lsdException w:name="List Table 7 Colorful Accent 6" w:uiPriority="52"/>
-  </w:latentStyles>
-  <w:style w:type="paragraph" w:default="1" w:styleId="Normal">
-    <w:name w:val="Normal"/>
-    <w:qFormat/>
-  </w:style>
-  <w:style w:type="character" w:default="1" w:styleId="DefaultParagraphFont">
-    <w:name w:val="Default Paragraph Font"/>
-    <w:uiPriority w:val="1"/>
-    <w:semiHidden/>
-    <w:unhideWhenUsed/>
-  </w:style>
-  <w:style w:type="table" w:default="1" w:styleId="TableNormal">
-    <w:name w:val="Normal Table"/>
-    <w:uiPriority w:val="99"/>
-    <w:semiHidden/>
-    <w:unhideWhenUsed/>
-    <w:tblPr>
-      <w:tblInd w:w="0" w:type="dxa"/>
-      <w:tblCellMar>
-        <w:top w:w="0" w:type="dxa"/>
-        <w:left w:w="108" w:type="dxa"/>
-        <w:bottom w:w="0" w:type="dxa"/>
-        <w:right w:w="108" w:type="dxa"/>
-      </w:tblCellMar>
-    </w:tblPr>
-  </w:style>
-  <w:style w:type="numbering" w:default="1" w:styleId="NoList">
-    <w:name w:val="No List"/>
-    <w:uiPriority w:val="99"/>
-    <w:semiHidden/>
-    <w:unhideWhenUsed/>
-  </w:style>
-  <w:style w:type="character" w:styleId="PlaceholderText">
-    <w:name w:val="Placeholder Text"/>
-    <w:basedOn w:val="DefaultParagraphFont"/>
-    <w:uiPriority w:val="99"/>
-    <w:semiHidden/>
-    <w:rsid w:val="00FA4874"/>
-    <w:rPr>
-      <w:color w:val="808080"/>
-    </w:rPr>
-  </w:style>
-</w:styles>
-</file>
-
-<file path=word/glossary/webSettings.xml><?xml version="1.0" encoding="utf-8"?>
-<w:webSettings xmlns:mc="http://schemas.openxmlformats.org/markup-compatibility/2006" xmlns:r="http://schemas.openxmlformats.org/officeDocument/2006/relationships" xmlns:w="http://schemas.openxmlformats.org/wordprocessingml/2006/main" xmlns:w14="http://schemas.microsoft.com/office/word/2010/wordml" xmlns:w15="http://schemas.microsoft.com/office/word/2012/wordml" mc:Ignorable="w14 w15">
-  <w:optimizeForBrowser/>
-  <w:allowPNG/>
-</w:webSettings>
 </file>
 
 <file path=word/theme/theme1.xml><?xml version="1.0" encoding="utf-8"?>
@@ -6799,7 +6838,7 @@
 </file>
 
 <file path=customXml/itemProps1.xml><?xml version="1.0" encoding="utf-8"?>
-<ds:datastoreItem xmlns:ds="http://schemas.openxmlformats.org/officeDocument/2006/customXml" ds:itemID="{347FA40D-48CF-4600-84C6-DB96945CA6B0}">
+<ds:datastoreItem xmlns:ds="http://schemas.openxmlformats.org/officeDocument/2006/customXml" ds:itemID="{4BA73834-1EED-4CAC-9C27-2D1E568599AB}">
   <ds:schemaRefs>
     <ds:schemaRef ds:uri="http://schemas.openxmlformats.org/officeDocument/2006/bibliography"/>
   </ds:schemaRefs>

</xml_diff>

<commit_message>
done up to jackson networks
</commit_message>
<xml_diff>
--- a/SFWR ENG 4E03.docx
+++ b/SFWR ENG 4E03.docx
@@ -93,7 +93,12 @@
             <w:pStyle w:val="TOCHeading"/>
           </w:pPr>
           <w:r>
-            <w:t>Contents</w:t>
+            <w:t>Conten</w:t>
+          </w:r>
+          <w:bookmarkStart w:id="0" w:name="_GoBack"/>
+          <w:bookmarkEnd w:id="0"/>
+          <w:r>
+            <w:t>ts</w:t>
           </w:r>
         </w:p>
         <w:p>
@@ -117,7 +122,7 @@
           <w:r>
             <w:fldChar w:fldCharType="separate"/>
           </w:r>
-          <w:hyperlink w:anchor="_Toc435551734" w:history="1">
+          <w:hyperlink w:anchor="_Toc435572671" w:history="1">
             <w:r>
               <w:rPr>
                 <w:rStyle w:val="Hyperlink"/>
@@ -144,7 +149,7 @@
                 <w:noProof/>
                 <w:webHidden/>
               </w:rPr>
-              <w:instrText xml:space="preserve"> PAGEREF _Toc435551734 \h </w:instrText>
+              <w:instrText xml:space="preserve"> PAGEREF _Toc435572671 \h </w:instrText>
             </w:r>
             <w:r>
               <w:rPr>
@@ -187,7 +192,7 @@
               <w:lang w:eastAsia="en-CA"/>
             </w:rPr>
           </w:pPr>
-          <w:hyperlink w:anchor="_Toc435551735" w:history="1">
+          <w:hyperlink w:anchor="_Toc435572672" w:history="1">
             <w:r>
               <w:rPr>
                 <w:rStyle w:val="Hyperlink"/>
@@ -214,7 +219,7 @@
                 <w:noProof/>
                 <w:webHidden/>
               </w:rPr>
-              <w:instrText xml:space="preserve"> PAGEREF _Toc435551735 \h </w:instrText>
+              <w:instrText xml:space="preserve"> PAGEREF _Toc435572672 \h </w:instrText>
             </w:r>
             <w:r>
               <w:rPr>
@@ -257,7 +262,7 @@
               <w:lang w:eastAsia="en-CA"/>
             </w:rPr>
           </w:pPr>
-          <w:hyperlink w:anchor="_Toc435551736" w:history="1">
+          <w:hyperlink w:anchor="_Toc435572673" w:history="1">
             <w:r>
               <w:rPr>
                 <w:rStyle w:val="Hyperlink"/>
@@ -284,7 +289,7 @@
                 <w:noProof/>
                 <w:webHidden/>
               </w:rPr>
-              <w:instrText xml:space="preserve"> PAGEREF _Toc435551736 \h </w:instrText>
+              <w:instrText xml:space="preserve"> PAGEREF _Toc435572673 \h </w:instrText>
             </w:r>
             <w:r>
               <w:rPr>
@@ -327,7 +332,7 @@
               <w:lang w:eastAsia="en-CA"/>
             </w:rPr>
           </w:pPr>
-          <w:hyperlink w:anchor="_Toc435551737" w:history="1">
+          <w:hyperlink w:anchor="_Toc435572674" w:history="1">
             <w:r>
               <w:rPr>
                 <w:rStyle w:val="Hyperlink"/>
@@ -354,7 +359,7 @@
                 <w:noProof/>
                 <w:webHidden/>
               </w:rPr>
-              <w:instrText xml:space="preserve"> PAGEREF _Toc435551737 \h </w:instrText>
+              <w:instrText xml:space="preserve"> PAGEREF _Toc435572674 \h </w:instrText>
             </w:r>
             <w:r>
               <w:rPr>
@@ -397,7 +402,7 @@
               <w:lang w:eastAsia="en-CA"/>
             </w:rPr>
           </w:pPr>
-          <w:hyperlink w:anchor="_Toc435551738" w:history="1">
+          <w:hyperlink w:anchor="_Toc435572675" w:history="1">
             <w:r>
               <w:rPr>
                 <w:rStyle w:val="Hyperlink"/>
@@ -424,7 +429,7 @@
                 <w:noProof/>
                 <w:webHidden/>
               </w:rPr>
-              <w:instrText xml:space="preserve"> PAGEREF _Toc435551738 \h </w:instrText>
+              <w:instrText xml:space="preserve"> PAGEREF _Toc435572675 \h </w:instrText>
             </w:r>
             <w:r>
               <w:rPr>
@@ -467,7 +472,7 @@
               <w:lang w:eastAsia="en-CA"/>
             </w:rPr>
           </w:pPr>
-          <w:hyperlink w:anchor="_Toc435551739" w:history="1">
+          <w:hyperlink w:anchor="_Toc435572676" w:history="1">
             <w:r>
               <w:rPr>
                 <w:rStyle w:val="Hyperlink"/>
@@ -494,7 +499,7 @@
                 <w:noProof/>
                 <w:webHidden/>
               </w:rPr>
-              <w:instrText xml:space="preserve"> PAGEREF _Toc435551739 \h </w:instrText>
+              <w:instrText xml:space="preserve"> PAGEREF _Toc435572676 \h </w:instrText>
             </w:r>
             <w:r>
               <w:rPr>
@@ -537,7 +542,7 @@
               <w:lang w:eastAsia="en-CA"/>
             </w:rPr>
           </w:pPr>
-          <w:hyperlink w:anchor="_Toc435551740" w:history="1">
+          <w:hyperlink w:anchor="_Toc435572677" w:history="1">
             <w:r>
               <w:rPr>
                 <w:rStyle w:val="Hyperlink"/>
@@ -564,7 +569,7 @@
                 <w:noProof/>
                 <w:webHidden/>
               </w:rPr>
-              <w:instrText xml:space="preserve"> PAGEREF _Toc435551740 \h </w:instrText>
+              <w:instrText xml:space="preserve"> PAGEREF _Toc435572677 \h </w:instrText>
             </w:r>
             <w:r>
               <w:rPr>
@@ -607,7 +612,7 @@
               <w:lang w:eastAsia="en-CA"/>
             </w:rPr>
           </w:pPr>
-          <w:hyperlink w:anchor="_Toc435551741" w:history="1">
+          <w:hyperlink w:anchor="_Toc435572678" w:history="1">
             <w:r>
               <w:rPr>
                 <w:rStyle w:val="Hyperlink"/>
@@ -634,7 +639,7 @@
                 <w:noProof/>
                 <w:webHidden/>
               </w:rPr>
-              <w:instrText xml:space="preserve"> PAGEREF _Toc435551741 \h </w:instrText>
+              <w:instrText xml:space="preserve"> PAGEREF _Toc435572678 \h </w:instrText>
             </w:r>
             <w:r>
               <w:rPr>
@@ -677,7 +682,7 @@
               <w:lang w:eastAsia="en-CA"/>
             </w:rPr>
           </w:pPr>
-          <w:hyperlink w:anchor="_Toc435551742" w:history="1">
+          <w:hyperlink w:anchor="_Toc435572679" w:history="1">
             <w:r>
               <w:rPr>
                 <w:rStyle w:val="Hyperlink"/>
@@ -704,7 +709,7 @@
                 <w:noProof/>
                 <w:webHidden/>
               </w:rPr>
-              <w:instrText xml:space="preserve"> PAGEREF _Toc435551742 \h </w:instrText>
+              <w:instrText xml:space="preserve"> PAGEREF _Toc435572679 \h </w:instrText>
             </w:r>
             <w:r>
               <w:rPr>
@@ -747,7 +752,7 @@
               <w:lang w:eastAsia="en-CA"/>
             </w:rPr>
           </w:pPr>
-          <w:hyperlink w:anchor="_Toc435551743" w:history="1">
+          <w:hyperlink w:anchor="_Toc435572680" w:history="1">
             <w:r>
               <w:rPr>
                 <w:rStyle w:val="Hyperlink"/>
@@ -774,7 +779,7 @@
                 <w:noProof/>
                 <w:webHidden/>
               </w:rPr>
-              <w:instrText xml:space="preserve"> PAGEREF _Toc435551743 \h </w:instrText>
+              <w:instrText xml:space="preserve"> PAGEREF _Toc435572680 \h </w:instrText>
             </w:r>
             <w:r>
               <w:rPr>
@@ -817,7 +822,7 @@
               <w:lang w:eastAsia="en-CA"/>
             </w:rPr>
           </w:pPr>
-          <w:hyperlink w:anchor="_Toc435551744" w:history="1">
+          <w:hyperlink w:anchor="_Toc435572681" w:history="1">
             <w:r>
               <w:rPr>
                 <w:rStyle w:val="Hyperlink"/>
@@ -844,7 +849,7 @@
                 <w:noProof/>
                 <w:webHidden/>
               </w:rPr>
-              <w:instrText xml:space="preserve"> PAGEREF _Toc435551744 \h </w:instrText>
+              <w:instrText xml:space="preserve"> PAGEREF _Toc435572681 \h </w:instrText>
             </w:r>
             <w:r>
               <w:rPr>
@@ -887,7 +892,7 @@
               <w:lang w:eastAsia="en-CA"/>
             </w:rPr>
           </w:pPr>
-          <w:hyperlink w:anchor="_Toc435551745" w:history="1">
+          <w:hyperlink w:anchor="_Toc435572682" w:history="1">
             <w:r>
               <w:rPr>
                 <w:rStyle w:val="Hyperlink"/>
@@ -914,7 +919,7 @@
                 <w:noProof/>
                 <w:webHidden/>
               </w:rPr>
-              <w:instrText xml:space="preserve"> PAGEREF _Toc435551745 \h </w:instrText>
+              <w:instrText xml:space="preserve"> PAGEREF _Toc435572682 \h </w:instrText>
             </w:r>
             <w:r>
               <w:rPr>
@@ -957,7 +962,7 @@
               <w:lang w:eastAsia="en-CA"/>
             </w:rPr>
           </w:pPr>
-          <w:hyperlink w:anchor="_Toc435551746" w:history="1">
+          <w:hyperlink w:anchor="_Toc435572683" w:history="1">
             <w:r>
               <w:rPr>
                 <w:rStyle w:val="Hyperlink"/>
@@ -984,7 +989,7 @@
                 <w:noProof/>
                 <w:webHidden/>
               </w:rPr>
-              <w:instrText xml:space="preserve"> PAGEREF _Toc435551746 \h </w:instrText>
+              <w:instrText xml:space="preserve"> PAGEREF _Toc435572683 \h </w:instrText>
             </w:r>
             <w:r>
               <w:rPr>
@@ -1027,7 +1032,7 @@
               <w:lang w:eastAsia="en-CA"/>
             </w:rPr>
           </w:pPr>
-          <w:hyperlink w:anchor="_Toc435551747" w:history="1">
+          <w:hyperlink w:anchor="_Toc435572684" w:history="1">
             <w:r>
               <w:rPr>
                 <w:rStyle w:val="Hyperlink"/>
@@ -1054,7 +1059,7 @@
                 <w:noProof/>
                 <w:webHidden/>
               </w:rPr>
-              <w:instrText xml:space="preserve"> PAGEREF _Toc435551747 \h </w:instrText>
+              <w:instrText xml:space="preserve"> PAGEREF _Toc435572684 \h </w:instrText>
             </w:r>
             <w:r>
               <w:rPr>
@@ -1097,7 +1102,7 @@
               <w:lang w:eastAsia="en-CA"/>
             </w:rPr>
           </w:pPr>
-          <w:hyperlink w:anchor="_Toc435551748" w:history="1">
+          <w:hyperlink w:anchor="_Toc435572685" w:history="1">
             <w:r>
               <w:rPr>
                 <w:rStyle w:val="Hyperlink"/>
@@ -1124,7 +1129,7 @@
                 <w:noProof/>
                 <w:webHidden/>
               </w:rPr>
-              <w:instrText xml:space="preserve"> PAGEREF _Toc435551748 \h </w:instrText>
+              <w:instrText xml:space="preserve"> PAGEREF _Toc435572685 \h </w:instrText>
             </w:r>
             <w:r>
               <w:rPr>
@@ -1145,6 +1150,76 @@
                 <w:webHidden/>
               </w:rPr>
               <w:t>7</w:t>
+            </w:r>
+            <w:r>
+              <w:rPr>
+                <w:noProof/>
+                <w:webHidden/>
+              </w:rPr>
+              <w:fldChar w:fldCharType="end"/>
+            </w:r>
+          </w:hyperlink>
+        </w:p>
+        <w:p>
+          <w:pPr>
+            <w:pStyle w:val="TOC1"/>
+            <w:tabs>
+              <w:tab w:val="right" w:leader="dot" w:pos="9350"/>
+            </w:tabs>
+            <w:rPr>
+              <w:rFonts w:eastAsiaTheme="minorEastAsia"/>
+              <w:noProof/>
+              <w:lang w:eastAsia="en-CA"/>
+            </w:rPr>
+          </w:pPr>
+          <w:hyperlink w:anchor="_Toc435572686" w:history="1">
+            <w:r>
+              <w:rPr>
+                <w:rStyle w:val="Hyperlink"/>
+                <w:noProof/>
+              </w:rPr>
+              <w:t>Jackson Networks</w:t>
+            </w:r>
+            <w:r>
+              <w:rPr>
+                <w:noProof/>
+                <w:webHidden/>
+              </w:rPr>
+              <w:tab/>
+            </w:r>
+            <w:r>
+              <w:rPr>
+                <w:noProof/>
+                <w:webHidden/>
+              </w:rPr>
+              <w:fldChar w:fldCharType="begin"/>
+            </w:r>
+            <w:r>
+              <w:rPr>
+                <w:noProof/>
+                <w:webHidden/>
+              </w:rPr>
+              <w:instrText xml:space="preserve"> PAGEREF _Toc435572686 \h </w:instrText>
+            </w:r>
+            <w:r>
+              <w:rPr>
+                <w:noProof/>
+                <w:webHidden/>
+              </w:rPr>
+            </w:r>
+            <w:r>
+              <w:rPr>
+                <w:noProof/>
+                <w:webHidden/>
+              </w:rPr>
+              <w:fldChar w:fldCharType="separate"/>
+            </w:r>
+            <w:r>
+              <w:rPr>
+                <w:noProof/>
+                <w:webHidden/>
+              </w:rPr>
+              <w:t>8</w:t>
             </w:r>
             <w:r>
               <w:rPr>
@@ -1167,7 +1242,7 @@
               <w:lang w:eastAsia="en-CA"/>
             </w:rPr>
           </w:pPr>
-          <w:hyperlink w:anchor="_Toc435551749" w:history="1">
+          <w:hyperlink w:anchor="_Toc435572687" w:history="1">
             <w:r>
               <w:rPr>
                 <w:rStyle w:val="Hyperlink"/>
@@ -1194,7 +1269,7 @@
                 <w:noProof/>
                 <w:webHidden/>
               </w:rPr>
-              <w:instrText xml:space="preserve"> PAGEREF _Toc435551749 \h </w:instrText>
+              <w:instrText xml:space="preserve"> PAGEREF _Toc435572687 \h </w:instrText>
             </w:r>
             <w:r>
               <w:rPr>
@@ -1214,7 +1289,7 @@
                 <w:noProof/>
                 <w:webHidden/>
               </w:rPr>
-              <w:t>7</w:t>
+              <w:t>8</w:t>
             </w:r>
             <w:r>
               <w:rPr>
@@ -1237,13 +1312,13 @@
               <w:lang w:eastAsia="en-CA"/>
             </w:rPr>
           </w:pPr>
-          <w:hyperlink w:anchor="_Toc435551750" w:history="1">
+          <w:hyperlink w:anchor="_Toc435572688" w:history="1">
             <w:r>
               <w:rPr>
                 <w:rStyle w:val="Hyperlink"/>
                 <w:noProof/>
               </w:rPr>
-              <w:t>Jackson Networks</w:t>
+              <w:t>Questions</w:t>
             </w:r>
             <w:r>
               <w:rPr>
@@ -1264,77 +1339,7 @@
                 <w:noProof/>
                 <w:webHidden/>
               </w:rPr>
-              <w:instrText xml:space="preserve"> PAGEREF _Toc435551750 \h </w:instrText>
-            </w:r>
-            <w:r>
-              <w:rPr>
-                <w:noProof/>
-                <w:webHidden/>
-              </w:rPr>
-            </w:r>
-            <w:r>
-              <w:rPr>
-                <w:noProof/>
-                <w:webHidden/>
-              </w:rPr>
-              <w:fldChar w:fldCharType="separate"/>
-            </w:r>
-            <w:r>
-              <w:rPr>
-                <w:noProof/>
-                <w:webHidden/>
-              </w:rPr>
-              <w:t>8</w:t>
-            </w:r>
-            <w:r>
-              <w:rPr>
-                <w:noProof/>
-                <w:webHidden/>
-              </w:rPr>
-              <w:fldChar w:fldCharType="end"/>
-            </w:r>
-          </w:hyperlink>
-        </w:p>
-        <w:p>
-          <w:pPr>
-            <w:pStyle w:val="TOC1"/>
-            <w:tabs>
-              <w:tab w:val="right" w:leader="dot" w:pos="9350"/>
-            </w:tabs>
-            <w:rPr>
-              <w:rFonts w:eastAsiaTheme="minorEastAsia"/>
-              <w:noProof/>
-              <w:lang w:eastAsia="en-CA"/>
-            </w:rPr>
-          </w:pPr>
-          <w:hyperlink w:anchor="_Toc435551751" w:history="1">
-            <w:r>
-              <w:rPr>
-                <w:rStyle w:val="Hyperlink"/>
-                <w:noProof/>
-              </w:rPr>
-              <w:t>Questions</w:t>
-            </w:r>
-            <w:r>
-              <w:rPr>
-                <w:noProof/>
-                <w:webHidden/>
-              </w:rPr>
-              <w:tab/>
-            </w:r>
-            <w:r>
-              <w:rPr>
-                <w:noProof/>
-                <w:webHidden/>
-              </w:rPr>
-              <w:fldChar w:fldCharType="begin"/>
-            </w:r>
-            <w:r>
-              <w:rPr>
-                <w:noProof/>
-                <w:webHidden/>
-              </w:rPr>
-              <w:instrText xml:space="preserve"> PAGEREF _Toc435551751 \h </w:instrText>
+              <w:instrText xml:space="preserve"> PAGEREF _Toc435572688 \h </w:instrText>
             </w:r>
             <w:r>
               <w:rPr>
@@ -1381,11 +1386,11 @@
       <w:pPr>
         <w:pStyle w:val="Heading1"/>
       </w:pPr>
-      <w:bookmarkStart w:id="0" w:name="_Toc435551734"/>
+      <w:bookmarkStart w:id="1" w:name="_Toc435572671"/>
       <w:r>
         <w:t>Statistics</w:t>
       </w:r>
-      <w:bookmarkEnd w:id="0"/>
+      <w:bookmarkEnd w:id="1"/>
     </w:p>
     <w:p>
       <w:pPr>
@@ -1474,7 +1479,7 @@
           <v:shape id="_x0000_i1025" type="#_x0000_t75" style="width:81.8pt;height:37pt" o:ole="">
             <v:imagedata r:id="rId7" o:title=""/>
           </v:shape>
-          <o:OLEObject Type="Embed" ProgID="Equation.DSMT4" ShapeID="_x0000_i1025" DrawAspect="Content" ObjectID="_1509294564" r:id="rId8"/>
+          <o:OLEObject Type="Embed" ProgID="Equation.DSMT4" ShapeID="_x0000_i1025" DrawAspect="Content" ObjectID="_1509315510" r:id="rId8"/>
         </w:object>
       </w:r>
     </w:p>
@@ -1498,11 +1503,11 @@
       <w:pPr>
         <w:pStyle w:val="Heading2"/>
       </w:pPr>
-      <w:bookmarkStart w:id="1" w:name="_Toc435551735"/>
+      <w:bookmarkStart w:id="2" w:name="_Toc435572672"/>
       <w:r>
         <w:t>Variance</w:t>
       </w:r>
-      <w:bookmarkEnd w:id="1"/>
+      <w:bookmarkEnd w:id="2"/>
     </w:p>
     <w:p>
       <w:pPr>
@@ -1516,7 +1521,7 @@
           <v:shape id="_x0000_i1026" type="#_x0000_t75" style="width:138.95pt;height:24.15pt" o:ole="">
             <v:imagedata r:id="rId9" o:title=""/>
           </v:shape>
-          <o:OLEObject Type="Embed" ProgID="Equation.DSMT4" ShapeID="_x0000_i1026" DrawAspect="Content" ObjectID="_1509294565" r:id="rId10"/>
+          <o:OLEObject Type="Embed" ProgID="Equation.DSMT4" ShapeID="_x0000_i1026" DrawAspect="Content" ObjectID="_1509315511" r:id="rId10"/>
         </w:object>
       </w:r>
     </w:p>
@@ -1550,7 +1555,7 @@
           <v:shape id="_x0000_i1027" type="#_x0000_t75" style="width:141.25pt;height:100.2pt" o:ole="">
             <v:imagedata r:id="rId11" o:title=""/>
           </v:shape>
-          <o:OLEObject Type="Embed" ProgID="Equation.DSMT4" ShapeID="_x0000_i1027" DrawAspect="Content" ObjectID="_1509294566" r:id="rId12"/>
+          <o:OLEObject Type="Embed" ProgID="Equation.DSMT4" ShapeID="_x0000_i1027" DrawAspect="Content" ObjectID="_1509315512" r:id="rId12"/>
         </w:object>
       </w:r>
     </w:p>
@@ -1558,11 +1563,11 @@
       <w:pPr>
         <w:pStyle w:val="Heading2"/>
       </w:pPr>
-      <w:bookmarkStart w:id="2" w:name="_Toc435551736"/>
+      <w:bookmarkStart w:id="3" w:name="_Toc435572673"/>
       <w:r>
         <w:t>Exponential</w:t>
       </w:r>
-      <w:bookmarkEnd w:id="2"/>
+      <w:bookmarkEnd w:id="3"/>
     </w:p>
     <w:p>
       <w:pPr>
@@ -1739,11 +1744,11 @@
       <w:pPr>
         <w:pStyle w:val="Heading2"/>
       </w:pPr>
-      <w:bookmarkStart w:id="3" w:name="_Toc435551737"/>
+      <w:bookmarkStart w:id="4" w:name="_Toc435572674"/>
       <w:r>
         <w:t>Uniform</w:t>
       </w:r>
-      <w:bookmarkEnd w:id="3"/>
+      <w:bookmarkEnd w:id="4"/>
     </w:p>
     <w:p>
       <w:pPr>
@@ -1883,11 +1888,11 @@
       <w:pPr>
         <w:pStyle w:val="Heading2"/>
       </w:pPr>
-      <w:bookmarkStart w:id="4" w:name="_Toc435551738"/>
+      <w:bookmarkStart w:id="5" w:name="_Toc435572675"/>
       <w:r>
         <w:t>Binomial</w:t>
       </w:r>
-      <w:bookmarkEnd w:id="4"/>
+      <w:bookmarkEnd w:id="5"/>
     </w:p>
     <w:p>
       <w:pPr>
@@ -2072,7 +2077,7 @@
           <v:shape id="_x0000_i1028" type="#_x0000_t75" style="width:90.9pt;height:37pt" o:ole="">
             <v:imagedata r:id="rId13" o:title=""/>
           </v:shape>
-          <o:OLEObject Type="Embed" ProgID="Equation.DSMT4" ShapeID="_x0000_i1028" DrawAspect="Content" ObjectID="_1509294567" r:id="rId14"/>
+          <o:OLEObject Type="Embed" ProgID="Equation.DSMT4" ShapeID="_x0000_i1028" DrawAspect="Content" ObjectID="_1509315513" r:id="rId14"/>
         </w:object>
       </w:r>
     </w:p>
@@ -2080,11 +2085,11 @@
       <w:pPr>
         <w:pStyle w:val="Heading1"/>
       </w:pPr>
-      <w:bookmarkStart w:id="5" w:name="_Toc435551739"/>
+      <w:bookmarkStart w:id="6" w:name="_Toc435572676"/>
       <w:r>
         <w:t>Operations Analysis</w:t>
       </w:r>
-      <w:bookmarkEnd w:id="5"/>
+      <w:bookmarkEnd w:id="6"/>
     </w:p>
     <w:p>
       <w:pPr>
@@ -2317,7 +2322,7 @@
           <v:shape id="_x0000_i1029" type="#_x0000_t75" style="width:67.95pt;height:20.15pt" o:ole="">
             <v:imagedata r:id="rId15" o:title=""/>
           </v:shape>
-          <o:OLEObject Type="Embed" ProgID="Equation.DSMT4" ShapeID="_x0000_i1029" DrawAspect="Content" ObjectID="_1509294568" r:id="rId16"/>
+          <o:OLEObject Type="Embed" ProgID="Equation.DSMT4" ShapeID="_x0000_i1029" DrawAspect="Content" ObjectID="_1509315514" r:id="rId16"/>
         </w:object>
       </w:r>
     </w:p>
@@ -2333,7 +2338,7 @@
           <v:shape id="_x0000_i1030" type="#_x0000_t75" style="width:51.35pt;height:34pt" o:ole="">
             <v:imagedata r:id="rId17" o:title=""/>
           </v:shape>
-          <o:OLEObject Type="Embed" ProgID="Equation.DSMT4" ShapeID="_x0000_i1030" DrawAspect="Content" ObjectID="_1509294569" r:id="rId18"/>
+          <o:OLEObject Type="Embed" ProgID="Equation.DSMT4" ShapeID="_x0000_i1030" DrawAspect="Content" ObjectID="_1509315515" r:id="rId18"/>
         </w:object>
       </w:r>
       <w:r>
@@ -2377,6 +2382,9 @@
       </w:r>
       <w:r>
         <w:t>: device with largest demand</w:t>
+      </w:r>
+      <w:r>
+        <w:t>, utilization</w:t>
       </w:r>
     </w:p>
     <w:p>
@@ -2410,7 +2418,7 @@
           <v:shape id="_x0000_i1031" type="#_x0000_t75" style="width:53.1pt;height:31.2pt" o:ole="">
             <v:imagedata r:id="rId19" o:title=""/>
           </v:shape>
-          <o:OLEObject Type="Embed" ProgID="Equation.DSMT4" ShapeID="_x0000_i1031" DrawAspect="Content" ObjectID="_1509294570" r:id="rId20"/>
+          <o:OLEObject Type="Embed" ProgID="Equation.DSMT4" ShapeID="_x0000_i1031" DrawAspect="Content" ObjectID="_1509315516" r:id="rId20"/>
         </w:object>
       </w:r>
     </w:p>
@@ -2426,7 +2434,7 @@
           <v:shape id="_x0000_i1032" type="#_x0000_t75" style="width:152.05pt;height:21.9pt" o:ole="">
             <v:imagedata r:id="rId21" o:title=""/>
           </v:shape>
-          <o:OLEObject Type="Embed" ProgID="Equation.DSMT4" ShapeID="_x0000_i1032" DrawAspect="Content" ObjectID="_1509294571" r:id="rId22"/>
+          <o:OLEObject Type="Embed" ProgID="Equation.DSMT4" ShapeID="_x0000_i1032" DrawAspect="Content" ObjectID="_1509315517" r:id="rId22"/>
         </w:object>
       </w:r>
     </w:p>
@@ -2503,6 +2511,30 @@
       <w:pPr>
         <w:pStyle w:val="NoSpacing"/>
       </w:pPr>
+    </w:p>
+    <w:p>
+      <w:pPr>
+        <w:pStyle w:val="NoSpacing"/>
+      </w:pPr>
+      <w:r>
+        <w:t>M/M/1: E[R] = 1</w:t>
+      </w:r>
+      <w:proofErr w:type="gramStart"/>
+      <w:r>
+        <w:t>/(</w:t>
+      </w:r>
+      <w:proofErr w:type="gramEnd"/>
+      <w:r>
+        <w:t>μ–λ)</w:t>
+      </w:r>
+    </w:p>
+    <w:p>
+      <w:pPr>
+        <w:pStyle w:val="NoSpacing"/>
+      </w:pPr>
+      <w:r>
+        <w:t xml:space="preserve">M/M/C: </w:t>
+      </w:r>
       <w:r>
         <w:t xml:space="preserve">E[R] = </w:t>
       </w:r>
@@ -2569,7 +2601,7 @@
           <v:shape id="_x0000_i1033" type="#_x0000_t75" style="width:80.05pt;height:36.25pt" o:ole="">
             <v:imagedata r:id="rId23" o:title=""/>
           </v:shape>
-          <o:OLEObject Type="Embed" ProgID="Equation.DSMT4" ShapeID="_x0000_i1033" DrawAspect="Content" ObjectID="_1509294572" r:id="rId24"/>
+          <o:OLEObject Type="Embed" ProgID="Equation.DSMT4" ShapeID="_x0000_i1033" DrawAspect="Content" ObjectID="_1509315518" r:id="rId24"/>
         </w:object>
       </w:r>
     </w:p>
@@ -2619,7 +2651,7 @@
           <v:shape id="_x0000_i1034" type="#_x0000_t75" style="width:110pt;height:20.15pt" o:ole="">
             <v:imagedata r:id="rId25" o:title=""/>
           </v:shape>
-          <o:OLEObject Type="Embed" ProgID="Equation.DSMT4" ShapeID="_x0000_i1034" DrawAspect="Content" ObjectID="_1509294573" r:id="rId26"/>
+          <o:OLEObject Type="Embed" ProgID="Equation.DSMT4" ShapeID="_x0000_i1034" DrawAspect="Content" ObjectID="_1509315519" r:id="rId26"/>
         </w:object>
       </w:r>
     </w:p>
@@ -2639,7 +2671,7 @@
           <v:shape id="_x0000_i1035" type="#_x0000_t75" style="width:110pt;height:20.15pt" o:ole="">
             <v:imagedata r:id="rId27" o:title=""/>
           </v:shape>
-          <o:OLEObject Type="Embed" ProgID="Equation.DSMT4" ShapeID="_x0000_i1035" DrawAspect="Content" ObjectID="_1509294574" r:id="rId28"/>
+          <o:OLEObject Type="Embed" ProgID="Equation.DSMT4" ShapeID="_x0000_i1035" DrawAspect="Content" ObjectID="_1509315520" r:id="rId28"/>
         </w:object>
       </w:r>
     </w:p>
@@ -2726,8 +2758,6 @@
       <w:r>
         <w:t xml:space="preserve">E[N] </w:t>
       </w:r>
-      <w:bookmarkStart w:id="6" w:name="_GoBack"/>
-      <w:bookmarkEnd w:id="6"/>
       <w:r>
         <w:t xml:space="preserve">= </w:t>
       </w:r>
@@ -2739,7 +2769,7 @@
           <v:shape id="_x0000_i1058" type="#_x0000_t75" style="width:30.95pt;height:34pt" o:ole="">
             <v:imagedata r:id="rId29" o:title=""/>
           </v:shape>
-          <o:OLEObject Type="Embed" ProgID="Equation.DSMT4" ShapeID="_x0000_i1058" DrawAspect="Content" ObjectID="_1509294575" r:id="rId30"/>
+          <o:OLEObject Type="Embed" ProgID="Equation.DSMT4" ShapeID="_x0000_i1058" DrawAspect="Content" ObjectID="_1509315521" r:id="rId30"/>
         </w:object>
       </w:r>
       <w:r>
@@ -2923,7 +2953,7 @@
           <v:shape id="_x0000_i1036" type="#_x0000_t75" style="width:101.95pt;height:20.15pt" o:ole="">
             <v:imagedata r:id="rId31" o:title=""/>
           </v:shape>
-          <o:OLEObject Type="Embed" ProgID="Equation.DSMT4" ShapeID="_x0000_i1036" DrawAspect="Content" ObjectID="_1509294576" r:id="rId32"/>
+          <o:OLEObject Type="Embed" ProgID="Equation.DSMT4" ShapeID="_x0000_i1036" DrawAspect="Content" ObjectID="_1509315522" r:id="rId32"/>
         </w:object>
       </w:r>
       <w:r>
@@ -2982,7 +3012,7 @@
           <v:shape id="_x0000_i1037" type="#_x0000_t75" style="width:134.7pt;height:39.5pt" o:ole="">
             <v:imagedata r:id="rId33" o:title=""/>
           </v:shape>
-          <o:OLEObject Type="Embed" ProgID="Equation.DSMT4" ShapeID="_x0000_i1037" DrawAspect="Content" ObjectID="_1509294577" r:id="rId34"/>
+          <o:OLEObject Type="Embed" ProgID="Equation.DSMT4" ShapeID="_x0000_i1037" DrawAspect="Content" ObjectID="_1509315523" r:id="rId34"/>
         </w:object>
       </w:r>
     </w:p>
@@ -3001,7 +3031,7 @@
           <v:shape id="_x0000_i1038" type="#_x0000_t75" style="width:28.2pt;height:34pt" o:ole="">
             <v:imagedata r:id="rId35" o:title=""/>
           </v:shape>
-          <o:OLEObject Type="Embed" ProgID="Equation.DSMT4" ShapeID="_x0000_i1038" DrawAspect="Content" ObjectID="_1509294578" r:id="rId36"/>
+          <o:OLEObject Type="Embed" ProgID="Equation.DSMT4" ShapeID="_x0000_i1038" DrawAspect="Content" ObjectID="_1509315524" r:id="rId36"/>
         </w:object>
       </w:r>
       <w:r>
@@ -3015,7 +3045,7 @@
           <v:shape id="_x0000_i1039" type="#_x0000_t75" style="width:51.35pt;height:35pt" o:ole="">
             <v:imagedata r:id="rId37" o:title=""/>
           </v:shape>
-          <o:OLEObject Type="Embed" ProgID="Equation.DSMT4" ShapeID="_x0000_i1039" DrawAspect="Content" ObjectID="_1509294579" r:id="rId38"/>
+          <o:OLEObject Type="Embed" ProgID="Equation.DSMT4" ShapeID="_x0000_i1039" DrawAspect="Content" ObjectID="_1509315525" r:id="rId38"/>
         </w:object>
       </w:r>
       <w:r>
@@ -3034,7 +3064,7 @@
           <v:shape id="_x0000_i1040" type="#_x0000_t75" style="width:66.2pt;height:20.15pt" o:ole="">
             <v:imagedata r:id="rId39" o:title=""/>
           </v:shape>
-          <o:OLEObject Type="Embed" ProgID="Equation.DSMT4" ShapeID="_x0000_i1040" DrawAspect="Content" ObjectID="_1509294580" r:id="rId40"/>
+          <o:OLEObject Type="Embed" ProgID="Equation.DSMT4" ShapeID="_x0000_i1040" DrawAspect="Content" ObjectID="_1509315526" r:id="rId40"/>
         </w:object>
       </w:r>
     </w:p>
@@ -3069,7 +3099,7 @@
           <v:shape id="_x0000_i1041" type="#_x0000_t75" style="width:65.2pt;height:38pt" o:ole="">
             <v:imagedata r:id="rId41" o:title=""/>
           </v:shape>
-          <o:OLEObject Type="Embed" ProgID="Equation.DSMT4" ShapeID="_x0000_i1041" DrawAspect="Content" ObjectID="_1509294581" r:id="rId42"/>
+          <o:OLEObject Type="Embed" ProgID="Equation.DSMT4" ShapeID="_x0000_i1041" DrawAspect="Content" ObjectID="_1509315527" r:id="rId42"/>
         </w:object>
       </w:r>
     </w:p>
@@ -3099,7 +3129,7 @@
       <w:pPr>
         <w:pStyle w:val="Heading2"/>
       </w:pPr>
-      <w:bookmarkStart w:id="7" w:name="_Toc435551740"/>
+      <w:bookmarkStart w:id="7" w:name="_Toc435572677"/>
       <w:r>
         <w:t>Visitation Trick</w:t>
       </w:r>
@@ -3219,7 +3249,7 @@
       <w:pPr>
         <w:pStyle w:val="Heading2"/>
       </w:pPr>
-      <w:bookmarkStart w:id="8" w:name="_Toc435551741"/>
+      <w:bookmarkStart w:id="8" w:name="_Toc435572678"/>
       <w:r>
         <w:t>Summation Equations</w:t>
       </w:r>
@@ -3248,7 +3278,7 @@
           <v:shape id="_x0000_i1048" type="#_x0000_t75" style="width:59.9pt;height:34pt" o:ole="">
             <v:imagedata r:id="rId44" o:title=""/>
           </v:shape>
-          <o:OLEObject Type="Embed" ProgID="Equation.DSMT4" ShapeID="_x0000_i1048" DrawAspect="Content" ObjectID="_1509294582" r:id="rId45"/>
+          <o:OLEObject Type="Embed" ProgID="Equation.DSMT4" ShapeID="_x0000_i1048" DrawAspect="Content" ObjectID="_1509315528" r:id="rId45"/>
         </w:object>
       </w:r>
       <w:r>
@@ -3285,7 +3315,7 @@
           <v:shape id="_x0000_i1052" type="#_x0000_t75" style="width:101.7pt;height:67.95pt" o:ole="">
             <v:imagedata r:id="rId46" o:title=""/>
           </v:shape>
-          <o:OLEObject Type="Embed" ProgID="Equation.DSMT4" ShapeID="_x0000_i1052" DrawAspect="Content" ObjectID="_1509294583" r:id="rId47"/>
+          <o:OLEObject Type="Embed" ProgID="Equation.DSMT4" ShapeID="_x0000_i1052" DrawAspect="Content" ObjectID="_1509315529" r:id="rId47"/>
         </w:object>
       </w:r>
     </w:p>
@@ -3310,7 +3340,7 @@
           <v:shape id="_x0000_i1049" type="#_x0000_t75" style="width:95.15pt;height:35pt" o:ole="">
             <v:imagedata r:id="rId48" o:title=""/>
           </v:shape>
-          <o:OLEObject Type="Embed" ProgID="Equation.DSMT4" ShapeID="_x0000_i1049" DrawAspect="Content" ObjectID="_1509294584" r:id="rId49"/>
+          <o:OLEObject Type="Embed" ProgID="Equation.DSMT4" ShapeID="_x0000_i1049" DrawAspect="Content" ObjectID="_1509315530" r:id="rId49"/>
         </w:object>
       </w:r>
     </w:p>
@@ -3326,7 +3356,7 @@
           <v:shape id="_x0000_i1050" type="#_x0000_t75" style="width:103.7pt;height:38pt" o:ole="">
             <v:imagedata r:id="rId50" o:title=""/>
           </v:shape>
-          <o:OLEObject Type="Embed" ProgID="Equation.DSMT4" ShapeID="_x0000_i1050" DrawAspect="Content" ObjectID="_1509294585" r:id="rId51"/>
+          <o:OLEObject Type="Embed" ProgID="Equation.DSMT4" ShapeID="_x0000_i1050" DrawAspect="Content" ObjectID="_1509315531" r:id="rId51"/>
         </w:object>
       </w:r>
     </w:p>
@@ -3350,7 +3380,7 @@
           <v:shape id="_x0000_i1051" type="#_x0000_t75" style="width:61.95pt;height:34pt" o:ole="">
             <v:imagedata r:id="rId52" o:title=""/>
           </v:shape>
-          <o:OLEObject Type="Embed" ProgID="Equation.DSMT4" ShapeID="_x0000_i1051" DrawAspect="Content" ObjectID="_1509294586" r:id="rId53"/>
+          <o:OLEObject Type="Embed" ProgID="Equation.DSMT4" ShapeID="_x0000_i1051" DrawAspect="Content" ObjectID="_1509315532" r:id="rId53"/>
         </w:object>
       </w:r>
     </w:p>
@@ -3390,7 +3420,7 @@
           <v:shape id="_x0000_i1053" type="#_x0000_t75" style="width:105pt;height:218pt" o:ole="">
             <v:imagedata r:id="rId54" o:title=""/>
           </v:shape>
-          <o:OLEObject Type="Embed" ProgID="Equation.DSMT4" ShapeID="_x0000_i1053" DrawAspect="Content" ObjectID="_1509294587" r:id="rId55"/>
+          <o:OLEObject Type="Embed" ProgID="Equation.DSMT4" ShapeID="_x0000_i1053" DrawAspect="Content" ObjectID="_1509315533" r:id="rId55"/>
         </w:object>
       </w:r>
     </w:p>
@@ -3403,7 +3433,7 @@
       <w:pPr>
         <w:pStyle w:val="Heading1"/>
       </w:pPr>
-      <w:bookmarkStart w:id="9" w:name="_Toc435551742"/>
+      <w:bookmarkStart w:id="9" w:name="_Toc435572679"/>
       <w:r>
         <w:t>DTMC</w:t>
       </w:r>
@@ -3472,7 +3502,7 @@
           <v:shape id="_x0000_i1042" type="#_x0000_t75" style="width:67.7pt;height:65.7pt" o:ole="">
             <v:imagedata r:id="rId56" o:title=""/>
           </v:shape>
-          <o:OLEObject Type="Embed" ProgID="Equation.DSMT4" ShapeID="_x0000_i1042" DrawAspect="Content" ObjectID="_1509294588" r:id="rId57"/>
+          <o:OLEObject Type="Embed" ProgID="Equation.DSMT4" ShapeID="_x0000_i1042" DrawAspect="Content" ObjectID="_1509315534" r:id="rId57"/>
         </w:object>
       </w:r>
       <w:r>
@@ -3630,7 +3660,7 @@
       <w:pPr>
         <w:pStyle w:val="Heading2"/>
       </w:pPr>
-      <w:bookmarkStart w:id="10" w:name="_Toc435551743"/>
+      <w:bookmarkStart w:id="10" w:name="_Toc435572680"/>
       <w:r>
         <w:t>Matrices</w:t>
       </w:r>
@@ -3659,7 +3689,7 @@
       <w:pPr>
         <w:pStyle w:val="Heading1"/>
       </w:pPr>
-      <w:bookmarkStart w:id="11" w:name="_Toc435551744"/>
+      <w:bookmarkStart w:id="11" w:name="_Toc435572681"/>
       <w:r>
         <w:t>CTMC</w:t>
       </w:r>
@@ -3669,7 +3699,7 @@
       <w:pPr>
         <w:pStyle w:val="Heading2"/>
       </w:pPr>
-      <w:bookmarkStart w:id="12" w:name="_Toc435551745"/>
+      <w:bookmarkStart w:id="12" w:name="_Toc435572682"/>
       <w:r>
         <w:t>Poisson</w:t>
       </w:r>
@@ -3929,7 +3959,7 @@
           <v:shape id="_x0000_i1043" type="#_x0000_t75" style="width:96.15pt;height:35pt" o:ole="">
             <v:imagedata r:id="rId58" o:title=""/>
           </v:shape>
-          <o:OLEObject Type="Embed" ProgID="Equation.DSMT4" ShapeID="_x0000_i1043" DrawAspect="Content" ObjectID="_1509294589" r:id="rId59"/>
+          <o:OLEObject Type="Embed" ProgID="Equation.DSMT4" ShapeID="_x0000_i1043" DrawAspect="Content" ObjectID="_1509315535" r:id="rId59"/>
         </w:object>
       </w:r>
     </w:p>
@@ -3943,7 +3973,7 @@
         <w:pStyle w:val="Heading2"/>
       </w:pPr>
       <w:bookmarkStart w:id="13" w:name="_Toc433377176"/>
-      <w:bookmarkStart w:id="14" w:name="_Toc435551746"/>
+      <w:bookmarkStart w:id="14" w:name="_Toc435572683"/>
       <w:r>
         <w:t>Kendall notation</w:t>
       </w:r>
@@ -4188,7 +4218,7 @@
       <w:pPr>
         <w:pStyle w:val="Heading3"/>
       </w:pPr>
-      <w:bookmarkStart w:id="15" w:name="_Toc435551747"/>
+      <w:bookmarkStart w:id="15" w:name="_Toc435572684"/>
       <w:r>
         <w:t>Variations</w:t>
       </w:r>
@@ -4370,8 +4400,57 @@
           <v:shape id="_x0000_i1044" type="#_x0000_t75" style="width:66.95pt;height:36pt" o:ole="">
             <v:imagedata r:id="rId60" o:title=""/>
           </v:shape>
-          <o:OLEObject Type="Embed" ProgID="Equation.DSMT4" ShapeID="_x0000_i1044" DrawAspect="Content" ObjectID="_1509294590" r:id="rId61"/>
+          <o:OLEObject Type="Embed" ProgID="Equation.DSMT4" ShapeID="_x0000_i1044" DrawAspect="Content" ObjectID="_1509315536" r:id="rId61"/>
         </w:object>
+      </w:r>
+      <w:r>
+        <w:t xml:space="preserve"> </w:t>
+      </w:r>
+    </w:p>
+    <w:p>
+      <w:pPr>
+        <w:pStyle w:val="NoSpacing"/>
+        <w:ind w:left="720" w:hanging="720"/>
+      </w:pPr>
+    </w:p>
+    <w:p>
+      <w:pPr>
+        <w:pStyle w:val="NoSpacing"/>
+        <w:ind w:left="720" w:hanging="720"/>
+      </w:pPr>
+      <w:r>
+        <w:t>π</w:t>
+      </w:r>
+      <w:r>
+        <w:rPr>
+          <w:vertAlign w:val="subscript"/>
+        </w:rPr>
+        <w:t>0</w:t>
+      </w:r>
+      <w:r>
+        <w:t xml:space="preserve"> = </w:t>
+      </w:r>
+      <w:r>
+        <w:t>1</w:t>
+      </w:r>
+      <w:r>
+        <w:t xml:space="preserve"> – λ/μ</w:t>
+      </w:r>
+    </w:p>
+    <w:p>
+      <w:pPr>
+        <w:pStyle w:val="Heading4"/>
+      </w:pPr>
+      <w:r>
+        <w:t>e.g.</w:t>
+      </w:r>
+    </w:p>
+    <w:p>
+      <w:pPr>
+        <w:pStyle w:val="NoSpacing"/>
+      </w:pPr>
+      <w:r>
+        <w:t xml:space="preserve">When you have varying </w:t>
       </w:r>
     </w:p>
     <w:p>
@@ -4386,7 +4465,7 @@
           <v:shape id="_x0000_i1045" type="#_x0000_t75" style="width:96.9pt;height:38.75pt" o:ole="">
             <v:imagedata r:id="rId62" o:title=""/>
           </v:shape>
-          <o:OLEObject Type="Embed" ProgID="Equation.DSMT4" ShapeID="_x0000_i1045" DrawAspect="Content" ObjectID="_1509294591" r:id="rId63"/>
+          <o:OLEObject Type="Embed" ProgID="Equation.DSMT4" ShapeID="_x0000_i1045" DrawAspect="Content" ObjectID="_1509315537" r:id="rId63"/>
         </w:object>
       </w:r>
     </w:p>
@@ -4403,7 +4482,7 @@
           <v:shape id="_x0000_i1047" type="#_x0000_t75" style="width:92.9pt;height:180pt" o:ole="">
             <v:imagedata r:id="rId64" o:title=""/>
           </v:shape>
-          <o:OLEObject Type="Embed" ProgID="Equation.DSMT4" ShapeID="_x0000_i1047" DrawAspect="Content" ObjectID="_1509294592" r:id="rId65"/>
+          <o:OLEObject Type="Embed" ProgID="Equation.DSMT4" ShapeID="_x0000_i1047" DrawAspect="Content" ObjectID="_1509315538" r:id="rId65"/>
         </w:object>
       </w:r>
     </w:p>
@@ -4412,7 +4491,7 @@
         <w:pStyle w:val="Heading3"/>
       </w:pPr>
       <w:bookmarkStart w:id="16" w:name="_Toc434406131"/>
-      <w:bookmarkStart w:id="17" w:name="_Toc435551748"/>
+      <w:bookmarkStart w:id="17" w:name="_Toc435572685"/>
       <w:r>
         <w:t>M/M/C Provisioning</w:t>
       </w:r>
@@ -4438,6 +4517,54 @@
     <w:p>
       <w:pPr>
         <w:pStyle w:val="NoSpacing"/>
+        <w:rPr>
+          <w:b/>
+        </w:rPr>
+      </w:pPr>
+      <w:r>
+        <w:rPr>
+          <w:b/>
+          <w:position w:val="-38"/>
+        </w:rPr>
+        <w:object w:dxaOrig="2960" w:dyaOrig="920">
+          <v:shape id="_x0000_i1059" type="#_x0000_t75" style="width:148.05pt;height:46.05pt" o:ole="">
+            <v:imagedata r:id="rId66" o:title=""/>
+          </v:shape>
+          <o:OLEObject Type="Embed" ProgID="Equation.DSMT4" ShapeID="_x0000_i1059" DrawAspect="Content" ObjectID="_1509315539" r:id="rId67"/>
+        </w:object>
+      </w:r>
+    </w:p>
+    <w:p>
+      <w:pPr>
+        <w:pStyle w:val="NoSpacing"/>
+        <w:rPr>
+          <w:b/>
+        </w:rPr>
+      </w:pPr>
+      <w:r>
+        <w:rPr>
+          <w:b/>
+          <w:position w:val="-74"/>
+        </w:rPr>
+        <w:object w:dxaOrig="2720" w:dyaOrig="1600">
+          <v:shape id="_x0000_i1060" type="#_x0000_t75" style="width:135.95pt;height:80.05pt" o:ole="">
+            <v:imagedata r:id="rId68" o:title=""/>
+          </v:shape>
+          <o:OLEObject Type="Embed" ProgID="Equation.DSMT4" ShapeID="_x0000_i1060" DrawAspect="Content" ObjectID="_1509315540" r:id="rId69"/>
+        </w:object>
+      </w:r>
+    </w:p>
+    <w:p>
+      <w:pPr>
+        <w:pStyle w:val="NoSpacing"/>
+        <w:rPr>
+          <w:b/>
+        </w:rPr>
+      </w:pPr>
+    </w:p>
+    <w:p>
+      <w:pPr>
+        <w:pStyle w:val="NoSpacing"/>
       </w:pPr>
       <w:r>
         <w:rPr>
@@ -4479,9 +4606,9 @@
         </w:rPr>
         <w:object w:dxaOrig="3019" w:dyaOrig="780">
           <v:shape id="_x0000_i1057" type="#_x0000_t75" style="width:151.05pt;height:39pt" o:ole="">
-            <v:imagedata r:id="rId66" o:title=""/>
+            <v:imagedata r:id="rId70" o:title=""/>
           </v:shape>
-          <o:OLEObject Type="Embed" ProgID="Equation.DSMT4" ShapeID="_x0000_i1057" DrawAspect="Content" ObjectID="_1509294593" r:id="rId67"/>
+          <o:OLEObject Type="Embed" ProgID="Equation.DSMT4" ShapeID="_x0000_i1057" DrawAspect="Content" ObjectID="_1509315541" r:id="rId71"/>
         </w:object>
       </w:r>
     </w:p>
@@ -4526,13 +4653,7 @@
         <w:rPr>
           <w:b/>
         </w:rPr>
-        <w:t>W</w:t>
-      </w:r>
-      <w:r>
-        <w:rPr>
-          <w:b/>
-        </w:rPr>
-        <w:t>aiting time in queue</w:t>
+        <w:t>Waiting time in queue</w:t>
       </w:r>
       <w:r>
         <w:t xml:space="preserve"> </w:t>
@@ -4563,9 +4684,9 @@
         </w:rPr>
         <w:object w:dxaOrig="2180" w:dyaOrig="720">
           <v:shape id="_x0000_i1054" type="#_x0000_t75" style="width:109pt;height:36pt" o:ole="">
-            <v:imagedata r:id="rId68" o:title=""/>
+            <v:imagedata r:id="rId72" o:title=""/>
           </v:shape>
-          <o:OLEObject Type="Embed" ProgID="Equation.DSMT4" ShapeID="_x0000_i1054" DrawAspect="Content" ObjectID="_1509294594" r:id="rId69"/>
+          <o:OLEObject Type="Embed" ProgID="Equation.DSMT4" ShapeID="_x0000_i1054" DrawAspect="Content" ObjectID="_1509315542" r:id="rId73"/>
         </w:object>
       </w:r>
     </w:p>
@@ -4582,9 +4703,9 @@
         </w:rPr>
         <w:object w:dxaOrig="1960" w:dyaOrig="660">
           <v:shape id="_x0000_i1056" type="#_x0000_t75" style="width:97.95pt;height:33pt" o:ole="">
-            <v:imagedata r:id="rId70" o:title=""/>
+            <v:imagedata r:id="rId74" o:title=""/>
           </v:shape>
-          <o:OLEObject Type="Embed" ProgID="Equation.DSMT4" ShapeID="_x0000_i1056" DrawAspect="Content" ObjectID="_1509294595" r:id="rId71"/>
+          <o:OLEObject Type="Embed" ProgID="Equation.DSMT4" ShapeID="_x0000_i1056" DrawAspect="Content" ObjectID="_1509315543" r:id="rId75"/>
         </w:object>
       </w:r>
     </w:p>
@@ -4604,9 +4725,9 @@
         </w:rPr>
         <w:object w:dxaOrig="3080" w:dyaOrig="840">
           <v:shape id="_x0000_i1055" type="#_x0000_t75" style="width:154.05pt;height:42.05pt" o:ole="">
-            <v:imagedata r:id="rId72" o:title=""/>
+            <v:imagedata r:id="rId76" o:title=""/>
           </v:shape>
-          <o:OLEObject Type="Embed" ProgID="Equation.DSMT4" ShapeID="_x0000_i1055" DrawAspect="Content" ObjectID="_1509294596" r:id="rId73"/>
+          <o:OLEObject Type="Embed" ProgID="Equation.DSMT4" ShapeID="_x0000_i1055" DrawAspect="Content" ObjectID="_1509315544" r:id="rId77"/>
         </w:object>
       </w:r>
     </w:p>
@@ -4639,9 +4760,9 @@
         </w:rPr>
         <w:object w:dxaOrig="2860" w:dyaOrig="1240">
           <v:shape id="_x0000_i1046" type="#_x0000_t75" style="width:143pt;height:62.2pt" o:ole="">
-            <v:imagedata r:id="rId74" o:title=""/>
+            <v:imagedata r:id="rId78" o:title=""/>
           </v:shape>
-          <o:OLEObject Type="Embed" ProgID="Equation.DSMT4" ShapeID="_x0000_i1046" DrawAspect="Content" ObjectID="_1509294597" r:id="rId75"/>
+          <o:OLEObject Type="Embed" ProgID="Equation.DSMT4" ShapeID="_x0000_i1046" DrawAspect="Content" ObjectID="_1509315545" r:id="rId79"/>
         </w:object>
       </w:r>
     </w:p>
@@ -4691,32 +4812,164 @@
     </w:p>
     <w:p>
       <w:pPr>
+        <w:pStyle w:val="Heading1"/>
+      </w:pPr>
+      <w:bookmarkStart w:id="18" w:name="_Toc435572686"/>
+      <w:r>
+        <w:t>Jackson Networks</w:t>
+      </w:r>
+      <w:bookmarkEnd w:id="18"/>
+    </w:p>
+    <w:p>
+      <w:pPr>
+        <w:pStyle w:val="NoSpacing"/>
+      </w:pPr>
+    </w:p>
+    <w:p>
+      <w:pPr>
+        <w:pStyle w:val="NoSpacing"/>
+      </w:pPr>
+      <w:proofErr w:type="gramStart"/>
+      <w:r>
+        <w:t>P(</w:t>
+      </w:r>
+      <w:proofErr w:type="gramEnd"/>
+      <w:r>
+        <w:t>N</w:t>
+      </w:r>
+      <w:r>
+        <w:rPr>
+          <w:vertAlign w:val="subscript"/>
+        </w:rPr>
+        <w:t>1</w:t>
+      </w:r>
+      <w:r>
+        <w:t xml:space="preserve"> = n</w:t>
+      </w:r>
+      <w:r>
+        <w:rPr>
+          <w:vertAlign w:val="subscript"/>
+        </w:rPr>
+        <w:t>1</w:t>
+      </w:r>
+      <w:r>
+        <w:t xml:space="preserve">) = </w:t>
+      </w:r>
+    </w:p>
+    <w:p>
+      <w:pPr>
+        <w:pStyle w:val="NoSpacing"/>
+      </w:pPr>
+      <w:r>
+        <w:rPr>
+          <w:position w:val="-14"/>
+        </w:rPr>
+        <w:object w:dxaOrig="3960" w:dyaOrig="400">
+          <v:shape id="_x0000_i1061" type="#_x0000_t75" style="width:198.15pt;height:19.9pt" o:ole="">
+            <v:imagedata r:id="rId80" o:title=""/>
+          </v:shape>
+          <o:OLEObject Type="Embed" ProgID="Equation.DSMT4" ShapeID="_x0000_i1061" DrawAspect="Content" ObjectID="_1509315546" r:id="rId81"/>
+        </w:object>
+      </w:r>
+    </w:p>
+    <w:p>
+      <w:pPr>
+        <w:pStyle w:val="NoSpacing"/>
+      </w:pPr>
+    </w:p>
+    <w:p>
+      <w:pPr>
+        <w:pStyle w:val="NoSpacing"/>
+      </w:pPr>
+      <w:proofErr w:type="gramStart"/>
+      <w:r>
+        <w:t>π</w:t>
+      </w:r>
+      <w:r>
+        <w:rPr>
+          <w:b/>
+          <w:vertAlign w:val="subscript"/>
+        </w:rPr>
+        <w:t>n</w:t>
+      </w:r>
+      <w:proofErr w:type="gramEnd"/>
+      <w:r>
+        <w:rPr>
+          <w:b/>
+          <w:vertAlign w:val="subscript"/>
+        </w:rPr>
+        <w:t>~</w:t>
+      </w:r>
+      <w:r>
+        <w:t xml:space="preserve"> = P</w:t>
+      </w:r>
+      <w:r>
+        <w:t>(state of system n~)</w:t>
+      </w:r>
+      <w:r>
+        <w:rPr>
+          <w:position w:val="-28"/>
+        </w:rPr>
+        <w:object w:dxaOrig="680" w:dyaOrig="680">
+          <v:shape id="_x0000_i1062" type="#_x0000_t75" style="width:34pt;height:34pt" o:ole="">
+            <v:imagedata r:id="rId82" o:title=""/>
+          </v:shape>
+          <o:OLEObject Type="Embed" ProgID="Equation.DSMT4" ShapeID="_x0000_i1062" DrawAspect="Content" ObjectID="_1509315547" r:id="rId83"/>
+        </w:object>
+      </w:r>
+      <w:r>
+        <w:t xml:space="preserve">P(n jobs at node </w:t>
+      </w:r>
+      <w:proofErr w:type="spellStart"/>
+      <w:r>
+        <w:t>i</w:t>
+      </w:r>
+      <w:proofErr w:type="spellEnd"/>
+      <w:r>
+        <w:t>)</w:t>
+      </w:r>
+    </w:p>
+    <w:p>
+      <w:pPr>
+        <w:pStyle w:val="NoSpacing"/>
+      </w:pPr>
+      <w:r>
+        <w:tab/>
+      </w:r>
+      <w:r>
+        <w:tab/>
+      </w:r>
+      <w:r>
+        <w:tab/>
+      </w:r>
+      <w:r>
+        <w:rPr>
+          <w:position w:val="-28"/>
+        </w:rPr>
+        <w:object w:dxaOrig="1579" w:dyaOrig="680">
+          <v:shape id="_x0000_i1063" type="#_x0000_t75" style="width:79.05pt;height:34pt" o:ole="">
+            <v:imagedata r:id="rId84" o:title=""/>
+          </v:shape>
+          <o:OLEObject Type="Embed" ProgID="Equation.DSMT4" ShapeID="_x0000_i1063" DrawAspect="Content" ObjectID="_1509315548" r:id="rId85"/>
+        </w:object>
+      </w:r>
+    </w:p>
+    <w:p>
+      <w:pPr>
         <w:pStyle w:val="Heading2"/>
       </w:pPr>
-      <w:bookmarkStart w:id="18" w:name="_Toc435551749"/>
+      <w:bookmarkStart w:id="19" w:name="_Toc435572687"/>
       <w:r>
         <w:t>Traffic Equations</w:t>
       </w:r>
-      <w:bookmarkEnd w:id="18"/>
-    </w:p>
-    <w:p>
-      <w:pPr>
-        <w:pStyle w:val="NoSpacing"/>
-      </w:pPr>
-      <w:r>
-        <w:t xml:space="preserve">For each node, what is the </w:t>
-      </w:r>
-      <w:r>
-        <w:t xml:space="preserve">number </w:t>
-      </w:r>
-      <w:r>
-        <w:t xml:space="preserve">of </w:t>
-      </w:r>
-      <w:r>
-        <w:t>jobs</w:t>
-      </w:r>
-      <w:r>
-        <w:t xml:space="preserve"> entering?</w:t>
+      <w:bookmarkEnd w:id="19"/>
+    </w:p>
+    <w:p>
+      <w:pPr>
+        <w:pStyle w:val="NoSpacing"/>
+      </w:pPr>
+      <w:r>
+        <w:t>For each node, what is the number of jobs entering?</w:t>
       </w:r>
     </w:p>
     <w:p>
@@ -4741,10 +4994,7 @@
       </w:r>
       <w:proofErr w:type="spellStart"/>
       <w:r>
-        <w:t>Σ</w:t>
-      </w:r>
-      <w:r>
-        <w:t>P</w:t>
+        <w:t>ΣP</w:t>
       </w:r>
       <w:r>
         <w:rPr>
@@ -4797,29 +5047,14 @@
     </w:p>
     <w:p>
       <w:pPr>
+        <w:pStyle w:val="NoSpacing"/>
+      </w:pPr>
+    </w:p>
+    <w:p>
+      <w:pPr>
         <w:pStyle w:val="Heading1"/>
       </w:pPr>
-      <w:bookmarkStart w:id="19" w:name="_Toc435551750"/>
-      <w:r>
-        <w:t>Jackson Networks</w:t>
-      </w:r>
-      <w:bookmarkEnd w:id="19"/>
-    </w:p>
-    <w:p>
-      <w:pPr>
-        <w:pStyle w:val="NoSpacing"/>
-      </w:pPr>
-      <w:proofErr w:type="gramStart"/>
-      <w:r>
-        <w:t>hi</w:t>
-      </w:r>
-      <w:proofErr w:type="gramEnd"/>
-    </w:p>
-    <w:p>
-      <w:pPr>
-        <w:pStyle w:val="Heading1"/>
-      </w:pPr>
-      <w:bookmarkStart w:id="20" w:name="_Toc435551751"/>
+      <w:bookmarkStart w:id="20" w:name="_Toc435572688"/>
       <w:r>
         <w:t>Questions</w:t>
       </w:r>
@@ -5334,6 +5569,92 @@
     </w:lvl>
   </w:abstractNum>
   <w:abstractNum w:abstractNumId="4" w15:restartNumberingAfterBreak="0">
+    <w:nsid w:val="2C381443"/>
+    <w:multiLevelType w:val="hybridMultilevel"/>
+    <w:tmpl w:val="FBEE82B4"/>
+    <w:lvl w:ilvl="0" w:tplc="1009000F">
+      <w:start w:val="1"/>
+      <w:numFmt w:val="decimal"/>
+      <w:lvlText w:val="%1."/>
+      <w:lvlJc w:val="left"/>
+      <w:pPr>
+        <w:ind w:left="720" w:hanging="360"/>
+      </w:pPr>
+    </w:lvl>
+    <w:lvl w:ilvl="1" w:tplc="10090019" w:tentative="1">
+      <w:start w:val="1"/>
+      <w:numFmt w:val="lowerLetter"/>
+      <w:lvlText w:val="%2."/>
+      <w:lvlJc w:val="left"/>
+      <w:pPr>
+        <w:ind w:left="1440" w:hanging="360"/>
+      </w:pPr>
+    </w:lvl>
+    <w:lvl w:ilvl="2" w:tplc="1009001B" w:tentative="1">
+      <w:start w:val="1"/>
+      <w:numFmt w:val="lowerRoman"/>
+      <w:lvlText w:val="%3."/>
+      <w:lvlJc w:val="right"/>
+      <w:pPr>
+        <w:ind w:left="2160" w:hanging="180"/>
+      </w:pPr>
+    </w:lvl>
+    <w:lvl w:ilvl="3" w:tplc="1009000F" w:tentative="1">
+      <w:start w:val="1"/>
+      <w:numFmt w:val="decimal"/>
+      <w:lvlText w:val="%4."/>
+      <w:lvlJc w:val="left"/>
+      <w:pPr>
+        <w:ind w:left="2880" w:hanging="360"/>
+      </w:pPr>
+    </w:lvl>
+    <w:lvl w:ilvl="4" w:tplc="10090019" w:tentative="1">
+      <w:start w:val="1"/>
+      <w:numFmt w:val="lowerLetter"/>
+      <w:lvlText w:val="%5."/>
+      <w:lvlJc w:val="left"/>
+      <w:pPr>
+        <w:ind w:left="3600" w:hanging="360"/>
+      </w:pPr>
+    </w:lvl>
+    <w:lvl w:ilvl="5" w:tplc="1009001B" w:tentative="1">
+      <w:start w:val="1"/>
+      <w:numFmt w:val="lowerRoman"/>
+      <w:lvlText w:val="%6."/>
+      <w:lvlJc w:val="right"/>
+      <w:pPr>
+        <w:ind w:left="4320" w:hanging="180"/>
+      </w:pPr>
+    </w:lvl>
+    <w:lvl w:ilvl="6" w:tplc="1009000F" w:tentative="1">
+      <w:start w:val="1"/>
+      <w:numFmt w:val="decimal"/>
+      <w:lvlText w:val="%7."/>
+      <w:lvlJc w:val="left"/>
+      <w:pPr>
+        <w:ind w:left="5040" w:hanging="360"/>
+      </w:pPr>
+    </w:lvl>
+    <w:lvl w:ilvl="7" w:tplc="10090019" w:tentative="1">
+      <w:start w:val="1"/>
+      <w:numFmt w:val="lowerLetter"/>
+      <w:lvlText w:val="%8."/>
+      <w:lvlJc w:val="left"/>
+      <w:pPr>
+        <w:ind w:left="5760" w:hanging="360"/>
+      </w:pPr>
+    </w:lvl>
+    <w:lvl w:ilvl="8" w:tplc="1009001B" w:tentative="1">
+      <w:start w:val="1"/>
+      <w:numFmt w:val="lowerRoman"/>
+      <w:lvlText w:val="%9."/>
+      <w:lvlJc w:val="right"/>
+      <w:pPr>
+        <w:ind w:left="6480" w:hanging="180"/>
+      </w:pPr>
+    </w:lvl>
+  </w:abstractNum>
+  <w:abstractNum w:abstractNumId="5" w15:restartNumberingAfterBreak="0">
     <w:nsid w:val="3B5869C3"/>
     <w:multiLevelType w:val="hybridMultilevel"/>
     <w:tmpl w:val="56463D48"/>
@@ -5446,7 +5767,7 @@
       </w:rPr>
     </w:lvl>
   </w:abstractNum>
-  <w:abstractNum w:abstractNumId="5" w15:restartNumberingAfterBreak="0">
+  <w:abstractNum w:abstractNumId="6" w15:restartNumberingAfterBreak="0">
     <w:nsid w:val="3C8F74C1"/>
     <w:multiLevelType w:val="hybridMultilevel"/>
     <w:tmpl w:val="C24E9F2E"/>
@@ -5559,7 +5880,7 @@
       </w:rPr>
     </w:lvl>
   </w:abstractNum>
-  <w:abstractNum w:abstractNumId="6" w15:restartNumberingAfterBreak="0">
+  <w:abstractNum w:abstractNumId="7" w15:restartNumberingAfterBreak="0">
     <w:nsid w:val="4A3E7323"/>
     <w:multiLevelType w:val="hybridMultilevel"/>
     <w:tmpl w:val="9364F722"/>
@@ -5672,7 +5993,120 @@
       </w:rPr>
     </w:lvl>
   </w:abstractNum>
-  <w:abstractNum w:abstractNumId="7" w15:restartNumberingAfterBreak="0">
+  <w:abstractNum w:abstractNumId="8" w15:restartNumberingAfterBreak="0">
+    <w:nsid w:val="505B0591"/>
+    <w:multiLevelType w:val="hybridMultilevel"/>
+    <w:tmpl w:val="8D742776"/>
+    <w:lvl w:ilvl="0" w:tplc="10090001">
+      <w:start w:val="1"/>
+      <w:numFmt w:val="bullet"/>
+      <w:lvlText w:val=""/>
+      <w:lvlJc w:val="left"/>
+      <w:pPr>
+        <w:ind w:left="720" w:hanging="360"/>
+      </w:pPr>
+      <w:rPr>
+        <w:rFonts w:ascii="Symbol" w:hAnsi="Symbol" w:hint="default"/>
+      </w:rPr>
+    </w:lvl>
+    <w:lvl w:ilvl="1" w:tplc="10090003" w:tentative="1">
+      <w:start w:val="1"/>
+      <w:numFmt w:val="bullet"/>
+      <w:lvlText w:val="o"/>
+      <w:lvlJc w:val="left"/>
+      <w:pPr>
+        <w:ind w:left="1440" w:hanging="360"/>
+      </w:pPr>
+      <w:rPr>
+        <w:rFonts w:ascii="Courier New" w:hAnsi="Courier New" w:cs="Courier New" w:hint="default"/>
+      </w:rPr>
+    </w:lvl>
+    <w:lvl w:ilvl="2" w:tplc="10090005" w:tentative="1">
+      <w:start w:val="1"/>
+      <w:numFmt w:val="bullet"/>
+      <w:lvlText w:val=""/>
+      <w:lvlJc w:val="left"/>
+      <w:pPr>
+        <w:ind w:left="2160" w:hanging="360"/>
+      </w:pPr>
+      <w:rPr>
+        <w:rFonts w:ascii="Wingdings" w:hAnsi="Wingdings" w:hint="default"/>
+      </w:rPr>
+    </w:lvl>
+    <w:lvl w:ilvl="3" w:tplc="10090001" w:tentative="1">
+      <w:start w:val="1"/>
+      <w:numFmt w:val="bullet"/>
+      <w:lvlText w:val=""/>
+      <w:lvlJc w:val="left"/>
+      <w:pPr>
+        <w:ind w:left="2880" w:hanging="360"/>
+      </w:pPr>
+      <w:rPr>
+        <w:rFonts w:ascii="Symbol" w:hAnsi="Symbol" w:hint="default"/>
+      </w:rPr>
+    </w:lvl>
+    <w:lvl w:ilvl="4" w:tplc="10090003" w:tentative="1">
+      <w:start w:val="1"/>
+      <w:numFmt w:val="bullet"/>
+      <w:lvlText w:val="o"/>
+      <w:lvlJc w:val="left"/>
+      <w:pPr>
+        <w:ind w:left="3600" w:hanging="360"/>
+      </w:pPr>
+      <w:rPr>
+        <w:rFonts w:ascii="Courier New" w:hAnsi="Courier New" w:cs="Courier New" w:hint="default"/>
+      </w:rPr>
+    </w:lvl>
+    <w:lvl w:ilvl="5" w:tplc="10090005" w:tentative="1">
+      <w:start w:val="1"/>
+      <w:numFmt w:val="bullet"/>
+      <w:lvlText w:val=""/>
+      <w:lvlJc w:val="left"/>
+      <w:pPr>
+        <w:ind w:left="4320" w:hanging="360"/>
+      </w:pPr>
+      <w:rPr>
+        <w:rFonts w:ascii="Wingdings" w:hAnsi="Wingdings" w:hint="default"/>
+      </w:rPr>
+    </w:lvl>
+    <w:lvl w:ilvl="6" w:tplc="10090001" w:tentative="1">
+      <w:start w:val="1"/>
+      <w:numFmt w:val="bullet"/>
+      <w:lvlText w:val=""/>
+      <w:lvlJc w:val="left"/>
+      <w:pPr>
+        <w:ind w:left="5040" w:hanging="360"/>
+      </w:pPr>
+      <w:rPr>
+        <w:rFonts w:ascii="Symbol" w:hAnsi="Symbol" w:hint="default"/>
+      </w:rPr>
+    </w:lvl>
+    <w:lvl w:ilvl="7" w:tplc="10090003" w:tentative="1">
+      <w:start w:val="1"/>
+      <w:numFmt w:val="bullet"/>
+      <w:lvlText w:val="o"/>
+      <w:lvlJc w:val="left"/>
+      <w:pPr>
+        <w:ind w:left="5760" w:hanging="360"/>
+      </w:pPr>
+      <w:rPr>
+        <w:rFonts w:ascii="Courier New" w:hAnsi="Courier New" w:cs="Courier New" w:hint="default"/>
+      </w:rPr>
+    </w:lvl>
+    <w:lvl w:ilvl="8" w:tplc="10090005" w:tentative="1">
+      <w:start w:val="1"/>
+      <w:numFmt w:val="bullet"/>
+      <w:lvlText w:val=""/>
+      <w:lvlJc w:val="left"/>
+      <w:pPr>
+        <w:ind w:left="6480" w:hanging="360"/>
+      </w:pPr>
+      <w:rPr>
+        <w:rFonts w:ascii="Wingdings" w:hAnsi="Wingdings" w:hint="default"/>
+      </w:rPr>
+    </w:lvl>
+  </w:abstractNum>
+  <w:abstractNum w:abstractNumId="9" w15:restartNumberingAfterBreak="0">
     <w:nsid w:val="770E1330"/>
     <w:multiLevelType w:val="hybridMultilevel"/>
     <w:tmpl w:val="B4442414"/>
@@ -5785,7 +6219,7 @@
       </w:rPr>
     </w:lvl>
   </w:abstractNum>
-  <w:abstractNum w:abstractNumId="8" w15:restartNumberingAfterBreak="0">
+  <w:abstractNum w:abstractNumId="10" w15:restartNumberingAfterBreak="0">
     <w:nsid w:val="7C575BC7"/>
     <w:multiLevelType w:val="hybridMultilevel"/>
     <w:tmpl w:val="4A70FE70"/>
@@ -5899,22 +6333,22 @@
     </w:lvl>
   </w:abstractNum>
   <w:num w:numId="1">
-    <w:abstractNumId w:val="6"/>
+    <w:abstractNumId w:val="7"/>
   </w:num>
   <w:num w:numId="2">
     <w:abstractNumId w:val="2"/>
   </w:num>
   <w:num w:numId="3">
-    <w:abstractNumId w:val="7"/>
+    <w:abstractNumId w:val="9"/>
   </w:num>
   <w:num w:numId="4">
-    <w:abstractNumId w:val="4"/>
+    <w:abstractNumId w:val="5"/>
   </w:num>
   <w:num w:numId="5">
-    <w:abstractNumId w:val="5"/>
+    <w:abstractNumId w:val="6"/>
   </w:num>
   <w:num w:numId="6">
-    <w:abstractNumId w:val="8"/>
+    <w:abstractNumId w:val="10"/>
   </w:num>
   <w:num w:numId="7">
     <w:abstractNumId w:val="1"/>
@@ -5924,6 +6358,12 @@
   </w:num>
   <w:num w:numId="9">
     <w:abstractNumId w:val="0"/>
+  </w:num>
+  <w:num w:numId="10">
+    <w:abstractNumId w:val="8"/>
+  </w:num>
+  <w:num w:numId="11">
+    <w:abstractNumId w:val="4"/>
   </w:num>
 </w:numbering>
 </file>
@@ -6387,6 +6827,28 @@
       <w:szCs w:val="24"/>
     </w:rPr>
   </w:style>
+  <w:style w:type="paragraph" w:styleId="Heading4">
+    <w:name w:val="heading 4"/>
+    <w:basedOn w:val="Normal"/>
+    <w:next w:val="Normal"/>
+    <w:link w:val="Heading4Char"/>
+    <w:uiPriority w:val="9"/>
+    <w:unhideWhenUsed/>
+    <w:qFormat/>
+    <w:rsid w:val="00147D13"/>
+    <w:pPr>
+      <w:keepNext/>
+      <w:keepLines/>
+      <w:spacing w:before="40" w:after="0"/>
+      <w:outlineLvl w:val="3"/>
+    </w:pPr>
+    <w:rPr>
+      <w:rFonts w:asciiTheme="majorHAnsi" w:eastAsiaTheme="majorEastAsia" w:hAnsiTheme="majorHAnsi" w:cstheme="majorBidi"/>
+      <w:i/>
+      <w:iCs/>
+      <w:color w:val="2E74B5" w:themeColor="accent1" w:themeShade="BF"/>
+    </w:rPr>
+  </w:style>
   <w:style w:type="character" w:default="1" w:styleId="DefaultParagraphFont">
     <w:name w:val="Default Paragraph Font"/>
     <w:uiPriority w:val="1"/>
@@ -6567,6 +7029,19 @@
     <w:rsid w:val="00A70019"/>
     <w:rPr>
       <w:color w:val="808080"/>
+    </w:rPr>
+  </w:style>
+  <w:style w:type="character" w:customStyle="1" w:styleId="Heading4Char">
+    <w:name w:val="Heading 4 Char"/>
+    <w:basedOn w:val="DefaultParagraphFont"/>
+    <w:link w:val="Heading4"/>
+    <w:uiPriority w:val="9"/>
+    <w:rsid w:val="00147D13"/>
+    <w:rPr>
+      <w:rFonts w:asciiTheme="majorHAnsi" w:eastAsiaTheme="majorEastAsia" w:hAnsiTheme="majorHAnsi" w:cstheme="majorBidi"/>
+      <w:i/>
+      <w:iCs/>
+      <w:color w:val="2E74B5" w:themeColor="accent1" w:themeShade="BF"/>
     </w:rPr>
   </w:style>
 </w:styles>
@@ -6838,7 +7313,7 @@
 </file>
 
 <file path=customXml/itemProps1.xml><?xml version="1.0" encoding="utf-8"?>
-<ds:datastoreItem xmlns:ds="http://schemas.openxmlformats.org/officeDocument/2006/customXml" ds:itemID="{4BA73834-1EED-4CAC-9C27-2D1E568599AB}">
+<ds:datastoreItem xmlns:ds="http://schemas.openxmlformats.org/officeDocument/2006/customXml" ds:itemID="{C728AC22-3115-4DAA-920C-E13C2FE8EAF2}">
   <ds:schemaRefs>
     <ds:schemaRef ds:uri="http://schemas.openxmlformats.org/officeDocument/2006/bibliography"/>
   </ds:schemaRefs>

</xml_diff>

<commit_message>
wut is sqrt(staffing rule)?
</commit_message>
<xml_diff>
--- a/SFWR ENG 4E03.docx
+++ b/SFWR ENG 4E03.docx
@@ -62,7 +62,12 @@
         <w:t> will not be covered in this summary</w:t>
       </w:r>
       <w:r>
-        <w:t>. To find a unit CTRL-F “[&lt;unit&gt;]”, e.g. for Number of jobs in system, CTRL-F “[N]”</w:t>
+        <w:t>. To find a unit CTRL-F “[&lt;unit&gt;]”, e.g. for Number of jobs in system, C</w:t>
+      </w:r>
+      <w:bookmarkStart w:id="0" w:name="_GoBack"/>
+      <w:bookmarkEnd w:id="0"/>
+      <w:r>
+        <w:t>TRL-F “[N]”</w:t>
       </w:r>
       <w:r>
         <w:br/>
@@ -120,130 +125,13 @@
           <w:r>
             <w:fldChar w:fldCharType="separate"/>
           </w:r>
-          <w:bookmarkStart w:id="0" w:name="_GoBack"/>
-          <w:bookmarkEnd w:id="0"/>
-          <w:r>
-            <w:rPr>
-              <w:rStyle w:val="Hyperlink"/>
-              <w:noProof/>
-            </w:rPr>
-            <w:fldChar w:fldCharType="begin"/>
-          </w:r>
-          <w:r>
-            <w:rPr>
-              <w:rStyle w:val="Hyperlink"/>
-              <w:noProof/>
-            </w:rPr>
-            <w:instrText xml:space="preserve"> </w:instrText>
-          </w:r>
-          <w:r>
-            <w:rPr>
-              <w:noProof/>
-            </w:rPr>
-            <w:instrText>HYPERLINK \l "_Toc438047491"</w:instrText>
-          </w:r>
-          <w:r>
-            <w:rPr>
-              <w:rStyle w:val="Hyperlink"/>
-              <w:noProof/>
-            </w:rPr>
-            <w:instrText xml:space="preserve"> </w:instrText>
-          </w:r>
-          <w:r>
-            <w:rPr>
-              <w:rStyle w:val="Hyperlink"/>
-              <w:noProof/>
-            </w:rPr>
-          </w:r>
-          <w:r>
-            <w:rPr>
-              <w:rStyle w:val="Hyperlink"/>
-              <w:noProof/>
-            </w:rPr>
-            <w:fldChar w:fldCharType="separate"/>
-          </w:r>
-          <w:r>
-            <w:rPr>
-              <w:rStyle w:val="Hyperlink"/>
-              <w:noProof/>
-            </w:rPr>
-            <w:t>Statistics</w:t>
-          </w:r>
-          <w:r>
-            <w:rPr>
-              <w:noProof/>
-              <w:webHidden/>
-            </w:rPr>
-            <w:tab/>
-          </w:r>
-          <w:r>
-            <w:rPr>
-              <w:noProof/>
-              <w:webHidden/>
-            </w:rPr>
-            <w:fldChar w:fldCharType="begin"/>
-          </w:r>
-          <w:r>
-            <w:rPr>
-              <w:noProof/>
-              <w:webHidden/>
-            </w:rPr>
-            <w:instrText xml:space="preserve"> PAGEREF _Toc438047491 \h </w:instrText>
-          </w:r>
-          <w:r>
-            <w:rPr>
-              <w:noProof/>
-              <w:webHidden/>
-            </w:rPr>
-          </w:r>
-          <w:r>
-            <w:rPr>
-              <w:noProof/>
-              <w:webHidden/>
-            </w:rPr>
-            <w:fldChar w:fldCharType="separate"/>
-          </w:r>
-          <w:r>
-            <w:rPr>
-              <w:noProof/>
-              <w:webHidden/>
-            </w:rPr>
-            <w:t>2</w:t>
-          </w:r>
-          <w:r>
-            <w:rPr>
-              <w:noProof/>
-              <w:webHidden/>
-            </w:rPr>
-            <w:fldChar w:fldCharType="end"/>
-          </w:r>
-          <w:r>
-            <w:rPr>
-              <w:rStyle w:val="Hyperlink"/>
-              <w:noProof/>
-            </w:rPr>
-            <w:fldChar w:fldCharType="end"/>
-          </w:r>
-        </w:p>
-        <w:p>
-          <w:pPr>
-            <w:pStyle w:val="TOC2"/>
-            <w:tabs>
-              <w:tab w:val="right" w:leader="dot" w:pos="9350"/>
-            </w:tabs>
-            <w:rPr>
-              <w:rFonts w:eastAsiaTheme="minorEastAsia"/>
-              <w:noProof/>
-              <w:lang w:eastAsia="en-CA"/>
-            </w:rPr>
-          </w:pPr>
-          <w:hyperlink w:anchor="_Toc438047492" w:history="1">
+          <w:hyperlink w:anchor="_Toc438059632" w:history="1">
             <w:r>
               <w:rPr>
                 <w:rStyle w:val="Hyperlink"/>
                 <w:noProof/>
               </w:rPr>
-              <w:t>Variance</w:t>
+              <w:t>Statistics</w:t>
             </w:r>
             <w:r>
               <w:rPr>
@@ -264,7 +152,7 @@
                 <w:noProof/>
                 <w:webHidden/>
               </w:rPr>
-              <w:instrText xml:space="preserve"> PAGEREF _Toc438047492 \h </w:instrText>
+              <w:instrText xml:space="preserve"> PAGEREF _Toc438059632 \h </w:instrText>
             </w:r>
             <w:r>
               <w:rPr>
@@ -307,13 +195,13 @@
               <w:lang w:eastAsia="en-CA"/>
             </w:rPr>
           </w:pPr>
-          <w:hyperlink w:anchor="_Toc438047493" w:history="1">
+          <w:hyperlink w:anchor="_Toc438059633" w:history="1">
             <w:r>
               <w:rPr>
                 <w:rStyle w:val="Hyperlink"/>
                 <w:noProof/>
               </w:rPr>
-              <w:t>Exponential</w:t>
+              <w:t>Variance</w:t>
             </w:r>
             <w:r>
               <w:rPr>
@@ -334,7 +222,7 @@
                 <w:noProof/>
                 <w:webHidden/>
               </w:rPr>
-              <w:instrText xml:space="preserve"> PAGEREF _Toc438047493 \h </w:instrText>
+              <w:instrText xml:space="preserve"> PAGEREF _Toc438059633 \h </w:instrText>
             </w:r>
             <w:r>
               <w:rPr>
@@ -354,7 +242,7 @@
                 <w:noProof/>
                 <w:webHidden/>
               </w:rPr>
-              <w:t>3</w:t>
+              <w:t>2</w:t>
             </w:r>
             <w:r>
               <w:rPr>
@@ -377,13 +265,13 @@
               <w:lang w:eastAsia="en-CA"/>
             </w:rPr>
           </w:pPr>
-          <w:hyperlink w:anchor="_Toc438047494" w:history="1">
+          <w:hyperlink w:anchor="_Toc438059634" w:history="1">
             <w:r>
               <w:rPr>
                 <w:rStyle w:val="Hyperlink"/>
                 <w:noProof/>
               </w:rPr>
-              <w:t>Uniform</w:t>
+              <w:t>Exponential</w:t>
             </w:r>
             <w:r>
               <w:rPr>
@@ -404,7 +292,7 @@
                 <w:noProof/>
                 <w:webHidden/>
               </w:rPr>
-              <w:instrText xml:space="preserve"> PAGEREF _Toc438047494 \h </w:instrText>
+              <w:instrText xml:space="preserve"> PAGEREF _Toc438059634 \h </w:instrText>
             </w:r>
             <w:r>
               <w:rPr>
@@ -447,12 +335,82 @@
               <w:lang w:eastAsia="en-CA"/>
             </w:rPr>
           </w:pPr>
-          <w:hyperlink w:anchor="_Toc438047495" w:history="1">
+          <w:hyperlink w:anchor="_Toc438059635" w:history="1">
             <w:r>
               <w:rPr>
                 <w:rStyle w:val="Hyperlink"/>
                 <w:noProof/>
               </w:rPr>
+              <w:t>Uniform</w:t>
+            </w:r>
+            <w:r>
+              <w:rPr>
+                <w:noProof/>
+                <w:webHidden/>
+              </w:rPr>
+              <w:tab/>
+            </w:r>
+            <w:r>
+              <w:rPr>
+                <w:noProof/>
+                <w:webHidden/>
+              </w:rPr>
+              <w:fldChar w:fldCharType="begin"/>
+            </w:r>
+            <w:r>
+              <w:rPr>
+                <w:noProof/>
+                <w:webHidden/>
+              </w:rPr>
+              <w:instrText xml:space="preserve"> PAGEREF _Toc438059635 \h </w:instrText>
+            </w:r>
+            <w:r>
+              <w:rPr>
+                <w:noProof/>
+                <w:webHidden/>
+              </w:rPr>
+            </w:r>
+            <w:r>
+              <w:rPr>
+                <w:noProof/>
+                <w:webHidden/>
+              </w:rPr>
+              <w:fldChar w:fldCharType="separate"/>
+            </w:r>
+            <w:r>
+              <w:rPr>
+                <w:noProof/>
+                <w:webHidden/>
+              </w:rPr>
+              <w:t>3</w:t>
+            </w:r>
+            <w:r>
+              <w:rPr>
+                <w:noProof/>
+                <w:webHidden/>
+              </w:rPr>
+              <w:fldChar w:fldCharType="end"/>
+            </w:r>
+          </w:hyperlink>
+        </w:p>
+        <w:p>
+          <w:pPr>
+            <w:pStyle w:val="TOC2"/>
+            <w:tabs>
+              <w:tab w:val="right" w:leader="dot" w:pos="9350"/>
+            </w:tabs>
+            <w:rPr>
+              <w:rFonts w:eastAsiaTheme="minorEastAsia"/>
+              <w:noProof/>
+              <w:lang w:eastAsia="en-CA"/>
+            </w:rPr>
+          </w:pPr>
+          <w:hyperlink w:anchor="_Toc438059636" w:history="1">
+            <w:r>
+              <w:rPr>
+                <w:rStyle w:val="Hyperlink"/>
+                <w:noProof/>
+              </w:rPr>
               <w:t>Binomial</w:t>
             </w:r>
             <w:r>
@@ -474,7 +432,7 @@
                 <w:noProof/>
                 <w:webHidden/>
               </w:rPr>
-              <w:instrText xml:space="preserve"> PAGEREF _Toc438047495 \h </w:instrText>
+              <w:instrText xml:space="preserve"> PAGEREF _Toc438059636 \h </w:instrText>
             </w:r>
             <w:r>
               <w:rPr>
@@ -517,7 +475,7 @@
               <w:lang w:eastAsia="en-CA"/>
             </w:rPr>
           </w:pPr>
-          <w:hyperlink w:anchor="_Toc438047496" w:history="1">
+          <w:hyperlink w:anchor="_Toc438059637" w:history="1">
             <w:r>
               <w:rPr>
                 <w:rStyle w:val="Hyperlink"/>
@@ -544,7 +502,7 @@
                 <w:noProof/>
                 <w:webHidden/>
               </w:rPr>
-              <w:instrText xml:space="preserve"> PAGEREF _Toc438047496 \h </w:instrText>
+              <w:instrText xml:space="preserve"> PAGEREF _Toc438059637 \h </w:instrText>
             </w:r>
             <w:r>
               <w:rPr>
@@ -587,7 +545,7 @@
               <w:lang w:eastAsia="en-CA"/>
             </w:rPr>
           </w:pPr>
-          <w:hyperlink w:anchor="_Toc438047497" w:history="1">
+          <w:hyperlink w:anchor="_Toc438059638" w:history="1">
             <w:r>
               <w:rPr>
                 <w:rStyle w:val="Hyperlink"/>
@@ -614,7 +572,7 @@
                 <w:noProof/>
                 <w:webHidden/>
               </w:rPr>
-              <w:instrText xml:space="preserve"> PAGEREF _Toc438047497 \h </w:instrText>
+              <w:instrText xml:space="preserve"> PAGEREF _Toc438059638 \h </w:instrText>
             </w:r>
             <w:r>
               <w:rPr>
@@ -657,7 +615,7 @@
               <w:lang w:eastAsia="en-CA"/>
             </w:rPr>
           </w:pPr>
-          <w:hyperlink w:anchor="_Toc438047498" w:history="1">
+          <w:hyperlink w:anchor="_Toc438059639" w:history="1">
             <w:r>
               <w:rPr>
                 <w:rStyle w:val="Hyperlink"/>
@@ -684,7 +642,7 @@
                 <w:noProof/>
                 <w:webHidden/>
               </w:rPr>
-              <w:instrText xml:space="preserve"> PAGEREF _Toc438047498 \h </w:instrText>
+              <w:instrText xml:space="preserve"> PAGEREF _Toc438059639 \h </w:instrText>
             </w:r>
             <w:r>
               <w:rPr>
@@ -727,7 +685,7 @@
               <w:lang w:eastAsia="en-CA"/>
             </w:rPr>
           </w:pPr>
-          <w:hyperlink w:anchor="_Toc438047499" w:history="1">
+          <w:hyperlink w:anchor="_Toc438059640" w:history="1">
             <w:r>
               <w:rPr>
                 <w:rStyle w:val="Hyperlink"/>
@@ -754,7 +712,7 @@
                 <w:noProof/>
                 <w:webHidden/>
               </w:rPr>
-              <w:instrText xml:space="preserve"> PAGEREF _Toc438047499 \h </w:instrText>
+              <w:instrText xml:space="preserve"> PAGEREF _Toc438059640 \h </w:instrText>
             </w:r>
             <w:r>
               <w:rPr>
@@ -797,7 +755,7 @@
               <w:lang w:eastAsia="en-CA"/>
             </w:rPr>
           </w:pPr>
-          <w:hyperlink w:anchor="_Toc438047500" w:history="1">
+          <w:hyperlink w:anchor="_Toc438059641" w:history="1">
             <w:r>
               <w:rPr>
                 <w:rStyle w:val="Hyperlink"/>
@@ -824,7 +782,7 @@
                 <w:noProof/>
                 <w:webHidden/>
               </w:rPr>
-              <w:instrText xml:space="preserve"> PAGEREF _Toc438047500 \h </w:instrText>
+              <w:instrText xml:space="preserve"> PAGEREF _Toc438059641 \h </w:instrText>
             </w:r>
             <w:r>
               <w:rPr>
@@ -867,7 +825,7 @@
               <w:lang w:eastAsia="en-CA"/>
             </w:rPr>
           </w:pPr>
-          <w:hyperlink w:anchor="_Toc438047501" w:history="1">
+          <w:hyperlink w:anchor="_Toc438059642" w:history="1">
             <w:r>
               <w:rPr>
                 <w:rStyle w:val="Hyperlink"/>
@@ -894,7 +852,7 @@
                 <w:noProof/>
                 <w:webHidden/>
               </w:rPr>
-              <w:instrText xml:space="preserve"> PAGEREF _Toc438047501 \h </w:instrText>
+              <w:instrText xml:space="preserve"> PAGEREF _Toc438059642 \h </w:instrText>
             </w:r>
             <w:r>
               <w:rPr>
@@ -937,7 +895,7 @@
               <w:lang w:eastAsia="en-CA"/>
             </w:rPr>
           </w:pPr>
-          <w:hyperlink w:anchor="_Toc438047502" w:history="1">
+          <w:hyperlink w:anchor="_Toc438059643" w:history="1">
             <w:r>
               <w:rPr>
                 <w:rStyle w:val="Hyperlink"/>
@@ -964,7 +922,7 @@
                 <w:noProof/>
                 <w:webHidden/>
               </w:rPr>
-              <w:instrText xml:space="preserve"> PAGEREF _Toc438047502 \h </w:instrText>
+              <w:instrText xml:space="preserve"> PAGEREF _Toc438059643 \h </w:instrText>
             </w:r>
             <w:r>
               <w:rPr>
@@ -1007,7 +965,7 @@
               <w:lang w:eastAsia="en-CA"/>
             </w:rPr>
           </w:pPr>
-          <w:hyperlink w:anchor="_Toc438047503" w:history="1">
+          <w:hyperlink w:anchor="_Toc438059644" w:history="1">
             <w:r>
               <w:rPr>
                 <w:rStyle w:val="Hyperlink"/>
@@ -1034,7 +992,7 @@
                 <w:noProof/>
                 <w:webHidden/>
               </w:rPr>
-              <w:instrText xml:space="preserve"> PAGEREF _Toc438047503 \h </w:instrText>
+              <w:instrText xml:space="preserve"> PAGEREF _Toc438059644 \h </w:instrText>
             </w:r>
             <w:r>
               <w:rPr>
@@ -1077,7 +1035,7 @@
               <w:lang w:eastAsia="en-CA"/>
             </w:rPr>
           </w:pPr>
-          <w:hyperlink w:anchor="_Toc438047504" w:history="1">
+          <w:hyperlink w:anchor="_Toc438059645" w:history="1">
             <w:r>
               <w:rPr>
                 <w:rStyle w:val="Hyperlink"/>
@@ -1104,7 +1062,7 @@
                 <w:noProof/>
                 <w:webHidden/>
               </w:rPr>
-              <w:instrText xml:space="preserve"> PAGEREF _Toc438047504 \h </w:instrText>
+              <w:instrText xml:space="preserve"> PAGEREF _Toc438059645 \h </w:instrText>
             </w:r>
             <w:r>
               <w:rPr>
@@ -1147,7 +1105,7 @@
               <w:lang w:eastAsia="en-CA"/>
             </w:rPr>
           </w:pPr>
-          <w:hyperlink w:anchor="_Toc438047505" w:history="1">
+          <w:hyperlink w:anchor="_Toc438059646" w:history="1">
             <w:r>
               <w:rPr>
                 <w:rStyle w:val="Hyperlink"/>
@@ -1174,7 +1132,7 @@
                 <w:noProof/>
                 <w:webHidden/>
               </w:rPr>
-              <w:instrText xml:space="preserve"> PAGEREF _Toc438047505 \h </w:instrText>
+              <w:instrText xml:space="preserve"> PAGEREF _Toc438059646 \h </w:instrText>
             </w:r>
             <w:r>
               <w:rPr>
@@ -1217,7 +1175,7 @@
               <w:lang w:eastAsia="en-CA"/>
             </w:rPr>
           </w:pPr>
-          <w:hyperlink w:anchor="_Toc438047506" w:history="1">
+          <w:hyperlink w:anchor="_Toc438059647" w:history="1">
             <w:r>
               <w:rPr>
                 <w:rStyle w:val="Hyperlink"/>
@@ -1244,7 +1202,7 @@
                 <w:noProof/>
                 <w:webHidden/>
               </w:rPr>
-              <w:instrText xml:space="preserve"> PAGEREF _Toc438047506 \h </w:instrText>
+              <w:instrText xml:space="preserve"> PAGEREF _Toc438059647 \h </w:instrText>
             </w:r>
             <w:r>
               <w:rPr>
@@ -1287,7 +1245,7 @@
               <w:lang w:eastAsia="en-CA"/>
             </w:rPr>
           </w:pPr>
-          <w:hyperlink w:anchor="_Toc438047507" w:history="1">
+          <w:hyperlink w:anchor="_Toc438059648" w:history="1">
             <w:r>
               <w:rPr>
                 <w:rStyle w:val="Hyperlink"/>
@@ -1314,7 +1272,7 @@
                 <w:noProof/>
                 <w:webHidden/>
               </w:rPr>
-              <w:instrText xml:space="preserve"> PAGEREF _Toc438047507 \h </w:instrText>
+              <w:instrText xml:space="preserve"> PAGEREF _Toc438059648 \h </w:instrText>
             </w:r>
             <w:r>
               <w:rPr>
@@ -1357,7 +1315,7 @@
               <w:lang w:eastAsia="en-CA"/>
             </w:rPr>
           </w:pPr>
-          <w:hyperlink w:anchor="_Toc438047508" w:history="1">
+          <w:hyperlink w:anchor="_Toc438059649" w:history="1">
             <w:r>
               <w:rPr>
                 <w:rStyle w:val="Hyperlink"/>
@@ -1384,7 +1342,7 @@
                 <w:noProof/>
                 <w:webHidden/>
               </w:rPr>
-              <w:instrText xml:space="preserve"> PAGEREF _Toc438047508 \h </w:instrText>
+              <w:instrText xml:space="preserve"> PAGEREF _Toc438059649 \h </w:instrText>
             </w:r>
             <w:r>
               <w:rPr>
@@ -1427,7 +1385,7 @@
               <w:lang w:eastAsia="en-CA"/>
             </w:rPr>
           </w:pPr>
-          <w:hyperlink w:anchor="_Toc438047509" w:history="1">
+          <w:hyperlink w:anchor="_Toc438059650" w:history="1">
             <w:r>
               <w:rPr>
                 <w:rStyle w:val="Hyperlink"/>
@@ -1454,7 +1412,7 @@
                 <w:noProof/>
                 <w:webHidden/>
               </w:rPr>
-              <w:instrText xml:space="preserve"> PAGEREF _Toc438047509 \h </w:instrText>
+              <w:instrText xml:space="preserve"> PAGEREF _Toc438059650 \h </w:instrText>
             </w:r>
             <w:r>
               <w:rPr>
@@ -1497,13 +1455,13 @@
               <w:lang w:eastAsia="en-CA"/>
             </w:rPr>
           </w:pPr>
-          <w:hyperlink w:anchor="_Toc438047510" w:history="1">
+          <w:hyperlink w:anchor="_Toc438059651" w:history="1">
             <w:r>
               <w:rPr>
                 <w:rStyle w:val="Hyperlink"/>
                 <w:noProof/>
               </w:rPr>
-              <w:t>M/M/∞</w:t>
+              <w:t>M/M/C/N</w:t>
             </w:r>
             <w:r>
               <w:rPr>
@@ -1524,7 +1482,7 @@
                 <w:noProof/>
                 <w:webHidden/>
               </w:rPr>
-              <w:instrText xml:space="preserve"> PAGEREF _Toc438047510 \h </w:instrText>
+              <w:instrText xml:space="preserve"> PAGEREF _Toc438059651 \h </w:instrText>
             </w:r>
             <w:r>
               <w:rPr>
@@ -1544,7 +1502,7 @@
                 <w:noProof/>
                 <w:webHidden/>
               </w:rPr>
-              <w:t>9</w:t>
+              <w:t>8</w:t>
             </w:r>
             <w:r>
               <w:rPr>
@@ -1567,12 +1525,82 @@
               <w:lang w:eastAsia="en-CA"/>
             </w:rPr>
           </w:pPr>
-          <w:hyperlink w:anchor="_Toc438047511" w:history="1">
+          <w:hyperlink w:anchor="_Toc438059652" w:history="1">
             <w:r>
               <w:rPr>
                 <w:rStyle w:val="Hyperlink"/>
                 <w:noProof/>
               </w:rPr>
+              <w:t>M/M/∞</w:t>
+            </w:r>
+            <w:r>
+              <w:rPr>
+                <w:noProof/>
+                <w:webHidden/>
+              </w:rPr>
+              <w:tab/>
+            </w:r>
+            <w:r>
+              <w:rPr>
+                <w:noProof/>
+                <w:webHidden/>
+              </w:rPr>
+              <w:fldChar w:fldCharType="begin"/>
+            </w:r>
+            <w:r>
+              <w:rPr>
+                <w:noProof/>
+                <w:webHidden/>
+              </w:rPr>
+              <w:instrText xml:space="preserve"> PAGEREF _Toc438059652 \h </w:instrText>
+            </w:r>
+            <w:r>
+              <w:rPr>
+                <w:noProof/>
+                <w:webHidden/>
+              </w:rPr>
+            </w:r>
+            <w:r>
+              <w:rPr>
+                <w:noProof/>
+                <w:webHidden/>
+              </w:rPr>
+              <w:fldChar w:fldCharType="separate"/>
+            </w:r>
+            <w:r>
+              <w:rPr>
+                <w:noProof/>
+                <w:webHidden/>
+              </w:rPr>
+              <w:t>9</w:t>
+            </w:r>
+            <w:r>
+              <w:rPr>
+                <w:noProof/>
+                <w:webHidden/>
+              </w:rPr>
+              <w:fldChar w:fldCharType="end"/>
+            </w:r>
+          </w:hyperlink>
+        </w:p>
+        <w:p>
+          <w:pPr>
+            <w:pStyle w:val="TOC3"/>
+            <w:tabs>
+              <w:tab w:val="right" w:leader="dot" w:pos="9350"/>
+            </w:tabs>
+            <w:rPr>
+              <w:rFonts w:eastAsiaTheme="minorEastAsia"/>
+              <w:noProof/>
+              <w:lang w:eastAsia="en-CA"/>
+            </w:rPr>
+          </w:pPr>
+          <w:hyperlink w:anchor="_Toc438059653" w:history="1">
+            <w:r>
+              <w:rPr>
+                <w:rStyle w:val="Hyperlink"/>
+                <w:noProof/>
+              </w:rPr>
               <w:t>M/G/1</w:t>
             </w:r>
             <w:r>
@@ -1594,7 +1622,7 @@
                 <w:noProof/>
                 <w:webHidden/>
               </w:rPr>
-              <w:instrText xml:space="preserve"> PAGEREF _Toc438047511 \h </w:instrText>
+              <w:instrText xml:space="preserve"> PAGEREF _Toc438059653 \h </w:instrText>
             </w:r>
             <w:r>
               <w:rPr>
@@ -1637,7 +1665,7 @@
               <w:lang w:eastAsia="en-CA"/>
             </w:rPr>
           </w:pPr>
-          <w:hyperlink w:anchor="_Toc438047512" w:history="1">
+          <w:hyperlink w:anchor="_Toc438059654" w:history="1">
             <w:r>
               <w:rPr>
                 <w:rStyle w:val="Hyperlink"/>
@@ -1664,7 +1692,7 @@
                 <w:noProof/>
                 <w:webHidden/>
               </w:rPr>
-              <w:instrText xml:space="preserve"> PAGEREF _Toc438047512 \h </w:instrText>
+              <w:instrText xml:space="preserve"> PAGEREF _Toc438059654 \h </w:instrText>
             </w:r>
             <w:r>
               <w:rPr>
@@ -1707,7 +1735,7 @@
               <w:lang w:eastAsia="en-CA"/>
             </w:rPr>
           </w:pPr>
-          <w:hyperlink w:anchor="_Toc438047513" w:history="1">
+          <w:hyperlink w:anchor="_Toc438059655" w:history="1">
             <w:r>
               <w:rPr>
                 <w:rStyle w:val="Hyperlink"/>
@@ -1734,7 +1762,7 @@
                 <w:noProof/>
                 <w:webHidden/>
               </w:rPr>
-              <w:instrText xml:space="preserve"> PAGEREF _Toc438047513 \h </w:instrText>
+              <w:instrText xml:space="preserve"> PAGEREF _Toc438059655 \h </w:instrText>
             </w:r>
             <w:r>
               <w:rPr>
@@ -1777,7 +1805,7 @@
               <w:lang w:eastAsia="en-CA"/>
             </w:rPr>
           </w:pPr>
-          <w:hyperlink w:anchor="_Toc438047514" w:history="1">
+          <w:hyperlink w:anchor="_Toc438059656" w:history="1">
             <w:r>
               <w:rPr>
                 <w:rStyle w:val="Hyperlink"/>
@@ -1804,7 +1832,7 @@
                 <w:noProof/>
                 <w:webHidden/>
               </w:rPr>
-              <w:instrText xml:space="preserve"> PAGEREF _Toc438047514 \h </w:instrText>
+              <w:instrText xml:space="preserve"> PAGEREF _Toc438059656 \h </w:instrText>
             </w:r>
             <w:r>
               <w:rPr>
@@ -1847,7 +1875,7 @@
               <w:lang w:eastAsia="en-CA"/>
             </w:rPr>
           </w:pPr>
-          <w:hyperlink w:anchor="_Toc438047515" w:history="1">
+          <w:hyperlink w:anchor="_Toc438059657" w:history="1">
             <w:r>
               <w:rPr>
                 <w:rStyle w:val="Hyperlink"/>
@@ -1874,7 +1902,7 @@
                 <w:noProof/>
                 <w:webHidden/>
               </w:rPr>
-              <w:instrText xml:space="preserve"> PAGEREF _Toc438047515 \h </w:instrText>
+              <w:instrText xml:space="preserve"> PAGEREF _Toc438059657 \h </w:instrText>
             </w:r>
             <w:r>
               <w:rPr>
@@ -1917,7 +1945,7 @@
               <w:lang w:eastAsia="en-CA"/>
             </w:rPr>
           </w:pPr>
-          <w:hyperlink w:anchor="_Toc438047516" w:history="1">
+          <w:hyperlink w:anchor="_Toc438059658" w:history="1">
             <w:r>
               <w:rPr>
                 <w:rStyle w:val="Hyperlink"/>
@@ -1944,7 +1972,7 @@
                 <w:noProof/>
                 <w:webHidden/>
               </w:rPr>
-              <w:instrText xml:space="preserve"> PAGEREF _Toc438047516 \h </w:instrText>
+              <w:instrText xml:space="preserve"> PAGEREF _Toc438059658 \h </w:instrText>
             </w:r>
             <w:r>
               <w:rPr>
@@ -1987,7 +2015,7 @@
               <w:lang w:eastAsia="en-CA"/>
             </w:rPr>
           </w:pPr>
-          <w:hyperlink w:anchor="_Toc438047517" w:history="1">
+          <w:hyperlink w:anchor="_Toc438059659" w:history="1">
             <w:r>
               <w:rPr>
                 <w:rStyle w:val="Hyperlink"/>
@@ -2014,7 +2042,7 @@
                 <w:noProof/>
                 <w:webHidden/>
               </w:rPr>
-              <w:instrText xml:space="preserve"> PAGEREF _Toc438047517 \h </w:instrText>
+              <w:instrText xml:space="preserve"> PAGEREF _Toc438059659 \h </w:instrText>
             </w:r>
             <w:r>
               <w:rPr>
@@ -2057,7 +2085,7 @@
               <w:lang w:eastAsia="en-CA"/>
             </w:rPr>
           </w:pPr>
-          <w:hyperlink w:anchor="_Toc438047518" w:history="1">
+          <w:hyperlink w:anchor="_Toc438059660" w:history="1">
             <w:r>
               <w:rPr>
                 <w:rStyle w:val="Hyperlink"/>
@@ -2084,7 +2112,7 @@
                 <w:noProof/>
                 <w:webHidden/>
               </w:rPr>
-              <w:instrText xml:space="preserve"> PAGEREF _Toc438047518 \h </w:instrText>
+              <w:instrText xml:space="preserve"> PAGEREF _Toc438059660 \h </w:instrText>
             </w:r>
             <w:r>
               <w:rPr>
@@ -2127,7 +2155,7 @@
               <w:lang w:eastAsia="en-CA"/>
             </w:rPr>
           </w:pPr>
-          <w:hyperlink w:anchor="_Toc438047519" w:history="1">
+          <w:hyperlink w:anchor="_Toc438059661" w:history="1">
             <w:r>
               <w:rPr>
                 <w:rStyle w:val="Hyperlink"/>
@@ -2154,7 +2182,7 @@
                 <w:noProof/>
                 <w:webHidden/>
               </w:rPr>
-              <w:instrText xml:space="preserve"> PAGEREF _Toc438047519 \h </w:instrText>
+              <w:instrText xml:space="preserve"> PAGEREF _Toc438059661 \h </w:instrText>
             </w:r>
             <w:r>
               <w:rPr>
@@ -2197,7 +2225,7 @@
               <w:lang w:eastAsia="en-CA"/>
             </w:rPr>
           </w:pPr>
-          <w:hyperlink w:anchor="_Toc438047520" w:history="1">
+          <w:hyperlink w:anchor="_Toc438059662" w:history="1">
             <w:r>
               <w:rPr>
                 <w:rStyle w:val="Hyperlink"/>
@@ -2224,7 +2252,7 @@
                 <w:noProof/>
                 <w:webHidden/>
               </w:rPr>
-              <w:instrText xml:space="preserve"> PAGEREF _Toc438047520 \h </w:instrText>
+              <w:instrText xml:space="preserve"> PAGEREF _Toc438059662 \h </w:instrText>
             </w:r>
             <w:r>
               <w:rPr>
@@ -2267,7 +2295,7 @@
               <w:lang w:eastAsia="en-CA"/>
             </w:rPr>
           </w:pPr>
-          <w:hyperlink w:anchor="_Toc438047521" w:history="1">
+          <w:hyperlink w:anchor="_Toc438059663" w:history="1">
             <w:r>
               <w:rPr>
                 <w:rStyle w:val="Hyperlink"/>
@@ -2294,7 +2322,7 @@
                 <w:noProof/>
                 <w:webHidden/>
               </w:rPr>
-              <w:instrText xml:space="preserve"> PAGEREF _Toc438047521 \h </w:instrText>
+              <w:instrText xml:space="preserve"> PAGEREF _Toc438059663 \h </w:instrText>
             </w:r>
             <w:r>
               <w:rPr>
@@ -2337,7 +2365,7 @@
               <w:lang w:eastAsia="en-CA"/>
             </w:rPr>
           </w:pPr>
-          <w:hyperlink w:anchor="_Toc438047522" w:history="1">
+          <w:hyperlink w:anchor="_Toc438059664" w:history="1">
             <w:r>
               <w:rPr>
                 <w:rStyle w:val="Hyperlink"/>
@@ -2364,7 +2392,7 @@
                 <w:noProof/>
                 <w:webHidden/>
               </w:rPr>
-              <w:instrText xml:space="preserve"> PAGEREF _Toc438047522 \h </w:instrText>
+              <w:instrText xml:space="preserve"> PAGEREF _Toc438059664 \h </w:instrText>
             </w:r>
             <w:r>
               <w:rPr>
@@ -2407,7 +2435,7 @@
               <w:lang w:eastAsia="en-CA"/>
             </w:rPr>
           </w:pPr>
-          <w:hyperlink w:anchor="_Toc438047523" w:history="1">
+          <w:hyperlink w:anchor="_Toc438059665" w:history="1">
             <w:r>
               <w:rPr>
                 <w:rStyle w:val="Hyperlink"/>
@@ -2434,7 +2462,7 @@
                 <w:noProof/>
                 <w:webHidden/>
               </w:rPr>
-              <w:instrText xml:space="preserve"> PAGEREF _Toc438047523 \h </w:instrText>
+              <w:instrText xml:space="preserve"> PAGEREF _Toc438059665 \h </w:instrText>
             </w:r>
             <w:r>
               <w:rPr>
@@ -2477,7 +2505,7 @@
               <w:lang w:eastAsia="en-CA"/>
             </w:rPr>
           </w:pPr>
-          <w:hyperlink w:anchor="_Toc438047524" w:history="1">
+          <w:hyperlink w:anchor="_Toc438059666" w:history="1">
             <w:r>
               <w:rPr>
                 <w:rStyle w:val="Hyperlink"/>
@@ -2504,7 +2532,7 @@
                 <w:noProof/>
                 <w:webHidden/>
               </w:rPr>
-              <w:instrText xml:space="preserve"> PAGEREF _Toc438047524 \h </w:instrText>
+              <w:instrText xml:space="preserve"> PAGEREF _Toc438059666 \h </w:instrText>
             </w:r>
             <w:r>
               <w:rPr>
@@ -2547,7 +2575,7 @@
               <w:lang w:eastAsia="en-CA"/>
             </w:rPr>
           </w:pPr>
-          <w:hyperlink w:anchor="_Toc438047525" w:history="1">
+          <w:hyperlink w:anchor="_Toc438059667" w:history="1">
             <w:r>
               <w:rPr>
                 <w:rStyle w:val="Hyperlink"/>
@@ -2574,7 +2602,7 @@
                 <w:noProof/>
                 <w:webHidden/>
               </w:rPr>
-              <w:instrText xml:space="preserve"> PAGEREF _Toc438047525 \h </w:instrText>
+              <w:instrText xml:space="preserve"> PAGEREF _Toc438059667 \h </w:instrText>
             </w:r>
             <w:r>
               <w:rPr>
@@ -2617,7 +2645,7 @@
               <w:lang w:eastAsia="en-CA"/>
             </w:rPr>
           </w:pPr>
-          <w:hyperlink w:anchor="_Toc438047526" w:history="1">
+          <w:hyperlink w:anchor="_Toc438059668" w:history="1">
             <w:r>
               <w:rPr>
                 <w:rStyle w:val="Hyperlink"/>
@@ -2644,7 +2672,7 @@
                 <w:noProof/>
                 <w:webHidden/>
               </w:rPr>
-              <w:instrText xml:space="preserve"> PAGEREF _Toc438047526 \h </w:instrText>
+              <w:instrText xml:space="preserve"> PAGEREF _Toc438059668 \h </w:instrText>
             </w:r>
             <w:r>
               <w:rPr>
@@ -2687,7 +2715,7 @@
               <w:lang w:eastAsia="en-CA"/>
             </w:rPr>
           </w:pPr>
-          <w:hyperlink w:anchor="_Toc438047527" w:history="1">
+          <w:hyperlink w:anchor="_Toc438059669" w:history="1">
             <w:r>
               <w:rPr>
                 <w:rStyle w:val="Hyperlink"/>
@@ -2714,7 +2742,7 @@
                 <w:noProof/>
                 <w:webHidden/>
               </w:rPr>
-              <w:instrText xml:space="preserve"> PAGEREF _Toc438047527 \h </w:instrText>
+              <w:instrText xml:space="preserve"> PAGEREF _Toc438059669 \h </w:instrText>
             </w:r>
             <w:r>
               <w:rPr>
@@ -2757,7 +2785,7 @@
               <w:lang w:eastAsia="en-CA"/>
             </w:rPr>
           </w:pPr>
-          <w:hyperlink w:anchor="_Toc438047528" w:history="1">
+          <w:hyperlink w:anchor="_Toc438059670" w:history="1">
             <w:r>
               <w:rPr>
                 <w:rStyle w:val="Hyperlink"/>
@@ -2784,7 +2812,7 @@
                 <w:noProof/>
                 <w:webHidden/>
               </w:rPr>
-              <w:instrText xml:space="preserve"> PAGEREF _Toc438047528 \h </w:instrText>
+              <w:instrText xml:space="preserve"> PAGEREF _Toc438059670 \h </w:instrText>
             </w:r>
             <w:r>
               <w:rPr>
@@ -2827,7 +2855,7 @@
               <w:lang w:eastAsia="en-CA"/>
             </w:rPr>
           </w:pPr>
-          <w:hyperlink w:anchor="_Toc438047529" w:history="1">
+          <w:hyperlink w:anchor="_Toc438059671" w:history="1">
             <w:r>
               <w:rPr>
                 <w:rStyle w:val="Hyperlink"/>
@@ -2854,7 +2882,7 @@
                 <w:noProof/>
                 <w:webHidden/>
               </w:rPr>
-              <w:instrText xml:space="preserve"> PAGEREF _Toc438047529 \h </w:instrText>
+              <w:instrText xml:space="preserve"> PAGEREF _Toc438059671 \h </w:instrText>
             </w:r>
             <w:r>
               <w:rPr>
@@ -2901,7 +2929,7 @@
       <w:pPr>
         <w:pStyle w:val="Heading1"/>
       </w:pPr>
-      <w:bookmarkStart w:id="1" w:name="_Toc438047491"/>
+      <w:bookmarkStart w:id="1" w:name="_Toc438059632"/>
       <w:r>
         <w:t>Statistics</w:t>
       </w:r>
@@ -2994,7 +3022,7 @@
           <v:shape id="_x0000_i1025" type="#_x0000_t75" style="width:81.8pt;height:36.9pt" o:ole="">
             <v:imagedata r:id="rId7" o:title=""/>
           </v:shape>
-          <o:OLEObject Type="Embed" ProgID="Equation.DSMT4" ShapeID="_x0000_i1025" DrawAspect="Content" ObjectID="_1511789796" r:id="rId8"/>
+          <o:OLEObject Type="Embed" ProgID="Equation.DSMT4" ShapeID="_x0000_i1025" DrawAspect="Content" ObjectID="_1511802510" r:id="rId8"/>
         </w:object>
       </w:r>
     </w:p>
@@ -3074,7 +3102,7 @@
       <w:pPr>
         <w:pStyle w:val="Heading2"/>
       </w:pPr>
-      <w:bookmarkStart w:id="2" w:name="_Toc438047492"/>
+      <w:bookmarkStart w:id="2" w:name="_Toc438059633"/>
       <w:r>
         <w:t>Variance</w:t>
       </w:r>
@@ -3092,7 +3120,7 @@
           <v:shape id="_x0000_i1026" type="#_x0000_t75" style="width:138.95pt;height:24.1pt" o:ole="">
             <v:imagedata r:id="rId9" o:title=""/>
           </v:shape>
-          <o:OLEObject Type="Embed" ProgID="Equation.DSMT4" ShapeID="_x0000_i1026" DrawAspect="Content" ObjectID="_1511789797" r:id="rId10"/>
+          <o:OLEObject Type="Embed" ProgID="Equation.DSMT4" ShapeID="_x0000_i1026" DrawAspect="Content" ObjectID="_1511802511" r:id="rId10"/>
         </w:object>
       </w:r>
     </w:p>
@@ -3126,7 +3154,7 @@
           <v:shape id="_x0000_i1027" type="#_x0000_t75" style="width:141.3pt;height:100.25pt" o:ole="">
             <v:imagedata r:id="rId11" o:title=""/>
           </v:shape>
-          <o:OLEObject Type="Embed" ProgID="Equation.DSMT4" ShapeID="_x0000_i1027" DrawAspect="Content" ObjectID="_1511789798" r:id="rId12"/>
+          <o:OLEObject Type="Embed" ProgID="Equation.DSMT4" ShapeID="_x0000_i1027" DrawAspect="Content" ObjectID="_1511802512" r:id="rId12"/>
         </w:object>
       </w:r>
     </w:p>
@@ -3150,7 +3178,7 @@
       <w:pPr>
         <w:pStyle w:val="Heading2"/>
       </w:pPr>
-      <w:bookmarkStart w:id="3" w:name="_Toc438047493"/>
+      <w:bookmarkStart w:id="3" w:name="_Toc438059634"/>
       <w:r>
         <w:t>Exponential</w:t>
       </w:r>
@@ -3331,7 +3359,7 @@
       <w:pPr>
         <w:pStyle w:val="Heading2"/>
       </w:pPr>
-      <w:bookmarkStart w:id="4" w:name="_Toc438047494"/>
+      <w:bookmarkStart w:id="4" w:name="_Toc438059635"/>
       <w:r>
         <w:t>Uniform</w:t>
       </w:r>
@@ -3475,7 +3503,7 @@
       <w:pPr>
         <w:pStyle w:val="Heading2"/>
       </w:pPr>
-      <w:bookmarkStart w:id="5" w:name="_Toc438047495"/>
+      <w:bookmarkStart w:id="5" w:name="_Toc438059636"/>
       <w:r>
         <w:t>Binomial</w:t>
       </w:r>
@@ -3664,7 +3692,7 @@
           <v:shape id="_x0000_i1028" type="#_x0000_t75" style="width:91.05pt;height:36.9pt" o:ole="">
             <v:imagedata r:id="rId13" o:title=""/>
           </v:shape>
-          <o:OLEObject Type="Embed" ProgID="Equation.DSMT4" ShapeID="_x0000_i1028" DrawAspect="Content" ObjectID="_1511789799" r:id="rId14"/>
+          <o:OLEObject Type="Embed" ProgID="Equation.DSMT4" ShapeID="_x0000_i1028" DrawAspect="Content" ObjectID="_1511802513" r:id="rId14"/>
         </w:object>
       </w:r>
     </w:p>
@@ -3672,7 +3700,7 @@
       <w:pPr>
         <w:pStyle w:val="Heading1"/>
       </w:pPr>
-      <w:bookmarkStart w:id="6" w:name="_Toc438047496"/>
+      <w:bookmarkStart w:id="6" w:name="_Toc438059637"/>
       <w:r>
         <w:t>Operations Analysis</w:t>
       </w:r>
@@ -3909,7 +3937,7 @@
           <v:shape id="_x0000_i1029" type="#_x0000_t75" style="width:67.85pt;height:19.95pt" o:ole="">
             <v:imagedata r:id="rId15" o:title=""/>
           </v:shape>
-          <o:OLEObject Type="Embed" ProgID="Equation.DSMT4" ShapeID="_x0000_i1029" DrawAspect="Content" ObjectID="_1511789800" r:id="rId16"/>
+          <o:OLEObject Type="Embed" ProgID="Equation.DSMT4" ShapeID="_x0000_i1029" DrawAspect="Content" ObjectID="_1511802514" r:id="rId16"/>
         </w:object>
       </w:r>
     </w:p>
@@ -3925,7 +3953,7 @@
           <v:shape id="_x0000_i1030" type="#_x0000_t75" style="width:51.45pt;height:34.2pt" o:ole="">
             <v:imagedata r:id="rId17" o:title=""/>
           </v:shape>
-          <o:OLEObject Type="Embed" ProgID="Equation.DSMT4" ShapeID="_x0000_i1030" DrawAspect="Content" ObjectID="_1511789801" r:id="rId18"/>
+          <o:OLEObject Type="Embed" ProgID="Equation.DSMT4" ShapeID="_x0000_i1030" DrawAspect="Content" ObjectID="_1511802515" r:id="rId18"/>
         </w:object>
       </w:r>
       <w:r>
@@ -4005,7 +4033,7 @@
           <v:shape id="_x0000_i1031" type="#_x0000_t75" style="width:52.65pt;height:31.25pt" o:ole="">
             <v:imagedata r:id="rId19" o:title=""/>
           </v:shape>
-          <o:OLEObject Type="Embed" ProgID="Equation.DSMT4" ShapeID="_x0000_i1031" DrawAspect="Content" ObjectID="_1511789802" r:id="rId20"/>
+          <o:OLEObject Type="Embed" ProgID="Equation.DSMT4" ShapeID="_x0000_i1031" DrawAspect="Content" ObjectID="_1511802516" r:id="rId20"/>
         </w:object>
       </w:r>
     </w:p>
@@ -4021,7 +4049,7 @@
           <v:shape id="_x0000_i1032" type="#_x0000_t75" style="width:152.35pt;height:22pt" o:ole="">
             <v:imagedata r:id="rId21" o:title=""/>
           </v:shape>
-          <o:OLEObject Type="Embed" ProgID="Equation.DSMT4" ShapeID="_x0000_i1032" DrawAspect="Content" ObjectID="_1511789803" r:id="rId22"/>
+          <o:OLEObject Type="Embed" ProgID="Equation.DSMT4" ShapeID="_x0000_i1032" DrawAspect="Content" ObjectID="_1511802517" r:id="rId22"/>
         </w:object>
       </w:r>
     </w:p>
@@ -4260,7 +4288,7 @@
           <v:shape id="_x0000_i1033" type="#_x0000_t75" style="width:80.65pt;height:36.6pt" o:ole="">
             <v:imagedata r:id="rId23" o:title=""/>
           </v:shape>
-          <o:OLEObject Type="Embed" ProgID="Equation.DSMT4" ShapeID="_x0000_i1033" DrawAspect="Content" ObjectID="_1511789804" r:id="rId24"/>
+          <o:OLEObject Type="Embed" ProgID="Equation.DSMT4" ShapeID="_x0000_i1033" DrawAspect="Content" ObjectID="_1511802518" r:id="rId24"/>
         </w:object>
       </w:r>
     </w:p>
@@ -4310,7 +4338,7 @@
           <v:shape id="_x0000_i1034" type="#_x0000_t75" style="width:110.1pt;height:19.95pt" o:ole="">
             <v:imagedata r:id="rId25" o:title=""/>
           </v:shape>
-          <o:OLEObject Type="Embed" ProgID="Equation.DSMT4" ShapeID="_x0000_i1034" DrawAspect="Content" ObjectID="_1511789805" r:id="rId26"/>
+          <o:OLEObject Type="Embed" ProgID="Equation.DSMT4" ShapeID="_x0000_i1034" DrawAspect="Content" ObjectID="_1511802519" r:id="rId26"/>
         </w:object>
       </w:r>
     </w:p>
@@ -4330,7 +4358,7 @@
           <v:shape id="_x0000_i1035" type="#_x0000_t75" style="width:110.1pt;height:19.95pt" o:ole="">
             <v:imagedata r:id="rId27" o:title=""/>
           </v:shape>
-          <o:OLEObject Type="Embed" ProgID="Equation.DSMT4" ShapeID="_x0000_i1035" DrawAspect="Content" ObjectID="_1511789806" r:id="rId28"/>
+          <o:OLEObject Type="Embed" ProgID="Equation.DSMT4" ShapeID="_x0000_i1035" DrawAspect="Content" ObjectID="_1511802520" r:id="rId28"/>
         </w:object>
       </w:r>
     </w:p>
@@ -4416,7 +4444,7 @@
           <v:shape id="_x0000_i1036" type="#_x0000_t75" style="width:30.65pt;height:34.2pt" o:ole="">
             <v:imagedata r:id="rId29" o:title=""/>
           </v:shape>
-          <o:OLEObject Type="Embed" ProgID="Equation.DSMT4" ShapeID="_x0000_i1036" DrawAspect="Content" ObjectID="_1511789807" r:id="rId30"/>
+          <o:OLEObject Type="Embed" ProgID="Equation.DSMT4" ShapeID="_x0000_i1036" DrawAspect="Content" ObjectID="_1511802521" r:id="rId30"/>
         </w:object>
       </w:r>
       <w:r>
@@ -4457,7 +4485,7 @@
           <v:shape id="_x0000_i1037" type="#_x0000_t75" style="width:243.35pt;height:48.2pt" o:ole="">
             <v:imagedata r:id="rId31" o:title=""/>
           </v:shape>
-          <o:OLEObject Type="Embed" ProgID="Equation.DSMT4" ShapeID="_x0000_i1037" DrawAspect="Content" ObjectID="_1511789808" r:id="rId32"/>
+          <o:OLEObject Type="Embed" ProgID="Equation.DSMT4" ShapeID="_x0000_i1037" DrawAspect="Content" ObjectID="_1511802522" r:id="rId32"/>
         </w:object>
       </w:r>
     </w:p>
@@ -4674,7 +4702,7 @@
           <v:shape id="_x0000_i1038" type="#_x0000_t75" style="width:102.05pt;height:19.95pt" o:ole="">
             <v:imagedata r:id="rId33" o:title=""/>
           </v:shape>
-          <o:OLEObject Type="Embed" ProgID="Equation.DSMT4" ShapeID="_x0000_i1038" DrawAspect="Content" ObjectID="_1511789809" r:id="rId34"/>
+          <o:OLEObject Type="Embed" ProgID="Equation.DSMT4" ShapeID="_x0000_i1038" DrawAspect="Content" ObjectID="_1511802523" r:id="rId34"/>
         </w:object>
       </w:r>
       <w:r>
@@ -4733,7 +4761,7 @@
           <v:shape id="_x0000_i1039" type="#_x0000_t75" style="width:134.5pt;height:39.85pt" o:ole="">
             <v:imagedata r:id="rId35" o:title=""/>
           </v:shape>
-          <o:OLEObject Type="Embed" ProgID="Equation.DSMT4" ShapeID="_x0000_i1039" DrawAspect="Content" ObjectID="_1511789810" r:id="rId36"/>
+          <o:OLEObject Type="Embed" ProgID="Equation.DSMT4" ShapeID="_x0000_i1039" DrawAspect="Content" ObjectID="_1511802524" r:id="rId36"/>
         </w:object>
       </w:r>
     </w:p>
@@ -4752,7 +4780,7 @@
           <v:shape id="_x0000_i1040" type="#_x0000_t75" style="width:27.95pt;height:34.2pt" o:ole="">
             <v:imagedata r:id="rId37" o:title=""/>
           </v:shape>
-          <o:OLEObject Type="Embed" ProgID="Equation.DSMT4" ShapeID="_x0000_i1040" DrawAspect="Content" ObjectID="_1511789811" r:id="rId38"/>
+          <o:OLEObject Type="Embed" ProgID="Equation.DSMT4" ShapeID="_x0000_i1040" DrawAspect="Content" ObjectID="_1511802525" r:id="rId38"/>
         </w:object>
       </w:r>
       <w:r>
@@ -4766,7 +4794,7 @@
           <v:shape id="_x0000_i1041" type="#_x0000_t75" style="width:51.45pt;height:35.1pt" o:ole="">
             <v:imagedata r:id="rId39" o:title=""/>
           </v:shape>
-          <o:OLEObject Type="Embed" ProgID="Equation.DSMT4" ShapeID="_x0000_i1041" DrawAspect="Content" ObjectID="_1511789812" r:id="rId40"/>
+          <o:OLEObject Type="Embed" ProgID="Equation.DSMT4" ShapeID="_x0000_i1041" DrawAspect="Content" ObjectID="_1511802526" r:id="rId40"/>
         </w:object>
       </w:r>
       <w:r>
@@ -4785,7 +4813,7 @@
           <v:shape id="_x0000_i1042" type="#_x0000_t75" style="width:66.65pt;height:19.95pt" o:ole="">
             <v:imagedata r:id="rId41" o:title=""/>
           </v:shape>
-          <o:OLEObject Type="Embed" ProgID="Equation.DSMT4" ShapeID="_x0000_i1042" DrawAspect="Content" ObjectID="_1511789813" r:id="rId42"/>
+          <o:OLEObject Type="Embed" ProgID="Equation.DSMT4" ShapeID="_x0000_i1042" DrawAspect="Content" ObjectID="_1511802527" r:id="rId42"/>
         </w:object>
       </w:r>
     </w:p>
@@ -4805,7 +4833,19 @@
         <w:t xml:space="preserve">Utilization </w:t>
       </w:r>
       <w:r>
-        <w:t>[ρ]: ratio that the time is busy</w:t>
+        <w:t xml:space="preserve">[ρ]: </w:t>
+      </w:r>
+      <w:r>
+        <w:t>probability</w:t>
+      </w:r>
+      <w:r>
+        <w:t xml:space="preserve"> that the </w:t>
+      </w:r>
+      <w:r>
+        <w:t>processor</w:t>
+      </w:r>
+      <w:r>
+        <w:t xml:space="preserve"> is busy</w:t>
       </w:r>
     </w:p>
     <w:p>
@@ -4820,7 +4860,7 @@
           <v:shape id="_x0000_i1043" type="#_x0000_t75" style="width:65.45pt;height:37.8pt" o:ole="">
             <v:imagedata r:id="rId43" o:title=""/>
           </v:shape>
-          <o:OLEObject Type="Embed" ProgID="Equation.DSMT4" ShapeID="_x0000_i1043" DrawAspect="Content" ObjectID="_1511789814" r:id="rId44"/>
+          <o:OLEObject Type="Embed" ProgID="Equation.DSMT4" ShapeID="_x0000_i1043" DrawAspect="Content" ObjectID="_1511802528" r:id="rId44"/>
         </w:object>
       </w:r>
     </w:p>
@@ -4844,7 +4884,7 @@
       <w:pPr>
         <w:pStyle w:val="Heading2"/>
       </w:pPr>
-      <w:bookmarkStart w:id="7" w:name="_Toc438047497"/>
+      <w:bookmarkStart w:id="7" w:name="_Toc438059638"/>
       <w:r>
         <w:t>Visitation Trick</w:t>
       </w:r>
@@ -4959,7 +4999,7 @@
       <w:pPr>
         <w:pStyle w:val="Heading2"/>
       </w:pPr>
-      <w:bookmarkStart w:id="8" w:name="_Toc438047498"/>
+      <w:bookmarkStart w:id="8" w:name="_Toc438059639"/>
       <w:r>
         <w:t>Summation Equations</w:t>
       </w:r>
@@ -4988,7 +5028,7 @@
           <v:shape id="_x0000_i1044" type="#_x0000_t75" style="width:60.1pt;height:34.2pt" o:ole="">
             <v:imagedata r:id="rId46" o:title=""/>
           </v:shape>
-          <o:OLEObject Type="Embed" ProgID="Equation.DSMT4" ShapeID="_x0000_i1044" DrawAspect="Content" ObjectID="_1511789815" r:id="rId47"/>
+          <o:OLEObject Type="Embed" ProgID="Equation.DSMT4" ShapeID="_x0000_i1044" DrawAspect="Content" ObjectID="_1511802529" r:id="rId47"/>
         </w:object>
       </w:r>
       <w:r>
@@ -5025,7 +5065,7 @@
           <v:shape id="_x0000_i1045" type="#_x0000_t75" style="width:102.05pt;height:67.85pt" o:ole="">
             <v:imagedata r:id="rId48" o:title=""/>
           </v:shape>
-          <o:OLEObject Type="Embed" ProgID="Equation.DSMT4" ShapeID="_x0000_i1045" DrawAspect="Content" ObjectID="_1511789816" r:id="rId49"/>
+          <o:OLEObject Type="Embed" ProgID="Equation.DSMT4" ShapeID="_x0000_i1045" DrawAspect="Content" ObjectID="_1511802530" r:id="rId49"/>
         </w:object>
       </w:r>
     </w:p>
@@ -5050,7 +5090,7 @@
           <v:shape id="_x0000_i1046" type="#_x0000_t75" style="width:95.5pt;height:35.1pt" o:ole="">
             <v:imagedata r:id="rId50" o:title=""/>
           </v:shape>
-          <o:OLEObject Type="Embed" ProgID="Equation.DSMT4" ShapeID="_x0000_i1046" DrawAspect="Content" ObjectID="_1511789817" r:id="rId51"/>
+          <o:OLEObject Type="Embed" ProgID="Equation.DSMT4" ShapeID="_x0000_i1046" DrawAspect="Content" ObjectID="_1511802531" r:id="rId51"/>
         </w:object>
       </w:r>
     </w:p>
@@ -5066,7 +5106,7 @@
           <v:shape id="_x0000_i1047" type="#_x0000_t75" style="width:103.85pt;height:37.8pt" o:ole="">
             <v:imagedata r:id="rId52" o:title=""/>
           </v:shape>
-          <o:OLEObject Type="Embed" ProgID="Equation.DSMT4" ShapeID="_x0000_i1047" DrawAspect="Content" ObjectID="_1511789818" r:id="rId53"/>
+          <o:OLEObject Type="Embed" ProgID="Equation.DSMT4" ShapeID="_x0000_i1047" DrawAspect="Content" ObjectID="_1511802532" r:id="rId53"/>
         </w:object>
       </w:r>
     </w:p>
@@ -5090,7 +5130,7 @@
           <v:shape id="_x0000_i1048" type="#_x0000_t75" style="width:62.2pt;height:34.2pt" o:ole="">
             <v:imagedata r:id="rId54" o:title=""/>
           </v:shape>
-          <o:OLEObject Type="Embed" ProgID="Equation.DSMT4" ShapeID="_x0000_i1048" DrawAspect="Content" ObjectID="_1511789819" r:id="rId55"/>
+          <o:OLEObject Type="Embed" ProgID="Equation.DSMT4" ShapeID="_x0000_i1048" DrawAspect="Content" ObjectID="_1511802533" r:id="rId55"/>
         </w:object>
       </w:r>
     </w:p>
@@ -5130,7 +5170,7 @@
           <v:shape id="_x0000_i1049" type="#_x0000_t75" style="width:105.3pt;height:217.8pt" o:ole="">
             <v:imagedata r:id="rId56" o:title=""/>
           </v:shape>
-          <o:OLEObject Type="Embed" ProgID="Equation.DSMT4" ShapeID="_x0000_i1049" DrawAspect="Content" ObjectID="_1511789820" r:id="rId57"/>
+          <o:OLEObject Type="Embed" ProgID="Equation.DSMT4" ShapeID="_x0000_i1049" DrawAspect="Content" ObjectID="_1511802534" r:id="rId57"/>
         </w:object>
       </w:r>
     </w:p>
@@ -5143,7 +5183,7 @@
       <w:pPr>
         <w:pStyle w:val="Heading1"/>
       </w:pPr>
-      <w:bookmarkStart w:id="9" w:name="_Toc438047499"/>
+      <w:bookmarkStart w:id="9" w:name="_Toc438059640"/>
       <w:r>
         <w:t>DTMC</w:t>
       </w:r>
@@ -5308,7 +5348,7 @@
       <w:pPr>
         <w:pStyle w:val="Heading2"/>
       </w:pPr>
-      <w:bookmarkStart w:id="10" w:name="_Toc438047500"/>
+      <w:bookmarkStart w:id="10" w:name="_Toc438059641"/>
       <w:r>
         <w:t>Balance Equations</w:t>
       </w:r>
@@ -5326,7 +5366,7 @@
           <v:shape id="_x0000_i1050" type="#_x0000_t75" style="width:67.25pt;height:65.75pt" o:ole="">
             <v:imagedata r:id="rId58" o:title=""/>
           </v:shape>
-          <o:OLEObject Type="Embed" ProgID="Equation.DSMT4" ShapeID="_x0000_i1050" DrawAspect="Content" ObjectID="_1511789821" r:id="rId59"/>
+          <o:OLEObject Type="Embed" ProgID="Equation.DSMT4" ShapeID="_x0000_i1050" DrawAspect="Content" ObjectID="_1511802535" r:id="rId59"/>
         </w:object>
       </w:r>
       <w:r>
@@ -5449,7 +5489,7 @@
       <w:pPr>
         <w:pStyle w:val="Heading2"/>
       </w:pPr>
-      <w:bookmarkStart w:id="11" w:name="_Toc438047501"/>
+      <w:bookmarkStart w:id="11" w:name="_Toc438059642"/>
       <w:r>
         <w:t>Matrices</w:t>
       </w:r>
@@ -5478,7 +5518,7 @@
       <w:pPr>
         <w:pStyle w:val="Heading1"/>
       </w:pPr>
-      <w:bookmarkStart w:id="12" w:name="_Toc438047502"/>
+      <w:bookmarkStart w:id="12" w:name="_Toc438059643"/>
       <w:r>
         <w:t>CTMC</w:t>
       </w:r>
@@ -5502,7 +5542,7 @@
       <w:pPr>
         <w:pStyle w:val="Heading2"/>
       </w:pPr>
-      <w:bookmarkStart w:id="13" w:name="_Toc438047503"/>
+      <w:bookmarkStart w:id="13" w:name="_Toc438059644"/>
       <w:r>
         <w:t>Poisson</w:t>
       </w:r>
@@ -5762,7 +5802,7 @@
           <v:shape id="_x0000_i1051" type="#_x0000_t75" style="width:96.4pt;height:35.1pt" o:ole="">
             <v:imagedata r:id="rId60" o:title=""/>
           </v:shape>
-          <o:OLEObject Type="Embed" ProgID="Equation.DSMT4" ShapeID="_x0000_i1051" DrawAspect="Content" ObjectID="_1511789822" r:id="rId61"/>
+          <o:OLEObject Type="Embed" ProgID="Equation.DSMT4" ShapeID="_x0000_i1051" DrawAspect="Content" ObjectID="_1511802536" r:id="rId61"/>
         </w:object>
       </w:r>
     </w:p>
@@ -5771,7 +5811,7 @@
         <w:pStyle w:val="Heading2"/>
       </w:pPr>
       <w:bookmarkStart w:id="14" w:name="_Toc433377176"/>
-      <w:bookmarkStart w:id="15" w:name="_Toc438047504"/>
+      <w:bookmarkStart w:id="15" w:name="_Toc438059645"/>
       <w:r>
         <w:t>Kendall notation</w:t>
       </w:r>
@@ -5826,7 +5866,13 @@
         <w:pStyle w:val="NoSpacing"/>
       </w:pPr>
       <w:r>
-        <w:t xml:space="preserve">[M]: time between arrivals is Markovian (Memoryless) ~ </w:t>
+        <w:t xml:space="preserve">[M]: </w:t>
+      </w:r>
+      <w:r>
+        <w:t xml:space="preserve">distribution of </w:t>
+      </w:r>
+      <w:r>
+        <w:t xml:space="preserve">time between arrivals is Markovian (Memoryless) ~ </w:t>
       </w:r>
       <w:proofErr w:type="spellStart"/>
       <w:proofErr w:type="gramStart"/>
@@ -5847,7 +5893,13 @@
         <w:pStyle w:val="NoSpacing"/>
       </w:pPr>
       <w:r>
-        <w:t xml:space="preserve">[M]: job processing times are Markovian (Memoryless) ~ </w:t>
+        <w:t xml:space="preserve">[M]: </w:t>
+      </w:r>
+      <w:r>
+        <w:t xml:space="preserve">distribution of </w:t>
+      </w:r>
+      <w:r>
+        <w:t xml:space="preserve">job processing times are Markovian (Memoryless) ~ </w:t>
       </w:r>
       <w:proofErr w:type="spellStart"/>
       <w:proofErr w:type="gramStart"/>
@@ -6016,7 +6068,7 @@
       <w:pPr>
         <w:pStyle w:val="Heading3"/>
       </w:pPr>
-      <w:bookmarkStart w:id="16" w:name="_Toc438047505"/>
+      <w:bookmarkStart w:id="16" w:name="_Toc438059646"/>
       <w:r>
         <w:t>Variations</w:t>
       </w:r>
@@ -6169,7 +6221,28 @@
         </w:numPr>
       </w:pPr>
       <w:r>
-        <w:t>M/M/1/1: 1 server, 1 job</w:t>
+        <w:t xml:space="preserve">M/M/1/1: 1 server, </w:t>
+      </w:r>
+      <w:r>
+        <w:t xml:space="preserve">maximum </w:t>
+      </w:r>
+      <w:r>
+        <w:t>1 job</w:t>
+      </w:r>
+      <w:r>
+        <w:t xml:space="preserve"> in queue</w:t>
+      </w:r>
+    </w:p>
+    <w:p>
+      <w:pPr>
+        <w:pStyle w:val="NoSpacing"/>
+        <w:numPr>
+          <w:ilvl w:val="0"/>
+          <w:numId w:val="7"/>
+        </w:numPr>
+      </w:pPr>
+      <w:r>
+        <w:t>arrivals/processing/servers/jobs</w:t>
       </w:r>
     </w:p>
     <w:p>
@@ -6213,7 +6286,7 @@
           <v:shape id="_x0000_i1052" type="#_x0000_t75" style="width:66.65pt;height:36pt" o:ole="">
             <v:imagedata r:id="rId62" o:title=""/>
           </v:shape>
-          <o:OLEObject Type="Embed" ProgID="Equation.DSMT4" ShapeID="_x0000_i1052" DrawAspect="Content" ObjectID="_1511789823" r:id="rId63"/>
+          <o:OLEObject Type="Embed" ProgID="Equation.DSMT4" ShapeID="_x0000_i1052" DrawAspect="Content" ObjectID="_1511802537" r:id="rId63"/>
         </w:object>
       </w:r>
       <w:r>
@@ -6224,7 +6297,7 @@
       <w:pPr>
         <w:pStyle w:val="Heading2"/>
       </w:pPr>
-      <w:bookmarkStart w:id="17" w:name="_Toc438047506"/>
+      <w:bookmarkStart w:id="17" w:name="_Toc438059647"/>
       <w:r>
         <w:t>Steady State</w:t>
       </w:r>
@@ -6317,7 +6390,7 @@
       <w:pPr>
         <w:pStyle w:val="Heading3"/>
       </w:pPr>
-      <w:bookmarkStart w:id="18" w:name="_Toc438047507"/>
+      <w:bookmarkStart w:id="18" w:name="_Toc438059648"/>
       <w:r>
         <w:t>M/M/1</w:t>
       </w:r>
@@ -6396,7 +6469,7 @@
           <v:shape id="_x0000_i1053" type="#_x0000_t75" style="width:105.9pt;height:34.2pt" o:ole="">
             <v:imagedata r:id="rId64" o:title=""/>
           </v:shape>
-          <o:OLEObject Type="Embed" ProgID="Equation.DSMT4" ShapeID="_x0000_i1053" DrawAspect="Content" ObjectID="_1511789824" r:id="rId65"/>
+          <o:OLEObject Type="Embed" ProgID="Equation.DSMT4" ShapeID="_x0000_i1053" DrawAspect="Content" ObjectID="_1511802538" r:id="rId65"/>
         </w:object>
       </w:r>
     </w:p>
@@ -6409,7 +6482,7 @@
       <w:pPr>
         <w:pStyle w:val="Heading3"/>
       </w:pPr>
-      <w:bookmarkStart w:id="19" w:name="_Toc438047508"/>
+      <w:bookmarkStart w:id="19" w:name="_Toc438059649"/>
       <w:r>
         <w:t>M/M/1/N</w:t>
       </w:r>
@@ -6491,7 +6564,7 @@
           <v:shape id="_x0000_i1054" type="#_x0000_t75" style="width:134.2pt;height:54.15pt" o:ole="">
             <v:imagedata r:id="rId66" o:title=""/>
           </v:shape>
-          <o:OLEObject Type="Embed" ProgID="Equation.DSMT4" ShapeID="_x0000_i1054" DrawAspect="Content" ObjectID="_1511789825" r:id="rId67"/>
+          <o:OLEObject Type="Embed" ProgID="Equation.DSMT4" ShapeID="_x0000_i1054" DrawAspect="Content" ObjectID="_1511802539" r:id="rId67"/>
         </w:object>
       </w:r>
     </w:p>
@@ -6503,11 +6576,11 @@
         <w:rPr>
           <w:position w:val="-16"/>
         </w:rPr>
-        <w:object w:dxaOrig="880" w:dyaOrig="480">
-          <v:shape id="_x0000_i1055" type="#_x0000_t75" style="width:44.65pt;height:23.8pt" o:ole="">
+        <w:object w:dxaOrig="1140" w:dyaOrig="480">
+          <v:shape id="_x0000_i1081" type="#_x0000_t75" style="width:57.7pt;height:23.8pt" o:ole="">
             <v:imagedata r:id="rId68" o:title=""/>
           </v:shape>
-          <o:OLEObject Type="Embed" ProgID="Equation.DSMT4" ShapeID="_x0000_i1055" DrawAspect="Content" ObjectID="_1511789826" r:id="rId69"/>
+          <o:OLEObject Type="Embed" ProgID="Equation.DSMT4" ShapeID="_x0000_i1081" DrawAspect="Content" ObjectID="_1511802540" r:id="rId69"/>
         </w:object>
       </w:r>
     </w:p>
@@ -6516,6 +6589,25 @@
         <w:pStyle w:val="NoSpacing"/>
       </w:pPr>
       <w:r>
+        <w:t>Then remember, 1 = Σπ</w:t>
+      </w:r>
+      <w:proofErr w:type="spellStart"/>
+      <w:r>
+        <w:rPr>
+          <w:vertAlign w:val="subscript"/>
+        </w:rPr>
+        <w:t>i</w:t>
+      </w:r>
+      <w:proofErr w:type="spellEnd"/>
+      <w:r>
+        <w:t xml:space="preserve"> to find</w:t>
+      </w:r>
+    </w:p>
+    <w:p>
+      <w:pPr>
+        <w:pStyle w:val="NoSpacing"/>
+      </w:pPr>
+      <w:r>
         <w:rPr>
           <w:b/>
         </w:rPr>
@@ -6547,7 +6639,7 @@
         <w:pStyle w:val="Heading3"/>
       </w:pPr>
       <w:bookmarkStart w:id="20" w:name="_Toc434406131"/>
-      <w:bookmarkStart w:id="21" w:name="_Toc438047509"/>
+      <w:bookmarkStart w:id="21" w:name="_Toc438059650"/>
       <w:r>
         <w:t>M/M/C</w:t>
       </w:r>
@@ -6587,10 +6679,10 @@
           <w:position w:val="-30"/>
         </w:rPr>
         <w:object w:dxaOrig="3019" w:dyaOrig="780">
-          <v:shape id="_x0000_i1080" type="#_x0000_t75" style="width:150.85pt;height:39.25pt" o:ole="">
+          <v:shape id="_x0000_i1078" type="#_x0000_t75" style="width:150.85pt;height:39.25pt" o:ole="">
             <v:imagedata r:id="rId70" o:title=""/>
           </v:shape>
-          <o:OLEObject Type="Embed" ProgID="Equation.DSMT4" ShapeID="_x0000_i1080" DrawAspect="Content" ObjectID="_1511789827" r:id="rId71"/>
+          <o:OLEObject Type="Embed" ProgID="Equation.DSMT4" ShapeID="_x0000_i1078" DrawAspect="Content" ObjectID="_1511802541" r:id="rId71"/>
         </w:object>
       </w:r>
     </w:p>
@@ -6618,23 +6710,20 @@
     </w:p>
     <w:p>
       <w:pPr>
-        <w:pStyle w:val="NoSpacing"/>
-      </w:pPr>
-    </w:p>
-    <w:p>
-      <w:pPr>
-        <w:pStyle w:val="NoSpacing"/>
-      </w:pPr>
-      <w:r>
-        <w:t xml:space="preserve">The following two equations are for the probability of entering the </w:t>
-      </w:r>
-      <w:proofErr w:type="gramStart"/>
-      <w:r>
-        <w:t>queue</w:t>
-      </w:r>
-      <w:proofErr w:type="gramEnd"/>
-      <w:r>
-        <w:t xml:space="preserve">. Does the μ you use for equations double in M/M/2? No, but you’ll see jobs coming out of a system at a rate of </w:t>
+        <w:pStyle w:val="Heading3"/>
+      </w:pPr>
+      <w:bookmarkStart w:id="22" w:name="_Toc438059651"/>
+      <w:r>
+        <w:t>M/M/C/N</w:t>
+      </w:r>
+      <w:bookmarkEnd w:id="22"/>
+    </w:p>
+    <w:p>
+      <w:pPr>
+        <w:pStyle w:val="NoSpacing"/>
+      </w:pPr>
+      <w:r>
+        <w:t xml:space="preserve">The following two equations are for the probability of entering the queue. Does the μ you use for equations double in M/M/2? No, but you’ll see jobs coming out of a system at a rate of </w:t>
       </w:r>
       <w:proofErr w:type="spellStart"/>
       <w:r>
@@ -6671,10 +6760,10 @@
           <w:position w:val="-38"/>
         </w:rPr>
         <w:object w:dxaOrig="3879" w:dyaOrig="920">
-          <v:shape id="_x0000_i1079" type="#_x0000_t75" style="width:193.7pt;height:45.8pt" o:ole="">
+          <v:shape id="_x0000_i1082" type="#_x0000_t75" style="width:193.7pt;height:45.8pt" o:ole="">
             <v:imagedata r:id="rId72" o:title=""/>
           </v:shape>
-          <o:OLEObject Type="Embed" ProgID="Equation.DSMT4" ShapeID="_x0000_i1079" DrawAspect="Content" ObjectID="_1511789828" r:id="rId73"/>
+          <o:OLEObject Type="Embed" ProgID="Equation.DSMT4" ShapeID="_x0000_i1082" DrawAspect="Content" ObjectID="_1511802542" r:id="rId73"/>
         </w:object>
       </w:r>
     </w:p>
@@ -6691,10 +6780,10 @@
           <w:position w:val="-74"/>
         </w:rPr>
         <w:object w:dxaOrig="2640" w:dyaOrig="1600">
-          <v:shape id="_x0000_i1082" type="#_x0000_t75" style="width:131.2pt;height:80.65pt" o:ole="">
+          <v:shape id="_x0000_i1083" type="#_x0000_t75" style="width:131.2pt;height:80.65pt" o:ole="">
             <v:imagedata r:id="rId74" o:title=""/>
           </v:shape>
-          <o:OLEObject Type="Embed" ProgID="Equation.DSMT4" ShapeID="_x0000_i1082" DrawAspect="Content" ObjectID="_1511789829" r:id="rId75"/>
+          <o:OLEObject Type="Embed" ProgID="Equation.DSMT4" ShapeID="_x0000_i1083" DrawAspect="Content" ObjectID="_1511802543" r:id="rId75"/>
         </w:object>
       </w:r>
     </w:p>
@@ -6707,11 +6796,11 @@
       <w:pPr>
         <w:pStyle w:val="Heading3"/>
       </w:pPr>
-      <w:bookmarkStart w:id="22" w:name="_Toc438047510"/>
+      <w:bookmarkStart w:id="23" w:name="_Toc438059652"/>
       <w:r>
         <w:t>M/M/∞</w:t>
       </w:r>
-      <w:bookmarkEnd w:id="22"/>
+      <w:bookmarkEnd w:id="23"/>
     </w:p>
     <w:p>
       <w:pPr>
@@ -6730,10 +6819,10 @@
           <w:position w:val="-12"/>
         </w:rPr>
         <w:object w:dxaOrig="840" w:dyaOrig="440">
-          <v:shape id="_x0000_i1056" type="#_x0000_t75" style="width:41.95pt;height:22pt" o:ole="">
+          <v:shape id="_x0000_i1055" type="#_x0000_t75" style="width:41.95pt;height:22pt" o:ole="">
             <v:imagedata r:id="rId76" o:title=""/>
           </v:shape>
-          <o:OLEObject Type="Embed" ProgID="Equation.DSMT4" ShapeID="_x0000_i1056" DrawAspect="Content" ObjectID="_1511789830" r:id="rId77"/>
+          <o:OLEObject Type="Embed" ProgID="Equation.DSMT4" ShapeID="_x0000_i1055" DrawAspect="Content" ObjectID="_1511802544" r:id="rId77"/>
         </w:object>
       </w:r>
     </w:p>
@@ -6760,11 +6849,11 @@
       <w:pPr>
         <w:pStyle w:val="Heading3"/>
       </w:pPr>
-      <w:bookmarkStart w:id="23" w:name="_Toc438047511"/>
+      <w:bookmarkStart w:id="24" w:name="_Toc438059653"/>
       <w:r>
         <w:t>M/G/1</w:t>
       </w:r>
-      <w:bookmarkEnd w:id="23"/>
+      <w:bookmarkEnd w:id="24"/>
     </w:p>
     <w:p>
       <w:pPr>
@@ -6815,11 +6904,11 @@
       <w:pPr>
         <w:pStyle w:val="Heading2"/>
       </w:pPr>
-      <w:bookmarkStart w:id="24" w:name="_Toc438047512"/>
+      <w:bookmarkStart w:id="25" w:name="_Toc438059654"/>
       <w:r>
         <w:t>Response Time</w:t>
       </w:r>
-      <w:bookmarkEnd w:id="24"/>
+      <w:bookmarkEnd w:id="25"/>
     </w:p>
     <w:p>
       <w:pPr>
@@ -6862,10 +6951,10 @@
           <w:position w:val="-30"/>
         </w:rPr>
         <w:object w:dxaOrig="2180" w:dyaOrig="720">
-          <v:shape id="_x0000_i1057" type="#_x0000_t75" style="width:108.9pt;height:36pt" o:ole="">
+          <v:shape id="_x0000_i1056" type="#_x0000_t75" style="width:108.9pt;height:36pt" o:ole="">
             <v:imagedata r:id="rId78" o:title=""/>
           </v:shape>
-          <o:OLEObject Type="Embed" ProgID="Equation.DSMT4" ShapeID="_x0000_i1057" DrawAspect="Content" ObjectID="_1511789831" r:id="rId79"/>
+          <o:OLEObject Type="Embed" ProgID="Equation.DSMT4" ShapeID="_x0000_i1056" DrawAspect="Content" ObjectID="_1511802545" r:id="rId79"/>
         </w:object>
       </w:r>
     </w:p>
@@ -6886,10 +6975,10 @@
           <w:position w:val="-28"/>
         </w:rPr>
         <w:object w:dxaOrig="1960" w:dyaOrig="660">
-          <v:shape id="_x0000_i1058" type="#_x0000_t75" style="width:98.2pt;height:32.75pt" o:ole="">
+          <v:shape id="_x0000_i1057" type="#_x0000_t75" style="width:98.2pt;height:32.75pt" o:ole="">
             <v:imagedata r:id="rId80" o:title=""/>
           </v:shape>
-          <o:OLEObject Type="Embed" ProgID="Equation.DSMT4" ShapeID="_x0000_i1058" DrawAspect="Content" ObjectID="_1511789832" r:id="rId81"/>
+          <o:OLEObject Type="Embed" ProgID="Equation.DSMT4" ShapeID="_x0000_i1057" DrawAspect="Content" ObjectID="_1511802546" r:id="rId81"/>
         </w:object>
       </w:r>
     </w:p>
@@ -6908,10 +6997,10 @@
           <w:position w:val="-36"/>
         </w:rPr>
         <w:object w:dxaOrig="3080" w:dyaOrig="840">
-          <v:shape id="_x0000_i1059" type="#_x0000_t75" style="width:153.8pt;height:41.95pt" o:ole="">
+          <v:shape id="_x0000_i1058" type="#_x0000_t75" style="width:153.8pt;height:41.95pt" o:ole="">
             <v:imagedata r:id="rId82" o:title=""/>
           </v:shape>
-          <o:OLEObject Type="Embed" ProgID="Equation.DSMT4" ShapeID="_x0000_i1059" DrawAspect="Content" ObjectID="_1511789833" r:id="rId83"/>
+          <o:OLEObject Type="Embed" ProgID="Equation.DSMT4" ShapeID="_x0000_i1058" DrawAspect="Content" ObjectID="_1511802547" r:id="rId83"/>
         </w:object>
       </w:r>
     </w:p>
@@ -6944,11 +7033,11 @@
       <w:pPr>
         <w:pStyle w:val="Heading2"/>
       </w:pPr>
-      <w:bookmarkStart w:id="25" w:name="_Toc438047513"/>
+      <w:bookmarkStart w:id="26" w:name="_Toc438059655"/>
       <w:r>
         <w:t>Job Queue Size</w:t>
       </w:r>
-      <w:bookmarkEnd w:id="25"/>
+      <w:bookmarkEnd w:id="26"/>
     </w:p>
     <w:p>
       <w:pPr>
@@ -7007,10 +7096,10 @@
           <w:position w:val="-34"/>
         </w:rPr>
         <w:object w:dxaOrig="2900" w:dyaOrig="760">
-          <v:shape id="_x0000_i1081" type="#_x0000_t75" style="width:144.9pt;height:37.8pt" o:ole="">
+          <v:shape id="_x0000_i1079" type="#_x0000_t75" style="width:144.9pt;height:37.8pt" o:ole="">
             <v:imagedata r:id="rId84" o:title=""/>
           </v:shape>
-          <o:OLEObject Type="Embed" ProgID="Equation.DSMT4" ShapeID="_x0000_i1081" DrawAspect="Content" ObjectID="_1511789834" r:id="rId85"/>
+          <o:OLEObject Type="Embed" ProgID="Equation.DSMT4" ShapeID="_x0000_i1079" DrawAspect="Content" ObjectID="_1511802548" r:id="rId85"/>
         </w:object>
       </w:r>
     </w:p>
@@ -7083,10 +7172,10 @@
           <w:position w:val="-30"/>
         </w:rPr>
         <w:object w:dxaOrig="1939" w:dyaOrig="780">
-          <v:shape id="_x0000_i1060" type="#_x0000_t75" style="width:96.7pt;height:38.7pt" o:ole="">
+          <v:shape id="_x0000_i1059" type="#_x0000_t75" style="width:96.7pt;height:38.7pt" o:ole="">
             <v:imagedata r:id="rId86" o:title=""/>
           </v:shape>
-          <o:OLEObject Type="Embed" ProgID="Equation.DSMT4" ShapeID="_x0000_i1060" DrawAspect="Content" ObjectID="_1511789835" r:id="rId87"/>
+          <o:OLEObject Type="Embed" ProgID="Equation.DSMT4" ShapeID="_x0000_i1059" DrawAspect="Content" ObjectID="_1511802549" r:id="rId87"/>
         </w:object>
       </w:r>
     </w:p>
@@ -7100,10 +7189,10 @@
           <w:position w:val="-178"/>
         </w:rPr>
         <w:object w:dxaOrig="1860" w:dyaOrig="3600">
-          <v:shape id="_x0000_i1061" type="#_x0000_t75" style="width:93.1pt;height:180pt" o:ole="">
+          <v:shape id="_x0000_i1060" type="#_x0000_t75" style="width:93.1pt;height:180pt" o:ole="">
             <v:imagedata r:id="rId88" o:title=""/>
           </v:shape>
-          <o:OLEObject Type="Embed" ProgID="Equation.DSMT4" ShapeID="_x0000_i1061" DrawAspect="Content" ObjectID="_1511789836" r:id="rId89"/>
+          <o:OLEObject Type="Embed" ProgID="Equation.DSMT4" ShapeID="_x0000_i1060" DrawAspect="Content" ObjectID="_1511802550" r:id="rId89"/>
         </w:object>
       </w:r>
     </w:p>
@@ -7111,11 +7200,11 @@
       <w:pPr>
         <w:pStyle w:val="Heading2"/>
       </w:pPr>
-      <w:bookmarkStart w:id="26" w:name="_Toc438047514"/>
+      <w:bookmarkStart w:id="27" w:name="_Toc438059656"/>
       <w:r>
         <w:t>Cost</w:t>
       </w:r>
-      <w:bookmarkEnd w:id="26"/>
+      <w:bookmarkEnd w:id="27"/>
     </w:p>
     <w:p>
       <w:pPr>
@@ -7151,13 +7240,13 @@
       <w:pPr>
         <w:pStyle w:val="Heading2"/>
       </w:pPr>
-      <w:bookmarkStart w:id="27" w:name="_Toc434406134"/>
-      <w:bookmarkStart w:id="28" w:name="_Toc438047515"/>
+      <w:bookmarkStart w:id="28" w:name="_Toc434406134"/>
+      <w:bookmarkStart w:id="29" w:name="_Toc438059657"/>
       <w:r>
         <w:t>Square Root Staffing Rule</w:t>
       </w:r>
-      <w:bookmarkEnd w:id="27"/>
       <w:bookmarkEnd w:id="28"/>
+      <w:bookmarkEnd w:id="29"/>
     </w:p>
     <w:p>
       <w:pPr>
@@ -7195,10 +7284,10 @@
           <w:position w:val="-12"/>
         </w:rPr>
         <w:object w:dxaOrig="279" w:dyaOrig="380">
-          <v:shape id="_x0000_i1062" type="#_x0000_t75" style="width:13.4pt;height:19.35pt" o:ole="">
+          <v:shape id="_x0000_i1061" type="#_x0000_t75" style="width:13.4pt;height:19.35pt" o:ole="">
             <v:imagedata r:id="rId90" o:title=""/>
           </v:shape>
-          <o:OLEObject Type="Embed" ProgID="Equation.DSMT4" ShapeID="_x0000_i1062" DrawAspect="Content" ObjectID="_1511789837" r:id="rId91"/>
+          <o:OLEObject Type="Embed" ProgID="Equation.DSMT4" ShapeID="_x0000_i1061" DrawAspect="Content" ObjectID="_1511802551" r:id="rId91"/>
         </w:object>
       </w:r>
       <w:r>
@@ -7223,10 +7312,10 @@
           <w:position w:val="-12"/>
         </w:rPr>
         <w:object w:dxaOrig="1380" w:dyaOrig="400">
-          <v:shape id="_x0000_i1063" type="#_x0000_t75" style="width:68.75pt;height:19.95pt" o:ole="">
+          <v:shape id="_x0000_i1062" type="#_x0000_t75" style="width:68.75pt;height:19.95pt" o:ole="">
             <v:imagedata r:id="rId92" o:title=""/>
           </v:shape>
-          <o:OLEObject Type="Embed" ProgID="Equation.DSMT4" ShapeID="_x0000_i1063" DrawAspect="Content" ObjectID="_1511789838" r:id="rId93"/>
+          <o:OLEObject Type="Embed" ProgID="Equation.DSMT4" ShapeID="_x0000_i1062" DrawAspect="Content" ObjectID="_1511802552" r:id="rId93"/>
         </w:object>
       </w:r>
       <w:r>
@@ -7242,10 +7331,10 @@
           <w:position w:val="-32"/>
         </w:rPr>
         <w:object w:dxaOrig="1480" w:dyaOrig="740">
-          <v:shape id="_x0000_i1064" type="#_x0000_t75" style="width:73.8pt;height:36.9pt" o:ole="">
+          <v:shape id="_x0000_i1063" type="#_x0000_t75" style="width:73.8pt;height:36.9pt" o:ole="">
             <v:imagedata r:id="rId94" o:title=""/>
           </v:shape>
-          <o:OLEObject Type="Embed" ProgID="Equation.DSMT4" ShapeID="_x0000_i1064" DrawAspect="Content" ObjectID="_1511789839" r:id="rId95"/>
+          <o:OLEObject Type="Embed" ProgID="Equation.DSMT4" ShapeID="_x0000_i1063" DrawAspect="Content" ObjectID="_1511802553" r:id="rId95"/>
         </w:object>
       </w:r>
       <w:r>
@@ -7334,13 +7423,13 @@
       <w:pPr>
         <w:pStyle w:val="Heading3"/>
       </w:pPr>
-      <w:bookmarkStart w:id="29" w:name="_Toc434406135"/>
-      <w:bookmarkStart w:id="30" w:name="_Toc438047516"/>
+      <w:bookmarkStart w:id="30" w:name="_Toc434406135"/>
+      <w:bookmarkStart w:id="31" w:name="_Toc438059658"/>
       <w:r>
         <w:t>e.g.)</w:t>
       </w:r>
-      <w:bookmarkEnd w:id="29"/>
       <w:bookmarkEnd w:id="30"/>
+      <w:bookmarkEnd w:id="31"/>
     </w:p>
     <w:tbl>
       <w:tblPr>
@@ -7606,10 +7695,10 @@
           <w:position w:val="-56"/>
         </w:rPr>
         <w:object w:dxaOrig="2860" w:dyaOrig="1240">
-          <v:shape id="_x0000_i1065" type="#_x0000_t75" style="width:143.1pt;height:62.2pt" o:ole="">
+          <v:shape id="_x0000_i1064" type="#_x0000_t75" style="width:143.1pt;height:62.2pt" o:ole="">
             <v:imagedata r:id="rId96" o:title=""/>
           </v:shape>
-          <o:OLEObject Type="Embed" ProgID="Equation.DSMT4" ShapeID="_x0000_i1065" DrawAspect="Content" ObjectID="_1511789840" r:id="rId97"/>
+          <o:OLEObject Type="Embed" ProgID="Equation.DSMT4" ShapeID="_x0000_i1064" DrawAspect="Content" ObjectID="_1511802554" r:id="rId97"/>
         </w:object>
       </w:r>
     </w:p>
@@ -7661,21 +7750,21 @@
       <w:pPr>
         <w:pStyle w:val="Heading1"/>
       </w:pPr>
-      <w:bookmarkStart w:id="31" w:name="_Toc438047517"/>
+      <w:bookmarkStart w:id="32" w:name="_Toc438059659"/>
       <w:r>
         <w:t>Jackson Networks</w:t>
       </w:r>
-      <w:bookmarkEnd w:id="31"/>
+      <w:bookmarkEnd w:id="32"/>
     </w:p>
     <w:p>
       <w:pPr>
         <w:pStyle w:val="Heading2"/>
       </w:pPr>
-      <w:bookmarkStart w:id="32" w:name="_Toc438047518"/>
+      <w:bookmarkStart w:id="33" w:name="_Toc438059660"/>
       <w:r>
         <w:t>Open Loop</w:t>
       </w:r>
-      <w:bookmarkEnd w:id="32"/>
+      <w:bookmarkEnd w:id="33"/>
     </w:p>
     <w:p>
       <w:pPr>
@@ -7730,10 +7819,10 @@
           <w:position w:val="-14"/>
         </w:rPr>
         <w:object w:dxaOrig="3960" w:dyaOrig="400">
-          <v:shape id="_x0000_i1083" type="#_x0000_t75" style="width:198.15pt;height:19.95pt" o:ole="">
+          <v:shape id="_x0000_i1080" type="#_x0000_t75" style="width:198.15pt;height:19.95pt" o:ole="">
             <v:imagedata r:id="rId98" o:title=""/>
           </v:shape>
-          <o:OLEObject Type="Embed" ProgID="Equation.DSMT4" ShapeID="_x0000_i1083" DrawAspect="Content" ObjectID="_1511789841" r:id="rId99"/>
+          <o:OLEObject Type="Embed" ProgID="Equation.DSMT4" ShapeID="_x0000_i1080" DrawAspect="Content" ObjectID="_1511802555" r:id="rId99"/>
         </w:object>
       </w:r>
     </w:p>
@@ -7776,10 +7865,10 @@
           <w:position w:val="-28"/>
         </w:rPr>
         <w:object w:dxaOrig="680" w:dyaOrig="680">
-          <v:shape id="_x0000_i1066" type="#_x0000_t75" style="width:34.2pt;height:34.2pt" o:ole="">
+          <v:shape id="_x0000_i1065" type="#_x0000_t75" style="width:34.2pt;height:34.2pt" o:ole="">
             <v:imagedata r:id="rId100" o:title=""/>
           </v:shape>
-          <o:OLEObject Type="Embed" ProgID="Equation.DSMT4" ShapeID="_x0000_i1066" DrawAspect="Content" ObjectID="_1511789842" r:id="rId101"/>
+          <o:OLEObject Type="Embed" ProgID="Equation.DSMT4" ShapeID="_x0000_i1065" DrawAspect="Content" ObjectID="_1511802556" r:id="rId101"/>
         </w:object>
       </w:r>
       <w:r>
@@ -7812,10 +7901,10 @@
           <w:position w:val="-28"/>
         </w:rPr>
         <w:object w:dxaOrig="1579" w:dyaOrig="680">
-          <v:shape id="_x0000_i1067" type="#_x0000_t75" style="width:78.55pt;height:34.2pt" o:ole="">
+          <v:shape id="_x0000_i1066" type="#_x0000_t75" style="width:78.55pt;height:34.2pt" o:ole="">
             <v:imagedata r:id="rId102" o:title=""/>
           </v:shape>
-          <o:OLEObject Type="Embed" ProgID="Equation.DSMT4" ShapeID="_x0000_i1067" DrawAspect="Content" ObjectID="_1511789843" r:id="rId103"/>
+          <o:OLEObject Type="Embed" ProgID="Equation.DSMT4" ShapeID="_x0000_i1066" DrawAspect="Content" ObjectID="_1511802557" r:id="rId103"/>
         </w:object>
       </w:r>
     </w:p>
@@ -7914,11 +8003,11 @@
       <w:pPr>
         <w:pStyle w:val="Heading2"/>
       </w:pPr>
-      <w:bookmarkStart w:id="33" w:name="_Toc438047519"/>
+      <w:bookmarkStart w:id="34" w:name="_Toc438059661"/>
       <w:r>
         <w:t>Traffic Equations</w:t>
       </w:r>
-      <w:bookmarkEnd w:id="33"/>
+      <w:bookmarkEnd w:id="34"/>
     </w:p>
     <w:p>
       <w:pPr>
@@ -8005,11 +8094,11 @@
       <w:pPr>
         <w:pStyle w:val="Heading2"/>
       </w:pPr>
-      <w:bookmarkStart w:id="34" w:name="_Toc438047520"/>
+      <w:bookmarkStart w:id="35" w:name="_Toc438059662"/>
       <w:r>
         <w:t>Closed Loop</w:t>
       </w:r>
-      <w:bookmarkEnd w:id="34"/>
+      <w:bookmarkEnd w:id="35"/>
     </w:p>
     <w:p>
       <w:pPr>
@@ -8091,11 +8180,11 @@
       <w:pPr>
         <w:pStyle w:val="Heading1"/>
       </w:pPr>
-      <w:bookmarkStart w:id="35" w:name="_Toc438047521"/>
+      <w:bookmarkStart w:id="36" w:name="_Toc438059663"/>
       <w:r>
         <w:t>Mean Value Analysis</w:t>
       </w:r>
-      <w:bookmarkEnd w:id="35"/>
+      <w:bookmarkEnd w:id="36"/>
     </w:p>
     <w:p>
       <w:pPr>
@@ -8196,10 +8285,10 @@
           <w:position w:val="-62"/>
         </w:rPr>
         <w:object w:dxaOrig="1040" w:dyaOrig="999">
-          <v:shape id="_x0000_i1068" type="#_x0000_t75" style="width:52.05pt;height:50pt" o:ole="">
+          <v:shape id="_x0000_i1067" type="#_x0000_t75" style="width:52.05pt;height:50pt" o:ole="">
             <v:imagedata r:id="rId104" o:title=""/>
           </v:shape>
-          <o:OLEObject Type="Embed" ProgID="Equation.DSMT4" ShapeID="_x0000_i1068" DrawAspect="Content" ObjectID="_1511789844" r:id="rId105"/>
+          <o:OLEObject Type="Embed" ProgID="Equation.DSMT4" ShapeID="_x0000_i1067" DrawAspect="Content" ObjectID="_1511802558" r:id="rId105"/>
         </w:object>
       </w:r>
       <w:r>
@@ -8210,10 +8299,10 @@
           <w:position w:val="-24"/>
         </w:rPr>
         <w:object w:dxaOrig="1920" w:dyaOrig="620">
-          <v:shape id="_x0000_i1069" type="#_x0000_t75" style="width:96.1pt;height:30.95pt" o:ole="">
+          <v:shape id="_x0000_i1068" type="#_x0000_t75" style="width:96.1pt;height:30.95pt" o:ole="">
             <v:imagedata r:id="rId106" o:title=""/>
           </v:shape>
-          <o:OLEObject Type="Embed" ProgID="Equation.DSMT4" ShapeID="_x0000_i1069" DrawAspect="Content" ObjectID="_1511789845" r:id="rId107"/>
+          <o:OLEObject Type="Embed" ProgID="Equation.DSMT4" ShapeID="_x0000_i1068" DrawAspect="Content" ObjectID="_1511802559" r:id="rId107"/>
         </w:object>
       </w:r>
     </w:p>
@@ -8344,10 +8433,10 @@
           <w:position w:val="-30"/>
         </w:rPr>
         <w:object w:dxaOrig="3360" w:dyaOrig="820">
-          <v:shape id="_x0000_i1070" type="#_x0000_t75" style="width:167.8pt;height:41.35pt" o:ole="">
+          <v:shape id="_x0000_i1069" type="#_x0000_t75" style="width:167.8pt;height:41.35pt" o:ole="">
             <v:imagedata r:id="rId108" o:title=""/>
           </v:shape>
-          <o:OLEObject Type="Embed" ProgID="Equation.DSMT4" ShapeID="_x0000_i1070" DrawAspect="Content" ObjectID="_1511789846" r:id="rId109"/>
+          <o:OLEObject Type="Embed" ProgID="Equation.DSMT4" ShapeID="_x0000_i1069" DrawAspect="Content" ObjectID="_1511802560" r:id="rId109"/>
         </w:object>
       </w:r>
     </w:p>
@@ -8367,10 +8456,10 @@
           <w:position w:val="-60"/>
         </w:rPr>
         <w:object w:dxaOrig="2100" w:dyaOrig="980">
-          <v:shape id="_x0000_i1071" type="#_x0000_t75" style="width:105pt;height:49.1pt" o:ole="">
+          <v:shape id="_x0000_i1070" type="#_x0000_t75" style="width:105pt;height:49.1pt" o:ole="">
             <v:imagedata r:id="rId110" o:title=""/>
           </v:shape>
-          <o:OLEObject Type="Embed" ProgID="Equation.DSMT4" ShapeID="_x0000_i1071" DrawAspect="Content" ObjectID="_1511789847" r:id="rId111"/>
+          <o:OLEObject Type="Embed" ProgID="Equation.DSMT4" ShapeID="_x0000_i1070" DrawAspect="Content" ObjectID="_1511802561" r:id="rId111"/>
         </w:object>
       </w:r>
       <w:r>
@@ -8393,10 +8482,10 @@
           <w:position w:val="-14"/>
         </w:rPr>
         <w:object w:dxaOrig="1640" w:dyaOrig="400">
-          <v:shape id="_x0000_i1072" type="#_x0000_t75" style="width:82.1pt;height:19.95pt" o:ole="">
+          <v:shape id="_x0000_i1071" type="#_x0000_t75" style="width:82.1pt;height:19.95pt" o:ole="">
             <v:imagedata r:id="rId112" o:title=""/>
           </v:shape>
-          <o:OLEObject Type="Embed" ProgID="Equation.DSMT4" ShapeID="_x0000_i1072" DrawAspect="Content" ObjectID="_1511789848" r:id="rId113"/>
+          <o:OLEObject Type="Embed" ProgID="Equation.DSMT4" ShapeID="_x0000_i1071" DrawAspect="Content" ObjectID="_1511802562" r:id="rId113"/>
         </w:object>
       </w:r>
     </w:p>
@@ -8515,11 +8604,19 @@
       <w:pPr>
         <w:pStyle w:val="Heading1"/>
       </w:pPr>
-      <w:bookmarkStart w:id="36" w:name="_Toc438047522"/>
+      <w:bookmarkStart w:id="37" w:name="_Toc438059664"/>
       <w:r>
         <w:t>General Distribution</w:t>
       </w:r>
-      <w:bookmarkEnd w:id="36"/>
+      <w:bookmarkEnd w:id="37"/>
+    </w:p>
+    <w:p>
+      <w:pPr>
+        <w:pStyle w:val="NoSpacing"/>
+      </w:pPr>
+      <w:r>
+        <w:t xml:space="preserve"> [X]:</w:t>
+      </w:r>
     </w:p>
     <w:p>
       <w:pPr>
@@ -8610,7 +8707,7 @@
       <w:pPr>
         <w:pStyle w:val="Heading2"/>
       </w:pPr>
-      <w:bookmarkStart w:id="37" w:name="_Toc438047523"/>
+      <w:bookmarkStart w:id="38" w:name="_Toc438059665"/>
       <w:r>
         <w:t>F</w:t>
       </w:r>
@@ -8635,7 +8732,7 @@
       <w:r>
         <w:t>erve</w:t>
       </w:r>
-      <w:bookmarkEnd w:id="37"/>
+      <w:bookmarkEnd w:id="38"/>
     </w:p>
     <w:p>
       <w:pPr>
@@ -8650,12 +8747,36 @@
       <w:r>
         <w:t>:</w:t>
       </w:r>
+      <w:r>
+        <w:t xml:space="preserve"> normal</w:t>
+      </w:r>
+    </w:p>
+    <w:p>
+      <w:pPr>
+        <w:pStyle w:val="NoSpacing"/>
+      </w:pPr>
+      <w:proofErr w:type="gramStart"/>
+      <w:r>
+        <w:t>optimal</w:t>
+      </w:r>
+      <w:proofErr w:type="gramEnd"/>
+      <w:r>
+        <w:t xml:space="preserve"> if IFR</w:t>
+      </w:r>
+    </w:p>
+    <w:p>
+      <w:pPr>
+        <w:pStyle w:val="NoSpacing"/>
+      </w:pPr>
+      <w:r>
+        <w:t>If exponential, then same as M/M/1</w:t>
+      </w:r>
     </w:p>
     <w:p>
       <w:pPr>
         <w:pStyle w:val="Heading2"/>
       </w:pPr>
-      <w:bookmarkStart w:id="38" w:name="_Toc438047524"/>
+      <w:bookmarkStart w:id="39" w:name="_Toc438059666"/>
       <w:r>
         <w:t>L</w:t>
       </w:r>
@@ -8680,7 +8801,7 @@
       <w:r>
         <w:t>erve</w:t>
       </w:r>
-      <w:bookmarkEnd w:id="38"/>
+      <w:bookmarkEnd w:id="39"/>
     </w:p>
     <w:p>
       <w:pPr>
@@ -8760,15 +8881,28 @@
       <w:pPr>
         <w:pStyle w:val="NoSpacing"/>
       </w:pPr>
+      <w:proofErr w:type="gramStart"/>
+      <w:r>
+        <w:t>E[</w:t>
+      </w:r>
+      <w:proofErr w:type="gramEnd"/>
+      <w:r>
+        <w:t>N] = M/M/1</w:t>
+      </w:r>
+    </w:p>
+    <w:p>
+      <w:pPr>
+        <w:pStyle w:val="NoSpacing"/>
+      </w:pPr>
       <w:r>
         <w:rPr>
           <w:position w:val="-30"/>
         </w:rPr>
         <w:object w:dxaOrig="2600" w:dyaOrig="720">
-          <v:shape id="_x0000_i1073" type="#_x0000_t75" style="width:130pt;height:36pt" o:ole="">
+          <v:shape id="_x0000_i1072" type="#_x0000_t75" style="width:130pt;height:36pt" o:ole="">
             <v:imagedata r:id="rId114" o:title=""/>
           </v:shape>
-          <o:OLEObject Type="Embed" ProgID="Equation.DSMT4" ShapeID="_x0000_i1073" DrawAspect="Content" ObjectID="_1511789849" r:id="rId115"/>
+          <o:OLEObject Type="Embed" ProgID="Equation.DSMT4" ShapeID="_x0000_i1072" DrawAspect="Content" ObjectID="_1511802563" r:id="rId115"/>
         </w:object>
       </w:r>
     </w:p>
@@ -8804,11 +8938,11 @@
       <w:pPr>
         <w:pStyle w:val="Heading2"/>
       </w:pPr>
-      <w:bookmarkStart w:id="39" w:name="_Toc438047525"/>
+      <w:bookmarkStart w:id="40" w:name="_Toc438059667"/>
       <w:r>
         <w:t>Shortest Remaining Processing Time</w:t>
       </w:r>
-      <w:bookmarkEnd w:id="39"/>
+      <w:bookmarkEnd w:id="40"/>
     </w:p>
     <w:p>
       <w:pPr>
@@ -8888,11 +9022,11 @@
       <w:pPr>
         <w:pStyle w:val="Heading2"/>
       </w:pPr>
-      <w:bookmarkStart w:id="40" w:name="_Toc438047526"/>
+      <w:bookmarkStart w:id="41" w:name="_Toc438059668"/>
       <w:r>
         <w:t>Processor Sharing</w:t>
       </w:r>
-      <w:bookmarkEnd w:id="40"/>
+      <w:bookmarkEnd w:id="41"/>
     </w:p>
     <w:p>
       <w:pPr>
@@ -8988,30 +9122,6 @@
     </w:p>
     <w:p>
       <w:pPr>
-        <w:pStyle w:val="Heading2"/>
-      </w:pPr>
-      <w:bookmarkStart w:id="41" w:name="_Toc438047527"/>
-      <w:r>
-        <w:t>Longest Remaining Processing Time</w:t>
-      </w:r>
-      <w:bookmarkEnd w:id="41"/>
-    </w:p>
-    <w:p>
-      <w:pPr>
-        <w:pStyle w:val="NoSpacing"/>
-      </w:pPr>
-      <w:r>
-        <w:rPr>
-          <w:b/>
-        </w:rPr>
-        <w:t>Longest Remaining Processing Time (LRPT)</w:t>
-      </w:r>
-      <w:r>
-        <w:t>:</w:t>
-      </w:r>
-    </w:p>
-    <w:p>
-      <w:pPr>
         <w:pStyle w:val="NoSpacing"/>
         <w:numPr>
           <w:ilvl w:val="0"/>
@@ -9019,10 +9129,47 @@
         </w:numPr>
       </w:pPr>
       <w:r>
-        <w:t xml:space="preserve">only </w:t>
-      </w:r>
-      <w:r>
-        <w:t>useful if highest priority jobs</w:t>
+        <w:t>E[N] = M/M/1</w:t>
+      </w:r>
+    </w:p>
+    <w:p>
+      <w:pPr>
+        <w:pStyle w:val="NoSpacing"/>
+      </w:pPr>
+      <w:r>
+        <w:rPr>
+          <w:position w:val="-28"/>
+        </w:rPr>
+        <w:object w:dxaOrig="3739" w:dyaOrig="660">
+          <v:shape id="_x0000_i1084" type="#_x0000_t75" style="width:186.85pt;height:33pt" o:ole="">
+            <v:imagedata r:id="rId116" o:title=""/>
+          </v:shape>
+          <o:OLEObject Type="Embed" ProgID="Equation.DSMT4" ShapeID="_x0000_i1084" DrawAspect="Content" ObjectID="_1511802564" r:id="rId117"/>
+        </w:object>
+      </w:r>
+    </w:p>
+    <w:p>
+      <w:pPr>
+        <w:pStyle w:val="Heading2"/>
+      </w:pPr>
+      <w:bookmarkStart w:id="42" w:name="_Toc438059669"/>
+      <w:r>
+        <w:t>Longest Remaining Processing Time</w:t>
+      </w:r>
+      <w:bookmarkEnd w:id="42"/>
+    </w:p>
+    <w:p>
+      <w:pPr>
+        <w:pStyle w:val="NoSpacing"/>
+      </w:pPr>
+      <w:r>
+        <w:rPr>
+          <w:b/>
+        </w:rPr>
+        <w:t>Longest Remaining Processing Time (LRPT)</w:t>
+      </w:r>
+      <w:r>
+        <w:t>:</w:t>
       </w:r>
     </w:p>
     <w:p>
@@ -9034,71 +9181,11 @@
         </w:numPr>
       </w:pPr>
       <w:r>
-        <w:t>would eventually become PS because the length of time remaining will reach the next longest processing time</w:t>
-      </w:r>
-    </w:p>
-    <w:p>
-      <w:pPr>
-        <w:pStyle w:val="NoSpacing"/>
-        <w:ind w:left="360"/>
-      </w:pPr>
-      <w:proofErr w:type="gramStart"/>
-      <w:r>
-        <w:t>E[</w:t>
-      </w:r>
-      <w:proofErr w:type="gramEnd"/>
-      <w:r>
-        <w:t>R</w:t>
-      </w:r>
-      <w:r>
-        <w:rPr>
-          <w:vertAlign w:val="subscript"/>
-        </w:rPr>
-        <w:t>PS</w:t>
-      </w:r>
-      <w:r>
-        <w:t>] = E[R</w:t>
-      </w:r>
-      <w:r>
-        <w:rPr>
-          <w:vertAlign w:val="subscript"/>
-        </w:rPr>
-        <w:t>LCFS</w:t>
-      </w:r>
-      <w:r>
-        <w:t xml:space="preserve">] </w:t>
-      </w:r>
-      <w:r>
-        <w:rPr>
-          <w:position w:val="-28"/>
-        </w:rPr>
-        <w:object w:dxaOrig="820" w:dyaOrig="660">
-          <v:shape id="_x0000_i1074" type="#_x0000_t75" style="width:41.05pt;height:32.75pt" o:ole="">
-            <v:imagedata r:id="rId116" o:title=""/>
-          </v:shape>
-          <o:OLEObject Type="Embed" ProgID="Equation.DSMT4" ShapeID="_x0000_i1074" DrawAspect="Content" ObjectID="_1511789850" r:id="rId117"/>
-        </w:object>
-      </w:r>
-    </w:p>
-    <w:p>
-      <w:pPr>
-        <w:pStyle w:val="NoSpacing"/>
-      </w:pPr>
-    </w:p>
-    <w:p>
-      <w:pPr>
-        <w:pStyle w:val="NoSpacing"/>
-      </w:pPr>
-    </w:p>
-    <w:p>
-      <w:pPr>
-        <w:pStyle w:val="Heading2"/>
-      </w:pPr>
-      <w:bookmarkStart w:id="42" w:name="_Toc438047528"/>
-      <w:r>
-        <w:t>Random</w:t>
-      </w:r>
-      <w:bookmarkEnd w:id="42"/>
+        <w:t xml:space="preserve">only </w:t>
+      </w:r>
+      <w:r>
+        <w:t>useful if highest priority jobs</w:t>
+      </w:r>
     </w:p>
     <w:p>
       <w:pPr>
@@ -9109,8 +9196,71 @@
         </w:numPr>
       </w:pPr>
       <w:r>
-        <w:t>Can be unfair</w:t>
-      </w:r>
+        <w:t>would eventually become PS because the length of time remaining will reach the next longest processing time</w:t>
+      </w:r>
+    </w:p>
+    <w:p>
+      <w:pPr>
+        <w:pStyle w:val="NoSpacing"/>
+        <w:ind w:left="360"/>
+      </w:pPr>
+      <w:proofErr w:type="gramStart"/>
+      <w:r>
+        <w:t>E[</w:t>
+      </w:r>
+      <w:proofErr w:type="gramEnd"/>
+      <w:r>
+        <w:t>R</w:t>
+      </w:r>
+      <w:r>
+        <w:rPr>
+          <w:vertAlign w:val="subscript"/>
+        </w:rPr>
+        <w:t>PS</w:t>
+      </w:r>
+      <w:r>
+        <w:t>] = E[R</w:t>
+      </w:r>
+      <w:r>
+        <w:rPr>
+          <w:vertAlign w:val="subscript"/>
+        </w:rPr>
+        <w:t>LCFS</w:t>
+      </w:r>
+      <w:r>
+        <w:t xml:space="preserve">] </w:t>
+      </w:r>
+      <w:r>
+        <w:rPr>
+          <w:position w:val="-28"/>
+        </w:rPr>
+        <w:object w:dxaOrig="820" w:dyaOrig="660">
+          <v:shape id="_x0000_i1073" type="#_x0000_t75" style="width:41.05pt;height:32.75pt" o:ole="">
+            <v:imagedata r:id="rId118" o:title=""/>
+          </v:shape>
+          <o:OLEObject Type="Embed" ProgID="Equation.DSMT4" ShapeID="_x0000_i1073" DrawAspect="Content" ObjectID="_1511802565" r:id="rId119"/>
+        </w:object>
+      </w:r>
+    </w:p>
+    <w:p>
+      <w:pPr>
+        <w:pStyle w:val="NoSpacing"/>
+      </w:pPr>
+    </w:p>
+    <w:p>
+      <w:pPr>
+        <w:pStyle w:val="NoSpacing"/>
+      </w:pPr>
+    </w:p>
+    <w:p>
+      <w:pPr>
+        <w:pStyle w:val="Heading2"/>
+      </w:pPr>
+      <w:bookmarkStart w:id="43" w:name="_Toc438059670"/>
+      <w:r>
+        <w:t>Random</w:t>
+      </w:r>
+      <w:bookmarkEnd w:id="43"/>
     </w:p>
     <w:p>
       <w:pPr>
@@ -9121,6 +9271,18 @@
         </w:numPr>
       </w:pPr>
       <w:r>
+        <w:t>Can be unfair</w:t>
+      </w:r>
+    </w:p>
+    <w:p>
+      <w:pPr>
+        <w:pStyle w:val="NoSpacing"/>
+        <w:numPr>
+          <w:ilvl w:val="0"/>
+          <w:numId w:val="14"/>
+        </w:numPr>
+      </w:pPr>
+      <w:r>
         <w:t>Problems:</w:t>
       </w:r>
     </w:p>
@@ -9140,11 +9302,11 @@
       <w:pPr>
         <w:pStyle w:val="Heading1"/>
       </w:pPr>
-      <w:bookmarkStart w:id="43" w:name="_Toc438047529"/>
+      <w:bookmarkStart w:id="44" w:name="_Toc438059671"/>
       <w:r>
         <w:t>Failure</w:t>
       </w:r>
-      <w:bookmarkEnd w:id="43"/>
+      <w:bookmarkEnd w:id="44"/>
     </w:p>
     <w:p>
       <w:pPr>
@@ -9208,29 +9370,10 @@
           <w:position w:val="-28"/>
         </w:rPr>
         <w:object w:dxaOrig="1900" w:dyaOrig="740">
-          <v:shape id="_x0000_i1075" type="#_x0000_t75" style="width:94.9pt;height:36.9pt" o:ole="">
-            <v:imagedata r:id="rId118" o:title=""/>
-          </v:shape>
-          <o:OLEObject Type="Embed" ProgID="Equation.DSMT4" ShapeID="_x0000_i1075" DrawAspect="Content" ObjectID="_1511789851" r:id="rId119"/>
-        </w:object>
-      </w:r>
-    </w:p>
-    <w:p>
-      <w:pPr>
-        <w:pStyle w:val="NoSpacing"/>
-      </w:pPr>
-      <w:r>
-        <w:t xml:space="preserve">PDF: </w:t>
-      </w:r>
-      <w:r>
-        <w:rPr>
-          <w:position w:val="-24"/>
-        </w:rPr>
-        <w:object w:dxaOrig="2299" w:dyaOrig="660">
-          <v:shape id="_x0000_i1076" type="#_x0000_t75" style="width:114.85pt;height:33pt" o:ole="">
+          <v:shape id="_x0000_i1074" type="#_x0000_t75" style="width:94.9pt;height:36.9pt" o:ole="">
             <v:imagedata r:id="rId120" o:title=""/>
           </v:shape>
-          <o:OLEObject Type="Embed" ProgID="Equation.DSMT4" ShapeID="_x0000_i1076" DrawAspect="Content" ObjectID="_1511789852" r:id="rId121"/>
+          <o:OLEObject Type="Embed" ProgID="Equation.DSMT4" ShapeID="_x0000_i1074" DrawAspect="Content" ObjectID="_1511802566" r:id="rId121"/>
         </w:object>
       </w:r>
     </w:p>
@@ -9239,14 +9382,17 @@
         <w:pStyle w:val="NoSpacing"/>
       </w:pPr>
       <w:r>
-        <w:rPr>
-          <w:position w:val="-52"/>
-        </w:rPr>
-        <w:object w:dxaOrig="3620" w:dyaOrig="1160">
-          <v:shape id="_x0000_i1077" type="#_x0000_t75" style="width:180.9pt;height:58pt" o:ole="">
+        <w:t xml:space="preserve">PDF: </w:t>
+      </w:r>
+      <w:r>
+        <w:rPr>
+          <w:position w:val="-24"/>
+        </w:rPr>
+        <w:object w:dxaOrig="2299" w:dyaOrig="660">
+          <v:shape id="_x0000_i1075" type="#_x0000_t75" style="width:114.85pt;height:33pt" o:ole="">
             <v:imagedata r:id="rId122" o:title=""/>
           </v:shape>
-          <o:OLEObject Type="Embed" ProgID="Equation.DSMT4" ShapeID="_x0000_i1077" DrawAspect="Content" ObjectID="_1511789853" r:id="rId123"/>
+          <o:OLEObject Type="Embed" ProgID="Equation.DSMT4" ShapeID="_x0000_i1075" DrawAspect="Content" ObjectID="_1511802567" r:id="rId123"/>
         </w:object>
       </w:r>
     </w:p>
@@ -9255,57 +9401,73 @@
         <w:pStyle w:val="NoSpacing"/>
       </w:pPr>
       <w:r>
-        <w:t>Just think: 99% controls 50% and 1% controls the rest</w:t>
-      </w:r>
-    </w:p>
-    <w:p>
-      <w:pPr>
-        <w:pStyle w:val="NoSpacing"/>
-      </w:pPr>
-      <w:proofErr w:type="gramStart"/>
-      <w:r>
-        <w:t>integral</w:t>
-      </w:r>
-      <w:proofErr w:type="gramEnd"/>
-      <w:r>
-        <w:t xml:space="preserve"> of the density function between k and p come out to 1</w:t>
-      </w:r>
-    </w:p>
-    <w:p>
-      <w:pPr>
-        <w:pStyle w:val="NoSpacing"/>
-        <w:rPr>
-          <w:b/>
-        </w:rPr>
-      </w:pPr>
-    </w:p>
-    <w:p>
-      <w:pPr>
-        <w:pStyle w:val="NoSpacing"/>
-      </w:pPr>
-      <w:r>
-        <w:rPr>
-          <w:b/>
-        </w:rPr>
-        <w:t>Failure / Hazard Rate</w:t>
-      </w:r>
-      <w:r>
-        <w:t xml:space="preserve"> [h]:</w:t>
-      </w:r>
-    </w:p>
-    <w:p>
-      <w:pPr>
-        <w:pStyle w:val="NoSpacing"/>
-      </w:pPr>
-      <w:r>
-        <w:rPr>
-          <w:position w:val="-32"/>
-        </w:rPr>
-        <w:object w:dxaOrig="1520" w:dyaOrig="740">
-          <v:shape id="_x0000_i1078" type="#_x0000_t75" style="width:76.15pt;height:36.9pt" o:ole="">
+        <w:rPr>
+          <w:position w:val="-52"/>
+        </w:rPr>
+        <w:object w:dxaOrig="3620" w:dyaOrig="1160">
+          <v:shape id="_x0000_i1076" type="#_x0000_t75" style="width:180.9pt;height:58pt" o:ole="">
             <v:imagedata r:id="rId124" o:title=""/>
           </v:shape>
-          <o:OLEObject Type="Embed" ProgID="Equation.DSMT4" ShapeID="_x0000_i1078" DrawAspect="Content" ObjectID="_1511789854" r:id="rId125"/>
+          <o:OLEObject Type="Embed" ProgID="Equation.DSMT4" ShapeID="_x0000_i1076" DrawAspect="Content" ObjectID="_1511802568" r:id="rId125"/>
+        </w:object>
+      </w:r>
+    </w:p>
+    <w:p>
+      <w:pPr>
+        <w:pStyle w:val="NoSpacing"/>
+      </w:pPr>
+      <w:r>
+        <w:t>Just think: 99% controls 50% and 1% controls the rest</w:t>
+      </w:r>
+    </w:p>
+    <w:p>
+      <w:pPr>
+        <w:pStyle w:val="NoSpacing"/>
+      </w:pPr>
+      <w:proofErr w:type="gramStart"/>
+      <w:r>
+        <w:t>integral</w:t>
+      </w:r>
+      <w:proofErr w:type="gramEnd"/>
+      <w:r>
+        <w:t xml:space="preserve"> of the density function between k and p come out to 1</w:t>
+      </w:r>
+    </w:p>
+    <w:p>
+      <w:pPr>
+        <w:pStyle w:val="NoSpacing"/>
+        <w:rPr>
+          <w:b/>
+        </w:rPr>
+      </w:pPr>
+    </w:p>
+    <w:p>
+      <w:pPr>
+        <w:pStyle w:val="NoSpacing"/>
+      </w:pPr>
+      <w:r>
+        <w:rPr>
+          <w:b/>
+        </w:rPr>
+        <w:t>Failure / Hazard Rate</w:t>
+      </w:r>
+      <w:r>
+        <w:t xml:space="preserve"> [h]:</w:t>
+      </w:r>
+    </w:p>
+    <w:p>
+      <w:pPr>
+        <w:pStyle w:val="NoSpacing"/>
+      </w:pPr>
+      <w:r>
+        <w:rPr>
+          <w:position w:val="-32"/>
+        </w:rPr>
+        <w:object w:dxaOrig="1520" w:dyaOrig="740">
+          <v:shape id="_x0000_i1077" type="#_x0000_t75" style="width:76.15pt;height:36.9pt" o:ole="">
+            <v:imagedata r:id="rId126" o:title=""/>
+          </v:shape>
+          <o:OLEObject Type="Embed" ProgID="Equation.DSMT4" ShapeID="_x0000_i1077" DrawAspect="Content" ObjectID="_1511802569" r:id="rId127"/>
         </w:object>
       </w:r>
     </w:p>
@@ -12121,7 +12283,7 @@
 </file>
 
 <file path=customXml/itemProps1.xml><?xml version="1.0" encoding="utf-8"?>
-<ds:datastoreItem xmlns:ds="http://schemas.openxmlformats.org/officeDocument/2006/customXml" ds:itemID="{B92619D2-8723-4FC5-B3F1-4B3EBA20DCF6}">
+<ds:datastoreItem xmlns:ds="http://schemas.openxmlformats.org/officeDocument/2006/customXml" ds:itemID="{D549DB7B-B72D-48C9-8A03-000D29D0316B}">
   <ds:schemaRefs>
     <ds:schemaRef ds:uri="http://schemas.openxmlformats.org/officeDocument/2006/bibliography"/>
   </ds:schemaRefs>

</xml_diff>

<commit_message>
width probability --> *with -_-
</commit_message>
<xml_diff>
--- a/SFWR ENG 4E03.docx
+++ b/SFWR ENG 4E03.docx
@@ -120,110 +120,63 @@
           <w:r>
             <w:fldChar w:fldCharType="separate"/>
           </w:r>
-          <w:bookmarkStart w:id="0" w:name="_GoBack"/>
-          <w:bookmarkEnd w:id="0"/>
-          <w:r>
-            <w:rPr>
-              <w:rStyle w:val="Hyperlink"/>
-              <w:noProof/>
-            </w:rPr>
-            <w:fldChar w:fldCharType="begin"/>
-          </w:r>
-          <w:r>
-            <w:rPr>
-              <w:rStyle w:val="Hyperlink"/>
-              <w:noProof/>
-            </w:rPr>
-            <w:instrText xml:space="preserve"> </w:instrText>
-          </w:r>
-          <w:r>
-            <w:rPr>
-              <w:noProof/>
-            </w:rPr>
-            <w:instrText>HYPERLINK \l "_Toc438074808"</w:instrText>
-          </w:r>
-          <w:r>
-            <w:rPr>
-              <w:rStyle w:val="Hyperlink"/>
-              <w:noProof/>
-            </w:rPr>
-            <w:instrText xml:space="preserve"> </w:instrText>
-          </w:r>
-          <w:r>
-            <w:rPr>
-              <w:rStyle w:val="Hyperlink"/>
-              <w:noProof/>
-            </w:rPr>
-          </w:r>
-          <w:r>
-            <w:rPr>
-              <w:rStyle w:val="Hyperlink"/>
-              <w:noProof/>
-            </w:rPr>
-            <w:fldChar w:fldCharType="separate"/>
-          </w:r>
-          <w:r>
-            <w:rPr>
-              <w:rStyle w:val="Hyperlink"/>
-              <w:noProof/>
-            </w:rPr>
-            <w:t>Statistics</w:t>
-          </w:r>
-          <w:r>
-            <w:rPr>
-              <w:noProof/>
-              <w:webHidden/>
-            </w:rPr>
-            <w:tab/>
-          </w:r>
-          <w:r>
-            <w:rPr>
-              <w:noProof/>
-              <w:webHidden/>
-            </w:rPr>
-            <w:fldChar w:fldCharType="begin"/>
-          </w:r>
-          <w:r>
-            <w:rPr>
-              <w:noProof/>
-              <w:webHidden/>
-            </w:rPr>
-            <w:instrText xml:space="preserve"> PAGEREF _Toc438074808 \h </w:instrText>
-          </w:r>
-          <w:r>
-            <w:rPr>
-              <w:noProof/>
-              <w:webHidden/>
-            </w:rPr>
-          </w:r>
-          <w:r>
-            <w:rPr>
-              <w:noProof/>
-              <w:webHidden/>
-            </w:rPr>
-            <w:fldChar w:fldCharType="separate"/>
-          </w:r>
-          <w:r>
-            <w:rPr>
-              <w:noProof/>
-              <w:webHidden/>
-            </w:rPr>
-            <w:t>2</w:t>
-          </w:r>
-          <w:r>
-            <w:rPr>
-              <w:noProof/>
-              <w:webHidden/>
-            </w:rPr>
-            <w:fldChar w:fldCharType="end"/>
-          </w:r>
-          <w:r>
-            <w:rPr>
-              <w:rStyle w:val="Hyperlink"/>
-              <w:noProof/>
-            </w:rPr>
-            <w:fldChar w:fldCharType="end"/>
-          </w:r>
+          <w:hyperlink w:anchor="_Toc438074808" w:history="1">
+            <w:r>
+              <w:rPr>
+                <w:rStyle w:val="Hyperlink"/>
+                <w:noProof/>
+              </w:rPr>
+              <w:t>Statistics</w:t>
+            </w:r>
+            <w:r>
+              <w:rPr>
+                <w:noProof/>
+                <w:webHidden/>
+              </w:rPr>
+              <w:tab/>
+            </w:r>
+            <w:r>
+              <w:rPr>
+                <w:noProof/>
+                <w:webHidden/>
+              </w:rPr>
+              <w:fldChar w:fldCharType="begin"/>
+            </w:r>
+            <w:r>
+              <w:rPr>
+                <w:noProof/>
+                <w:webHidden/>
+              </w:rPr>
+              <w:instrText xml:space="preserve"> PAGEREF _Toc438074808 \h </w:instrText>
+            </w:r>
+            <w:r>
+              <w:rPr>
+                <w:noProof/>
+                <w:webHidden/>
+              </w:rPr>
+            </w:r>
+            <w:r>
+              <w:rPr>
+                <w:noProof/>
+                <w:webHidden/>
+              </w:rPr>
+              <w:fldChar w:fldCharType="separate"/>
+            </w:r>
+            <w:r>
+              <w:rPr>
+                <w:noProof/>
+                <w:webHidden/>
+              </w:rPr>
+              <w:t>2</w:t>
+            </w:r>
+            <w:r>
+              <w:rPr>
+                <w:noProof/>
+                <w:webHidden/>
+              </w:rPr>
+              <w:fldChar w:fldCharType="end"/>
+            </w:r>
+          </w:hyperlink>
         </w:p>
         <w:p>
           <w:pPr>
@@ -3111,11 +3064,11 @@
       <w:pPr>
         <w:pStyle w:val="Heading1"/>
       </w:pPr>
-      <w:bookmarkStart w:id="1" w:name="_Toc438074808"/>
+      <w:bookmarkStart w:id="0" w:name="_Toc438074808"/>
       <w:r>
         <w:t>Statistics</w:t>
       </w:r>
-      <w:bookmarkEnd w:id="1"/>
+      <w:bookmarkEnd w:id="0"/>
     </w:p>
     <w:p>
       <w:pPr>
@@ -3204,7 +3157,7 @@
           <v:shape id="_x0000_i1025" type="#_x0000_t75" style="width:81.8pt;height:36.9pt" o:ole="">
             <v:imagedata r:id="rId7" o:title=""/>
           </v:shape>
-          <o:OLEObject Type="Embed" ProgID="Equation.DSMT4" ShapeID="_x0000_i1025" DrawAspect="Content" ObjectID="_1511818526" r:id="rId8"/>
+          <o:OLEObject Type="Embed" ProgID="Equation.DSMT4" ShapeID="_x0000_i1025" DrawAspect="Content" ObjectID="_1511817026" r:id="rId8"/>
         </w:object>
       </w:r>
     </w:p>
@@ -3312,11 +3265,11 @@
       <w:pPr>
         <w:pStyle w:val="Heading2"/>
       </w:pPr>
-      <w:bookmarkStart w:id="2" w:name="_Toc438074809"/>
+      <w:bookmarkStart w:id="1" w:name="_Toc438074809"/>
       <w:r>
         <w:t>Variance</w:t>
       </w:r>
-      <w:bookmarkEnd w:id="2"/>
+      <w:bookmarkEnd w:id="1"/>
     </w:p>
     <w:p>
       <w:pPr>
@@ -3330,7 +3283,7 @@
           <v:shape id="_x0000_i1026" type="#_x0000_t75" style="width:138.95pt;height:24.1pt" o:ole="">
             <v:imagedata r:id="rId9" o:title=""/>
           </v:shape>
-          <o:OLEObject Type="Embed" ProgID="Equation.DSMT4" ShapeID="_x0000_i1026" DrawAspect="Content" ObjectID="_1511818527" r:id="rId10"/>
+          <o:OLEObject Type="Embed" ProgID="Equation.DSMT4" ShapeID="_x0000_i1026" DrawAspect="Content" ObjectID="_1511817027" r:id="rId10"/>
         </w:object>
       </w:r>
     </w:p>
@@ -3364,7 +3317,7 @@
           <v:shape id="_x0000_i1027" type="#_x0000_t75" style="width:141.3pt;height:100.25pt" o:ole="">
             <v:imagedata r:id="rId11" o:title=""/>
           </v:shape>
-          <o:OLEObject Type="Embed" ProgID="Equation.DSMT4" ShapeID="_x0000_i1027" DrawAspect="Content" ObjectID="_1511818528" r:id="rId12"/>
+          <o:OLEObject Type="Embed" ProgID="Equation.DSMT4" ShapeID="_x0000_i1027" DrawAspect="Content" ObjectID="_1511817028" r:id="rId12"/>
         </w:object>
       </w:r>
     </w:p>
@@ -3388,11 +3341,11 @@
       <w:pPr>
         <w:pStyle w:val="Heading2"/>
       </w:pPr>
-      <w:bookmarkStart w:id="3" w:name="_Toc438074810"/>
+      <w:bookmarkStart w:id="2" w:name="_Toc438074810"/>
       <w:r>
         <w:t>Exponential</w:t>
       </w:r>
-      <w:bookmarkEnd w:id="3"/>
+      <w:bookmarkEnd w:id="2"/>
     </w:p>
     <w:p>
       <w:pPr>
@@ -3569,11 +3522,11 @@
       <w:pPr>
         <w:pStyle w:val="Heading2"/>
       </w:pPr>
-      <w:bookmarkStart w:id="4" w:name="_Toc438074811"/>
+      <w:bookmarkStart w:id="3" w:name="_Toc438074811"/>
       <w:r>
         <w:t>Uniform</w:t>
       </w:r>
-      <w:bookmarkEnd w:id="4"/>
+      <w:bookmarkEnd w:id="3"/>
     </w:p>
     <w:p>
       <w:pPr>
@@ -3713,11 +3666,11 @@
       <w:pPr>
         <w:pStyle w:val="Heading2"/>
       </w:pPr>
-      <w:bookmarkStart w:id="5" w:name="_Toc438074812"/>
+      <w:bookmarkStart w:id="4" w:name="_Toc438074812"/>
       <w:r>
         <w:t>Binomial</w:t>
       </w:r>
-      <w:bookmarkEnd w:id="5"/>
+      <w:bookmarkEnd w:id="4"/>
     </w:p>
     <w:p>
       <w:pPr>
@@ -3914,7 +3867,7 @@
           <v:shape id="_x0000_i1028" type="#_x0000_t75" style="width:91.05pt;height:36.9pt" o:ole="">
             <v:imagedata r:id="rId13" o:title=""/>
           </v:shape>
-          <o:OLEObject Type="Embed" ProgID="Equation.DSMT4" ShapeID="_x0000_i1028" DrawAspect="Content" ObjectID="_1511818529" r:id="rId14"/>
+          <o:OLEObject Type="Embed" ProgID="Equation.DSMT4" ShapeID="_x0000_i1028" DrawAspect="Content" ObjectID="_1511817029" r:id="rId14"/>
         </w:object>
       </w:r>
     </w:p>
@@ -3922,11 +3875,11 @@
       <w:pPr>
         <w:pStyle w:val="Heading1"/>
       </w:pPr>
-      <w:bookmarkStart w:id="6" w:name="_Toc438074813"/>
+      <w:bookmarkStart w:id="5" w:name="_Toc438074813"/>
       <w:r>
         <w:t>Operations Analysis</w:t>
       </w:r>
-      <w:bookmarkEnd w:id="6"/>
+      <w:bookmarkEnd w:id="5"/>
     </w:p>
     <w:p>
       <w:pPr>
@@ -4159,7 +4112,7 @@
           <v:shape id="_x0000_i1029" type="#_x0000_t75" style="width:67.85pt;height:19.95pt" o:ole="">
             <v:imagedata r:id="rId15" o:title=""/>
           </v:shape>
-          <o:OLEObject Type="Embed" ProgID="Equation.DSMT4" ShapeID="_x0000_i1029" DrawAspect="Content" ObjectID="_1511818530" r:id="rId16"/>
+          <o:OLEObject Type="Embed" ProgID="Equation.DSMT4" ShapeID="_x0000_i1029" DrawAspect="Content" ObjectID="_1511817030" r:id="rId16"/>
         </w:object>
       </w:r>
     </w:p>
@@ -4175,7 +4128,7 @@
           <v:shape id="_x0000_i1030" type="#_x0000_t75" style="width:51.45pt;height:34.2pt" o:ole="">
             <v:imagedata r:id="rId17" o:title=""/>
           </v:shape>
-          <o:OLEObject Type="Embed" ProgID="Equation.DSMT4" ShapeID="_x0000_i1030" DrawAspect="Content" ObjectID="_1511818531" r:id="rId18"/>
+          <o:OLEObject Type="Embed" ProgID="Equation.DSMT4" ShapeID="_x0000_i1030" DrawAspect="Content" ObjectID="_1511817031" r:id="rId18"/>
         </w:object>
       </w:r>
       <w:r>
@@ -4255,7 +4208,7 @@
           <v:shape id="_x0000_i1031" type="#_x0000_t75" style="width:52.65pt;height:31.25pt" o:ole="">
             <v:imagedata r:id="rId19" o:title=""/>
           </v:shape>
-          <o:OLEObject Type="Embed" ProgID="Equation.DSMT4" ShapeID="_x0000_i1031" DrawAspect="Content" ObjectID="_1511818532" r:id="rId20"/>
+          <o:OLEObject Type="Embed" ProgID="Equation.DSMT4" ShapeID="_x0000_i1031" DrawAspect="Content" ObjectID="_1511817032" r:id="rId20"/>
         </w:object>
       </w:r>
     </w:p>
@@ -4271,7 +4224,7 @@
           <v:shape id="_x0000_i1032" type="#_x0000_t75" style="width:152.35pt;height:22pt" o:ole="">
             <v:imagedata r:id="rId21" o:title=""/>
           </v:shape>
-          <o:OLEObject Type="Embed" ProgID="Equation.DSMT4" ShapeID="_x0000_i1032" DrawAspect="Content" ObjectID="_1511818533" r:id="rId22"/>
+          <o:OLEObject Type="Embed" ProgID="Equation.DSMT4" ShapeID="_x0000_i1032" DrawAspect="Content" ObjectID="_1511817033" r:id="rId22"/>
         </w:object>
       </w:r>
     </w:p>
@@ -4510,7 +4463,7 @@
           <v:shape id="_x0000_i1033" type="#_x0000_t75" style="width:80.65pt;height:36.6pt" o:ole="">
             <v:imagedata r:id="rId23" o:title=""/>
           </v:shape>
-          <o:OLEObject Type="Embed" ProgID="Equation.DSMT4" ShapeID="_x0000_i1033" DrawAspect="Content" ObjectID="_1511818534" r:id="rId24"/>
+          <o:OLEObject Type="Embed" ProgID="Equation.DSMT4" ShapeID="_x0000_i1033" DrawAspect="Content" ObjectID="_1511817034" r:id="rId24"/>
         </w:object>
       </w:r>
     </w:p>
@@ -4560,7 +4513,7 @@
           <v:shape id="_x0000_i1034" type="#_x0000_t75" style="width:110.1pt;height:19.95pt" o:ole="">
             <v:imagedata r:id="rId25" o:title=""/>
           </v:shape>
-          <o:OLEObject Type="Embed" ProgID="Equation.DSMT4" ShapeID="_x0000_i1034" DrawAspect="Content" ObjectID="_1511818535" r:id="rId26"/>
+          <o:OLEObject Type="Embed" ProgID="Equation.DSMT4" ShapeID="_x0000_i1034" DrawAspect="Content" ObjectID="_1511817035" r:id="rId26"/>
         </w:object>
       </w:r>
     </w:p>
@@ -4580,7 +4533,7 @@
           <v:shape id="_x0000_i1035" type="#_x0000_t75" style="width:110.1pt;height:19.95pt" o:ole="">
             <v:imagedata r:id="rId27" o:title=""/>
           </v:shape>
-          <o:OLEObject Type="Embed" ProgID="Equation.DSMT4" ShapeID="_x0000_i1035" DrawAspect="Content" ObjectID="_1511818536" r:id="rId28"/>
+          <o:OLEObject Type="Embed" ProgID="Equation.DSMT4" ShapeID="_x0000_i1035" DrawAspect="Content" ObjectID="_1511817036" r:id="rId28"/>
         </w:object>
       </w:r>
     </w:p>
@@ -4666,7 +4619,7 @@
           <v:shape id="_x0000_i1036" type="#_x0000_t75" style="width:30.65pt;height:34.2pt" o:ole="">
             <v:imagedata r:id="rId29" o:title=""/>
           </v:shape>
-          <o:OLEObject Type="Embed" ProgID="Equation.DSMT4" ShapeID="_x0000_i1036" DrawAspect="Content" ObjectID="_1511818537" r:id="rId30"/>
+          <o:OLEObject Type="Embed" ProgID="Equation.DSMT4" ShapeID="_x0000_i1036" DrawAspect="Content" ObjectID="_1511817037" r:id="rId30"/>
         </w:object>
       </w:r>
       <w:r>
@@ -4707,7 +4660,7 @@
           <v:shape id="_x0000_i1037" type="#_x0000_t75" style="width:243.35pt;height:48.2pt" o:ole="">
             <v:imagedata r:id="rId31" o:title=""/>
           </v:shape>
-          <o:OLEObject Type="Embed" ProgID="Equation.DSMT4" ShapeID="_x0000_i1037" DrawAspect="Content" ObjectID="_1511818538" r:id="rId32"/>
+          <o:OLEObject Type="Embed" ProgID="Equation.DSMT4" ShapeID="_x0000_i1037" DrawAspect="Content" ObjectID="_1511817038" r:id="rId32"/>
         </w:object>
       </w:r>
     </w:p>
@@ -4924,7 +4877,7 @@
           <v:shape id="_x0000_i1038" type="#_x0000_t75" style="width:102.05pt;height:19.95pt" o:ole="">
             <v:imagedata r:id="rId33" o:title=""/>
           </v:shape>
-          <o:OLEObject Type="Embed" ProgID="Equation.DSMT4" ShapeID="_x0000_i1038" DrawAspect="Content" ObjectID="_1511818539" r:id="rId34"/>
+          <o:OLEObject Type="Embed" ProgID="Equation.DSMT4" ShapeID="_x0000_i1038" DrawAspect="Content" ObjectID="_1511817039" r:id="rId34"/>
         </w:object>
       </w:r>
       <w:r>
@@ -4983,7 +4936,7 @@
           <v:shape id="_x0000_i1039" type="#_x0000_t75" style="width:134.5pt;height:39.85pt" o:ole="">
             <v:imagedata r:id="rId35" o:title=""/>
           </v:shape>
-          <o:OLEObject Type="Embed" ProgID="Equation.DSMT4" ShapeID="_x0000_i1039" DrawAspect="Content" ObjectID="_1511818540" r:id="rId36"/>
+          <o:OLEObject Type="Embed" ProgID="Equation.DSMT4" ShapeID="_x0000_i1039" DrawAspect="Content" ObjectID="_1511817040" r:id="rId36"/>
         </w:object>
       </w:r>
     </w:p>
@@ -5002,7 +4955,7 @@
           <v:shape id="_x0000_i1040" type="#_x0000_t75" style="width:27.95pt;height:34.2pt" o:ole="">
             <v:imagedata r:id="rId37" o:title=""/>
           </v:shape>
-          <o:OLEObject Type="Embed" ProgID="Equation.DSMT4" ShapeID="_x0000_i1040" DrawAspect="Content" ObjectID="_1511818541" r:id="rId38"/>
+          <o:OLEObject Type="Embed" ProgID="Equation.DSMT4" ShapeID="_x0000_i1040" DrawAspect="Content" ObjectID="_1511817041" r:id="rId38"/>
         </w:object>
       </w:r>
       <w:r>
@@ -5016,7 +4969,7 @@
           <v:shape id="_x0000_i1041" type="#_x0000_t75" style="width:51.45pt;height:35.1pt" o:ole="">
             <v:imagedata r:id="rId39" o:title=""/>
           </v:shape>
-          <o:OLEObject Type="Embed" ProgID="Equation.DSMT4" ShapeID="_x0000_i1041" DrawAspect="Content" ObjectID="_1511818542" r:id="rId40"/>
+          <o:OLEObject Type="Embed" ProgID="Equation.DSMT4" ShapeID="_x0000_i1041" DrawAspect="Content" ObjectID="_1511817042" r:id="rId40"/>
         </w:object>
       </w:r>
       <w:r>
@@ -5035,7 +4988,7 @@
           <v:shape id="_x0000_i1042" type="#_x0000_t75" style="width:66.65pt;height:19.95pt" o:ole="">
             <v:imagedata r:id="rId41" o:title=""/>
           </v:shape>
-          <o:OLEObject Type="Embed" ProgID="Equation.DSMT4" ShapeID="_x0000_i1042" DrawAspect="Content" ObjectID="_1511818543" r:id="rId42"/>
+          <o:OLEObject Type="Embed" ProgID="Equation.DSMT4" ShapeID="_x0000_i1042" DrawAspect="Content" ObjectID="_1511817043" r:id="rId42"/>
         </w:object>
       </w:r>
     </w:p>
@@ -5082,7 +5035,7 @@
           <v:shape id="_x0000_i1043" type="#_x0000_t75" style="width:65.45pt;height:37.8pt" o:ole="">
             <v:imagedata r:id="rId43" o:title=""/>
           </v:shape>
-          <o:OLEObject Type="Embed" ProgID="Equation.DSMT4" ShapeID="_x0000_i1043" DrawAspect="Content" ObjectID="_1511818544" r:id="rId44"/>
+          <o:OLEObject Type="Embed" ProgID="Equation.DSMT4" ShapeID="_x0000_i1043" DrawAspect="Content" ObjectID="_1511817044" r:id="rId44"/>
         </w:object>
       </w:r>
     </w:p>
@@ -5106,11 +5059,11 @@
       <w:pPr>
         <w:pStyle w:val="Heading2"/>
       </w:pPr>
-      <w:bookmarkStart w:id="7" w:name="_Toc438074814"/>
+      <w:bookmarkStart w:id="6" w:name="_Toc438074814"/>
       <w:r>
         <w:t>Visitation Trick</w:t>
       </w:r>
-      <w:bookmarkEnd w:id="7"/>
+      <w:bookmarkEnd w:id="6"/>
     </w:p>
     <w:p>
       <w:pPr>
@@ -5221,11 +5174,11 @@
       <w:pPr>
         <w:pStyle w:val="Heading2"/>
       </w:pPr>
-      <w:bookmarkStart w:id="8" w:name="_Toc438074815"/>
+      <w:bookmarkStart w:id="7" w:name="_Toc438074815"/>
       <w:r>
         <w:t>Summation Equations</w:t>
       </w:r>
-      <w:bookmarkEnd w:id="8"/>
+      <w:bookmarkEnd w:id="7"/>
     </w:p>
     <w:p>
       <w:pPr>
@@ -5241,7 +5194,6 @@
       <w:r>
         <w:t xml:space="preserve">: </w:t>
       </w:r>
-      <w:proofErr w:type="gramEnd"/>
       <w:r>
         <w:rPr>
           <w:position w:val="-28"/>
@@ -5250,9 +5202,10 @@
           <v:shape id="_x0000_i1044" type="#_x0000_t75" style="width:60.1pt;height:34.2pt" o:ole="">
             <v:imagedata r:id="rId46" o:title=""/>
           </v:shape>
-          <o:OLEObject Type="Embed" ProgID="Equation.DSMT4" ShapeID="_x0000_i1044" DrawAspect="Content" ObjectID="_1511818545" r:id="rId47"/>
+          <o:OLEObject Type="Embed" ProgID="Equation.DSMT4" ShapeID="_x0000_i1044" DrawAspect="Content" ObjectID="_1511817045" r:id="rId47"/>
         </w:object>
       </w:r>
+      <w:proofErr w:type="gramEnd"/>
       <w:r>
         <w:t xml:space="preserve">, where 0 </w:t>
       </w:r>
@@ -5287,7 +5240,7 @@
           <v:shape id="_x0000_i1045" type="#_x0000_t75" style="width:102.05pt;height:67.85pt" o:ole="">
             <v:imagedata r:id="rId48" o:title=""/>
           </v:shape>
-          <o:OLEObject Type="Embed" ProgID="Equation.DSMT4" ShapeID="_x0000_i1045" DrawAspect="Content" ObjectID="_1511818546" r:id="rId49"/>
+          <o:OLEObject Type="Embed" ProgID="Equation.DSMT4" ShapeID="_x0000_i1045" DrawAspect="Content" ObjectID="_1511817046" r:id="rId49"/>
         </w:object>
       </w:r>
     </w:p>
@@ -5312,7 +5265,7 @@
           <v:shape id="_x0000_i1046" type="#_x0000_t75" style="width:95.5pt;height:35.1pt" o:ole="">
             <v:imagedata r:id="rId50" o:title=""/>
           </v:shape>
-          <o:OLEObject Type="Embed" ProgID="Equation.DSMT4" ShapeID="_x0000_i1046" DrawAspect="Content" ObjectID="_1511818547" r:id="rId51"/>
+          <o:OLEObject Type="Embed" ProgID="Equation.DSMT4" ShapeID="_x0000_i1046" DrawAspect="Content" ObjectID="_1511817047" r:id="rId51"/>
         </w:object>
       </w:r>
     </w:p>
@@ -5328,7 +5281,7 @@
           <v:shape id="_x0000_i1047" type="#_x0000_t75" style="width:103.85pt;height:37.8pt" o:ole="">
             <v:imagedata r:id="rId52" o:title=""/>
           </v:shape>
-          <o:OLEObject Type="Embed" ProgID="Equation.DSMT4" ShapeID="_x0000_i1047" DrawAspect="Content" ObjectID="_1511818548" r:id="rId53"/>
+          <o:OLEObject Type="Embed" ProgID="Equation.DSMT4" ShapeID="_x0000_i1047" DrawAspect="Content" ObjectID="_1511817048" r:id="rId53"/>
         </w:object>
       </w:r>
     </w:p>
@@ -5352,7 +5305,7 @@
           <v:shape id="_x0000_i1048" type="#_x0000_t75" style="width:62.2pt;height:34.2pt" o:ole="">
             <v:imagedata r:id="rId54" o:title=""/>
           </v:shape>
-          <o:OLEObject Type="Embed" ProgID="Equation.DSMT4" ShapeID="_x0000_i1048" DrawAspect="Content" ObjectID="_1511818549" r:id="rId55"/>
+          <o:OLEObject Type="Embed" ProgID="Equation.DSMT4" ShapeID="_x0000_i1048" DrawAspect="Content" ObjectID="_1511817049" r:id="rId55"/>
         </w:object>
       </w:r>
     </w:p>
@@ -5392,7 +5345,7 @@
           <v:shape id="_x0000_i1049" type="#_x0000_t75" style="width:105.3pt;height:217.8pt" o:ole="">
             <v:imagedata r:id="rId56" o:title=""/>
           </v:shape>
-          <o:OLEObject Type="Embed" ProgID="Equation.DSMT4" ShapeID="_x0000_i1049" DrawAspect="Content" ObjectID="_1511818550" r:id="rId57"/>
+          <o:OLEObject Type="Embed" ProgID="Equation.DSMT4" ShapeID="_x0000_i1049" DrawAspect="Content" ObjectID="_1511817050" r:id="rId57"/>
         </w:object>
       </w:r>
     </w:p>
@@ -5405,176 +5358,176 @@
       <w:pPr>
         <w:pStyle w:val="Heading1"/>
       </w:pPr>
-      <w:bookmarkStart w:id="9" w:name="_Toc438074816"/>
+      <w:bookmarkStart w:id="8" w:name="_Toc438074816"/>
       <w:r>
         <w:t>DTMC</w:t>
       </w:r>
+      <w:bookmarkEnd w:id="8"/>
+    </w:p>
+    <w:p>
+      <w:pPr>
+        <w:pStyle w:val="NoSpacing"/>
+      </w:pPr>
+      <w:r>
+        <w:rPr>
+          <w:b/>
+        </w:rPr>
+        <w:t>Discrete</w:t>
+      </w:r>
+      <w:r>
+        <w:rPr>
+          <w:b/>
+        </w:rPr>
+        <w:t xml:space="preserve"> Time</w:t>
+      </w:r>
+      <w:r>
+        <w:rPr>
+          <w:b/>
+        </w:rPr>
+        <w:t xml:space="preserve"> Markov Chains (DTMC)</w:t>
+      </w:r>
+      <w:r>
+        <w:t>:</w:t>
+      </w:r>
+      <w:r>
+        <w:t xml:space="preserve"> probability</w:t>
+      </w:r>
+    </w:p>
+    <w:p>
+      <w:pPr>
+        <w:pStyle w:val="NoSpacing"/>
+      </w:pPr>
+    </w:p>
+    <w:p>
+      <w:pPr>
+        <w:pStyle w:val="NoSpacing"/>
+      </w:pPr>
+      <w:r>
+        <w:t>[</w:t>
+      </w:r>
+      <w:r>
+        <w:t>n</w:t>
+      </w:r>
+      <w:r>
+        <w:t>]:</w:t>
+      </w:r>
+      <w:r>
+        <w:t xml:space="preserve"> number of tasks in queue</w:t>
+      </w:r>
+      <w:r>
+        <w:t xml:space="preserve"> / system</w:t>
+      </w:r>
+    </w:p>
+    <w:p>
+      <w:pPr>
+        <w:pStyle w:val="NoSpacing"/>
+      </w:pPr>
+    </w:p>
+    <w:p>
+      <w:pPr>
+        <w:pStyle w:val="NoSpacing"/>
+      </w:pPr>
+      <w:r>
+        <w:t>Steady state: n-&gt;∞</w:t>
+      </w:r>
+    </w:p>
+    <w:p>
+      <w:pPr>
+        <w:pStyle w:val="NoSpacing"/>
+      </w:pPr>
+      <w:r>
+        <w:t xml:space="preserve">For discrete: use the sum of the X’s, so E[X] = </w:t>
+      </w:r>
+      <w:proofErr w:type="gramStart"/>
+      <w:r>
+        <w:t>Σ(</w:t>
+      </w:r>
+      <w:proofErr w:type="gramEnd"/>
+      <w:r>
+        <w:t>P(X=</w:t>
+      </w:r>
+      <w:proofErr w:type="spellStart"/>
+      <w:r>
+        <w:t>i</w:t>
+      </w:r>
+      <w:proofErr w:type="spellEnd"/>
+      <w:r>
+        <w:t>)</w:t>
+      </w:r>
+      <w:r>
+        <w:rPr>
+          <w:rFonts w:ascii="Times New Roman" w:hAnsi="Times New Roman" w:cs="Times New Roman"/>
+        </w:rPr>
+        <w:t>∙</w:t>
+      </w:r>
+      <w:r>
+        <w:t>X</w:t>
+      </w:r>
+      <w:r>
+        <w:rPr>
+          <w:vertAlign w:val="subscript"/>
+        </w:rPr>
+        <w:t>i</w:t>
+      </w:r>
+      <w:r>
+        <w:t>) and E[X</w:t>
+      </w:r>
+      <w:r>
+        <w:rPr>
+          <w:vertAlign w:val="superscript"/>
+        </w:rPr>
+        <w:t>2</w:t>
+      </w:r>
+      <w:r>
+        <w:t>] = Σ(P(X=</w:t>
+      </w:r>
+      <w:proofErr w:type="spellStart"/>
+      <w:r>
+        <w:t>i</w:t>
+      </w:r>
+      <w:proofErr w:type="spellEnd"/>
+      <w:r>
+        <w:t>)</w:t>
+      </w:r>
+      <w:r>
+        <w:rPr>
+          <w:rFonts w:ascii="Times New Roman" w:hAnsi="Times New Roman" w:cs="Times New Roman"/>
+        </w:rPr>
+        <w:t>∙</w:t>
+      </w:r>
+      <w:r>
+        <w:t>X</w:t>
+      </w:r>
+      <w:r>
+        <w:rPr>
+          <w:vertAlign w:val="subscript"/>
+        </w:rPr>
+        <w:t>i</w:t>
+      </w:r>
+      <w:r>
+        <w:rPr>
+          <w:vertAlign w:val="superscript"/>
+        </w:rPr>
+        <w:t>2</w:t>
+      </w:r>
+      <w:r>
+        <w:t>)</w:t>
+      </w:r>
+    </w:p>
+    <w:p>
+      <w:pPr>
+        <w:pStyle w:val="NoSpacing"/>
+      </w:pPr>
+    </w:p>
+    <w:p>
+      <w:pPr>
+        <w:pStyle w:val="Heading2"/>
+      </w:pPr>
+      <w:bookmarkStart w:id="9" w:name="_Toc438074817"/>
+      <w:r>
+        <w:t>Balance Equations</w:t>
+      </w:r>
       <w:bookmarkEnd w:id="9"/>
-    </w:p>
-    <w:p>
-      <w:pPr>
-        <w:pStyle w:val="NoSpacing"/>
-      </w:pPr>
-      <w:r>
-        <w:rPr>
-          <w:b/>
-        </w:rPr>
-        <w:t>Discrete</w:t>
-      </w:r>
-      <w:r>
-        <w:rPr>
-          <w:b/>
-        </w:rPr>
-        <w:t xml:space="preserve"> Time</w:t>
-      </w:r>
-      <w:r>
-        <w:rPr>
-          <w:b/>
-        </w:rPr>
-        <w:t xml:space="preserve"> Markov Chains (DTMC)</w:t>
-      </w:r>
-      <w:r>
-        <w:t>:</w:t>
-      </w:r>
-      <w:r>
-        <w:t xml:space="preserve"> probability</w:t>
-      </w:r>
-    </w:p>
-    <w:p>
-      <w:pPr>
-        <w:pStyle w:val="NoSpacing"/>
-      </w:pPr>
-    </w:p>
-    <w:p>
-      <w:pPr>
-        <w:pStyle w:val="NoSpacing"/>
-      </w:pPr>
-      <w:r>
-        <w:t>[</w:t>
-      </w:r>
-      <w:r>
-        <w:t>n</w:t>
-      </w:r>
-      <w:r>
-        <w:t>]:</w:t>
-      </w:r>
-      <w:r>
-        <w:t xml:space="preserve"> number of tasks in queue</w:t>
-      </w:r>
-      <w:r>
-        <w:t xml:space="preserve"> / system</w:t>
-      </w:r>
-    </w:p>
-    <w:p>
-      <w:pPr>
-        <w:pStyle w:val="NoSpacing"/>
-      </w:pPr>
-    </w:p>
-    <w:p>
-      <w:pPr>
-        <w:pStyle w:val="NoSpacing"/>
-      </w:pPr>
-      <w:r>
-        <w:t>Steady state: n-&gt;∞</w:t>
-      </w:r>
-    </w:p>
-    <w:p>
-      <w:pPr>
-        <w:pStyle w:val="NoSpacing"/>
-      </w:pPr>
-      <w:r>
-        <w:t xml:space="preserve">For discrete: use the sum of the X’s, so E[X] = </w:t>
-      </w:r>
-      <w:proofErr w:type="gramStart"/>
-      <w:r>
-        <w:t>Σ(</w:t>
-      </w:r>
-      <w:proofErr w:type="gramEnd"/>
-      <w:r>
-        <w:t>P(X=</w:t>
-      </w:r>
-      <w:proofErr w:type="spellStart"/>
-      <w:r>
-        <w:t>i</w:t>
-      </w:r>
-      <w:proofErr w:type="spellEnd"/>
-      <w:r>
-        <w:t>)</w:t>
-      </w:r>
-      <w:r>
-        <w:rPr>
-          <w:rFonts w:ascii="Times New Roman" w:hAnsi="Times New Roman" w:cs="Times New Roman"/>
-        </w:rPr>
-        <w:t>∙</w:t>
-      </w:r>
-      <w:r>
-        <w:t>X</w:t>
-      </w:r>
-      <w:r>
-        <w:rPr>
-          <w:vertAlign w:val="subscript"/>
-        </w:rPr>
-        <w:t>i</w:t>
-      </w:r>
-      <w:r>
-        <w:t>) and E[X</w:t>
-      </w:r>
-      <w:r>
-        <w:rPr>
-          <w:vertAlign w:val="superscript"/>
-        </w:rPr>
-        <w:t>2</w:t>
-      </w:r>
-      <w:r>
-        <w:t>] = Σ(P(X=</w:t>
-      </w:r>
-      <w:proofErr w:type="spellStart"/>
-      <w:r>
-        <w:t>i</w:t>
-      </w:r>
-      <w:proofErr w:type="spellEnd"/>
-      <w:r>
-        <w:t>)</w:t>
-      </w:r>
-      <w:r>
-        <w:rPr>
-          <w:rFonts w:ascii="Times New Roman" w:hAnsi="Times New Roman" w:cs="Times New Roman"/>
-        </w:rPr>
-        <w:t>∙</w:t>
-      </w:r>
-      <w:r>
-        <w:t>X</w:t>
-      </w:r>
-      <w:r>
-        <w:rPr>
-          <w:vertAlign w:val="subscript"/>
-        </w:rPr>
-        <w:t>i</w:t>
-      </w:r>
-      <w:r>
-        <w:rPr>
-          <w:vertAlign w:val="superscript"/>
-        </w:rPr>
-        <w:t>2</w:t>
-      </w:r>
-      <w:r>
-        <w:t>)</w:t>
-      </w:r>
-    </w:p>
-    <w:p>
-      <w:pPr>
-        <w:pStyle w:val="NoSpacing"/>
-      </w:pPr>
-    </w:p>
-    <w:p>
-      <w:pPr>
-        <w:pStyle w:val="Heading2"/>
-      </w:pPr>
-      <w:bookmarkStart w:id="10" w:name="_Toc438074817"/>
-      <w:r>
-        <w:t>Balance Equations</w:t>
-      </w:r>
-      <w:bookmarkEnd w:id="10"/>
     </w:p>
     <w:p>
       <w:pPr>
@@ -5588,7 +5541,7 @@
           <v:shape id="_x0000_i1050" type="#_x0000_t75" style="width:67.25pt;height:65.75pt" o:ole="">
             <v:imagedata r:id="rId58" o:title=""/>
           </v:shape>
-          <o:OLEObject Type="Embed" ProgID="Equation.DSMT4" ShapeID="_x0000_i1050" DrawAspect="Content" ObjectID="_1511818551" r:id="rId59"/>
+          <o:OLEObject Type="Embed" ProgID="Equation.DSMT4" ShapeID="_x0000_i1050" DrawAspect="Content" ObjectID="_1511817051" r:id="rId59"/>
         </w:object>
       </w:r>
       <w:r>
@@ -5711,10 +5664,39 @@
       <w:pPr>
         <w:pStyle w:val="Heading2"/>
       </w:pPr>
-      <w:bookmarkStart w:id="11" w:name="_Toc438074818"/>
+      <w:bookmarkStart w:id="10" w:name="_Toc438074818"/>
       <w:r>
         <w:t>Matrices</w:t>
       </w:r>
+      <w:bookmarkEnd w:id="10"/>
+    </w:p>
+    <w:p>
+      <w:pPr>
+        <w:pStyle w:val="NoSpacing"/>
+      </w:pPr>
+      <w:r>
+        <w:t>Rows: equations for nodes going out</w:t>
+      </w:r>
+      <w:r>
+        <w:t xml:space="preserve"> (add up to 1)</w:t>
+      </w:r>
+    </w:p>
+    <w:p>
+      <w:pPr>
+        <w:pStyle w:val="NoSpacing"/>
+      </w:pPr>
+      <w:r>
+        <w:t>Columns: equations for nodes coming in</w:t>
+      </w:r>
+    </w:p>
+    <w:p>
+      <w:pPr>
+        <w:pStyle w:val="Heading1"/>
+      </w:pPr>
+      <w:bookmarkStart w:id="11" w:name="_Toc438074819"/>
+      <w:r>
+        <w:t>CTMC</w:t>
+      </w:r>
       <w:bookmarkEnd w:id="11"/>
     </w:p>
     <w:p>
@@ -5722,56 +5704,27 @@
         <w:pStyle w:val="NoSpacing"/>
       </w:pPr>
       <w:r>
-        <w:t>Rows: equations for nodes going out</w:t>
-      </w:r>
-      <w:r>
-        <w:t xml:space="preserve"> (add up to 1)</w:t>
-      </w:r>
-    </w:p>
-    <w:p>
-      <w:pPr>
-        <w:pStyle w:val="NoSpacing"/>
-      </w:pPr>
-      <w:r>
-        <w:t>Columns: equations for nodes coming in</w:t>
-      </w:r>
-    </w:p>
-    <w:p>
-      <w:pPr>
-        <w:pStyle w:val="Heading1"/>
-      </w:pPr>
-      <w:bookmarkStart w:id="12" w:name="_Toc438074819"/>
-      <w:r>
-        <w:t>CTMC</w:t>
+        <w:rPr>
+          <w:b/>
+        </w:rPr>
+        <w:t>Continuous Time Markov Chain (CTMC)</w:t>
+      </w:r>
+      <w:r>
+        <w:t>: rate</w:t>
+      </w:r>
+    </w:p>
+    <w:p>
+      <w:pPr>
+        <w:pStyle w:val="Heading2"/>
+      </w:pPr>
+      <w:bookmarkStart w:id="12" w:name="_Toc438074820"/>
+      <w:r>
+        <w:t>Poisson</w:t>
+      </w:r>
+      <w:r>
+        <w:t xml:space="preserve"> Process</w:t>
       </w:r>
       <w:bookmarkEnd w:id="12"/>
-    </w:p>
-    <w:p>
-      <w:pPr>
-        <w:pStyle w:val="NoSpacing"/>
-      </w:pPr>
-      <w:r>
-        <w:rPr>
-          <w:b/>
-        </w:rPr>
-        <w:t>Continuous Time Markov Chain (CTMC)</w:t>
-      </w:r>
-      <w:r>
-        <w:t>: rate</w:t>
-      </w:r>
-    </w:p>
-    <w:p>
-      <w:pPr>
-        <w:pStyle w:val="Heading2"/>
-      </w:pPr>
-      <w:bookmarkStart w:id="13" w:name="_Toc438074820"/>
-      <w:r>
-        <w:t>Poisson</w:t>
-      </w:r>
-      <w:r>
-        <w:t xml:space="preserve"> Process</w:t>
-      </w:r>
-      <w:bookmarkEnd w:id="13"/>
     </w:p>
     <w:p>
       <w:pPr>
@@ -6024,7 +5977,7 @@
           <v:shape id="_x0000_i1051" type="#_x0000_t75" style="width:96.4pt;height:35.1pt" o:ole="">
             <v:imagedata r:id="rId60" o:title=""/>
           </v:shape>
-          <o:OLEObject Type="Embed" ProgID="Equation.DSMT4" ShapeID="_x0000_i1051" DrawAspect="Content" ObjectID="_1511818552" r:id="rId61"/>
+          <o:OLEObject Type="Embed" ProgID="Equation.DSMT4" ShapeID="_x0000_i1051" DrawAspect="Content" ObjectID="_1511817052" r:id="rId61"/>
         </w:object>
       </w:r>
     </w:p>
@@ -6032,13 +5985,13 @@
       <w:pPr>
         <w:pStyle w:val="Heading2"/>
       </w:pPr>
-      <w:bookmarkStart w:id="14" w:name="_Toc433377176"/>
-      <w:bookmarkStart w:id="15" w:name="_Toc438074821"/>
+      <w:bookmarkStart w:id="13" w:name="_Toc433377176"/>
+      <w:bookmarkStart w:id="14" w:name="_Toc438074821"/>
       <w:r>
         <w:t>Kendall notation</w:t>
       </w:r>
+      <w:bookmarkEnd w:id="13"/>
       <w:bookmarkEnd w:id="14"/>
-      <w:bookmarkEnd w:id="15"/>
     </w:p>
     <w:p>
       <w:pPr>
@@ -6290,11 +6243,11 @@
       <w:pPr>
         <w:pStyle w:val="Heading3"/>
       </w:pPr>
-      <w:bookmarkStart w:id="16" w:name="_Toc438074822"/>
+      <w:bookmarkStart w:id="15" w:name="_Toc438074822"/>
       <w:r>
         <w:t>Variations</w:t>
       </w:r>
-      <w:bookmarkEnd w:id="16"/>
+      <w:bookmarkEnd w:id="15"/>
     </w:p>
     <w:p>
       <w:pPr>
@@ -6511,7 +6464,7 @@
           <v:shape id="_x0000_i1052" type="#_x0000_t75" style="width:66.65pt;height:36pt" o:ole="">
             <v:imagedata r:id="rId62" o:title=""/>
           </v:shape>
-          <o:OLEObject Type="Embed" ProgID="Equation.DSMT4" ShapeID="_x0000_i1052" DrawAspect="Content" ObjectID="_1511818553" r:id="rId63"/>
+          <o:OLEObject Type="Embed" ProgID="Equation.DSMT4" ShapeID="_x0000_i1052" DrawAspect="Content" ObjectID="_1511817053" r:id="rId63"/>
         </w:object>
       </w:r>
       <w:r>
@@ -6522,101 +6475,101 @@
       <w:pPr>
         <w:pStyle w:val="Heading2"/>
       </w:pPr>
-      <w:bookmarkStart w:id="17" w:name="_Toc438074823"/>
+      <w:bookmarkStart w:id="16" w:name="_Toc438074823"/>
       <w:r>
         <w:t>Steady State</w:t>
       </w:r>
+      <w:bookmarkEnd w:id="16"/>
+    </w:p>
+    <w:p>
+      <w:pPr>
+        <w:pStyle w:val="NoSpacing"/>
+      </w:pPr>
+      <w:r>
+        <w:rPr>
+          <w:b/>
+        </w:rPr>
+        <w:t xml:space="preserve">Steady State </w:t>
+      </w:r>
+      <w:r>
+        <w:rPr>
+          <w:b/>
+        </w:rPr>
+        <w:t>Probability</w:t>
+      </w:r>
+      <w:r>
+        <w:t xml:space="preserve">: </w:t>
+      </w:r>
+      <w:r>
+        <w:t xml:space="preserve">probability </w:t>
+      </w:r>
+      <w:r>
+        <w:t xml:space="preserve">x many jobs </w:t>
+      </w:r>
+      <w:r>
+        <w:t xml:space="preserve">will be </w:t>
+      </w:r>
+      <w:r>
+        <w:t>in sys</w:t>
+      </w:r>
+      <w:r>
+        <w:t>tem (not just in each server!)</w:t>
+      </w:r>
+    </w:p>
+    <w:p>
+      <w:pPr>
+        <w:pStyle w:val="NoSpacing"/>
+        <w:rPr>
+          <w:b/>
+        </w:rPr>
+      </w:pPr>
+    </w:p>
+    <w:p>
+      <w:pPr>
+        <w:pStyle w:val="NoSpacing"/>
+      </w:pPr>
+      <w:r>
+        <w:rPr>
+          <w:b/>
+        </w:rPr>
+        <w:t>Blocking Probability</w:t>
+      </w:r>
+      <w:r>
+        <w:t xml:space="preserve"> [P</w:t>
+      </w:r>
+      <w:r>
+        <w:rPr>
+          <w:vertAlign w:val="subscript"/>
+        </w:rPr>
+        <w:t>Q</w:t>
+      </w:r>
+      <w:r>
+        <w:t xml:space="preserve">]: probability that a process will be blocked when entering the system and be placed in the queue. This is the same as </w:t>
+      </w:r>
+      <w:r>
+        <w:rPr>
+          <w:i/>
+        </w:rPr>
+        <w:t>Steady State Probability</w:t>
+      </w:r>
+      <w:r>
+        <w:t>, since the number of jobs in a system dictates if a job will be blocked.</w:t>
+      </w:r>
+    </w:p>
+    <w:p>
+      <w:pPr>
+        <w:pStyle w:val="NoSpacing"/>
+      </w:pPr>
+    </w:p>
+    <w:p>
+      <w:pPr>
+        <w:pStyle w:val="Heading3"/>
+      </w:pPr>
+      <w:bookmarkStart w:id="17" w:name="_Toc438074824"/>
+      <w:r>
+        <w:t>M/M/1</w:t>
+      </w:r>
       <w:bookmarkEnd w:id="17"/>
-    </w:p>
-    <w:p>
-      <w:pPr>
-        <w:pStyle w:val="NoSpacing"/>
-      </w:pPr>
-      <w:r>
-        <w:rPr>
-          <w:b/>
-        </w:rPr>
-        <w:t xml:space="preserve">Steady State </w:t>
-      </w:r>
-      <w:r>
-        <w:rPr>
-          <w:b/>
-        </w:rPr>
-        <w:t>Probability</w:t>
-      </w:r>
-      <w:r>
-        <w:t xml:space="preserve">: </w:t>
-      </w:r>
-      <w:r>
-        <w:t xml:space="preserve">probability </w:t>
-      </w:r>
-      <w:r>
-        <w:t xml:space="preserve">x many jobs </w:t>
-      </w:r>
-      <w:r>
-        <w:t xml:space="preserve">will be </w:t>
-      </w:r>
-      <w:r>
-        <w:t>in sys</w:t>
-      </w:r>
-      <w:r>
-        <w:t>tem (not just in each server!)</w:t>
-      </w:r>
-    </w:p>
-    <w:p>
-      <w:pPr>
-        <w:pStyle w:val="NoSpacing"/>
-        <w:rPr>
-          <w:b/>
-        </w:rPr>
-      </w:pPr>
-    </w:p>
-    <w:p>
-      <w:pPr>
-        <w:pStyle w:val="NoSpacing"/>
-      </w:pPr>
-      <w:r>
-        <w:rPr>
-          <w:b/>
-        </w:rPr>
-        <w:t>Blocking Probability</w:t>
-      </w:r>
-      <w:r>
-        <w:t xml:space="preserve"> [P</w:t>
-      </w:r>
-      <w:r>
-        <w:rPr>
-          <w:vertAlign w:val="subscript"/>
-        </w:rPr>
-        <w:t>Q</w:t>
-      </w:r>
-      <w:r>
-        <w:t xml:space="preserve">]: probability that a process will be blocked when entering the system and be placed in the queue. This is the same as </w:t>
-      </w:r>
-      <w:r>
-        <w:rPr>
-          <w:i/>
-        </w:rPr>
-        <w:t>Steady State Probability</w:t>
-      </w:r>
-      <w:r>
-        <w:t>, since the number of jobs in a system dictates if a job will be blocked.</w:t>
-      </w:r>
-    </w:p>
-    <w:p>
-      <w:pPr>
-        <w:pStyle w:val="NoSpacing"/>
-      </w:pPr>
-    </w:p>
-    <w:p>
-      <w:pPr>
-        <w:pStyle w:val="Heading3"/>
-      </w:pPr>
-      <w:bookmarkStart w:id="18" w:name="_Toc438074824"/>
-      <w:r>
-        <w:t>M/M/1</w:t>
-      </w:r>
-      <w:bookmarkEnd w:id="18"/>
     </w:p>
     <w:p>
       <w:pPr>
@@ -6691,7 +6644,7 @@
           <v:shape id="_x0000_i1053" type="#_x0000_t75" style="width:105.9pt;height:34.2pt" o:ole="">
             <v:imagedata r:id="rId64" o:title=""/>
           </v:shape>
-          <o:OLEObject Type="Embed" ProgID="Equation.DSMT4" ShapeID="_x0000_i1053" DrawAspect="Content" ObjectID="_1511818554" r:id="rId65"/>
+          <o:OLEObject Type="Embed" ProgID="Equation.DSMT4" ShapeID="_x0000_i1053" DrawAspect="Content" ObjectID="_1511817054" r:id="rId65"/>
         </w:object>
       </w:r>
     </w:p>
@@ -6704,11 +6657,11 @@
       <w:pPr>
         <w:pStyle w:val="Heading3"/>
       </w:pPr>
-      <w:bookmarkStart w:id="19" w:name="_Toc438074825"/>
+      <w:bookmarkStart w:id="18" w:name="_Toc438074825"/>
       <w:r>
         <w:t>M/M/1/N</w:t>
       </w:r>
-      <w:bookmarkEnd w:id="19"/>
+      <w:bookmarkEnd w:id="18"/>
     </w:p>
     <w:p>
       <w:pPr>
@@ -6789,7 +6742,7 @@
           <v:shape id="_x0000_i1054" type="#_x0000_t75" style="width:134.2pt;height:54.15pt" o:ole="">
             <v:imagedata r:id="rId66" o:title=""/>
           </v:shape>
-          <o:OLEObject Type="Embed" ProgID="Equation.DSMT4" ShapeID="_x0000_i1054" DrawAspect="Content" ObjectID="_1511818555" r:id="rId67"/>
+          <o:OLEObject Type="Embed" ProgID="Equation.DSMT4" ShapeID="_x0000_i1054" DrawAspect="Content" ObjectID="_1511817055" r:id="rId67"/>
         </w:object>
       </w:r>
     </w:p>
@@ -6802,10 +6755,10 @@
           <w:position w:val="-16"/>
         </w:rPr>
         <w:object w:dxaOrig="1140" w:dyaOrig="480">
-          <v:shape id="_x0000_i1076" type="#_x0000_t75" style="width:57.7pt;height:23.8pt" o:ole="">
+          <v:shape id="_x0000_i1055" type="#_x0000_t75" style="width:57.7pt;height:23.8pt" o:ole="">
             <v:imagedata r:id="rId68" o:title=""/>
           </v:shape>
-          <o:OLEObject Type="Embed" ProgID="Equation.DSMT4" ShapeID="_x0000_i1076" DrawAspect="Content" ObjectID="_1511818556" r:id="rId69"/>
+          <o:OLEObject Type="Embed" ProgID="Equation.DSMT4" ShapeID="_x0000_i1055" DrawAspect="Content" ObjectID="_1511817056" r:id="rId69"/>
         </w:object>
       </w:r>
     </w:p>
@@ -6863,13 +6816,13 @@
       <w:pPr>
         <w:pStyle w:val="Heading3"/>
       </w:pPr>
-      <w:bookmarkStart w:id="20" w:name="_Toc434406131"/>
-      <w:bookmarkStart w:id="21" w:name="_Toc438074826"/>
+      <w:bookmarkStart w:id="19" w:name="_Toc434406131"/>
+      <w:bookmarkStart w:id="20" w:name="_Toc438074826"/>
       <w:r>
         <w:t>M/M/C</w:t>
       </w:r>
+      <w:bookmarkEnd w:id="19"/>
       <w:bookmarkEnd w:id="20"/>
-      <w:bookmarkEnd w:id="21"/>
     </w:p>
     <w:p>
       <w:pPr>
@@ -6904,10 +6857,10 @@
           <w:position w:val="-30"/>
         </w:rPr>
         <w:object w:dxaOrig="3019" w:dyaOrig="780">
-          <v:shape id="_x0000_i1073" type="#_x0000_t75" style="width:150.85pt;height:39.25pt" o:ole="">
+          <v:shape id="_x0000_i1056" type="#_x0000_t75" style="width:150.85pt;height:39.25pt" o:ole="">
             <v:imagedata r:id="rId70" o:title=""/>
           </v:shape>
-          <o:OLEObject Type="Embed" ProgID="Equation.DSMT4" ShapeID="_x0000_i1073" DrawAspect="Content" ObjectID="_1511818557" r:id="rId71"/>
+          <o:OLEObject Type="Embed" ProgID="Equation.DSMT4" ShapeID="_x0000_i1056" DrawAspect="Content" ObjectID="_1511817057" r:id="rId71"/>
         </w:object>
       </w:r>
     </w:p>
@@ -6937,11 +6890,11 @@
       <w:pPr>
         <w:pStyle w:val="Heading3"/>
       </w:pPr>
-      <w:bookmarkStart w:id="22" w:name="_Toc438074827"/>
+      <w:bookmarkStart w:id="21" w:name="_Toc438074827"/>
       <w:r>
         <w:t>M/M/C/N</w:t>
       </w:r>
-      <w:bookmarkEnd w:id="22"/>
+      <w:bookmarkEnd w:id="21"/>
     </w:p>
     <w:p>
       <w:pPr>
@@ -6985,10 +6938,10 @@
           <w:position w:val="-38"/>
         </w:rPr>
         <w:object w:dxaOrig="3879" w:dyaOrig="920">
-          <v:shape id="_x0000_i1077" type="#_x0000_t75" style="width:193.7pt;height:45.8pt" o:ole="">
+          <v:shape id="_x0000_i1057" type="#_x0000_t75" style="width:193.7pt;height:45.8pt" o:ole="">
             <v:imagedata r:id="rId72" o:title=""/>
           </v:shape>
-          <o:OLEObject Type="Embed" ProgID="Equation.DSMT4" ShapeID="_x0000_i1077" DrawAspect="Content" ObjectID="_1511818558" r:id="rId73"/>
+          <o:OLEObject Type="Embed" ProgID="Equation.DSMT4" ShapeID="_x0000_i1057" DrawAspect="Content" ObjectID="_1511817058" r:id="rId73"/>
         </w:object>
       </w:r>
     </w:p>
@@ -7005,10 +6958,10 @@
           <w:position w:val="-74"/>
         </w:rPr>
         <w:object w:dxaOrig="2640" w:dyaOrig="1600">
-          <v:shape id="_x0000_i1078" type="#_x0000_t75" style="width:131.2pt;height:80.65pt" o:ole="">
+          <v:shape id="_x0000_i1058" type="#_x0000_t75" style="width:131.2pt;height:80.65pt" o:ole="">
             <v:imagedata r:id="rId74" o:title=""/>
           </v:shape>
-          <o:OLEObject Type="Embed" ProgID="Equation.DSMT4" ShapeID="_x0000_i1078" DrawAspect="Content" ObjectID="_1511818559" r:id="rId75"/>
+          <o:OLEObject Type="Embed" ProgID="Equation.DSMT4" ShapeID="_x0000_i1058" DrawAspect="Content" ObjectID="_1511817059" r:id="rId75"/>
         </w:object>
       </w:r>
     </w:p>
@@ -7021,11 +6974,11 @@
       <w:pPr>
         <w:pStyle w:val="Heading3"/>
       </w:pPr>
-      <w:bookmarkStart w:id="23" w:name="_Toc438074828"/>
+      <w:bookmarkStart w:id="22" w:name="_Toc438074828"/>
       <w:r>
         <w:t>M/M/∞</w:t>
       </w:r>
-      <w:bookmarkEnd w:id="23"/>
+      <w:bookmarkEnd w:id="22"/>
     </w:p>
     <w:p>
       <w:pPr>
@@ -7044,10 +6997,10 @@
           <w:position w:val="-12"/>
         </w:rPr>
         <w:object w:dxaOrig="840" w:dyaOrig="440">
-          <v:shape id="_x0000_i1055" type="#_x0000_t75" style="width:41.95pt;height:22pt" o:ole="">
+          <v:shape id="_x0000_i1059" type="#_x0000_t75" style="width:41.95pt;height:22pt" o:ole="">
             <v:imagedata r:id="rId76" o:title=""/>
           </v:shape>
-          <o:OLEObject Type="Embed" ProgID="Equation.DSMT4" ShapeID="_x0000_i1055" DrawAspect="Content" ObjectID="_1511818560" r:id="rId77"/>
+          <o:OLEObject Type="Embed" ProgID="Equation.DSMT4" ShapeID="_x0000_i1059" DrawAspect="Content" ObjectID="_1511817060" r:id="rId77"/>
         </w:object>
       </w:r>
     </w:p>
@@ -7074,70 +7027,70 @@
       <w:pPr>
         <w:pStyle w:val="Heading3"/>
       </w:pPr>
-      <w:bookmarkStart w:id="24" w:name="_Toc438074829"/>
+      <w:bookmarkStart w:id="23" w:name="_Toc438074829"/>
       <w:r>
         <w:t>M/G/1</w:t>
       </w:r>
+      <w:bookmarkEnd w:id="23"/>
+    </w:p>
+    <w:p>
+      <w:pPr>
+        <w:pStyle w:val="NoSpacing"/>
+      </w:pPr>
+      <w:r>
+        <w:t>General Distribution of service time</w:t>
+      </w:r>
+    </w:p>
+    <w:p>
+      <w:pPr>
+        <w:pStyle w:val="NoSpacing"/>
+      </w:pPr>
+      <w:r>
+        <w:t>Heaviside function: 1 if not zero</w:t>
+      </w:r>
+    </w:p>
+    <w:p>
+      <w:pPr>
+        <w:pStyle w:val="NoSpacing"/>
+      </w:pPr>
+      <w:r>
+        <w:t>[</w:t>
+      </w:r>
+      <w:proofErr w:type="gramStart"/>
+      <w:r>
+        <w:t>E[</w:t>
+      </w:r>
+      <w:proofErr w:type="gramEnd"/>
+      <w:r>
+        <w:t>A]]: arrivals</w:t>
+      </w:r>
+    </w:p>
+    <w:p>
+      <w:pPr>
+        <w:pStyle w:val="NoSpacing"/>
+      </w:pPr>
+      <w:proofErr w:type="gramStart"/>
+      <w:r>
+        <w:t>E[</w:t>
+      </w:r>
+      <w:proofErr w:type="gramEnd"/>
+      <w:r>
+        <w:t>A] = ρ</w:t>
+      </w:r>
+    </w:p>
+    <w:p>
+      <w:pPr>
+        <w:pStyle w:val="Heading2"/>
+      </w:pPr>
+      <w:bookmarkStart w:id="24" w:name="_Toc438074830"/>
+      <w:r>
+        <w:t>Response Time</w:t>
+      </w:r>
       <w:bookmarkEnd w:id="24"/>
     </w:p>
     <w:p>
       <w:pPr>
         <w:pStyle w:val="NoSpacing"/>
-      </w:pPr>
-      <w:r>
-        <w:t>General Distribution of service time</w:t>
-      </w:r>
-    </w:p>
-    <w:p>
-      <w:pPr>
-        <w:pStyle w:val="NoSpacing"/>
-      </w:pPr>
-      <w:r>
-        <w:t>Heaviside function: 1 if not zero</w:t>
-      </w:r>
-    </w:p>
-    <w:p>
-      <w:pPr>
-        <w:pStyle w:val="NoSpacing"/>
-      </w:pPr>
-      <w:r>
-        <w:t>[</w:t>
-      </w:r>
-      <w:proofErr w:type="gramStart"/>
-      <w:r>
-        <w:t>E[</w:t>
-      </w:r>
-      <w:proofErr w:type="gramEnd"/>
-      <w:r>
-        <w:t>A]]: arrivals</w:t>
-      </w:r>
-    </w:p>
-    <w:p>
-      <w:pPr>
-        <w:pStyle w:val="NoSpacing"/>
-      </w:pPr>
-      <w:proofErr w:type="gramStart"/>
-      <w:r>
-        <w:t>E[</w:t>
-      </w:r>
-      <w:proofErr w:type="gramEnd"/>
-      <w:r>
-        <w:t>A] = ρ</w:t>
-      </w:r>
-    </w:p>
-    <w:p>
-      <w:pPr>
-        <w:pStyle w:val="Heading2"/>
-      </w:pPr>
-      <w:bookmarkStart w:id="25" w:name="_Toc438074830"/>
-      <w:r>
-        <w:t>Response Time</w:t>
-      </w:r>
-      <w:bookmarkEnd w:id="25"/>
-    </w:p>
-    <w:p>
-      <w:pPr>
-        <w:pStyle w:val="NoSpacing"/>
         <w:rPr>
           <w:b/>
         </w:rPr>
@@ -7176,10 +7129,10 @@
           <w:position w:val="-30"/>
         </w:rPr>
         <w:object w:dxaOrig="2180" w:dyaOrig="720">
-          <v:shape id="_x0000_i1056" type="#_x0000_t75" style="width:108.9pt;height:36pt" o:ole="">
+          <v:shape id="_x0000_i1060" type="#_x0000_t75" style="width:108.9pt;height:36pt" o:ole="">
             <v:imagedata r:id="rId78" o:title=""/>
           </v:shape>
-          <o:OLEObject Type="Embed" ProgID="Equation.DSMT4" ShapeID="_x0000_i1056" DrawAspect="Content" ObjectID="_1511818561" r:id="rId79"/>
+          <o:OLEObject Type="Embed" ProgID="Equation.DSMT4" ShapeID="_x0000_i1060" DrawAspect="Content" ObjectID="_1511817061" r:id="rId79"/>
         </w:object>
       </w:r>
     </w:p>
@@ -7200,10 +7153,10 @@
           <w:position w:val="-28"/>
         </w:rPr>
         <w:object w:dxaOrig="1960" w:dyaOrig="660">
-          <v:shape id="_x0000_i1057" type="#_x0000_t75" style="width:98.2pt;height:32.75pt" o:ole="">
+          <v:shape id="_x0000_i1061" type="#_x0000_t75" style="width:98.2pt;height:32.75pt" o:ole="">
             <v:imagedata r:id="rId80" o:title=""/>
           </v:shape>
-          <o:OLEObject Type="Embed" ProgID="Equation.DSMT4" ShapeID="_x0000_i1057" DrawAspect="Content" ObjectID="_1511818562" r:id="rId81"/>
+          <o:OLEObject Type="Embed" ProgID="Equation.DSMT4" ShapeID="_x0000_i1061" DrawAspect="Content" ObjectID="_1511817062" r:id="rId81"/>
         </w:object>
       </w:r>
     </w:p>
@@ -7222,10 +7175,10 @@
           <w:position w:val="-36"/>
         </w:rPr>
         <w:object w:dxaOrig="3080" w:dyaOrig="840">
-          <v:shape id="_x0000_i1058" type="#_x0000_t75" style="width:153.8pt;height:41.95pt" o:ole="">
+          <v:shape id="_x0000_i1062" type="#_x0000_t75" style="width:153.8pt;height:41.95pt" o:ole="">
             <v:imagedata r:id="rId82" o:title=""/>
           </v:shape>
-          <o:OLEObject Type="Embed" ProgID="Equation.DSMT4" ShapeID="_x0000_i1058" DrawAspect="Content" ObjectID="_1511818563" r:id="rId83"/>
+          <o:OLEObject Type="Embed" ProgID="Equation.DSMT4" ShapeID="_x0000_i1062" DrawAspect="Content" ObjectID="_1511817063" r:id="rId83"/>
         </w:object>
       </w:r>
     </w:p>
@@ -7258,11 +7211,11 @@
       <w:pPr>
         <w:pStyle w:val="Heading2"/>
       </w:pPr>
-      <w:bookmarkStart w:id="26" w:name="_Toc438074831"/>
+      <w:bookmarkStart w:id="25" w:name="_Toc438074831"/>
       <w:r>
         <w:t>Job Queue Size</w:t>
       </w:r>
-      <w:bookmarkEnd w:id="26"/>
+      <w:bookmarkEnd w:id="25"/>
     </w:p>
     <w:p>
       <w:pPr>
@@ -7321,10 +7274,10 @@
           <w:position w:val="-34"/>
         </w:rPr>
         <w:object w:dxaOrig="2900" w:dyaOrig="760">
-          <v:shape id="_x0000_i1074" type="#_x0000_t75" style="width:144.9pt;height:37.8pt" o:ole="">
+          <v:shape id="_x0000_i1063" type="#_x0000_t75" style="width:144.9pt;height:37.8pt" o:ole="">
             <v:imagedata r:id="rId84" o:title=""/>
           </v:shape>
-          <o:OLEObject Type="Embed" ProgID="Equation.DSMT4" ShapeID="_x0000_i1074" DrawAspect="Content" ObjectID="_1511818564" r:id="rId85"/>
+          <o:OLEObject Type="Embed" ProgID="Equation.DSMT4" ShapeID="_x0000_i1063" DrawAspect="Content" ObjectID="_1511817064" r:id="rId85"/>
         </w:object>
       </w:r>
     </w:p>
@@ -7397,10 +7350,10 @@
           <w:position w:val="-30"/>
         </w:rPr>
         <w:object w:dxaOrig="1939" w:dyaOrig="780">
-          <v:shape id="_x0000_i1059" type="#_x0000_t75" style="width:96.7pt;height:38.7pt" o:ole="">
+          <v:shape id="_x0000_i1064" type="#_x0000_t75" style="width:96.7pt;height:38.7pt" o:ole="">
             <v:imagedata r:id="rId86" o:title=""/>
           </v:shape>
-          <o:OLEObject Type="Embed" ProgID="Equation.DSMT4" ShapeID="_x0000_i1059" DrawAspect="Content" ObjectID="_1511818565" r:id="rId87"/>
+          <o:OLEObject Type="Embed" ProgID="Equation.DSMT4" ShapeID="_x0000_i1064" DrawAspect="Content" ObjectID="_1511817065" r:id="rId87"/>
         </w:object>
       </w:r>
     </w:p>
@@ -7414,10 +7367,10 @@
           <w:position w:val="-178"/>
         </w:rPr>
         <w:object w:dxaOrig="1860" w:dyaOrig="3600">
-          <v:shape id="_x0000_i1060" type="#_x0000_t75" style="width:93.1pt;height:180pt" o:ole="">
+          <v:shape id="_x0000_i1065" type="#_x0000_t75" style="width:93.1pt;height:180pt" o:ole="">
             <v:imagedata r:id="rId88" o:title=""/>
           </v:shape>
-          <o:OLEObject Type="Embed" ProgID="Equation.DSMT4" ShapeID="_x0000_i1060" DrawAspect="Content" ObjectID="_1511818566" r:id="rId89"/>
+          <o:OLEObject Type="Embed" ProgID="Equation.DSMT4" ShapeID="_x0000_i1065" DrawAspect="Content" ObjectID="_1511817066" r:id="rId89"/>
         </w:object>
       </w:r>
     </w:p>
@@ -7425,170 +7378,164 @@
       <w:pPr>
         <w:pStyle w:val="Heading2"/>
       </w:pPr>
-      <w:bookmarkStart w:id="27" w:name="_Toc438074832"/>
+      <w:bookmarkStart w:id="26" w:name="_Toc438074832"/>
       <w:r>
         <w:t>Cost</w:t>
       </w:r>
+      <w:bookmarkEnd w:id="26"/>
+    </w:p>
+    <w:p>
+      <w:pPr>
+        <w:pStyle w:val="NoSpacing"/>
+        <w:ind w:left="720" w:hanging="720"/>
+      </w:pPr>
+      <w:r>
+        <w:t>Jobs incur a cost only if they’re waiting</w:t>
+      </w:r>
+    </w:p>
+    <w:p>
+      <w:pPr>
+        <w:pStyle w:val="NoSpacing"/>
+        <w:ind w:left="720" w:hanging="720"/>
+      </w:pPr>
+      <w:r>
+        <w:rPr>
+          <w:b/>
+        </w:rPr>
+        <w:t xml:space="preserve">Hourly Cost of job </w:t>
+      </w:r>
+      <w:r>
+        <w:t xml:space="preserve">[h]: </w:t>
+      </w:r>
+    </w:p>
+    <w:p>
+      <w:pPr>
+        <w:pStyle w:val="NoSpacing"/>
+        <w:ind w:left="720" w:hanging="720"/>
+      </w:pPr>
+      <w:r>
+        <w:rPr>
+          <w:b/>
+        </w:rPr>
+        <w:t>Waiting cost</w:t>
+      </w:r>
+      <w:r>
+        <w:t xml:space="preserve"> [k]:</w:t>
+      </w:r>
+    </w:p>
+    <w:p>
+      <w:pPr>
+        <w:pStyle w:val="NoSpacing"/>
+        <w:ind w:left="720" w:hanging="720"/>
+      </w:pPr>
+    </w:p>
+    <w:p>
+      <w:pPr>
+        <w:pStyle w:val="NoSpacing"/>
+        <w:ind w:left="720" w:hanging="720"/>
+      </w:pPr>
+      <w:r>
+        <w:t>C</w:t>
+      </w:r>
+      <w:r>
+        <w:rPr>
+          <w:vertAlign w:val="subscript"/>
+        </w:rPr>
+        <w:t>1</w:t>
+      </w:r>
+      <w:r>
+        <w:t xml:space="preserve"> = h </w:t>
+      </w:r>
+      <w:r>
+        <w:rPr>
+          <w:rFonts w:cs="Times New Roman"/>
+        </w:rPr>
+        <w:t xml:space="preserve">∙ </w:t>
+      </w:r>
+      <w:proofErr w:type="gramStart"/>
+      <w:r>
+        <w:t>E[</w:t>
+      </w:r>
+      <w:proofErr w:type="gramEnd"/>
+      <w:r>
+        <w:t>N]</w:t>
+      </w:r>
+    </w:p>
+    <w:p>
+      <w:pPr>
+        <w:pStyle w:val="NoSpacing"/>
+      </w:pPr>
+      <w:r>
+        <w:t>C</w:t>
+      </w:r>
+      <w:r>
+        <w:rPr>
+          <w:vertAlign w:val="subscript"/>
+        </w:rPr>
+        <w:t>2</w:t>
+      </w:r>
+      <w:r>
+        <w:t xml:space="preserve"> = k </w:t>
+      </w:r>
+      <w:r>
+        <w:rPr>
+          <w:rFonts w:cs="Times New Roman"/>
+        </w:rPr>
+        <w:t xml:space="preserve">∙ </w:t>
+      </w:r>
+      <w:r>
+        <w:t xml:space="preserve">λ </w:t>
+      </w:r>
+      <w:proofErr w:type="gramStart"/>
+      <w:r>
+        <w:t>P(</w:t>
+      </w:r>
+      <w:proofErr w:type="gramEnd"/>
+      <w:r>
+        <w:t>jobs have to wait)</w:t>
+      </w:r>
+    </w:p>
+    <w:p>
+      <w:pPr>
+        <w:pStyle w:val="NoSpacing"/>
+        <w:ind w:left="720" w:hanging="720"/>
+      </w:pPr>
+    </w:p>
+    <w:p>
+      <w:pPr>
+        <w:pStyle w:val="Heading2"/>
+      </w:pPr>
+      <w:bookmarkStart w:id="27" w:name="_Toc434406134"/>
+      <w:bookmarkStart w:id="28" w:name="_Toc438074833"/>
+      <w:r>
+        <w:t>Square Root Staffing Rule</w:t>
+      </w:r>
       <w:bookmarkEnd w:id="27"/>
-    </w:p>
-    <w:p>
-      <w:pPr>
-        <w:pStyle w:val="NoSpacing"/>
-        <w:ind w:left="720" w:hanging="720"/>
-      </w:pPr>
-      <w:r>
-        <w:t>Jobs incur a cost only if they’re waiting</w:t>
-      </w:r>
-    </w:p>
-    <w:p>
-      <w:pPr>
-        <w:pStyle w:val="NoSpacing"/>
-        <w:ind w:left="720" w:hanging="720"/>
-      </w:pPr>
-      <w:r>
-        <w:rPr>
-          <w:b/>
-        </w:rPr>
-        <w:t xml:space="preserve">Hourly Cost of job </w:t>
-      </w:r>
-      <w:r>
-        <w:t xml:space="preserve">[h]: </w:t>
-      </w:r>
-    </w:p>
-    <w:p>
-      <w:pPr>
-        <w:pStyle w:val="NoSpacing"/>
-        <w:ind w:left="720" w:hanging="720"/>
-      </w:pPr>
-      <w:r>
-        <w:rPr>
-          <w:b/>
-        </w:rPr>
-        <w:t>Waiting cost</w:t>
-      </w:r>
-      <w:r>
-        <w:t xml:space="preserve"> [k]:</w:t>
-      </w:r>
-    </w:p>
-    <w:p>
-      <w:pPr>
-        <w:pStyle w:val="NoSpacing"/>
-        <w:ind w:left="720" w:hanging="720"/>
-      </w:pPr>
-    </w:p>
-    <w:p>
-      <w:pPr>
-        <w:pStyle w:val="NoSpacing"/>
-        <w:ind w:left="720" w:hanging="720"/>
-      </w:pPr>
-      <w:r>
-        <w:t>C</w:t>
+      <w:bookmarkEnd w:id="28"/>
+    </w:p>
+    <w:p>
+      <w:pPr>
+        <w:pStyle w:val="NoSpacing"/>
+      </w:pPr>
+      <w:r>
+        <w:t xml:space="preserve">Given an M/M/c queue with arrival rate, λ, server speed, μ, and ρ is </w:t>
+      </w:r>
+      <w:r>
+        <w:rPr>
+          <w:i/>
+        </w:rPr>
+        <w:t>large</w:t>
+      </w:r>
+      <w:r>
+        <w:t xml:space="preserve"> (assume this means over 100, but we don’t actually know what it means),</w:t>
+      </w:r>
+      <w:r>
+        <w:t xml:space="preserve"> α is a bound on P</w:t>
       </w:r>
       <w:r>
         <w:rPr>
           <w:vertAlign w:val="subscript"/>
         </w:rPr>
-        <w:t>1</w:t>
-      </w:r>
-      <w:r>
-        <w:t xml:space="preserve"> = </w:t>
-      </w:r>
-      <w:r>
-        <w:t xml:space="preserve">h </w:t>
-      </w:r>
-      <w:r>
-        <w:rPr>
-          <w:rFonts w:cs="Times New Roman"/>
-        </w:rPr>
-        <w:t xml:space="preserve">∙ </w:t>
-      </w:r>
-      <w:proofErr w:type="gramStart"/>
-      <w:r>
-        <w:t>E[</w:t>
-      </w:r>
-      <w:proofErr w:type="gramEnd"/>
-      <w:r>
-        <w:t>N]</w:t>
-      </w:r>
-    </w:p>
-    <w:p>
-      <w:pPr>
-        <w:pStyle w:val="NoSpacing"/>
-      </w:pPr>
-      <w:r>
-        <w:t>C</w:t>
-      </w:r>
-      <w:r>
-        <w:rPr>
-          <w:vertAlign w:val="subscript"/>
-        </w:rPr>
-        <w:t>2</w:t>
-      </w:r>
-      <w:r>
-        <w:t xml:space="preserve"> = </w:t>
-      </w:r>
-      <w:r>
-        <w:t xml:space="preserve">k </w:t>
-      </w:r>
-      <w:r>
-        <w:rPr>
-          <w:rFonts w:cs="Times New Roman"/>
-        </w:rPr>
-        <w:t xml:space="preserve">∙ </w:t>
-      </w:r>
-      <w:r>
-        <w:t xml:space="preserve">λ </w:t>
-      </w:r>
-      <w:proofErr w:type="gramStart"/>
-      <w:r>
-        <w:t>P(</w:t>
-      </w:r>
-      <w:proofErr w:type="gramEnd"/>
-      <w:r>
-        <w:t>jobs have to wait)</w:t>
-      </w:r>
-    </w:p>
-    <w:p>
-      <w:pPr>
-        <w:pStyle w:val="NoSpacing"/>
-        <w:ind w:left="720" w:hanging="720"/>
-      </w:pPr>
-    </w:p>
-    <w:p>
-      <w:pPr>
-        <w:pStyle w:val="Heading2"/>
-      </w:pPr>
-      <w:bookmarkStart w:id="28" w:name="_Toc434406134"/>
-      <w:bookmarkStart w:id="29" w:name="_Toc438074833"/>
-      <w:r>
-        <w:t>Square Root Staffing Rule</w:t>
-      </w:r>
-      <w:bookmarkEnd w:id="28"/>
-      <w:bookmarkEnd w:id="29"/>
-    </w:p>
-    <w:p>
-      <w:pPr>
-        <w:pStyle w:val="NoSpacing"/>
-      </w:pPr>
-      <w:r>
-        <w:t xml:space="preserve">Given an M/M/c queue with arrival rate, λ, server speed, μ, and ρ is </w:t>
-      </w:r>
-      <w:r>
-        <w:rPr>
-          <w:i/>
-        </w:rPr>
-        <w:t>large</w:t>
-      </w:r>
-      <w:r>
-        <w:t xml:space="preserve"> (assume this means over 100, but we don’t actually know what it means),</w:t>
-      </w:r>
-      <w:r>
-        <w:t xml:space="preserve"> α is a bound on P</w:t>
-      </w:r>
-      <w:r>
-        <w:rPr>
-          <w:vertAlign w:val="subscript"/>
-        </w:rPr>
         <w:t>Q</w:t>
       </w:r>
       <w:r>
@@ -7602,10 +7549,10 @@
           <w:position w:val="-12"/>
         </w:rPr>
         <w:object w:dxaOrig="279" w:dyaOrig="380">
-          <v:shape id="_x0000_i1061" type="#_x0000_t75" style="width:13.4pt;height:19.35pt" o:ole="">
+          <v:shape id="_x0000_i1066" type="#_x0000_t75" style="width:13.4pt;height:19.35pt" o:ole="">
             <v:imagedata r:id="rId90" o:title=""/>
           </v:shape>
-          <o:OLEObject Type="Embed" ProgID="Equation.DSMT4" ShapeID="_x0000_i1061" DrawAspect="Content" ObjectID="_1511818567" r:id="rId91"/>
+          <o:OLEObject Type="Embed" ProgID="Equation.DSMT4" ShapeID="_x0000_i1066" DrawAspect="Content" ObjectID="_1511817067" r:id="rId91"/>
         </w:object>
       </w:r>
       <w:r>
@@ -7630,10 +7577,10 @@
           <w:position w:val="-12"/>
         </w:rPr>
         <w:object w:dxaOrig="1380" w:dyaOrig="400">
-          <v:shape id="_x0000_i1062" type="#_x0000_t75" style="width:68.75pt;height:19.95pt" o:ole="">
+          <v:shape id="_x0000_i1067" type="#_x0000_t75" style="width:68.75pt;height:19.95pt" o:ole="">
             <v:imagedata r:id="rId92" o:title=""/>
           </v:shape>
-          <o:OLEObject Type="Embed" ProgID="Equation.DSMT4" ShapeID="_x0000_i1062" DrawAspect="Content" ObjectID="_1511818568" r:id="rId93"/>
+          <o:OLEObject Type="Embed" ProgID="Equation.DSMT4" ShapeID="_x0000_i1067" DrawAspect="Content" ObjectID="_1511817068" r:id="rId93"/>
         </w:object>
       </w:r>
       <w:r>
@@ -7649,10 +7596,10 @@
           <w:position w:val="-32"/>
         </w:rPr>
         <w:object w:dxaOrig="1480" w:dyaOrig="740">
-          <v:shape id="_x0000_i1063" type="#_x0000_t75" style="width:73.8pt;height:36.9pt" o:ole="">
+          <v:shape id="_x0000_i1068" type="#_x0000_t75" style="width:73.8pt;height:36.9pt" o:ole="">
             <v:imagedata r:id="rId94" o:title=""/>
           </v:shape>
-          <o:OLEObject Type="Embed" ProgID="Equation.DSMT4" ShapeID="_x0000_i1063" DrawAspect="Content" ObjectID="_1511818569" r:id="rId95"/>
+          <o:OLEObject Type="Embed" ProgID="Equation.DSMT4" ShapeID="_x0000_i1068" DrawAspect="Content" ObjectID="_1511817069" r:id="rId95"/>
         </w:object>
       </w:r>
       <w:r>
@@ -7741,13 +7688,13 @@
       <w:pPr>
         <w:pStyle w:val="Heading3"/>
       </w:pPr>
-      <w:bookmarkStart w:id="30" w:name="_Toc434406135"/>
-      <w:bookmarkStart w:id="31" w:name="_Toc438074834"/>
+      <w:bookmarkStart w:id="29" w:name="_Toc434406135"/>
+      <w:bookmarkStart w:id="30" w:name="_Toc438074834"/>
       <w:r>
         <w:t>e.g.)</w:t>
       </w:r>
+      <w:bookmarkEnd w:id="29"/>
       <w:bookmarkEnd w:id="30"/>
-      <w:bookmarkEnd w:id="31"/>
     </w:p>
     <w:tbl>
       <w:tblPr>
@@ -8013,10 +7960,10 @@
           <w:position w:val="-56"/>
         </w:rPr>
         <w:object w:dxaOrig="2860" w:dyaOrig="1240">
-          <v:shape id="_x0000_i1064" type="#_x0000_t75" style="width:143.1pt;height:62.2pt" o:ole="">
+          <v:shape id="_x0000_i1069" type="#_x0000_t75" style="width:143.1pt;height:62.2pt" o:ole="">
             <v:imagedata r:id="rId96" o:title=""/>
           </v:shape>
-          <o:OLEObject Type="Embed" ProgID="Equation.DSMT4" ShapeID="_x0000_i1064" DrawAspect="Content" ObjectID="_1511818570" r:id="rId97"/>
+          <o:OLEObject Type="Embed" ProgID="Equation.DSMT4" ShapeID="_x0000_i1069" DrawAspect="Content" ObjectID="_1511817070" r:id="rId97"/>
         </w:object>
       </w:r>
     </w:p>
@@ -8068,24 +8015,24 @@
       <w:pPr>
         <w:pStyle w:val="Heading1"/>
       </w:pPr>
-      <w:bookmarkStart w:id="32" w:name="_Toc438074835"/>
+      <w:bookmarkStart w:id="31" w:name="_Toc438074835"/>
       <w:r>
         <w:t>Jackson Networks</w:t>
       </w:r>
+      <w:bookmarkEnd w:id="31"/>
+    </w:p>
+    <w:p>
+      <w:pPr>
+        <w:pStyle w:val="Heading2"/>
+      </w:pPr>
+      <w:bookmarkStart w:id="32" w:name="_Toc438074836"/>
+      <w:r>
+        <w:t>Open Loop</w:t>
+      </w:r>
       <w:bookmarkEnd w:id="32"/>
     </w:p>
     <w:p>
       <w:pPr>
-        <w:pStyle w:val="Heading2"/>
-      </w:pPr>
-      <w:bookmarkStart w:id="33" w:name="_Toc438074836"/>
-      <w:r>
-        <w:t>Open Loop</w:t>
-      </w:r>
-      <w:bookmarkEnd w:id="33"/>
-    </w:p>
-    <w:p>
-      <w:pPr>
         <w:pStyle w:val="NoSpacing"/>
       </w:pPr>
       <w:proofErr w:type="gramStart"/>
@@ -8137,10 +8084,10 @@
           <w:position w:val="-14"/>
         </w:rPr>
         <w:object w:dxaOrig="3960" w:dyaOrig="400">
-          <v:shape id="_x0000_i1075" type="#_x0000_t75" style="width:198.15pt;height:19.95pt" o:ole="">
+          <v:shape id="_x0000_i1070" type="#_x0000_t75" style="width:198.15pt;height:19.95pt" o:ole="">
             <v:imagedata r:id="rId98" o:title=""/>
           </v:shape>
-          <o:OLEObject Type="Embed" ProgID="Equation.DSMT4" ShapeID="_x0000_i1075" DrawAspect="Content" ObjectID="_1511818571" r:id="rId99"/>
+          <o:OLEObject Type="Embed" ProgID="Equation.DSMT4" ShapeID="_x0000_i1070" DrawAspect="Content" ObjectID="_1511817071" r:id="rId99"/>
         </w:object>
       </w:r>
     </w:p>
@@ -8183,10 +8130,10 @@
           <w:position w:val="-28"/>
         </w:rPr>
         <w:object w:dxaOrig="680" w:dyaOrig="680">
-          <v:shape id="_x0000_i1065" type="#_x0000_t75" style="width:34.2pt;height:34.2pt" o:ole="">
+          <v:shape id="_x0000_i1071" type="#_x0000_t75" style="width:34.2pt;height:34.2pt" o:ole="">
             <v:imagedata r:id="rId100" o:title=""/>
           </v:shape>
-          <o:OLEObject Type="Embed" ProgID="Equation.DSMT4" ShapeID="_x0000_i1065" DrawAspect="Content" ObjectID="_1511818572" r:id="rId101"/>
+          <o:OLEObject Type="Embed" ProgID="Equation.DSMT4" ShapeID="_x0000_i1071" DrawAspect="Content" ObjectID="_1511817072" r:id="rId101"/>
         </w:object>
       </w:r>
       <w:r>
@@ -8219,10 +8166,10 @@
           <w:position w:val="-28"/>
         </w:rPr>
         <w:object w:dxaOrig="1579" w:dyaOrig="680">
-          <v:shape id="_x0000_i1066" type="#_x0000_t75" style="width:78.55pt;height:34.2pt" o:ole="">
+          <v:shape id="_x0000_i1072" type="#_x0000_t75" style="width:78.55pt;height:34.2pt" o:ole="">
             <v:imagedata r:id="rId102" o:title=""/>
           </v:shape>
-          <o:OLEObject Type="Embed" ProgID="Equation.DSMT4" ShapeID="_x0000_i1066" DrawAspect="Content" ObjectID="_1511818573" r:id="rId103"/>
+          <o:OLEObject Type="Embed" ProgID="Equation.DSMT4" ShapeID="_x0000_i1072" DrawAspect="Content" ObjectID="_1511817073" r:id="rId103"/>
         </w:object>
       </w:r>
     </w:p>
@@ -8321,11 +8268,11 @@
       <w:pPr>
         <w:pStyle w:val="Heading2"/>
       </w:pPr>
-      <w:bookmarkStart w:id="34" w:name="_Toc438074837"/>
+      <w:bookmarkStart w:id="33" w:name="_Toc438074837"/>
       <w:r>
         <w:t>Traffic Equations</w:t>
       </w:r>
-      <w:bookmarkEnd w:id="34"/>
+      <w:bookmarkEnd w:id="33"/>
     </w:p>
     <w:p>
       <w:pPr>
@@ -8412,11 +8359,11 @@
       <w:pPr>
         <w:pStyle w:val="Heading2"/>
       </w:pPr>
-      <w:bookmarkStart w:id="35" w:name="_Toc438074838"/>
+      <w:bookmarkStart w:id="34" w:name="_Toc438074838"/>
       <w:r>
         <w:t>Closed Loop</w:t>
       </w:r>
-      <w:bookmarkEnd w:id="35"/>
+      <w:bookmarkEnd w:id="34"/>
     </w:p>
     <w:p>
       <w:pPr>
@@ -8498,11 +8445,11 @@
       <w:pPr>
         <w:pStyle w:val="Heading1"/>
       </w:pPr>
-      <w:bookmarkStart w:id="36" w:name="_Toc438074839"/>
+      <w:bookmarkStart w:id="35" w:name="_Toc438074839"/>
       <w:r>
         <w:t>Mean Value Analysis</w:t>
       </w:r>
-      <w:bookmarkEnd w:id="36"/>
+      <w:bookmarkEnd w:id="35"/>
     </w:p>
     <w:p>
       <w:pPr>
@@ -8635,10 +8582,10 @@
           <w:position w:val="-62"/>
         </w:rPr>
         <w:object w:dxaOrig="1040" w:dyaOrig="999">
-          <v:shape id="_x0000_i1067" type="#_x0000_t75" style="width:52.05pt;height:50pt" o:ole="">
+          <v:shape id="_x0000_i1073" type="#_x0000_t75" style="width:52.05pt;height:50pt" o:ole="">
             <v:imagedata r:id="rId104" o:title=""/>
           </v:shape>
-          <o:OLEObject Type="Embed" ProgID="Equation.DSMT4" ShapeID="_x0000_i1067" DrawAspect="Content" ObjectID="_1511818574" r:id="rId105"/>
+          <o:OLEObject Type="Embed" ProgID="Equation.DSMT4" ShapeID="_x0000_i1073" DrawAspect="Content" ObjectID="_1511817074" r:id="rId105"/>
         </w:object>
       </w:r>
       <w:r>
@@ -8649,10 +8596,10 @@
           <w:position w:val="-24"/>
         </w:rPr>
         <w:object w:dxaOrig="1920" w:dyaOrig="620">
-          <v:shape id="_x0000_i1068" type="#_x0000_t75" style="width:96.1pt;height:30.95pt" o:ole="">
+          <v:shape id="_x0000_i1074" type="#_x0000_t75" style="width:96.1pt;height:30.95pt" o:ole="">
             <v:imagedata r:id="rId106" o:title=""/>
           </v:shape>
-          <o:OLEObject Type="Embed" ProgID="Equation.DSMT4" ShapeID="_x0000_i1068" DrawAspect="Content" ObjectID="_1511818575" r:id="rId107"/>
+          <o:OLEObject Type="Embed" ProgID="Equation.DSMT4" ShapeID="_x0000_i1074" DrawAspect="Content" ObjectID="_1511817075" r:id="rId107"/>
         </w:object>
       </w:r>
     </w:p>
@@ -8792,10 +8739,10 @@
           <w:position w:val="-60"/>
         </w:rPr>
         <w:object w:dxaOrig="1960" w:dyaOrig="980">
-          <v:shape id="_x0000_i1084" type="#_x0000_t75" style="width:97.9pt;height:49.1pt" o:ole="">
+          <v:shape id="_x0000_i1075" type="#_x0000_t75" style="width:97.9pt;height:49.1pt" o:ole="">
             <v:imagedata r:id="rId108" o:title=""/>
           </v:shape>
-          <o:OLEObject Type="Embed" ProgID="Equation.DSMT4" ShapeID="_x0000_i1084" DrawAspect="Content" ObjectID="_1511818576" r:id="rId109"/>
+          <o:OLEObject Type="Embed" ProgID="Equation.DSMT4" ShapeID="_x0000_i1075" DrawAspect="Content" ObjectID="_1511817076" r:id="rId109"/>
         </w:object>
       </w:r>
     </w:p>
@@ -8861,10 +8808,10 @@
           <w:position w:val="-30"/>
         </w:rPr>
         <w:object w:dxaOrig="3159" w:dyaOrig="820">
-          <v:shape id="_x0000_i1083" type="#_x0000_t75" style="width:157.7pt;height:41.35pt" o:ole="">
+          <v:shape id="_x0000_i1076" type="#_x0000_t75" style="width:157.7pt;height:41.35pt" o:ole="">
             <v:imagedata r:id="rId110" o:title=""/>
           </v:shape>
-          <o:OLEObject Type="Embed" ProgID="Equation.DSMT4" ShapeID="_x0000_i1083" DrawAspect="Content" ObjectID="_1511818577" r:id="rId111"/>
+          <o:OLEObject Type="Embed" ProgID="Equation.DSMT4" ShapeID="_x0000_i1076" DrawAspect="Content" ObjectID="_1511817077" r:id="rId111"/>
         </w:object>
       </w:r>
     </w:p>
@@ -8895,10 +8842,10 @@
           <w:position w:val="-18"/>
         </w:rPr>
         <w:object w:dxaOrig="1060" w:dyaOrig="480">
-          <v:shape id="_x0000_i1085" type="#_x0000_t75" style="width:52.95pt;height:24.1pt" o:ole="">
+          <v:shape id="_x0000_i1077" type="#_x0000_t75" style="width:52.95pt;height:24.1pt" o:ole="">
             <v:imagedata r:id="rId112" o:title=""/>
           </v:shape>
-          <o:OLEObject Type="Embed" ProgID="Equation.DSMT4" ShapeID="_x0000_i1085" DrawAspect="Content" ObjectID="_1511818578" r:id="rId113"/>
+          <o:OLEObject Type="Embed" ProgID="Equation.DSMT4" ShapeID="_x0000_i1077" DrawAspect="Content" ObjectID="_1511817078" r:id="rId113"/>
         </w:object>
       </w:r>
     </w:p>
@@ -8918,10 +8865,10 @@
           <w:position w:val="-14"/>
         </w:rPr>
         <w:object w:dxaOrig="1640" w:dyaOrig="400">
-          <v:shape id="_x0000_i1069" type="#_x0000_t75" style="width:82.1pt;height:19.95pt" o:ole="">
+          <v:shape id="_x0000_i1078" type="#_x0000_t75" style="width:82.1pt;height:19.95pt" o:ole="">
             <v:imagedata r:id="rId114" o:title=""/>
           </v:shape>
-          <o:OLEObject Type="Embed" ProgID="Equation.DSMT4" ShapeID="_x0000_i1069" DrawAspect="Content" ObjectID="_1511818579" r:id="rId115"/>
+          <o:OLEObject Type="Embed" ProgID="Equation.DSMT4" ShapeID="_x0000_i1078" DrawAspect="Content" ObjectID="_1511817079" r:id="rId115"/>
         </w:object>
       </w:r>
     </w:p>
@@ -9024,11 +8971,11 @@
       <w:pPr>
         <w:pStyle w:val="Heading1"/>
       </w:pPr>
-      <w:bookmarkStart w:id="37" w:name="_Toc438074840"/>
+      <w:bookmarkStart w:id="36" w:name="_Toc438074840"/>
       <w:r>
         <w:t>Excess</w:t>
       </w:r>
-      <w:bookmarkEnd w:id="37"/>
+      <w:bookmarkEnd w:id="36"/>
     </w:p>
     <w:p>
       <w:pPr>
@@ -9115,10 +9062,10 @@
           <w:position w:val="-24"/>
         </w:rPr>
         <w:object w:dxaOrig="1160" w:dyaOrig="620">
-          <v:shape id="_x0000_i1080" type="#_x0000_t75" style="width:58pt;height:30.95pt" o:ole="">
+          <v:shape id="_x0000_i1079" type="#_x0000_t75" style="width:58pt;height:30.95pt" o:ole="">
             <v:imagedata r:id="rId116" o:title=""/>
           </v:shape>
-          <o:OLEObject Type="Embed" ProgID="Equation.DSMT4" ShapeID="_x0000_i1080" DrawAspect="Content" ObjectID="_1511818580" r:id="rId117"/>
+          <o:OLEObject Type="Embed" ProgID="Equation.DSMT4" ShapeID="_x0000_i1079" DrawAspect="Content" ObjectID="_1511817080" r:id="rId117"/>
         </w:object>
       </w:r>
     </w:p>
@@ -9126,45 +9073,45 @@
       <w:pPr>
         <w:pStyle w:val="Heading1"/>
       </w:pPr>
-      <w:bookmarkStart w:id="38" w:name="_Toc438074841"/>
+      <w:bookmarkStart w:id="37" w:name="_Toc438074841"/>
       <w:r>
         <w:t>Cycles</w:t>
       </w:r>
+      <w:bookmarkEnd w:id="37"/>
+    </w:p>
+    <w:p>
+      <w:pPr>
+        <w:pStyle w:val="NoSpacing"/>
+      </w:pPr>
+      <w:r>
+        <w:rPr>
+          <w:b/>
+        </w:rPr>
+        <w:t>Personal Reward Theorem</w:t>
+      </w:r>
+      <w:r>
+        <w:t>: the expected excess is equal to the total excess accumulated over a single “cycle”, distributed by said cycle length</w:t>
+      </w:r>
+    </w:p>
+    <w:p>
+      <w:pPr>
+        <w:pStyle w:val="NoSpacing"/>
+      </w:pPr>
+    </w:p>
+    <w:p>
+      <w:pPr>
+        <w:pStyle w:val="NoSpacing"/>
+      </w:pPr>
+    </w:p>
+    <w:p>
+      <w:pPr>
+        <w:pStyle w:val="Heading1"/>
+      </w:pPr>
+      <w:bookmarkStart w:id="38" w:name="_Toc438074842"/>
+      <w:r>
+        <w:t>General Distribution</w:t>
+      </w:r>
       <w:bookmarkEnd w:id="38"/>
-    </w:p>
-    <w:p>
-      <w:pPr>
-        <w:pStyle w:val="NoSpacing"/>
-      </w:pPr>
-      <w:r>
-        <w:rPr>
-          <w:b/>
-        </w:rPr>
-        <w:t>Personal Reward Theorem</w:t>
-      </w:r>
-      <w:r>
-        <w:t>: the expected excess is equal to the total excess accumulated over a single “cycle”, distributed by said cycle length</w:t>
-      </w:r>
-    </w:p>
-    <w:p>
-      <w:pPr>
-        <w:pStyle w:val="NoSpacing"/>
-      </w:pPr>
-    </w:p>
-    <w:p>
-      <w:pPr>
-        <w:pStyle w:val="NoSpacing"/>
-      </w:pPr>
-    </w:p>
-    <w:p>
-      <w:pPr>
-        <w:pStyle w:val="Heading1"/>
-      </w:pPr>
-      <w:bookmarkStart w:id="39" w:name="_Toc438074842"/>
-      <w:r>
-        <w:t>General Distribution</w:t>
-      </w:r>
-      <w:bookmarkEnd w:id="39"/>
     </w:p>
     <w:p>
       <w:pPr>
@@ -9252,7 +9199,7 @@
       <w:proofErr w:type="spellEnd"/>
       <w:proofErr w:type="gramEnd"/>
       <w:r>
-        <w:t>. Width Probability</w:t>
+        <w:t>. With Probability</w:t>
       </w:r>
     </w:p>
     <w:p>
@@ -9279,7 +9226,7 @@
       <w:pPr>
         <w:pStyle w:val="Heading2"/>
       </w:pPr>
-      <w:bookmarkStart w:id="40" w:name="_Toc438074843"/>
+      <w:bookmarkStart w:id="39" w:name="_Toc438074843"/>
       <w:r>
         <w:t>F</w:t>
       </w:r>
@@ -9304,7 +9251,50 @@
       <w:r>
         <w:t>erve</w:t>
       </w:r>
+      <w:bookmarkEnd w:id="39"/>
+    </w:p>
+    <w:p>
+      <w:pPr>
+        <w:pStyle w:val="NoSpacing"/>
+      </w:pPr>
+      <w:r>
+        <w:rPr>
+          <w:b/>
+        </w:rPr>
+        <w:t>First Come First Serve (FCFS)</w:t>
+      </w:r>
+      <w:r>
+        <w:t>:</w:t>
+      </w:r>
+      <w:r>
+        <w:t xml:space="preserve"> normal</w:t>
+      </w:r>
+    </w:p>
+    <w:p>
+      <w:pPr>
+        <w:pStyle w:val="NoSpacing"/>
+      </w:pPr>
+      <w:proofErr w:type="gramStart"/>
+      <w:r>
+        <w:t>optimal</w:t>
+      </w:r>
+      <w:proofErr w:type="gramEnd"/>
+      <w:r>
+        <w:t xml:space="preserve"> if IFR</w:t>
+      </w:r>
+    </w:p>
+    <w:p>
+      <w:pPr>
+        <w:pStyle w:val="NoSpacing"/>
+      </w:pPr>
+      <w:r>
+        <w:t>If exponential, then sa</w:t>
+      </w:r>
+      <w:bookmarkStart w:id="40" w:name="_GoBack"/>
       <w:bookmarkEnd w:id="40"/>
+      <w:r>
+        <w:t>me as M/M/1</w:t>
+      </w:r>
     </w:p>
     <w:p>
       <w:pPr>
@@ -9314,44 +9304,6 @@
         <w:rPr>
           <w:b/>
         </w:rPr>
-        <w:t>First Come First Serve (FCFS)</w:t>
-      </w:r>
-      <w:r>
-        <w:t>:</w:t>
-      </w:r>
-      <w:r>
-        <w:t xml:space="preserve"> normal</w:t>
-      </w:r>
-    </w:p>
-    <w:p>
-      <w:pPr>
-        <w:pStyle w:val="NoSpacing"/>
-      </w:pPr>
-      <w:proofErr w:type="gramStart"/>
-      <w:r>
-        <w:t>optimal</w:t>
-      </w:r>
-      <w:proofErr w:type="gramEnd"/>
-      <w:r>
-        <w:t xml:space="preserve"> if IFR</w:t>
-      </w:r>
-    </w:p>
-    <w:p>
-      <w:pPr>
-        <w:pStyle w:val="NoSpacing"/>
-      </w:pPr>
-      <w:r>
-        <w:t>If exponential, then same as M/M/1</w:t>
-      </w:r>
-    </w:p>
-    <w:p>
-      <w:pPr>
-        <w:pStyle w:val="NoSpacing"/>
-      </w:pPr>
-      <w:r>
-        <w:rPr>
-          <w:b/>
-        </w:rPr>
         <w:t xml:space="preserve">Variance </w:t>
       </w:r>
       <w:r>
@@ -9381,10 +9333,10 @@
           <w:position w:val="-32"/>
         </w:rPr>
         <w:object w:dxaOrig="2640" w:dyaOrig="740">
-          <v:shape id="_x0000_i1086" type="#_x0000_t75" style="width:132.1pt;height:36.9pt" o:ole="">
+          <v:shape id="_x0000_i1080" type="#_x0000_t75" style="width:132.1pt;height:36.9pt" o:ole="">
             <v:imagedata r:id="rId118" o:title=""/>
           </v:shape>
-          <o:OLEObject Type="Embed" ProgID="Equation.DSMT4" ShapeID="_x0000_i1086" DrawAspect="Content" ObjectID="_1511818581" r:id="rId119"/>
+          <o:OLEObject Type="Embed" ProgID="Equation.DSMT4" ShapeID="_x0000_i1080" DrawAspect="Content" ObjectID="_1511817081" r:id="rId119"/>
         </w:object>
       </w:r>
     </w:p>
@@ -9515,10 +9467,10 @@
           <w:position w:val="-30"/>
         </w:rPr>
         <w:object w:dxaOrig="2600" w:dyaOrig="720">
-          <v:shape id="_x0000_i1087" type="#_x0000_t75" style="width:130pt;height:36pt" o:ole="">
+          <v:shape id="_x0000_i1081" type="#_x0000_t75" style="width:130pt;height:36pt" o:ole="">
             <v:imagedata r:id="rId120" o:title=""/>
           </v:shape>
-          <o:OLEObject Type="Embed" ProgID="Equation.DSMT4" ShapeID="_x0000_i1087" DrawAspect="Content" ObjectID="_1511818582" r:id="rId121"/>
+          <o:OLEObject Type="Embed" ProgID="Equation.DSMT4" ShapeID="_x0000_i1081" DrawAspect="Content" ObjectID="_1511817082" r:id="rId121"/>
         </w:object>
       </w:r>
     </w:p>
@@ -9757,10 +9709,10 @@
           <w:position w:val="-28"/>
         </w:rPr>
         <w:object w:dxaOrig="3739" w:dyaOrig="660">
-          <v:shape id="_x0000_i1079" type="#_x0000_t75" style="width:186.85pt;height:33pt" o:ole="">
+          <v:shape id="_x0000_i1082" type="#_x0000_t75" style="width:186.85pt;height:33pt" o:ole="">
             <v:imagedata r:id="rId122" o:title=""/>
           </v:shape>
-          <o:OLEObject Type="Embed" ProgID="Equation.DSMT4" ShapeID="_x0000_i1079" DrawAspect="Content" ObjectID="_1511818583" r:id="rId123"/>
+          <o:OLEObject Type="Embed" ProgID="Equation.DSMT4" ShapeID="_x0000_i1082" DrawAspect="Content" ObjectID="_1511817083" r:id="rId123"/>
         </w:object>
       </w:r>
     </w:p>
@@ -9851,10 +9803,10 @@
           <w:position w:val="-28"/>
         </w:rPr>
         <w:object w:dxaOrig="820" w:dyaOrig="660">
-          <v:shape id="_x0000_i1070" type="#_x0000_t75" style="width:41.05pt;height:32.75pt" o:ole="">
+          <v:shape id="_x0000_i1083" type="#_x0000_t75" style="width:41.05pt;height:32.75pt" o:ole="">
             <v:imagedata r:id="rId124" o:title=""/>
           </v:shape>
-          <o:OLEObject Type="Embed" ProgID="Equation.DSMT4" ShapeID="_x0000_i1070" DrawAspect="Content" ObjectID="_1511818584" r:id="rId125"/>
+          <o:OLEObject Type="Embed" ProgID="Equation.DSMT4" ShapeID="_x0000_i1083" DrawAspect="Content" ObjectID="_1511817084" r:id="rId125"/>
         </w:object>
       </w:r>
     </w:p>
@@ -10035,10 +9987,10 @@
           <w:position w:val="-28"/>
         </w:rPr>
         <w:object w:dxaOrig="1900" w:dyaOrig="740">
-          <v:shape id="_x0000_i1082" type="#_x0000_t75" style="width:94.9pt;height:36.9pt" o:ole="">
+          <v:shape id="_x0000_i1084" type="#_x0000_t75" style="width:94.9pt;height:36.9pt" o:ole="">
             <v:imagedata r:id="rId126" o:title=""/>
           </v:shape>
-          <o:OLEObject Type="Embed" ProgID="Equation.DSMT4" ShapeID="_x0000_i1082" DrawAspect="Content" ObjectID="_1511818585" r:id="rId127"/>
+          <o:OLEObject Type="Embed" ProgID="Equation.DSMT4" ShapeID="_x0000_i1084" DrawAspect="Content" ObjectID="_1511817085" r:id="rId127"/>
         </w:object>
       </w:r>
     </w:p>
@@ -10054,10 +10006,10 @@
           <w:position w:val="-24"/>
         </w:rPr>
         <w:object w:dxaOrig="2299" w:dyaOrig="660">
-          <v:shape id="_x0000_i1081" type="#_x0000_t75" style="width:114.85pt;height:33pt" o:ole="">
+          <v:shape id="_x0000_i1085" type="#_x0000_t75" style="width:114.85pt;height:33pt" o:ole="">
             <v:imagedata r:id="rId128" o:title=""/>
           </v:shape>
-          <o:OLEObject Type="Embed" ProgID="Equation.DSMT4" ShapeID="_x0000_i1081" DrawAspect="Content" ObjectID="_1511818586" r:id="rId129"/>
+          <o:OLEObject Type="Embed" ProgID="Equation.DSMT4" ShapeID="_x0000_i1085" DrawAspect="Content" ObjectID="_1511817086" r:id="rId129"/>
         </w:object>
       </w:r>
     </w:p>
@@ -10070,10 +10022,10 @@
           <w:position w:val="-52"/>
         </w:rPr>
         <w:object w:dxaOrig="3620" w:dyaOrig="1160">
-          <v:shape id="_x0000_i1071" type="#_x0000_t75" style="width:180.9pt;height:58pt" o:ole="">
+          <v:shape id="_x0000_i1086" type="#_x0000_t75" style="width:180.9pt;height:58pt" o:ole="">
             <v:imagedata r:id="rId130" o:title=""/>
           </v:shape>
-          <o:OLEObject Type="Embed" ProgID="Equation.DSMT4" ShapeID="_x0000_i1071" DrawAspect="Content" ObjectID="_1511818587" r:id="rId131"/>
+          <o:OLEObject Type="Embed" ProgID="Equation.DSMT4" ShapeID="_x0000_i1086" DrawAspect="Content" ObjectID="_1511817087" r:id="rId131"/>
         </w:object>
       </w:r>
     </w:p>
@@ -10129,10 +10081,10 @@
           <w:position w:val="-32"/>
         </w:rPr>
         <w:object w:dxaOrig="1520" w:dyaOrig="740">
-          <v:shape id="_x0000_i1072" type="#_x0000_t75" style="width:76.15pt;height:36.9pt" o:ole="">
+          <v:shape id="_x0000_i1087" type="#_x0000_t75" style="width:76.15pt;height:36.9pt" o:ole="">
             <v:imagedata r:id="rId132" o:title=""/>
           </v:shape>
-          <o:OLEObject Type="Embed" ProgID="Equation.DSMT4" ShapeID="_x0000_i1072" DrawAspect="Content" ObjectID="_1511818588" r:id="rId133"/>
+          <o:OLEObject Type="Embed" ProgID="Equation.DSMT4" ShapeID="_x0000_i1087" DrawAspect="Content" ObjectID="_1511817088" r:id="rId133"/>
         </w:object>
       </w:r>
     </w:p>
@@ -13037,7 +12989,7 @@
 </file>
 
 <file path=customXml/itemProps1.xml><?xml version="1.0" encoding="utf-8"?>
-<ds:datastoreItem xmlns:ds="http://schemas.openxmlformats.org/officeDocument/2006/customXml" ds:itemID="{10462938-FAA8-43D7-A48F-35C2F3FF514B}">
+<ds:datastoreItem xmlns:ds="http://schemas.openxmlformats.org/officeDocument/2006/customXml" ds:itemID="{C1719D7C-F5D3-47E3-BCC5-60928BA0AB26}">
   <ds:schemaRefs>
     <ds:schemaRef ds:uri="http://schemas.openxmlformats.org/officeDocument/2006/bibliography"/>
   </ds:schemaRefs>

</xml_diff>